<commit_message>
Updated the network protocol
</commit_message>
<xml_diff>
--- a/Documentation/MCUnity Design Document.docx
+++ b/Documentation/MCUnity Design Document.docx
@@ -45,11 +45,19 @@
                 <w:lang w:val="en-US"/>
               </w:rPr>
             </w:pPr>
+            <w:proofErr w:type="spellStart"/>
             <w:r>
               <w:rPr>
                 <w:lang w:val="en-US"/>
               </w:rPr>
-              <w:t>MCUnity application Software Design Document</w:t>
+              <w:t>MCUnity</w:t>
+            </w:r>
+            <w:proofErr w:type="spellEnd"/>
+            <w:r>
+              <w:rPr>
+                <w:lang w:val="en-US"/>
+              </w:rPr>
+              <w:t xml:space="preserve"> application Software Design Document</w:t>
             </w:r>
           </w:p>
         </w:tc>
@@ -170,7 +178,21 @@
         <w:rPr>
           <w:lang w:val="en-US"/>
         </w:rPr>
-        <w:t>I can’t just make the initial broadcast non-recurring : the MCU needs to behave differently when it connects to the app the first time and when a re-setup is requested, especially if there are different MCU’s connecting to the app at different times (after and before the app’s crash / restart)</w:t>
+        <w:t>I can’t just make the initial broadcast non-</w:t>
+      </w:r>
+      <w:proofErr w:type="gramStart"/>
+      <w:r>
+        <w:rPr>
+          <w:lang w:val="en-US"/>
+        </w:rPr>
+        <w:t>recurring :</w:t>
+      </w:r>
+      <w:proofErr w:type="gramEnd"/>
+      <w:r>
+        <w:rPr>
+          <w:lang w:val="en-US"/>
+        </w:rPr>
+        <w:t xml:space="preserve"> the MCU needs to behave differently when it connects to the app the first time and when a re-setup is requested, especially if there are different MCU’s connecting to the app at different times (after and before the app’s crash / restart)</w:t>
       </w:r>
     </w:p>
     <w:p>
@@ -211,7 +233,35 @@
         <w:rPr>
           <w:lang w:val="en-US"/>
         </w:rPr>
-        <w:t>Functions can be stored as an array of pointers and therefore handled like any other variable by MCUnity. However this will have to be limited to functions without arguments nor return values.</w:t>
+        <w:t xml:space="preserve">Functions can be stored as an array of pointers and therefore handled like any other variable by </w:t>
+      </w:r>
+      <w:proofErr w:type="spellStart"/>
+      <w:r>
+        <w:rPr>
+          <w:lang w:val="en-US"/>
+        </w:rPr>
+        <w:t>MCUnity</w:t>
+      </w:r>
+      <w:proofErr w:type="spellEnd"/>
+      <w:r>
+        <w:rPr>
+          <w:lang w:val="en-US"/>
+        </w:rPr>
+        <w:t xml:space="preserve">. </w:t>
+      </w:r>
+      <w:proofErr w:type="gramStart"/>
+      <w:r>
+        <w:rPr>
+          <w:lang w:val="en-US"/>
+        </w:rPr>
+        <w:t>However</w:t>
+      </w:r>
+      <w:proofErr w:type="gramEnd"/>
+      <w:r>
+        <w:rPr>
+          <w:lang w:val="en-US"/>
+        </w:rPr>
+        <w:t xml:space="preserve"> this will have to be limited to functions without arguments nor return values.</w:t>
       </w:r>
     </w:p>
     <w:p>
@@ -313,8 +363,6 @@
           <w:lang w:val="en-US"/>
         </w:rPr>
       </w:pPr>
-      <w:bookmarkStart w:id="0" w:name="_GoBack"/>
-      <w:bookmarkEnd w:id="0"/>
     </w:p>
     <w:p>
       <w:pPr>
@@ -343,11 +391,19 @@
           <w:lang w:val="en-US"/>
         </w:rPr>
       </w:pPr>
-      <w:r>
-        <w:rPr>
-          <w:lang w:val="en-US"/>
-        </w:rPr>
-        <w:t>MCUnity is a firmware development tool. It’s essentially the combination of a Unity application and a library for an MCU that provides a nice user interface with the following capabilities:</w:t>
+      <w:proofErr w:type="spellStart"/>
+      <w:r>
+        <w:rPr>
+          <w:lang w:val="en-US"/>
+        </w:rPr>
+        <w:t>MCUnity</w:t>
+      </w:r>
+      <w:proofErr w:type="spellEnd"/>
+      <w:r>
+        <w:rPr>
+          <w:lang w:val="en-US"/>
+        </w:rPr>
+        <w:t xml:space="preserve"> is a firmware development tool. It’s essentially the combination of a Unity application and a library for an MCU that provides a nice user interface with the following capabilities:</w:t>
       </w:r>
     </w:p>
     <w:p>
@@ -441,7 +497,21 @@
         <w:rPr>
           <w:lang w:val="en-US"/>
         </w:rPr>
-        <w:t>Designing and programming MCUnity requires working simultaneously on two different fronts:</w:t>
+        <w:t xml:space="preserve">Designing and programming </w:t>
+      </w:r>
+      <w:proofErr w:type="spellStart"/>
+      <w:r>
+        <w:rPr>
+          <w:lang w:val="en-US"/>
+        </w:rPr>
+        <w:t>MCUnity</w:t>
+      </w:r>
+      <w:proofErr w:type="spellEnd"/>
+      <w:r>
+        <w:rPr>
+          <w:lang w:val="en-US"/>
+        </w:rPr>
+        <w:t xml:space="preserve"> requires working simultaneously on two different fronts:</w:t>
       </w:r>
     </w:p>
     <w:p>
@@ -503,7 +573,35 @@
         <w:rPr>
           <w:lang w:val="en-US"/>
         </w:rPr>
-        <w:t>To help deal with the complexity, MCUnity is designed to be very modular. This document both describes how the existing features of MCUnity are implemented and how to a</w:t>
+        <w:t xml:space="preserve">To help deal with the complexity, </w:t>
+      </w:r>
+      <w:proofErr w:type="spellStart"/>
+      <w:r>
+        <w:rPr>
+          <w:lang w:val="en-US"/>
+        </w:rPr>
+        <w:t>MCUnity</w:t>
+      </w:r>
+      <w:proofErr w:type="spellEnd"/>
+      <w:r>
+        <w:rPr>
+          <w:lang w:val="en-US"/>
+        </w:rPr>
+        <w:t xml:space="preserve"> is designed to be very modular. This document both describes how the existing features of </w:t>
+      </w:r>
+      <w:proofErr w:type="spellStart"/>
+      <w:r>
+        <w:rPr>
+          <w:lang w:val="en-US"/>
+        </w:rPr>
+        <w:t>MCUnity</w:t>
+      </w:r>
+      <w:proofErr w:type="spellEnd"/>
+      <w:r>
+        <w:rPr>
+          <w:lang w:val="en-US"/>
+        </w:rPr>
+        <w:t xml:space="preserve"> are implemented and how to a</w:t>
       </w:r>
       <w:r>
         <w:rPr>
@@ -568,7 +666,21 @@
         <w:rPr>
           <w:lang w:val="en-US"/>
         </w:rPr>
-        <w:t>An MCUnity system is a set of:</w:t>
+        <w:t xml:space="preserve">An </w:t>
+      </w:r>
+      <w:proofErr w:type="spellStart"/>
+      <w:r>
+        <w:rPr>
+          <w:lang w:val="en-US"/>
+        </w:rPr>
+        <w:t>MCUnity</w:t>
+      </w:r>
+      <w:proofErr w:type="spellEnd"/>
+      <w:r>
+        <w:rPr>
+          <w:lang w:val="en-US"/>
+        </w:rPr>
+        <w:t xml:space="preserve"> system is a set of:</w:t>
       </w:r>
     </w:p>
     <w:p>
@@ -586,7 +698,21 @@
         <w:rPr>
           <w:lang w:val="en-US"/>
         </w:rPr>
-        <w:t>One computer running the MCUnity application</w:t>
+        <w:t xml:space="preserve">One computer running the </w:t>
+      </w:r>
+      <w:proofErr w:type="spellStart"/>
+      <w:r>
+        <w:rPr>
+          <w:lang w:val="en-US"/>
+        </w:rPr>
+        <w:t>MCUnity</w:t>
+      </w:r>
+      <w:proofErr w:type="spellEnd"/>
+      <w:r>
+        <w:rPr>
+          <w:lang w:val="en-US"/>
+        </w:rPr>
+        <w:t xml:space="preserve"> application</w:t>
       </w:r>
     </w:p>
     <w:p>
@@ -616,20 +742,62 @@
         <w:rPr>
           <w:lang w:val="en-US"/>
         </w:rPr>
-        <w:t xml:space="preserve"> the MCUnity library</w:t>
-      </w:r>
-    </w:p>
-    <w:p>
-      <w:pPr>
-        <w:rPr>
-          <w:lang w:val="en-US"/>
-        </w:rPr>
-      </w:pPr>
-      <w:r>
-        <w:rPr>
-          <w:lang w:val="en-US"/>
-        </w:rPr>
-        <w:t xml:space="preserve">MCU do not communicate with each other as part of the MCUnity system, although they may communicate with each other for unrelated purposes. Therefore, the MCUnity system has a </w:t>
+        <w:t xml:space="preserve"> the </w:t>
+      </w:r>
+      <w:proofErr w:type="spellStart"/>
+      <w:r>
+        <w:rPr>
+          <w:lang w:val="en-US"/>
+        </w:rPr>
+        <w:t>MCUnity</w:t>
+      </w:r>
+      <w:proofErr w:type="spellEnd"/>
+      <w:r>
+        <w:rPr>
+          <w:lang w:val="en-US"/>
+        </w:rPr>
+        <w:t xml:space="preserve"> library</w:t>
+      </w:r>
+    </w:p>
+    <w:p>
+      <w:pPr>
+        <w:rPr>
+          <w:lang w:val="en-US"/>
+        </w:rPr>
+      </w:pPr>
+      <w:r>
+        <w:rPr>
+          <w:lang w:val="en-US"/>
+        </w:rPr>
+        <w:t xml:space="preserve">MCU do not communicate with each other as part of the </w:t>
+      </w:r>
+      <w:proofErr w:type="spellStart"/>
+      <w:r>
+        <w:rPr>
+          <w:lang w:val="en-US"/>
+        </w:rPr>
+        <w:t>MCUnity</w:t>
+      </w:r>
+      <w:proofErr w:type="spellEnd"/>
+      <w:r>
+        <w:rPr>
+          <w:lang w:val="en-US"/>
+        </w:rPr>
+        <w:t xml:space="preserve"> system, although they may communicate with each other for unrelated purposes. Therefore, the </w:t>
+      </w:r>
+      <w:proofErr w:type="spellStart"/>
+      <w:r>
+        <w:rPr>
+          <w:lang w:val="en-US"/>
+        </w:rPr>
+        <w:t>MCUnity</w:t>
+      </w:r>
+      <w:proofErr w:type="spellEnd"/>
+      <w:r>
+        <w:rPr>
+          <w:lang w:val="en-US"/>
+        </w:rPr>
+        <w:t xml:space="preserve"> system has a </w:t>
       </w:r>
       <w:r>
         <w:rPr>
@@ -712,7 +880,21 @@
         <w:rPr>
           <w:lang w:val="en-US"/>
         </w:rPr>
-        <w:t>Limit MCUnity system development to MCU programming only.</w:t>
+        <w:t xml:space="preserve">Limit </w:t>
+      </w:r>
+      <w:proofErr w:type="spellStart"/>
+      <w:r>
+        <w:rPr>
+          <w:lang w:val="en-US"/>
+        </w:rPr>
+        <w:t>MCUnity</w:t>
+      </w:r>
+      <w:proofErr w:type="spellEnd"/>
+      <w:r>
+        <w:rPr>
+          <w:lang w:val="en-US"/>
+        </w:rPr>
+        <w:t xml:space="preserve"> system development to MCU programming only.</w:t>
       </w:r>
     </w:p>
     <w:p>
@@ -754,11 +936,33 @@
           <w:lang w:val="en-US"/>
         </w:rPr>
       </w:pPr>
-      <w:r>
-        <w:rPr>
-          <w:lang w:val="en-US"/>
-        </w:rPr>
-        <w:t>MCUnity is a software debugging tool, although it may also be used to provide a remote GUI to an MCU. In either case, it is required for the MCU firmware to use the MCUnity library to perform the following tasks:</w:t>
+      <w:proofErr w:type="spellStart"/>
+      <w:r>
+        <w:rPr>
+          <w:lang w:val="en-US"/>
+        </w:rPr>
+        <w:t>MCUnity</w:t>
+      </w:r>
+      <w:proofErr w:type="spellEnd"/>
+      <w:r>
+        <w:rPr>
+          <w:lang w:val="en-US"/>
+        </w:rPr>
+        <w:t xml:space="preserve"> is a software debugging tool, although it may also be used to provide a remote GUI to an MCU. In either case, it is required for the MCU firmware to use the </w:t>
+      </w:r>
+      <w:proofErr w:type="spellStart"/>
+      <w:r>
+        <w:rPr>
+          <w:lang w:val="en-US"/>
+        </w:rPr>
+        <w:t>MCUnity</w:t>
+      </w:r>
+      <w:proofErr w:type="spellEnd"/>
+      <w:r>
+        <w:rPr>
+          <w:lang w:val="en-US"/>
+        </w:rPr>
+        <w:t xml:space="preserve"> library to perform the following tasks:</w:t>
       </w:r>
     </w:p>
     <w:p>
@@ -843,7 +1047,35 @@
         <w:rPr>
           <w:lang w:val="en-US"/>
         </w:rPr>
-        <w:t xml:space="preserve">The MCUnity library is designed so that it can be built optionally into a firmware project. This means it can be excluded from release builds. Given its size and RAM utilization, but also the fact that it is technically a network backdoor, it is recommended to exclude the MCUnity library from </w:t>
+        <w:t xml:space="preserve">The </w:t>
+      </w:r>
+      <w:proofErr w:type="spellStart"/>
+      <w:r>
+        <w:rPr>
+          <w:lang w:val="en-US"/>
+        </w:rPr>
+        <w:t>MCUnity</w:t>
+      </w:r>
+      <w:proofErr w:type="spellEnd"/>
+      <w:r>
+        <w:rPr>
+          <w:lang w:val="en-US"/>
+        </w:rPr>
+        <w:t xml:space="preserve"> library is designed so that it can be built optionally into a firmware project. This means it can be excluded from release builds. Given its size and RAM utilization, but also the fact that it is technically a network backdoor, it is recommended to exclude the </w:t>
+      </w:r>
+      <w:proofErr w:type="spellStart"/>
+      <w:r>
+        <w:rPr>
+          <w:lang w:val="en-US"/>
+        </w:rPr>
+        <w:t>MCUnity</w:t>
+      </w:r>
+      <w:proofErr w:type="spellEnd"/>
+      <w:r>
+        <w:rPr>
+          <w:lang w:val="en-US"/>
+        </w:rPr>
+        <w:t xml:space="preserve"> library from </w:t>
       </w:r>
       <w:r>
         <w:rPr>
@@ -856,7 +1088,23 @@
           <w:b/>
           <w:lang w:val="en-US"/>
         </w:rPr>
-        <w:t>Because of its polymorphism and intended purpose, MCUnity is neither an optimized GUI system nor a secure GUI system</w:t>
+        <w:t xml:space="preserve">Because of its polymorphism and intended purpose, </w:t>
+      </w:r>
+      <w:proofErr w:type="spellStart"/>
+      <w:r>
+        <w:rPr>
+          <w:b/>
+          <w:lang w:val="en-US"/>
+        </w:rPr>
+        <w:t>MCUnity</w:t>
+      </w:r>
+      <w:proofErr w:type="spellEnd"/>
+      <w:r>
+        <w:rPr>
+          <w:b/>
+          <w:lang w:val="en-US"/>
+        </w:rPr>
+        <w:t xml:space="preserve"> is neither an optimized GUI system nor a secure GUI system</w:t>
       </w:r>
       <w:r>
         <w:rPr>
@@ -885,37 +1133,89 @@
           <w:lang w:val="en-US"/>
         </w:rPr>
       </w:pPr>
-      <w:r>
-        <w:rPr>
-          <w:lang w:val="en-US"/>
-        </w:rPr>
-        <w:t>MCUnity is primarily designed for 32-bit microcontrollers.</w:t>
-      </w:r>
-    </w:p>
-    <w:p>
-      <w:pPr>
-        <w:rPr>
-          <w:lang w:val="en-US"/>
-        </w:rPr>
-      </w:pPr>
-      <w:r>
-        <w:rPr>
-          <w:lang w:val="en-US"/>
-        </w:rPr>
-        <w:t>MCUnity requires a local network connection to the machine that runs the Unity application. That can be either a WiFi or Ethernet connection.</w:t>
-      </w:r>
-    </w:p>
-    <w:p>
-      <w:pPr>
-        <w:rPr>
-          <w:lang w:val="en-US"/>
-        </w:rPr>
-      </w:pPr>
-      <w:r>
-        <w:rPr>
-          <w:lang w:val="en-US"/>
-        </w:rPr>
-        <w:t>MCUnity relies on the lwIP network stack.</w:t>
+      <w:proofErr w:type="spellStart"/>
+      <w:r>
+        <w:rPr>
+          <w:lang w:val="en-US"/>
+        </w:rPr>
+        <w:t>MCUnity</w:t>
+      </w:r>
+      <w:proofErr w:type="spellEnd"/>
+      <w:r>
+        <w:rPr>
+          <w:lang w:val="en-US"/>
+        </w:rPr>
+        <w:t xml:space="preserve"> is primarily designed for 32-bit microcontrollers.</w:t>
+      </w:r>
+    </w:p>
+    <w:p>
+      <w:pPr>
+        <w:rPr>
+          <w:lang w:val="en-US"/>
+        </w:rPr>
+      </w:pPr>
+      <w:proofErr w:type="spellStart"/>
+      <w:r>
+        <w:rPr>
+          <w:lang w:val="en-US"/>
+        </w:rPr>
+        <w:t>MCUnity</w:t>
+      </w:r>
+      <w:proofErr w:type="spellEnd"/>
+      <w:r>
+        <w:rPr>
+          <w:lang w:val="en-US"/>
+        </w:rPr>
+        <w:t xml:space="preserve"> requires a local network connection to the machine that runs the Unity application. That can be either a </w:t>
+      </w:r>
+      <w:proofErr w:type="spellStart"/>
+      <w:r>
+        <w:rPr>
+          <w:lang w:val="en-US"/>
+        </w:rPr>
+        <w:t>WiFi</w:t>
+      </w:r>
+      <w:proofErr w:type="spellEnd"/>
+      <w:r>
+        <w:rPr>
+          <w:lang w:val="en-US"/>
+        </w:rPr>
+        <w:t xml:space="preserve"> or Ethernet connection.</w:t>
+      </w:r>
+    </w:p>
+    <w:p>
+      <w:pPr>
+        <w:rPr>
+          <w:lang w:val="en-US"/>
+        </w:rPr>
+      </w:pPr>
+      <w:proofErr w:type="spellStart"/>
+      <w:r>
+        <w:rPr>
+          <w:lang w:val="en-US"/>
+        </w:rPr>
+        <w:t>MCUnity</w:t>
+      </w:r>
+      <w:proofErr w:type="spellEnd"/>
+      <w:r>
+        <w:rPr>
+          <w:lang w:val="en-US"/>
+        </w:rPr>
+        <w:t xml:space="preserve"> relies on the </w:t>
+      </w:r>
+      <w:proofErr w:type="spellStart"/>
+      <w:r>
+        <w:rPr>
+          <w:lang w:val="en-US"/>
+        </w:rPr>
+        <w:t>lwIP</w:t>
+      </w:r>
+      <w:proofErr w:type="spellEnd"/>
+      <w:r>
+        <w:rPr>
+          <w:lang w:val="en-US"/>
+        </w:rPr>
+        <w:t xml:space="preserve"> network stack.</w:t>
       </w:r>
     </w:p>
     <w:p>
@@ -988,7 +1288,21 @@
         <w:rPr>
           <w:lang w:val="en-US"/>
         </w:rPr>
-        <w:t xml:space="preserve"> describes the MCUnity Unity application.</w:t>
+        <w:t xml:space="preserve"> describes the </w:t>
+      </w:r>
+      <w:proofErr w:type="spellStart"/>
+      <w:r>
+        <w:rPr>
+          <w:lang w:val="en-US"/>
+        </w:rPr>
+        <w:t>MCUnity</w:t>
+      </w:r>
+      <w:proofErr w:type="spellEnd"/>
+      <w:r>
+        <w:rPr>
+          <w:lang w:val="en-US"/>
+        </w:rPr>
+        <w:t xml:space="preserve"> Unity application.</w:t>
       </w:r>
       <w:r>
         <w:rPr>
@@ -1033,7 +1347,21 @@
         <w:rPr>
           <w:lang w:val="en-US"/>
         </w:rPr>
-        <w:t xml:space="preserve"> The MCUnity library for the firmware is programmed in </w:t>
+        <w:t xml:space="preserve"> The </w:t>
+      </w:r>
+      <w:proofErr w:type="spellStart"/>
+      <w:r>
+        <w:rPr>
+          <w:lang w:val="en-US"/>
+        </w:rPr>
+        <w:t>MCUnity</w:t>
+      </w:r>
+      <w:proofErr w:type="spellEnd"/>
+      <w:r>
+        <w:rPr>
+          <w:lang w:val="en-US"/>
+        </w:rPr>
+        <w:t xml:space="preserve"> library for the firmware is programmed in </w:t>
       </w:r>
       <w:r>
         <w:rPr>
@@ -1098,7 +1426,21 @@
         <w:rPr>
           <w:lang w:val="en-US"/>
         </w:rPr>
-        <w:t xml:space="preserve"> describes an MCUnity operation where the firmware sends a command to the application or the application sends a command to the firmware.</w:t>
+        <w:t xml:space="preserve"> describes an </w:t>
+      </w:r>
+      <w:proofErr w:type="spellStart"/>
+      <w:r>
+        <w:rPr>
+          <w:lang w:val="en-US"/>
+        </w:rPr>
+        <w:t>MCUnity</w:t>
+      </w:r>
+      <w:proofErr w:type="spellEnd"/>
+      <w:r>
+        <w:rPr>
+          <w:lang w:val="en-US"/>
+        </w:rPr>
+        <w:t xml:space="preserve"> operation where the firmware sends a command to the application or the application sends a command to the firmware.</w:t>
       </w:r>
     </w:p>
     <w:p>
@@ -1118,7 +1460,21 @@
         <w:rPr>
           <w:lang w:val="en-US"/>
         </w:rPr>
-        <w:t xml:space="preserve"> describes the payload of a UDP packet sent between the application and the firmware on the MCUnity port (55555, or “five fives”).</w:t>
+        <w:t xml:space="preserve"> describes the payload of a UDP packet sent between the application and the firmware on the </w:t>
+      </w:r>
+      <w:proofErr w:type="spellStart"/>
+      <w:r>
+        <w:rPr>
+          <w:lang w:val="en-US"/>
+        </w:rPr>
+        <w:t>MCUnity</w:t>
+      </w:r>
+      <w:proofErr w:type="spellEnd"/>
+      <w:r>
+        <w:rPr>
+          <w:lang w:val="en-US"/>
+        </w:rPr>
+        <w:t xml:space="preserve"> port (55555, or “five fives”).</w:t>
       </w:r>
     </w:p>
     <w:p>
@@ -1175,24 +1531,46 @@
           <w:lang w:val="en-US"/>
         </w:rPr>
       </w:pPr>
-      <w:r>
-        <w:rPr>
-          <w:lang w:val="en-US"/>
-        </w:rPr>
-        <w:t>MCUnity uses UDP, with port 55555 (five fives).</w:t>
-      </w:r>
-    </w:p>
-    <w:p>
-      <w:pPr>
-        <w:rPr>
-          <w:lang w:val="en-US"/>
-        </w:rPr>
-      </w:pPr>
-      <w:r>
-        <w:rPr>
-          <w:lang w:val="en-US"/>
-        </w:rPr>
-        <w:t>In keeping with the choice of UDP, which is connectionless, the MCUnity protocol is based entirely on single packets.</w:t>
+      <w:proofErr w:type="spellStart"/>
+      <w:r>
+        <w:rPr>
+          <w:lang w:val="en-US"/>
+        </w:rPr>
+        <w:t>MCUnity</w:t>
+      </w:r>
+      <w:proofErr w:type="spellEnd"/>
+      <w:r>
+        <w:rPr>
+          <w:lang w:val="en-US"/>
+        </w:rPr>
+        <w:t xml:space="preserve"> uses UDP, with port 55555 (five fives).</w:t>
+      </w:r>
+    </w:p>
+    <w:p>
+      <w:pPr>
+        <w:rPr>
+          <w:lang w:val="en-US"/>
+        </w:rPr>
+      </w:pPr>
+      <w:r>
+        <w:rPr>
+          <w:lang w:val="en-US"/>
+        </w:rPr>
+        <w:t xml:space="preserve">In keeping with the choice of UDP, which is connectionless, the </w:t>
+      </w:r>
+      <w:proofErr w:type="spellStart"/>
+      <w:r>
+        <w:rPr>
+          <w:lang w:val="en-US"/>
+        </w:rPr>
+        <w:t>MCUnity</w:t>
+      </w:r>
+      <w:proofErr w:type="spellEnd"/>
+      <w:r>
+        <w:rPr>
+          <w:lang w:val="en-US"/>
+        </w:rPr>
+        <w:t xml:space="preserve"> protocol is based entirely on single packets.</w:t>
       </w:r>
     </w:p>
     <w:p>
@@ -1204,11 +1582,19 @@
           <w:lang w:val="en-US"/>
         </w:rPr>
       </w:pPr>
-      <w:r>
-        <w:rPr>
-          <w:lang w:val="en-US"/>
-        </w:rPr>
-        <w:t xml:space="preserve">MCUnity UDP transfers are strictly </w:t>
+      <w:proofErr w:type="spellStart"/>
+      <w:r>
+        <w:rPr>
+          <w:lang w:val="en-US"/>
+        </w:rPr>
+        <w:t>MCUnity</w:t>
+      </w:r>
+      <w:proofErr w:type="spellEnd"/>
+      <w:r>
+        <w:rPr>
+          <w:lang w:val="en-US"/>
+        </w:rPr>
+        <w:t xml:space="preserve"> UDP transfers are strictly </w:t>
       </w:r>
       <w:r>
         <w:rPr>
@@ -1221,7 +1607,35 @@
         <w:rPr>
           <w:lang w:val="en-US"/>
         </w:rPr>
-        <w:t xml:space="preserve"> except for one situation: mutual discovery. Initially, the application and the firmware don’t know each other’s IP address. The application periodically sends a UDP broadcast packet on the MCUnity port which will be received by any MCU on the LAN that is running the MCUnity library. This will let the MCU know the IP address of the machine that runs the application. From then on, what logically follows is a phase where the MCU firmware will setup at least one GUI element, requiring transmission of one UDP packet to the application. Upon receiving that packet, the application will know the IP address of the MCU.</w:t>
+        <w:t xml:space="preserve"> except for one situation: mutual discovery. Initially, the application and the firmware don’t know each other’s IP address. The application periodically sends a UDP broadcast packet on the </w:t>
+      </w:r>
+      <w:proofErr w:type="spellStart"/>
+      <w:r>
+        <w:rPr>
+          <w:lang w:val="en-US"/>
+        </w:rPr>
+        <w:t>MCUnity</w:t>
+      </w:r>
+      <w:proofErr w:type="spellEnd"/>
+      <w:r>
+        <w:rPr>
+          <w:lang w:val="en-US"/>
+        </w:rPr>
+        <w:t xml:space="preserve"> port which will be received by any MCU on the LAN that is running the </w:t>
+      </w:r>
+      <w:proofErr w:type="spellStart"/>
+      <w:r>
+        <w:rPr>
+          <w:lang w:val="en-US"/>
+        </w:rPr>
+        <w:t>MCUnity</w:t>
+      </w:r>
+      <w:proofErr w:type="spellEnd"/>
+      <w:r>
+        <w:rPr>
+          <w:lang w:val="en-US"/>
+        </w:rPr>
+        <w:t xml:space="preserve"> library. This will let the MCU know the IP address of the machine that runs the application. From then on, what logically follows is a phase where the MCU firmware will setup at least one GUI element, requiring transmission of one UDP packet to the application. Upon receiving that packet, the application will know the IP address of the MCU.</w:t>
       </w:r>
     </w:p>
     <w:p>
@@ -1237,7 +1651,21 @@
         <w:rPr>
           <w:lang w:val="en-US"/>
         </w:rPr>
-        <w:t>For the purposes of this document, the terms “packet” and “payload” are interchangeable and both refer to the payload of a UDP packet sent between the application and the firmware on the MCUnity port.</w:t>
+        <w:t xml:space="preserve">For the purposes of this document, the terms “packet” and “payload” are interchangeable and both refer to the payload of a UDP packet sent between the application and the firmware on the </w:t>
+      </w:r>
+      <w:proofErr w:type="spellStart"/>
+      <w:r>
+        <w:rPr>
+          <w:lang w:val="en-US"/>
+        </w:rPr>
+        <w:t>MCUnity</w:t>
+      </w:r>
+      <w:proofErr w:type="spellEnd"/>
+      <w:r>
+        <w:rPr>
+          <w:lang w:val="en-US"/>
+        </w:rPr>
+        <w:t xml:space="preserve"> port.</w:t>
       </w:r>
     </w:p>
     <w:p>
@@ -1331,11 +1759,19 @@
           <w:lang w:val="en-US"/>
         </w:rPr>
       </w:pPr>
-      <w:r>
-        <w:rPr>
-          <w:lang w:val="en-US"/>
-        </w:rPr>
-        <w:t>MCUnity Operation</w:t>
+      <w:proofErr w:type="spellStart"/>
+      <w:r>
+        <w:rPr>
+          <w:lang w:val="en-US"/>
+        </w:rPr>
+        <w:t>MCUnity</w:t>
+      </w:r>
+      <w:proofErr w:type="spellEnd"/>
+      <w:r>
+        <w:rPr>
+          <w:lang w:val="en-US"/>
+        </w:rPr>
+        <w:t xml:space="preserve"> Operation</w:t>
       </w:r>
       <w:r>
         <w:rPr>
@@ -1861,7 +2297,21 @@
         <w:rPr>
           <w:lang w:val="en-US"/>
         </w:rPr>
-        <w:t>The firmware uses an lwIP callback to process incoming UDP packets. Ideally, this callback should not call other functions.</w:t>
+        <w:t xml:space="preserve">The firmware uses an </w:t>
+      </w:r>
+      <w:proofErr w:type="spellStart"/>
+      <w:r>
+        <w:rPr>
+          <w:lang w:val="en-US"/>
+        </w:rPr>
+        <w:t>lwIP</w:t>
+      </w:r>
+      <w:proofErr w:type="spellEnd"/>
+      <w:r>
+        <w:rPr>
+          <w:lang w:val="en-US"/>
+        </w:rPr>
+        <w:t xml:space="preserve"> callback to process incoming UDP packets. Ideally, this callback should not call other functions.</w:t>
       </w:r>
     </w:p>
     <w:p>
@@ -1877,7 +2327,21 @@
         <w:rPr>
           <w:lang w:val="en-US"/>
         </w:rPr>
-        <w:t>Therefore, implementing an MCUnity operation takes the following steps:</w:t>
+        <w:t xml:space="preserve">Therefore, implementing an </w:t>
+      </w:r>
+      <w:proofErr w:type="spellStart"/>
+      <w:r>
+        <w:rPr>
+          <w:lang w:val="en-US"/>
+        </w:rPr>
+        <w:t>MCUnity</w:t>
+      </w:r>
+      <w:proofErr w:type="spellEnd"/>
+      <w:r>
+        <w:rPr>
+          <w:lang w:val="en-US"/>
+        </w:rPr>
+        <w:t xml:space="preserve"> operation takes the following steps:</w:t>
       </w:r>
     </w:p>
     <w:p>
@@ -2026,7 +2490,21 @@
         <w:rPr>
           <w:lang w:val="en-US"/>
         </w:rPr>
-        <w:t xml:space="preserve"> In the following subsection titles those are indicated in the form “Ixxx” where “I” denotes the initiator (A for Application, F for Firmware) and “xxx” is an integer in the range 1 to 255.</w:t>
+        <w:t xml:space="preserve"> In the following subsection titles those are indicated in the form “</w:t>
+      </w:r>
+      <w:proofErr w:type="spellStart"/>
+      <w:r>
+        <w:rPr>
+          <w:lang w:val="en-US"/>
+        </w:rPr>
+        <w:t>Ixxx</w:t>
+      </w:r>
+      <w:proofErr w:type="spellEnd"/>
+      <w:r>
+        <w:rPr>
+          <w:lang w:val="en-US"/>
+        </w:rPr>
+        <w:t>” where “I” denotes the initiator (A for Application, F for Firmware) and “xxx” is an integer in the range 1 to 255.</w:t>
       </w:r>
     </w:p>
     <w:p>
@@ -2145,7 +2623,35 @@
         <w:rPr>
           <w:lang w:val="en-US"/>
         </w:rPr>
-        <w:t xml:space="preserve"> transitions from mode “init” to mode “setup”. If the broadcast packet is received while the firmware is not in mode “init”, no state transition occurs.</w:t>
+        <w:t xml:space="preserve"> transitions from mode “</w:t>
+      </w:r>
+      <w:proofErr w:type="spellStart"/>
+      <w:r>
+        <w:rPr>
+          <w:lang w:val="en-US"/>
+        </w:rPr>
+        <w:t>init</w:t>
+      </w:r>
+      <w:proofErr w:type="spellEnd"/>
+      <w:r>
+        <w:rPr>
+          <w:lang w:val="en-US"/>
+        </w:rPr>
+        <w:t>” to mode “setup”. If the broadcast packet is received while the firmware is not in mode “</w:t>
+      </w:r>
+      <w:proofErr w:type="spellStart"/>
+      <w:r>
+        <w:rPr>
+          <w:lang w:val="en-US"/>
+        </w:rPr>
+        <w:t>init</w:t>
+      </w:r>
+      <w:proofErr w:type="spellEnd"/>
+      <w:r>
+        <w:rPr>
+          <w:lang w:val="en-US"/>
+        </w:rPr>
+        <w:t>”, no state transition occurs.</w:t>
       </w:r>
     </w:p>
     <w:p>
@@ -2172,18 +2678,34 @@
           <w:lang w:val="en-US"/>
         </w:rPr>
       </w:pPr>
+      <w:proofErr w:type="spellStart"/>
       <w:r>
         <w:rPr>
           <w:lang w:val="en-US"/>
         </w:rPr>
         <w:t>unity_IP</w:t>
       </w:r>
+      <w:proofErr w:type="spellEnd"/>
       <w:r>
         <w:rPr>
           <w:lang w:val="en-US"/>
         </w:rPr>
         <w:tab/>
-        <w:t>IP address of the machine running the MCUnity application</w:t>
+        <w:t xml:space="preserve">IP address of the machine running the </w:t>
+      </w:r>
+      <w:proofErr w:type="spellStart"/>
+      <w:r>
+        <w:rPr>
+          <w:lang w:val="en-US"/>
+        </w:rPr>
+        <w:t>MCUnity</w:t>
+      </w:r>
+      <w:proofErr w:type="spellEnd"/>
+      <w:r>
+        <w:rPr>
+          <w:lang w:val="en-US"/>
+        </w:rPr>
+        <w:t xml:space="preserve"> application</w:t>
       </w:r>
     </w:p>
     <w:p>
@@ -2197,18 +2719,33 @@
           <w:lang w:val="en-US"/>
         </w:rPr>
       </w:pPr>
+      <w:proofErr w:type="spellStart"/>
       <w:r>
         <w:rPr>
           <w:lang w:val="en-US"/>
         </w:rPr>
         <w:t>unity_mode</w:t>
       </w:r>
+      <w:proofErr w:type="spellEnd"/>
       <w:r>
         <w:rPr>
           <w:lang w:val="en-US"/>
         </w:rPr>
         <w:tab/>
-        <w:t>MCUnity system state (firmware copy)</w:t>
+      </w:r>
+      <w:proofErr w:type="spellStart"/>
+      <w:r>
+        <w:rPr>
+          <w:lang w:val="en-US"/>
+        </w:rPr>
+        <w:t>MCUnity</w:t>
+      </w:r>
+      <w:proofErr w:type="spellEnd"/>
+      <w:r>
+        <w:rPr>
+          <w:lang w:val="en-US"/>
+        </w:rPr>
+        <w:t xml:space="preserve"> system state (firmware copy)</w:t>
       </w:r>
     </w:p>
     <w:p>
@@ -2222,7 +2759,108 @@
         <w:rPr>
           <w:lang w:val="en-US"/>
         </w:rPr>
-        <w:t>(F002) Setup “int” Type Variable</w:t>
+        <w:t>(A002) Force</w:t>
+      </w:r>
+      <w:r>
+        <w:rPr>
+          <w:lang w:val="en-US"/>
+        </w:rPr>
+        <w:t xml:space="preserve"> Setup</w:t>
+      </w:r>
+    </w:p>
+    <w:p>
+      <w:pPr>
+        <w:rPr>
+          <w:lang w:val="en-US"/>
+        </w:rPr>
+      </w:pPr>
+      <w:r>
+        <w:rPr>
+          <w:lang w:val="en-US"/>
+        </w:rPr>
+        <w:t>Purpose: in case the application exits and restarts while the firmware is still running, causes the firmware to perform its setup operations again.</w:t>
+      </w:r>
+    </w:p>
+    <w:p>
+      <w:pPr>
+        <w:rPr>
+          <w:lang w:val="en-US"/>
+        </w:rPr>
+      </w:pPr>
+      <w:r>
+        <w:rPr>
+          <w:lang w:val="en-US"/>
+        </w:rPr>
+        <w:t xml:space="preserve">This also causes the firmware to transition from “update” mode back to “setup” mode while this operation is performed. This feature may be useful if the sequence of setup operations can be interrupted by </w:t>
+      </w:r>
+      <w:proofErr w:type="spellStart"/>
+      <w:r>
+        <w:rPr>
+          <w:lang w:val="en-US"/>
+        </w:rPr>
+        <w:t>FreeRTOS</w:t>
+      </w:r>
+      <w:proofErr w:type="spellEnd"/>
+      <w:r>
+        <w:rPr>
+          <w:lang w:val="en-US"/>
+        </w:rPr>
+        <w:t xml:space="preserve"> and another part of the firmware attempts to update the remote GUI.</w:t>
+      </w:r>
+    </w:p>
+    <w:p>
+      <w:pPr>
+        <w:pStyle w:val="Heading2"/>
+        <w:rPr>
+          <w:lang w:val="en-US"/>
+        </w:rPr>
+      </w:pPr>
+      <w:r>
+        <w:rPr>
+          <w:lang w:val="en-US"/>
+        </w:rPr>
+        <w:lastRenderedPageBreak/>
+        <w:t>(x003) &lt;reserved&gt;</w:t>
+      </w:r>
+    </w:p>
+    <w:p>
+      <w:pPr>
+        <w:pStyle w:val="Heading2"/>
+        <w:rPr>
+          <w:lang w:val="en-US"/>
+        </w:rPr>
+      </w:pPr>
+      <w:r>
+        <w:rPr>
+          <w:lang w:val="en-US"/>
+        </w:rPr>
+        <w:t>(</w:t>
+      </w:r>
+      <w:r>
+        <w:rPr>
+          <w:lang w:val="en-US"/>
+        </w:rPr>
+        <w:t>F004</w:t>
+      </w:r>
+      <w:r>
+        <w:rPr>
+          <w:lang w:val="en-US"/>
+        </w:rPr>
+        <w:t>) Setup “</w:t>
+      </w:r>
+      <w:proofErr w:type="spellStart"/>
+      <w:r>
+        <w:rPr>
+          <w:lang w:val="en-US"/>
+        </w:rPr>
+        <w:t>int</w:t>
+      </w:r>
+      <w:proofErr w:type="spellEnd"/>
+      <w:r>
+        <w:rPr>
+          <w:lang w:val="en-US"/>
+        </w:rPr>
+        <w:t>” Type Variable</w:t>
       </w:r>
     </w:p>
     <w:p>
@@ -2248,7 +2886,21 @@
         <w:rPr>
           <w:lang w:val="en-US"/>
         </w:rPr>
-        <w:t>This specific operation provides the application with the parameters for setting up a GUI control for an “int” variable (signed 32-bit integer):</w:t>
+        <w:t>This specific operation provides the application with the parameters for setting up a GUI control for an “</w:t>
+      </w:r>
+      <w:proofErr w:type="spellStart"/>
+      <w:r>
+        <w:rPr>
+          <w:lang w:val="en-US"/>
+        </w:rPr>
+        <w:t>int</w:t>
+      </w:r>
+      <w:proofErr w:type="spellEnd"/>
+      <w:r>
+        <w:rPr>
+          <w:lang w:val="en-US"/>
+        </w:rPr>
+        <w:t>” variable (signed 32-bit integer):</w:t>
       </w:r>
     </w:p>
     <w:p>
@@ -2320,7 +2972,6 @@
         <w:rPr>
           <w:lang w:val="en-US"/>
         </w:rPr>
-        <w:lastRenderedPageBreak/>
         <w:t>They bind user input to a range that is compatible with the firmware.</w:t>
       </w:r>
     </w:p>
@@ -2388,7 +3039,49 @@
         <w:rPr>
           <w:lang w:val="en-US"/>
         </w:rPr>
-        <w:t xml:space="preserve">The unique index is generated by the MCUnity library, which also reads the “int” variable’s current value. The remaining fields are passed as arguments to the MCUnity firmware function that initiates this </w:t>
+        <w:t xml:space="preserve">The unique index is generated by the </w:t>
+      </w:r>
+      <w:proofErr w:type="spellStart"/>
+      <w:r>
+        <w:rPr>
+          <w:lang w:val="en-US"/>
+        </w:rPr>
+        <w:t>MCUnity</w:t>
+      </w:r>
+      <w:proofErr w:type="spellEnd"/>
+      <w:r>
+        <w:rPr>
+          <w:lang w:val="en-US"/>
+        </w:rPr>
+        <w:t xml:space="preserve"> library, which also reads the “</w:t>
+      </w:r>
+      <w:proofErr w:type="spellStart"/>
+      <w:r>
+        <w:rPr>
+          <w:lang w:val="en-US"/>
+        </w:rPr>
+        <w:t>int</w:t>
+      </w:r>
+      <w:proofErr w:type="spellEnd"/>
+      <w:r>
+        <w:rPr>
+          <w:lang w:val="en-US"/>
+        </w:rPr>
+        <w:t xml:space="preserve">” variable’s current value. The remaining fields are passed as arguments to the </w:t>
+      </w:r>
+      <w:proofErr w:type="spellStart"/>
+      <w:r>
+        <w:rPr>
+          <w:lang w:val="en-US"/>
+        </w:rPr>
+        <w:t>MCUnity</w:t>
+      </w:r>
+      <w:proofErr w:type="spellEnd"/>
+      <w:r>
+        <w:rPr>
+          <w:lang w:val="en-US"/>
+        </w:rPr>
+        <w:t xml:space="preserve"> firmware function that initiates this </w:t>
       </w:r>
       <w:r>
         <w:rPr>
@@ -2409,17 +3102,89 @@
           <w:lang w:val="en-US"/>
         </w:rPr>
       </w:pPr>
-      <w:r>
-        <w:rPr>
-          <w:lang w:val="en-US"/>
-        </w:rPr>
-        <w:t xml:space="preserve">int </w:t>
-      </w:r>
-      <w:r>
-        <w:rPr>
-          <w:lang w:val="en-US"/>
-        </w:rPr>
-        <w:t>unity_setup_int (int* variable, const char* name, int min, int max, uint32_t flags);</w:t>
+      <w:proofErr w:type="spellStart"/>
+      <w:r>
+        <w:rPr>
+          <w:lang w:val="en-US"/>
+        </w:rPr>
+        <w:t>int</w:t>
+      </w:r>
+      <w:proofErr w:type="spellEnd"/>
+      <w:r>
+        <w:rPr>
+          <w:lang w:val="en-US"/>
+        </w:rPr>
+        <w:t xml:space="preserve"> </w:t>
+      </w:r>
+      <w:proofErr w:type="spellStart"/>
+      <w:r>
+        <w:rPr>
+          <w:lang w:val="en-US"/>
+        </w:rPr>
+        <w:t>unity_setup_int</w:t>
+      </w:r>
+      <w:proofErr w:type="spellEnd"/>
+      <w:r>
+        <w:rPr>
+          <w:lang w:val="en-US"/>
+        </w:rPr>
+        <w:t xml:space="preserve"> (</w:t>
+      </w:r>
+      <w:proofErr w:type="spellStart"/>
+      <w:r>
+        <w:rPr>
+          <w:lang w:val="en-US"/>
+        </w:rPr>
+        <w:t>int</w:t>
+      </w:r>
+      <w:proofErr w:type="spellEnd"/>
+      <w:r>
+        <w:rPr>
+          <w:lang w:val="en-US"/>
+        </w:rPr>
+        <w:t xml:space="preserve">* variable, </w:t>
+      </w:r>
+      <w:proofErr w:type="spellStart"/>
+      <w:r>
+        <w:rPr>
+          <w:lang w:val="en-US"/>
+        </w:rPr>
+        <w:t>const</w:t>
+      </w:r>
+      <w:proofErr w:type="spellEnd"/>
+      <w:r>
+        <w:rPr>
+          <w:lang w:val="en-US"/>
+        </w:rPr>
+        <w:t xml:space="preserve"> char* name, </w:t>
+      </w:r>
+      <w:proofErr w:type="spellStart"/>
+      <w:r>
+        <w:rPr>
+          <w:lang w:val="en-US"/>
+        </w:rPr>
+        <w:t>int</w:t>
+      </w:r>
+      <w:proofErr w:type="spellEnd"/>
+      <w:r>
+        <w:rPr>
+          <w:lang w:val="en-US"/>
+        </w:rPr>
+        <w:t xml:space="preserve"> min, </w:t>
+      </w:r>
+      <w:proofErr w:type="spellStart"/>
+      <w:r>
+        <w:rPr>
+          <w:lang w:val="en-US"/>
+        </w:rPr>
+        <w:t>int</w:t>
+      </w:r>
+      <w:proofErr w:type="spellEnd"/>
+      <w:r>
+        <w:rPr>
+          <w:lang w:val="en-US"/>
+        </w:rPr>
+        <w:t xml:space="preserve"> max, uint32_t flags);</w:t>
       </w:r>
     </w:p>
     <w:p>
@@ -2450,7 +3215,21 @@
         <w:rPr>
           <w:lang w:val="en-US"/>
         </w:rPr>
-        <w:t>“Setup” on the firmware side, registers a variable with the MCUnit library and sends a command to the application to create the matching GUI control.</w:t>
+        <w:t xml:space="preserve">“Setup” on the firmware side, registers a variable with the </w:t>
+      </w:r>
+      <w:proofErr w:type="spellStart"/>
+      <w:r>
+        <w:rPr>
+          <w:lang w:val="en-US"/>
+        </w:rPr>
+        <w:t>MCUnit</w:t>
+      </w:r>
+      <w:proofErr w:type="spellEnd"/>
+      <w:r>
+        <w:rPr>
+          <w:lang w:val="en-US"/>
+        </w:rPr>
+        <w:t xml:space="preserve"> library and sends a command to the application to create the matching GUI control.</w:t>
       </w:r>
     </w:p>
     <w:p>
@@ -2563,20 +3342,55 @@
         <w:rPr>
           <w:lang w:val="en-US"/>
         </w:rPr>
-        <w:t>(A003) Set “int” Type Variable</w:t>
-      </w:r>
-    </w:p>
-    <w:p>
-      <w:pPr>
-        <w:rPr>
-          <w:lang w:val="en-US"/>
-        </w:rPr>
-      </w:pPr>
-      <w:r>
-        <w:rPr>
-          <w:lang w:val="en-US"/>
-        </w:rPr>
-        <w:t>“Set” operations are used by the application to set the value of a variable in the firmware. In this case the variable to be set is of type “int” (32-bit signed). The packet contains the opcode (0x04), the unique index of the variable, and its value on 32 bits.</w:t>
+        <w:lastRenderedPageBreak/>
+        <w:t>(A005</w:t>
+      </w:r>
+      <w:r>
+        <w:rPr>
+          <w:lang w:val="en-US"/>
+        </w:rPr>
+        <w:t>) Set “</w:t>
+      </w:r>
+      <w:proofErr w:type="spellStart"/>
+      <w:r>
+        <w:rPr>
+          <w:lang w:val="en-US"/>
+        </w:rPr>
+        <w:t>int</w:t>
+      </w:r>
+      <w:proofErr w:type="spellEnd"/>
+      <w:r>
+        <w:rPr>
+          <w:lang w:val="en-US"/>
+        </w:rPr>
+        <w:t>” Type Variable</w:t>
+      </w:r>
+    </w:p>
+    <w:p>
+      <w:pPr>
+        <w:rPr>
+          <w:lang w:val="en-US"/>
+        </w:rPr>
+      </w:pPr>
+      <w:r>
+        <w:rPr>
+          <w:lang w:val="en-US"/>
+        </w:rPr>
+        <w:t>“Set” operations are used by the application to set the value of a variable in the firmware. In this case the variable to be set is of type “</w:t>
+      </w:r>
+      <w:proofErr w:type="spellStart"/>
+      <w:r>
+        <w:rPr>
+          <w:lang w:val="en-US"/>
+        </w:rPr>
+        <w:t>int</w:t>
+      </w:r>
+      <w:proofErr w:type="spellEnd"/>
+      <w:r>
+        <w:rPr>
+          <w:lang w:val="en-US"/>
+        </w:rPr>
+        <w:t>” (32-bit signed). The packet contains the opcode (0x04), the unique index of the variable, and its value on 32 bits.</w:t>
       </w:r>
     </w:p>
     <w:p>
@@ -2603,33 +3417,66 @@
         <w:rPr>
           <w:lang w:val="en-US"/>
         </w:rPr>
-        <w:t>(F004) Update “int” Type Variables</w:t>
-      </w:r>
-    </w:p>
-    <w:p>
-      <w:pPr>
-        <w:rPr>
-          <w:lang w:val="en-US"/>
-        </w:rPr>
-      </w:pPr>
-      <w:r>
-        <w:rPr>
-          <w:lang w:val="en-US"/>
-        </w:rPr>
-        <w:t>Purpose: sends the current value of all registered “int” type variables to the application to update the GUI.</w:t>
-      </w:r>
-    </w:p>
-    <w:p>
-      <w:pPr>
-        <w:rPr>
-          <w:lang w:val="en-US"/>
-        </w:rPr>
-      </w:pPr>
-      <w:r>
-        <w:rPr>
-          <w:lang w:val="en-US"/>
-        </w:rPr>
-        <w:lastRenderedPageBreak/>
+        <w:t>(F006</w:t>
+      </w:r>
+      <w:r>
+        <w:rPr>
+          <w:lang w:val="en-US"/>
+        </w:rPr>
+        <w:t>) Update “</w:t>
+      </w:r>
+      <w:proofErr w:type="spellStart"/>
+      <w:r>
+        <w:rPr>
+          <w:lang w:val="en-US"/>
+        </w:rPr>
+        <w:t>int</w:t>
+      </w:r>
+      <w:proofErr w:type="spellEnd"/>
+      <w:r>
+        <w:rPr>
+          <w:lang w:val="en-US"/>
+        </w:rPr>
+        <w:t>” Type Variables</w:t>
+      </w:r>
+    </w:p>
+    <w:p>
+      <w:pPr>
+        <w:rPr>
+          <w:lang w:val="en-US"/>
+        </w:rPr>
+      </w:pPr>
+      <w:r>
+        <w:rPr>
+          <w:lang w:val="en-US"/>
+        </w:rPr>
+        <w:t>Purpose: sends the current value of all registered “</w:t>
+      </w:r>
+      <w:proofErr w:type="spellStart"/>
+      <w:r>
+        <w:rPr>
+          <w:lang w:val="en-US"/>
+        </w:rPr>
+        <w:t>int</w:t>
+      </w:r>
+      <w:proofErr w:type="spellEnd"/>
+      <w:r>
+        <w:rPr>
+          <w:lang w:val="en-US"/>
+        </w:rPr>
+        <w:t>” type variables to the application to update the GUI.</w:t>
+      </w:r>
+    </w:p>
+    <w:p>
+      <w:pPr>
+        <w:rPr>
+          <w:lang w:val="en-US"/>
+        </w:rPr>
+      </w:pPr>
+      <w:r>
+        <w:rPr>
+          <w:lang w:val="en-US"/>
+        </w:rPr>
         <w:t>Note: this approach is preferred over updating single variables as it reduces network load.</w:t>
       </w:r>
       <w:r>
@@ -2650,58 +3497,24 @@
         <w:rPr>
           <w:lang w:val="en-US"/>
         </w:rPr>
-        <w:t>(A005) Request Setup</w:t>
-      </w:r>
-    </w:p>
-    <w:p>
-      <w:pPr>
-        <w:rPr>
-          <w:lang w:val="en-US"/>
-        </w:rPr>
-      </w:pPr>
-      <w:r>
-        <w:rPr>
-          <w:lang w:val="en-US"/>
-        </w:rPr>
-        <w:t>Purpose: in case the application exits and restarts while the firmware is still running, causes the firmware to perform its setup operations again.</w:t>
-      </w:r>
-    </w:p>
-    <w:p>
-      <w:pPr>
-        <w:rPr>
-          <w:lang w:val="en-US"/>
-        </w:rPr>
-      </w:pPr>
-      <w:r>
-        <w:rPr>
-          <w:lang w:val="en-US"/>
-        </w:rPr>
-        <w:t xml:space="preserve">This also </w:t>
-      </w:r>
-      <w:r>
-        <w:rPr>
-          <w:lang w:val="en-US"/>
-        </w:rPr>
-        <w:t>causes the firmware to transition from “update” mode back to “setup” mode</w:t>
-      </w:r>
-      <w:r>
-        <w:rPr>
-          <w:lang w:val="en-US"/>
-        </w:rPr>
-        <w:t xml:space="preserve"> while this operation is performed</w:t>
-      </w:r>
-      <w:r>
-        <w:rPr>
-          <w:lang w:val="en-US"/>
-        </w:rPr>
-        <w:t>.</w:t>
-      </w:r>
-      <w:r>
-        <w:rPr>
-          <w:lang w:val="en-US"/>
-        </w:rPr>
-        <w:t xml:space="preserve"> This feature may be useful if the sequence of setup operations can be interrupted by FreeRTOS and another part of the firmware attempts to update the remote GUI.</w:t>
-      </w:r>
+        <w:t>(A007) Request “</w:t>
+      </w:r>
+      <w:proofErr w:type="spellStart"/>
+      <w:r>
+        <w:rPr>
+          <w:lang w:val="en-US"/>
+        </w:rPr>
+        <w:t>int</w:t>
+      </w:r>
+      <w:proofErr w:type="spellEnd"/>
+      <w:r>
+        <w:rPr>
+          <w:lang w:val="en-US"/>
+        </w:rPr>
+        <w:t>” Update</w:t>
+      </w:r>
+      <w:bookmarkStart w:id="0" w:name="_GoBack"/>
+      <w:bookmarkEnd w:id="0"/>
     </w:p>
     <w:p>
       <w:pPr>
@@ -2929,6 +3742,7 @@
         <w:rPr>
           <w:lang w:val="en-US"/>
         </w:rPr>
+        <w:lastRenderedPageBreak/>
         <w:t>Firmware global variables</w:t>
       </w:r>
     </w:p>
@@ -2950,7 +3764,21 @@
         <w:rPr>
           <w:lang w:val="en-US"/>
         </w:rPr>
-        <w:t>Application data members (or fields ? see C# doc)</w:t>
+        <w:t xml:space="preserve">Application data members (or </w:t>
+      </w:r>
+      <w:proofErr w:type="gramStart"/>
+      <w:r>
+        <w:rPr>
+          <w:lang w:val="en-US"/>
+        </w:rPr>
+        <w:t>fields ?</w:t>
+      </w:r>
+      <w:proofErr w:type="gramEnd"/>
+      <w:r>
+        <w:rPr>
+          <w:lang w:val="en-US"/>
+        </w:rPr>
+        <w:t xml:space="preserve"> see C# doc)</w:t>
       </w:r>
     </w:p>
     <w:p>
@@ -2971,7 +3799,6 @@
         <w:rPr>
           <w:lang w:val="en-US"/>
         </w:rPr>
-        <w:lastRenderedPageBreak/>
         <w:t>Support for Multiple MCU</w:t>
       </w:r>
     </w:p>
@@ -3021,8 +3848,16 @@
         <w:rPr>
           <w:lang w:val="en-US"/>
         </w:rPr>
-        <w:t xml:space="preserve"> with MCUnity</w:t>
-      </w:r>
+        <w:t xml:space="preserve"> with </w:t>
+      </w:r>
+      <w:proofErr w:type="spellStart"/>
+      <w:r>
+        <w:rPr>
+          <w:lang w:val="en-US"/>
+        </w:rPr>
+        <w:t>MCUnity</w:t>
+      </w:r>
+      <w:proofErr w:type="spellEnd"/>
     </w:p>
     <w:p>
       <w:pPr>
@@ -3060,7 +3895,21 @@
         <w:rPr>
           <w:lang w:val="en-US"/>
         </w:rPr>
-        <w:t xml:space="preserve"> best practices for integrating MCUnity into a firmware design.</w:t>
+        <w:t xml:space="preserve"> best practices for integrating </w:t>
+      </w:r>
+      <w:proofErr w:type="spellStart"/>
+      <w:r>
+        <w:rPr>
+          <w:lang w:val="en-US"/>
+        </w:rPr>
+        <w:t>MCUnity</w:t>
+      </w:r>
+      <w:proofErr w:type="spellEnd"/>
+      <w:r>
+        <w:rPr>
+          <w:lang w:val="en-US"/>
+        </w:rPr>
+        <w:t xml:space="preserve"> into a firmware design.</w:t>
       </w:r>
     </w:p>
     <w:p>
@@ -3087,7 +3936,35 @@
         <w:rPr>
           <w:lang w:val="en-US"/>
         </w:rPr>
-        <w:t>In order to keep firmware source code clean and make it easy to exclude MCUnity calls from compilation, MCUnity should be integrated only in the firmware’s main source file.</w:t>
+        <w:t xml:space="preserve">In order to keep firmware source code clean and make it easy to exclude </w:t>
+      </w:r>
+      <w:proofErr w:type="spellStart"/>
+      <w:r>
+        <w:rPr>
+          <w:lang w:val="en-US"/>
+        </w:rPr>
+        <w:t>MCUnity</w:t>
+      </w:r>
+      <w:proofErr w:type="spellEnd"/>
+      <w:r>
+        <w:rPr>
+          <w:lang w:val="en-US"/>
+        </w:rPr>
+        <w:t xml:space="preserve"> calls from compilation, </w:t>
+      </w:r>
+      <w:proofErr w:type="spellStart"/>
+      <w:r>
+        <w:rPr>
+          <w:lang w:val="en-US"/>
+        </w:rPr>
+        <w:t>MCUnity</w:t>
+      </w:r>
+      <w:proofErr w:type="spellEnd"/>
+      <w:r>
+        <w:rPr>
+          <w:lang w:val="en-US"/>
+        </w:rPr>
+        <w:t xml:space="preserve"> should be integrated only in the firmware’s main source file.</w:t>
       </w:r>
     </w:p>
     <w:p>
@@ -3101,7 +3978,21 @@
         <w:rPr>
           <w:lang w:val="en-US"/>
         </w:rPr>
-        <w:t>Include the MCUnity Header File</w:t>
+        <w:t xml:space="preserve">Include the </w:t>
+      </w:r>
+      <w:proofErr w:type="spellStart"/>
+      <w:r>
+        <w:rPr>
+          <w:lang w:val="en-US"/>
+        </w:rPr>
+        <w:t>MCUnity</w:t>
+      </w:r>
+      <w:proofErr w:type="spellEnd"/>
+      <w:r>
+        <w:rPr>
+          <w:lang w:val="en-US"/>
+        </w:rPr>
+        <w:t xml:space="preserve"> Header File</w:t>
       </w:r>
     </w:p>
     <w:p>
@@ -3133,7 +4024,21 @@
         <w:rPr>
           <w:lang w:val="en-US"/>
         </w:rPr>
-        <w:t>#include “unity.h”</w:t>
+        <w:t>#include “</w:t>
+      </w:r>
+      <w:proofErr w:type="spellStart"/>
+      <w:r>
+        <w:rPr>
+          <w:lang w:val="en-US"/>
+        </w:rPr>
+        <w:t>unity.h</w:t>
+      </w:r>
+      <w:proofErr w:type="spellEnd"/>
+      <w:r>
+        <w:rPr>
+          <w:lang w:val="en-US"/>
+        </w:rPr>
+        <w:t>”</w:t>
       </w:r>
     </w:p>
     <w:p>
@@ -3163,11 +4068,19 @@
           <w:lang w:val="en-US"/>
         </w:rPr>
       </w:pPr>
-      <w:r>
-        <w:rPr>
-          <w:lang w:val="en-US"/>
-        </w:rPr>
-        <w:t>MCUnity is designed to allow access to a firmware’s global variables from a remote Unity application through a local network. It therefore requires global variables.</w:t>
+      <w:proofErr w:type="spellStart"/>
+      <w:r>
+        <w:rPr>
+          <w:lang w:val="en-US"/>
+        </w:rPr>
+        <w:t>MCUnity</w:t>
+      </w:r>
+      <w:proofErr w:type="spellEnd"/>
+      <w:r>
+        <w:rPr>
+          <w:lang w:val="en-US"/>
+        </w:rPr>
+        <w:t xml:space="preserve"> is designed to allow access to a firmware’s global variables from a remote Unity application through a local network. It therefore requires global variables.</w:t>
       </w:r>
     </w:p>
     <w:p>
@@ -3226,7 +4139,22 @@
         <w:rPr>
           <w:lang w:val="en-US"/>
         </w:rPr>
-        <w:t>void gui_setup_function (void);</w:t>
+        <w:lastRenderedPageBreak/>
+        <w:t xml:space="preserve">void </w:t>
+      </w:r>
+      <w:proofErr w:type="spellStart"/>
+      <w:r>
+        <w:rPr>
+          <w:lang w:val="en-US"/>
+        </w:rPr>
+        <w:t>gui_setup_function</w:t>
+      </w:r>
+      <w:proofErr w:type="spellEnd"/>
+      <w:r>
+        <w:rPr>
+          <w:lang w:val="en-US"/>
+        </w:rPr>
+        <w:t xml:space="preserve"> (void);</w:t>
       </w:r>
     </w:p>
     <w:p>
@@ -3259,11 +4187,19 @@
         </w:rPr>
         <w:t xml:space="preserve">individual </w:t>
       </w:r>
-      <w:r>
-        <w:rPr>
-          <w:lang w:val="en-US"/>
-        </w:rPr>
-        <w:t xml:space="preserve">MCUnity setup functions, and nothing else. </w:t>
+      <w:proofErr w:type="spellStart"/>
+      <w:r>
+        <w:rPr>
+          <w:lang w:val="en-US"/>
+        </w:rPr>
+        <w:t>MCUnity</w:t>
+      </w:r>
+      <w:proofErr w:type="spellEnd"/>
+      <w:r>
+        <w:rPr>
+          <w:lang w:val="en-US"/>
+        </w:rPr>
+        <w:t xml:space="preserve"> setup functions, and nothing else. </w:t>
       </w:r>
       <w:r>
         <w:rPr>
@@ -3275,20 +4211,578 @@
         <w:rPr>
           <w:lang w:val="en-US"/>
         </w:rPr>
-        <w:t xml:space="preserve"> can be seen as the specification of the GUI that the MCUnity application will generate and maintain for the firmware.</w:t>
-      </w:r>
-    </w:p>
-    <w:p>
-      <w:pPr>
-        <w:rPr>
-          <w:lang w:val="en-US"/>
-        </w:rPr>
-      </w:pPr>
-      <w:r>
-        <w:rPr>
-          <w:lang w:val="en-US"/>
-        </w:rPr>
-        <w:t>A pointer to this function will be passed to MCUnity using the “unity_init” function. This is to allow the remote Unity application to request the firmware execute its MCUnity setup sequence again. That is useful if the application is restarted while the firmware is running.</w:t>
+        <w:t xml:space="preserve"> can be seen as the specification of the GUI that the </w:t>
+      </w:r>
+      <w:proofErr w:type="spellStart"/>
+      <w:r>
+        <w:rPr>
+          <w:lang w:val="en-US"/>
+        </w:rPr>
+        <w:t>MCUnity</w:t>
+      </w:r>
+      <w:proofErr w:type="spellEnd"/>
+      <w:r>
+        <w:rPr>
+          <w:lang w:val="en-US"/>
+        </w:rPr>
+        <w:t xml:space="preserve"> application will generate and maintain for the firmware.</w:t>
+      </w:r>
+    </w:p>
+    <w:p>
+      <w:pPr>
+        <w:rPr>
+          <w:lang w:val="en-US"/>
+        </w:rPr>
+      </w:pPr>
+      <w:r>
+        <w:rPr>
+          <w:lang w:val="en-US"/>
+        </w:rPr>
+        <w:t xml:space="preserve">A pointer to this function will be passed to </w:t>
+      </w:r>
+      <w:proofErr w:type="spellStart"/>
+      <w:r>
+        <w:rPr>
+          <w:lang w:val="en-US"/>
+        </w:rPr>
+        <w:t>MCUnity</w:t>
+      </w:r>
+      <w:proofErr w:type="spellEnd"/>
+      <w:r>
+        <w:rPr>
+          <w:lang w:val="en-US"/>
+        </w:rPr>
+        <w:t xml:space="preserve"> using the “</w:t>
+      </w:r>
+      <w:proofErr w:type="spellStart"/>
+      <w:r>
+        <w:rPr>
+          <w:lang w:val="en-US"/>
+        </w:rPr>
+        <w:t>unity_init</w:t>
+      </w:r>
+      <w:proofErr w:type="spellEnd"/>
+      <w:r>
+        <w:rPr>
+          <w:lang w:val="en-US"/>
+        </w:rPr>
+        <w:t xml:space="preserve">” function. This is to allow the remote Unity application to request the firmware execute its </w:t>
+      </w:r>
+      <w:proofErr w:type="spellStart"/>
+      <w:r>
+        <w:rPr>
+          <w:lang w:val="en-US"/>
+        </w:rPr>
+        <w:t>MCUnity</w:t>
+      </w:r>
+      <w:proofErr w:type="spellEnd"/>
+      <w:r>
+        <w:rPr>
+          <w:lang w:val="en-US"/>
+        </w:rPr>
+        <w:t xml:space="preserve"> setup sequence again. That is useful if the application is restarted while the firmware is running.</w:t>
+      </w:r>
+    </w:p>
+    <w:p>
+      <w:pPr>
+        <w:rPr>
+          <w:lang w:val="en-US"/>
+        </w:rPr>
+      </w:pPr>
+      <w:r>
+        <w:rPr>
+          <w:lang w:val="en-US"/>
+        </w:rPr>
+        <w:t>Centralizing GU</w:t>
+      </w:r>
+      <w:r>
+        <w:rPr>
+          <w:lang w:val="en-US"/>
+        </w:rPr>
+        <w:t xml:space="preserve">I initialization also help development by making it easy to exclude </w:t>
+      </w:r>
+      <w:proofErr w:type="spellStart"/>
+      <w:r>
+        <w:rPr>
+          <w:lang w:val="en-US"/>
+        </w:rPr>
+        <w:t>MCUnity</w:t>
+      </w:r>
+      <w:proofErr w:type="spellEnd"/>
+      <w:r>
+        <w:rPr>
+          <w:lang w:val="en-US"/>
+        </w:rPr>
+        <w:t xml:space="preserve"> calls from compilation. It also makes it easy to maintain several different GUI setup sequences, to be used for investigating different aspects of the firmware’s operation.</w:t>
+      </w:r>
+    </w:p>
+    <w:p>
+      <w:pPr>
+        <w:rPr>
+          <w:lang w:val="en-US"/>
+        </w:rPr>
+      </w:pPr>
+      <w:r>
+        <w:rPr>
+          <w:lang w:val="en-US"/>
+        </w:rPr>
+        <w:t xml:space="preserve">This function must </w:t>
+      </w:r>
+      <w:r>
+        <w:rPr>
+          <w:b/>
+          <w:lang w:val="en-US"/>
+        </w:rPr>
+        <w:t>never</w:t>
+      </w:r>
+      <w:r>
+        <w:rPr>
+          <w:lang w:val="en-US"/>
+        </w:rPr>
+        <w:t xml:space="preserve"> be called directly by the firmware.</w:t>
+      </w:r>
+    </w:p>
+    <w:p>
+      <w:pPr>
+        <w:pStyle w:val="Heading2"/>
+        <w:rPr>
+          <w:lang w:val="en-US"/>
+        </w:rPr>
+      </w:pPr>
+      <w:proofErr w:type="spellStart"/>
+      <w:r>
+        <w:rPr>
+          <w:lang w:val="en-US"/>
+        </w:rPr>
+        <w:t>MCUnity</w:t>
+      </w:r>
+      <w:proofErr w:type="spellEnd"/>
+      <w:r>
+        <w:rPr>
+          <w:lang w:val="en-US"/>
+        </w:rPr>
+        <w:t xml:space="preserve"> Initialization</w:t>
+      </w:r>
+    </w:p>
+    <w:p>
+      <w:pPr>
+        <w:rPr>
+          <w:lang w:val="en-US"/>
+        </w:rPr>
+      </w:pPr>
+      <w:proofErr w:type="spellStart"/>
+      <w:r>
+        <w:rPr>
+          <w:lang w:val="en-US"/>
+        </w:rPr>
+        <w:t>MCUnity</w:t>
+      </w:r>
+      <w:proofErr w:type="spellEnd"/>
+      <w:r>
+        <w:rPr>
+          <w:lang w:val="en-US"/>
+        </w:rPr>
+        <w:t xml:space="preserve"> should be initialized as soon as possible </w:t>
+      </w:r>
+      <w:r>
+        <w:rPr>
+          <w:b/>
+          <w:lang w:val="en-US"/>
+        </w:rPr>
+        <w:t>after</w:t>
+      </w:r>
+      <w:r>
+        <w:rPr>
+          <w:lang w:val="en-US"/>
+        </w:rPr>
+        <w:t xml:space="preserve"> the firmware establishes </w:t>
+      </w:r>
+      <w:r>
+        <w:rPr>
+          <w:lang w:val="en-US"/>
+        </w:rPr>
+        <w:t>a connection to the local</w:t>
+      </w:r>
+      <w:r>
+        <w:rPr>
+          <w:lang w:val="en-US"/>
+        </w:rPr>
+        <w:t xml:space="preserve"> network and acquires an IP address.</w:t>
+      </w:r>
+    </w:p>
+    <w:p>
+      <w:pPr>
+        <w:rPr>
+          <w:lang w:val="en-US"/>
+        </w:rPr>
+      </w:pPr>
+      <w:r>
+        <w:rPr>
+          <w:lang w:val="en-US"/>
+        </w:rPr>
+        <w:t>This is done by calling the “</w:t>
+      </w:r>
+      <w:proofErr w:type="spellStart"/>
+      <w:r>
+        <w:rPr>
+          <w:lang w:val="en-US"/>
+        </w:rPr>
+        <w:t>unity_init</w:t>
+      </w:r>
+      <w:proofErr w:type="spellEnd"/>
+      <w:r>
+        <w:rPr>
+          <w:lang w:val="en-US"/>
+        </w:rPr>
+        <w:t>” function</w:t>
+      </w:r>
+      <w:r>
+        <w:rPr>
+          <w:lang w:val="en-US"/>
+        </w:rPr>
+        <w:t xml:space="preserve"> (no return value)</w:t>
+      </w:r>
+      <w:r>
+        <w:rPr>
+          <w:lang w:val="en-US"/>
+        </w:rPr>
+        <w:t>.</w:t>
+      </w:r>
+    </w:p>
+    <w:p>
+      <w:pPr>
+        <w:rPr>
+          <w:lang w:val="en-US"/>
+        </w:rPr>
+      </w:pPr>
+      <w:r>
+        <w:rPr>
+          <w:lang w:val="en-US"/>
+        </w:rPr>
+        <w:t>“</w:t>
+      </w:r>
+      <w:proofErr w:type="spellStart"/>
+      <w:r>
+        <w:rPr>
+          <w:lang w:val="en-US"/>
+        </w:rPr>
+        <w:t>unity_init</w:t>
+      </w:r>
+      <w:proofErr w:type="spellEnd"/>
+      <w:r>
+        <w:rPr>
+          <w:lang w:val="en-US"/>
+        </w:rPr>
+        <w:t xml:space="preserve">” </w:t>
+      </w:r>
+      <w:r>
+        <w:rPr>
+          <w:lang w:val="en-US"/>
+        </w:rPr>
+        <w:t>ta</w:t>
+      </w:r>
+      <w:r>
+        <w:rPr>
+          <w:lang w:val="en-US"/>
+        </w:rPr>
+        <w:t>kes one argument: a pointer to the GUI</w:t>
+      </w:r>
+      <w:r>
+        <w:rPr>
+          <w:lang w:val="en-US"/>
+        </w:rPr>
+        <w:t xml:space="preserve"> setup function</w:t>
+      </w:r>
+      <w:r>
+        <w:rPr>
+          <w:lang w:val="en-US"/>
+        </w:rPr>
+        <w:t xml:space="preserve"> </w:t>
+      </w:r>
+      <w:r>
+        <w:rPr>
+          <w:lang w:val="en-US"/>
+        </w:rPr>
+        <w:t>(see previous section)</w:t>
+      </w:r>
+      <w:r>
+        <w:rPr>
+          <w:lang w:val="en-US"/>
+        </w:rPr>
+        <w:t>.</w:t>
+      </w:r>
+    </w:p>
+    <w:p>
+      <w:pPr>
+        <w:rPr>
+          <w:lang w:val="en-US"/>
+        </w:rPr>
+      </w:pPr>
+      <w:r>
+        <w:rPr>
+          <w:lang w:val="en-US"/>
+        </w:rPr>
+        <w:t xml:space="preserve">It also sets up the network socket that will be used by </w:t>
+      </w:r>
+      <w:proofErr w:type="spellStart"/>
+      <w:r>
+        <w:rPr>
+          <w:lang w:val="en-US"/>
+        </w:rPr>
+        <w:t>MCUnity</w:t>
+      </w:r>
+      <w:proofErr w:type="spellEnd"/>
+      <w:r>
+        <w:rPr>
+          <w:lang w:val="en-US"/>
+        </w:rPr>
+        <w:t xml:space="preserve"> to communicate with the remote application.</w:t>
+      </w:r>
+    </w:p>
+    <w:p>
+      <w:pPr>
+        <w:pStyle w:val="Heading2"/>
+        <w:rPr>
+          <w:lang w:val="en-US"/>
+        </w:rPr>
+      </w:pPr>
+      <w:r>
+        <w:rPr>
+          <w:lang w:val="en-US"/>
+        </w:rPr>
+        <w:t xml:space="preserve">Wait for </w:t>
+      </w:r>
+      <w:proofErr w:type="spellStart"/>
+      <w:r>
+        <w:rPr>
+          <w:lang w:val="en-US"/>
+        </w:rPr>
+        <w:t>MCUnity</w:t>
+      </w:r>
+      <w:proofErr w:type="spellEnd"/>
+      <w:r>
+        <w:rPr>
+          <w:lang w:val="en-US"/>
+        </w:rPr>
+        <w:t xml:space="preserve"> to Connect</w:t>
+      </w:r>
+    </w:p>
+    <w:p>
+      <w:pPr>
+        <w:rPr>
+          <w:lang w:val="en-US"/>
+        </w:rPr>
+      </w:pPr>
+      <w:r>
+        <w:rPr>
+          <w:lang w:val="en-US"/>
+        </w:rPr>
+        <w:t xml:space="preserve">The </w:t>
+      </w:r>
+      <w:proofErr w:type="spellStart"/>
+      <w:r>
+        <w:rPr>
+          <w:lang w:val="en-US"/>
+        </w:rPr>
+        <w:t>MCUnity</w:t>
+      </w:r>
+      <w:proofErr w:type="spellEnd"/>
+      <w:r>
+        <w:rPr>
+          <w:lang w:val="en-US"/>
+        </w:rPr>
+        <w:t xml:space="preserve"> application will periodically (1 Hz) send a broadcast packet to let the firmware learn its IP address. Until the firmware receives and processes this broadcast message, all other </w:t>
+      </w:r>
+      <w:proofErr w:type="spellStart"/>
+      <w:r>
+        <w:rPr>
+          <w:lang w:val="en-US"/>
+        </w:rPr>
+        <w:t>MCUnity</w:t>
+      </w:r>
+      <w:proofErr w:type="spellEnd"/>
+      <w:r>
+        <w:rPr>
+          <w:lang w:val="en-US"/>
+        </w:rPr>
+        <w:t xml:space="preserve"> functions will not work.</w:t>
+      </w:r>
+    </w:p>
+    <w:p>
+      <w:pPr>
+        <w:rPr>
+          <w:lang w:val="en-US"/>
+        </w:rPr>
+      </w:pPr>
+      <w:r>
+        <w:rPr>
+          <w:lang w:val="en-US"/>
+        </w:rPr>
+        <w:t>To determine the current state of the connection between the application and the firmware, use the dedicated “</w:t>
+      </w:r>
+      <w:proofErr w:type="spellStart"/>
+      <w:r>
+        <w:rPr>
+          <w:lang w:val="en-US"/>
+        </w:rPr>
+        <w:t>unity_not_ready</w:t>
+      </w:r>
+      <w:proofErr w:type="spellEnd"/>
+      <w:r>
+        <w:rPr>
+          <w:lang w:val="en-US"/>
+        </w:rPr>
+        <w:t>” function (no argument) which returns 1 until the connection is established, then 0.</w:t>
+      </w:r>
+    </w:p>
+    <w:p>
+      <w:pPr>
+        <w:rPr>
+          <w:lang w:val="en-US"/>
+        </w:rPr>
+      </w:pPr>
+      <w:r>
+        <w:rPr>
+          <w:lang w:val="en-US"/>
+        </w:rPr>
+        <w:t xml:space="preserve">The exact implementation of the wait loop is firmware-specific. For </w:t>
+      </w:r>
+      <w:proofErr w:type="spellStart"/>
+      <w:r>
+        <w:rPr>
+          <w:lang w:val="en-US"/>
+        </w:rPr>
+        <w:t>FreeRTOS</w:t>
+      </w:r>
+      <w:proofErr w:type="spellEnd"/>
+      <w:r>
+        <w:rPr>
+          <w:lang w:val="en-US"/>
+        </w:rPr>
+        <w:t xml:space="preserve">-based firmware it is best to do it inside a </w:t>
+      </w:r>
+      <w:r>
+        <w:rPr>
+          <w:lang w:val="en-US"/>
+        </w:rPr>
+        <w:t xml:space="preserve">task </w:t>
+      </w:r>
+      <w:r>
+        <w:rPr>
+          <w:lang w:val="en-US"/>
+        </w:rPr>
+        <w:t>and use “</w:t>
+      </w:r>
+      <w:proofErr w:type="spellStart"/>
+      <w:r>
+        <w:rPr>
+          <w:lang w:val="en-US"/>
+        </w:rPr>
+        <w:t>vTaskDelay</w:t>
+      </w:r>
+      <w:proofErr w:type="spellEnd"/>
+      <w:r>
+        <w:rPr>
+          <w:lang w:val="en-US"/>
+        </w:rPr>
+        <w:t>” to let other tasks execute until the connection is established (assuming that makes sense).</w:t>
+      </w:r>
+    </w:p>
+    <w:p>
+      <w:pPr>
+        <w:pStyle w:val="Heading2"/>
+        <w:rPr>
+          <w:lang w:val="en-US"/>
+        </w:rPr>
+      </w:pPr>
+      <w:r>
+        <w:rPr>
+          <w:lang w:val="en-US"/>
+        </w:rPr>
+        <w:t>Remote GUI Setup</w:t>
+      </w:r>
+    </w:p>
+    <w:p>
+      <w:pPr>
+        <w:rPr>
+          <w:lang w:val="en-US"/>
+        </w:rPr>
+      </w:pPr>
+      <w:r>
+        <w:rPr>
+          <w:lang w:val="en-US"/>
+        </w:rPr>
+        <w:t>Once “</w:t>
+      </w:r>
+      <w:proofErr w:type="spellStart"/>
+      <w:r>
+        <w:rPr>
+          <w:lang w:val="en-US"/>
+        </w:rPr>
+        <w:t>unity_not_ready</w:t>
+      </w:r>
+      <w:proofErr w:type="spellEnd"/>
+      <w:r>
+        <w:rPr>
+          <w:lang w:val="en-US"/>
+        </w:rPr>
+        <w:t xml:space="preserve">” returns zero, it means </w:t>
+      </w:r>
+      <w:proofErr w:type="spellStart"/>
+      <w:r>
+        <w:rPr>
+          <w:lang w:val="en-US"/>
+        </w:rPr>
+        <w:t>MCUnity</w:t>
+      </w:r>
+      <w:proofErr w:type="spellEnd"/>
+      <w:r>
+        <w:rPr>
+          <w:lang w:val="en-US"/>
+        </w:rPr>
+        <w:t xml:space="preserve"> has transitioned out of the “</w:t>
+      </w:r>
+      <w:proofErr w:type="spellStart"/>
+      <w:r>
+        <w:rPr>
+          <w:lang w:val="en-US"/>
+        </w:rPr>
+        <w:t>init</w:t>
+      </w:r>
+      <w:proofErr w:type="spellEnd"/>
+      <w:r>
+        <w:rPr>
+          <w:lang w:val="en-US"/>
+        </w:rPr>
+        <w:t xml:space="preserve">” state. It’s now possible to send GUI setup operations to the application. Those have been centralized in a firmware-specific function that has been passed to </w:t>
+      </w:r>
+      <w:proofErr w:type="spellStart"/>
+      <w:r>
+        <w:rPr>
+          <w:lang w:val="en-US"/>
+        </w:rPr>
+        <w:t>MCUnity</w:t>
+      </w:r>
+      <w:proofErr w:type="spellEnd"/>
+      <w:r>
+        <w:rPr>
+          <w:lang w:val="en-US"/>
+        </w:rPr>
+        <w:t xml:space="preserve">. This function must be called exclusively through </w:t>
+      </w:r>
+      <w:proofErr w:type="spellStart"/>
+      <w:r>
+        <w:rPr>
+          <w:lang w:val="en-US"/>
+        </w:rPr>
+        <w:t>MCUnity</w:t>
+      </w:r>
+      <w:proofErr w:type="spellEnd"/>
+      <w:r>
+        <w:rPr>
+          <w:lang w:val="en-US"/>
+        </w:rPr>
+        <w:t>, so it “knows it happened”.</w:t>
       </w:r>
     </w:p>
     <w:p>
@@ -3302,39 +4796,88 @@
           <w:lang w:val="en-US"/>
         </w:rPr>
         <w:lastRenderedPageBreak/>
-        <w:t>Centralizing GU</w:t>
-      </w:r>
-      <w:r>
-        <w:rPr>
-          <w:lang w:val="en-US"/>
-        </w:rPr>
-        <w:t>I initialization also help development by making it easy to exclude MCUnity calls from compilation. It also makes it easy to maintain several different GUI setup sequences, to be used for investigating different aspects of the firmware’s operation.</w:t>
-      </w:r>
-    </w:p>
-    <w:p>
-      <w:pPr>
-        <w:rPr>
-          <w:lang w:val="en-US"/>
-        </w:rPr>
-      </w:pPr>
-      <w:r>
-        <w:rPr>
-          <w:lang w:val="en-US"/>
-        </w:rPr>
-        <w:t xml:space="preserve">This function must </w:t>
-      </w:r>
-      <w:r>
-        <w:rPr>
-          <w:b/>
-          <w:lang w:val="en-US"/>
-        </w:rPr>
-        <w:t>never</w:t>
-      </w:r>
-      <w:r>
-        <w:rPr>
-          <w:lang w:val="en-US"/>
-        </w:rPr>
-        <w:t xml:space="preserve"> be called directly by the firmware.</w:t>
+        <w:t>Do this by calling “</w:t>
+      </w:r>
+      <w:proofErr w:type="spellStart"/>
+      <w:r>
+        <w:rPr>
+          <w:lang w:val="en-US"/>
+        </w:rPr>
+        <w:t>unity_setup</w:t>
+      </w:r>
+      <w:proofErr w:type="spellEnd"/>
+      <w:r>
+        <w:rPr>
+          <w:lang w:val="en-US"/>
+        </w:rPr>
+        <w:t>”</w:t>
+      </w:r>
+      <w:r>
+        <w:rPr>
+          <w:lang w:val="en-US"/>
+        </w:rPr>
+        <w:t xml:space="preserve"> (no argument, no return value). Among other things, this function will call the firmware’s custom GUI setup function.</w:t>
+      </w:r>
+    </w:p>
+    <w:p>
+      <w:pPr>
+        <w:rPr>
+          <w:lang w:val="en-US"/>
+        </w:rPr>
+      </w:pPr>
+      <w:r>
+        <w:rPr>
+          <w:lang w:val="en-US"/>
+        </w:rPr>
+        <w:t xml:space="preserve">Once this function returns, the </w:t>
+      </w:r>
+      <w:proofErr w:type="spellStart"/>
+      <w:r>
+        <w:rPr>
+          <w:lang w:val="en-US"/>
+        </w:rPr>
+        <w:t>MCUnity</w:t>
+      </w:r>
+      <w:proofErr w:type="spellEnd"/>
+      <w:r>
+        <w:rPr>
+          <w:lang w:val="en-US"/>
+        </w:rPr>
+        <w:t xml:space="preserve"> application is ready to interact with the </w:t>
+      </w:r>
+      <w:proofErr w:type="spellStart"/>
+      <w:r>
+        <w:rPr>
+          <w:lang w:val="en-US"/>
+        </w:rPr>
+        <w:t>MCUnity</w:t>
+      </w:r>
+      <w:proofErr w:type="spellEnd"/>
+      <w:r>
+        <w:rPr>
+          <w:lang w:val="en-US"/>
+        </w:rPr>
+        <w:t xml:space="preserve"> library and the firmware.</w:t>
+      </w:r>
+      <w:r>
+        <w:rPr>
+          <w:lang w:val="en-US"/>
+        </w:rPr>
+        <w:t xml:space="preserve"> </w:t>
+      </w:r>
+      <w:proofErr w:type="spellStart"/>
+      <w:r>
+        <w:rPr>
+          <w:lang w:val="en-US"/>
+        </w:rPr>
+        <w:t>MCUnity</w:t>
+      </w:r>
+      <w:proofErr w:type="spellEnd"/>
+      <w:r>
+        <w:rPr>
+          <w:lang w:val="en-US"/>
+        </w:rPr>
+        <w:t xml:space="preserve"> is in “update” mode.</w:t>
       </w:r>
     </w:p>
     <w:p>
@@ -3348,311 +4891,6 @@
         <w:rPr>
           <w:lang w:val="en-US"/>
         </w:rPr>
-        <w:t>MCUnity Initialization</w:t>
-      </w:r>
-    </w:p>
-    <w:p>
-      <w:pPr>
-        <w:rPr>
-          <w:lang w:val="en-US"/>
-        </w:rPr>
-      </w:pPr>
-      <w:r>
-        <w:rPr>
-          <w:lang w:val="en-US"/>
-        </w:rPr>
-        <w:t xml:space="preserve">MCUnity should be initialized as soon as possible </w:t>
-      </w:r>
-      <w:r>
-        <w:rPr>
-          <w:b/>
-          <w:lang w:val="en-US"/>
-        </w:rPr>
-        <w:t>after</w:t>
-      </w:r>
-      <w:r>
-        <w:rPr>
-          <w:lang w:val="en-US"/>
-        </w:rPr>
-        <w:t xml:space="preserve"> the firmware establishes </w:t>
-      </w:r>
-      <w:r>
-        <w:rPr>
-          <w:lang w:val="en-US"/>
-        </w:rPr>
-        <w:t>a connection to the local</w:t>
-      </w:r>
-      <w:r>
-        <w:rPr>
-          <w:lang w:val="en-US"/>
-        </w:rPr>
-        <w:t xml:space="preserve"> network and acquires an IP address.</w:t>
-      </w:r>
-    </w:p>
-    <w:p>
-      <w:pPr>
-        <w:rPr>
-          <w:lang w:val="en-US"/>
-        </w:rPr>
-      </w:pPr>
-      <w:r>
-        <w:rPr>
-          <w:lang w:val="en-US"/>
-        </w:rPr>
-        <w:t>This is done by calling the “</w:t>
-      </w:r>
-      <w:r>
-        <w:rPr>
-          <w:lang w:val="en-US"/>
-        </w:rPr>
-        <w:t>unity_init</w:t>
-      </w:r>
-      <w:r>
-        <w:rPr>
-          <w:lang w:val="en-US"/>
-        </w:rPr>
-        <w:t>” function</w:t>
-      </w:r>
-      <w:r>
-        <w:rPr>
-          <w:lang w:val="en-US"/>
-        </w:rPr>
-        <w:t xml:space="preserve"> (no return value)</w:t>
-      </w:r>
-      <w:r>
-        <w:rPr>
-          <w:lang w:val="en-US"/>
-        </w:rPr>
-        <w:t>.</w:t>
-      </w:r>
-    </w:p>
-    <w:p>
-      <w:pPr>
-        <w:rPr>
-          <w:lang w:val="en-US"/>
-        </w:rPr>
-      </w:pPr>
-      <w:r>
-        <w:rPr>
-          <w:lang w:val="en-US"/>
-        </w:rPr>
-        <w:t xml:space="preserve">“unity_init” </w:t>
-      </w:r>
-      <w:r>
-        <w:rPr>
-          <w:lang w:val="en-US"/>
-        </w:rPr>
-        <w:t>ta</w:t>
-      </w:r>
-      <w:r>
-        <w:rPr>
-          <w:lang w:val="en-US"/>
-        </w:rPr>
-        <w:t>kes one argument: a pointer to the GUI</w:t>
-      </w:r>
-      <w:r>
-        <w:rPr>
-          <w:lang w:val="en-US"/>
-        </w:rPr>
-        <w:t xml:space="preserve"> setup function</w:t>
-      </w:r>
-      <w:r>
-        <w:rPr>
-          <w:lang w:val="en-US"/>
-        </w:rPr>
-        <w:t xml:space="preserve"> </w:t>
-      </w:r>
-      <w:r>
-        <w:rPr>
-          <w:lang w:val="en-US"/>
-        </w:rPr>
-        <w:t>(see previous section)</w:t>
-      </w:r>
-      <w:r>
-        <w:rPr>
-          <w:lang w:val="en-US"/>
-        </w:rPr>
-        <w:t>.</w:t>
-      </w:r>
-    </w:p>
-    <w:p>
-      <w:pPr>
-        <w:rPr>
-          <w:lang w:val="en-US"/>
-        </w:rPr>
-      </w:pPr>
-      <w:r>
-        <w:rPr>
-          <w:lang w:val="en-US"/>
-        </w:rPr>
-        <w:t>It also sets up the network socket that will be used by MCUnity to communicate with the remote application.</w:t>
-      </w:r>
-    </w:p>
-    <w:p>
-      <w:pPr>
-        <w:pStyle w:val="Heading2"/>
-        <w:rPr>
-          <w:lang w:val="en-US"/>
-        </w:rPr>
-      </w:pPr>
-      <w:r>
-        <w:rPr>
-          <w:lang w:val="en-US"/>
-        </w:rPr>
-        <w:t>Wait for MCUnity to Connect</w:t>
-      </w:r>
-    </w:p>
-    <w:p>
-      <w:pPr>
-        <w:rPr>
-          <w:lang w:val="en-US"/>
-        </w:rPr>
-      </w:pPr>
-      <w:r>
-        <w:rPr>
-          <w:lang w:val="en-US"/>
-        </w:rPr>
-        <w:t>The MCUnity application will periodically (1 Hz) send a broadcast packet to let the firmware learn its IP address. Until the firmware receives and processes this broadcast message, all other MCUnity functions will not work.</w:t>
-      </w:r>
-    </w:p>
-    <w:p>
-      <w:pPr>
-        <w:rPr>
-          <w:lang w:val="en-US"/>
-        </w:rPr>
-      </w:pPr>
-      <w:r>
-        <w:rPr>
-          <w:lang w:val="en-US"/>
-        </w:rPr>
-        <w:t>To determine the current state of the connection between the application and the firmware, use the dedicated “</w:t>
-      </w:r>
-      <w:r>
-        <w:rPr>
-          <w:lang w:val="en-US"/>
-        </w:rPr>
-        <w:t>unity_not_ready</w:t>
-      </w:r>
-      <w:r>
-        <w:rPr>
-          <w:lang w:val="en-US"/>
-        </w:rPr>
-        <w:t>” function (no argument) which returns 1 until the connection is established, then 0.</w:t>
-      </w:r>
-    </w:p>
-    <w:p>
-      <w:pPr>
-        <w:rPr>
-          <w:lang w:val="en-US"/>
-        </w:rPr>
-      </w:pPr>
-      <w:r>
-        <w:rPr>
-          <w:lang w:val="en-US"/>
-        </w:rPr>
-        <w:t xml:space="preserve">The exact implementation of the wait loop is firmware-specific. For FreeRTOS-based firmware it is best to do it inside a </w:t>
-      </w:r>
-      <w:r>
-        <w:rPr>
-          <w:lang w:val="en-US"/>
-        </w:rPr>
-        <w:t xml:space="preserve">task </w:t>
-      </w:r>
-      <w:r>
-        <w:rPr>
-          <w:lang w:val="en-US"/>
-        </w:rPr>
-        <w:t>and use “vTaskDelay” to let other tasks execute until the connection is established (assuming that makes sense).</w:t>
-      </w:r>
-    </w:p>
-    <w:p>
-      <w:pPr>
-        <w:pStyle w:val="Heading2"/>
-        <w:rPr>
-          <w:lang w:val="en-US"/>
-        </w:rPr>
-      </w:pPr>
-      <w:r>
-        <w:rPr>
-          <w:lang w:val="en-US"/>
-        </w:rPr>
-        <w:t>Remote GUI Setup</w:t>
-      </w:r>
-    </w:p>
-    <w:p>
-      <w:pPr>
-        <w:rPr>
-          <w:lang w:val="en-US"/>
-        </w:rPr>
-      </w:pPr>
-      <w:r>
-        <w:rPr>
-          <w:lang w:val="en-US"/>
-        </w:rPr>
-        <w:t>Once “</w:t>
-      </w:r>
-      <w:r>
-        <w:rPr>
-          <w:lang w:val="en-US"/>
-        </w:rPr>
-        <w:t>unity_not_ready</w:t>
-      </w:r>
-      <w:r>
-        <w:rPr>
-          <w:lang w:val="en-US"/>
-        </w:rPr>
-        <w:t>” returns zero, it means MCUnity has transitioned out of the “init” state. It’s now possible to send GUI setup operations to the application. Those have been centralized in a firmware-specific function that has been passed to MCUnity. This function must be called exclusively through MCUnity, so it “knows it happened”.</w:t>
-      </w:r>
-    </w:p>
-    <w:p>
-      <w:pPr>
-        <w:rPr>
-          <w:lang w:val="en-US"/>
-        </w:rPr>
-      </w:pPr>
-      <w:r>
-        <w:rPr>
-          <w:lang w:val="en-US"/>
-        </w:rPr>
-        <w:t>Do this by calling “unity_setup”</w:t>
-      </w:r>
-      <w:r>
-        <w:rPr>
-          <w:lang w:val="en-US"/>
-        </w:rPr>
-        <w:t xml:space="preserve"> (no argument, no return value). Among other things, this function will call the firmware’s custom GUI setup function.</w:t>
-      </w:r>
-    </w:p>
-    <w:p>
-      <w:pPr>
-        <w:rPr>
-          <w:lang w:val="en-US"/>
-        </w:rPr>
-      </w:pPr>
-      <w:r>
-        <w:rPr>
-          <w:lang w:val="en-US"/>
-        </w:rPr>
-        <w:t>Once this function returns, the MCUnity application is ready to interact with the MCUnity library and the firmware.</w:t>
-      </w:r>
-      <w:r>
-        <w:rPr>
-          <w:lang w:val="en-US"/>
-        </w:rPr>
-        <w:t xml:space="preserve"> MCUnity is in “update” mode.</w:t>
-      </w:r>
-    </w:p>
-    <w:p>
-      <w:pPr>
-        <w:pStyle w:val="Heading2"/>
-        <w:rPr>
-          <w:lang w:val="en-US"/>
-        </w:rPr>
-      </w:pPr>
-      <w:r>
-        <w:rPr>
-          <w:lang w:val="en-US"/>
-        </w:rPr>
         <w:t>Update the Remote GUI</w:t>
       </w:r>
     </w:p>
@@ -3692,40 +4930,81 @@
         <w:rPr>
           <w:lang w:val="en-US"/>
         </w:rPr>
-        <w:lastRenderedPageBreak/>
         <w:t>User input on the Unity application is sent to the firmware which makes it effective</w:t>
       </w:r>
       <w:r>
         <w:rPr>
           <w:lang w:val="en-US"/>
         </w:rPr>
-        <w:t>. This takes the form of update operation packets which are processed asynchronously (as received) by MCUnity’s UDP packet parser.</w:t>
-      </w:r>
-    </w:p>
-    <w:p>
-      <w:pPr>
-        <w:rPr>
-          <w:lang w:val="en-US"/>
-        </w:rPr>
-      </w:pPr>
-      <w:r>
-        <w:rPr>
-          <w:lang w:val="en-US"/>
-        </w:rPr>
-        <w:t>However, the MCUnity library is not capable of monitoring each variable registered with the remote GUI to send back update operations when one changes. This would require too much processing power.</w:t>
-      </w:r>
-    </w:p>
-    <w:p>
-      <w:pPr>
-        <w:rPr>
-          <w:lang w:val="en-US"/>
-        </w:rPr>
-      </w:pPr>
-      <w:r>
-        <w:rPr>
-          <w:lang w:val="en-US"/>
-        </w:rPr>
-        <w:t xml:space="preserve">Instead, MCUnity relies on the </w:t>
+        <w:t xml:space="preserve">. This takes the form of update operation packets which are processed asynchronously (as received) by </w:t>
+      </w:r>
+      <w:proofErr w:type="spellStart"/>
+      <w:r>
+        <w:rPr>
+          <w:lang w:val="en-US"/>
+        </w:rPr>
+        <w:t>MCUnity’s</w:t>
+      </w:r>
+      <w:proofErr w:type="spellEnd"/>
+      <w:r>
+        <w:rPr>
+          <w:lang w:val="en-US"/>
+        </w:rPr>
+        <w:t xml:space="preserve"> UDP packet parser.</w:t>
+      </w:r>
+    </w:p>
+    <w:p>
+      <w:pPr>
+        <w:rPr>
+          <w:lang w:val="en-US"/>
+        </w:rPr>
+      </w:pPr>
+      <w:r>
+        <w:rPr>
+          <w:lang w:val="en-US"/>
+        </w:rPr>
+        <w:t xml:space="preserve">However, the </w:t>
+      </w:r>
+      <w:proofErr w:type="spellStart"/>
+      <w:r>
+        <w:rPr>
+          <w:lang w:val="en-US"/>
+        </w:rPr>
+        <w:t>MCUnity</w:t>
+      </w:r>
+      <w:proofErr w:type="spellEnd"/>
+      <w:r>
+        <w:rPr>
+          <w:lang w:val="en-US"/>
+        </w:rPr>
+        <w:t xml:space="preserve"> library is not capable of monitoring each variable registered with the remote GUI to send back update operations when one changes. This would require too much processing power.</w:t>
+      </w:r>
+    </w:p>
+    <w:p>
+      <w:pPr>
+        <w:rPr>
+          <w:lang w:val="en-US"/>
+        </w:rPr>
+      </w:pPr>
+      <w:r>
+        <w:rPr>
+          <w:lang w:val="en-US"/>
+        </w:rPr>
+        <w:t xml:space="preserve">Instead, </w:t>
+      </w:r>
+      <w:proofErr w:type="spellStart"/>
+      <w:r>
+        <w:rPr>
+          <w:lang w:val="en-US"/>
+        </w:rPr>
+        <w:t>MCUnity</w:t>
+      </w:r>
+      <w:proofErr w:type="spellEnd"/>
+      <w:r>
+        <w:rPr>
+          <w:lang w:val="en-US"/>
+        </w:rPr>
+        <w:t xml:space="preserve"> relies on the </w:t>
       </w:r>
       <w:r>
         <w:rPr>
@@ -3855,7 +5134,21 @@
         <w:rPr>
           <w:lang w:val="en-US"/>
         </w:rPr>
-        <w:t>A simple, good approach can be to trigger a GUI update from a FreeRTOS task so that it executes at a fixed frame-rate.</w:t>
+        <w:t xml:space="preserve">A simple, good approach can be to trigger a GUI update from a </w:t>
+      </w:r>
+      <w:proofErr w:type="spellStart"/>
+      <w:r>
+        <w:rPr>
+          <w:lang w:val="en-US"/>
+        </w:rPr>
+        <w:t>FreeRTOS</w:t>
+      </w:r>
+      <w:proofErr w:type="spellEnd"/>
+      <w:r>
+        <w:rPr>
+          <w:lang w:val="en-US"/>
+        </w:rPr>
+        <w:t xml:space="preserve"> task so that it executes at a fixed frame-rate.</w:t>
       </w:r>
       <w:r>
         <w:rPr>
@@ -3976,6 +5269,7 @@
         <w:rPr>
           <w:lang w:val="en-US"/>
         </w:rPr>
+        <w:lastRenderedPageBreak/>
         <w:t xml:space="preserve">The </w:t>
       </w:r>
       <w:r>
@@ -4066,11 +5360,19 @@
         </w:rPr>
         <w:t xml:space="preserve">, the </w:t>
       </w:r>
-      <w:r>
-        <w:rPr>
-          <w:lang w:val="en-US"/>
-        </w:rPr>
-        <w:t>MCUnity library (firmware side) must be able to send the exact same GUI setup operations at any point during the execution of the firmware. This is what creates the need to encapsulate and centralize the setup operations.</w:t>
+      <w:proofErr w:type="spellStart"/>
+      <w:r>
+        <w:rPr>
+          <w:lang w:val="en-US"/>
+        </w:rPr>
+        <w:t>MCUnity</w:t>
+      </w:r>
+      <w:proofErr w:type="spellEnd"/>
+      <w:r>
+        <w:rPr>
+          <w:lang w:val="en-US"/>
+        </w:rPr>
+        <w:t xml:space="preserve"> library (firmware side) must be able to send the exact same GUI setup operations at any point during the execution of the firmware. This is what creates the need to encapsulate and centralize the setup operations.</w:t>
       </w:r>
     </w:p>
     <w:p>
@@ -5625,7 +6927,7 @@
 </file>
 
 <file path=customXml/itemProps1.xml><?xml version="1.0" encoding="utf-8"?>
-<ds:datastoreItem xmlns:ds="http://schemas.openxmlformats.org/officeDocument/2006/customXml" ds:itemID="{F3821CC7-F4CA-4F12-9950-F3D50C9283AD}">
+<ds:datastoreItem xmlns:ds="http://schemas.openxmlformats.org/officeDocument/2006/customXml" ds:itemID="{087244B0-A485-4B5A-8631-2D9E069EA85A}">
   <ds:schemaRefs>
     <ds:schemaRef ds:uri="http://schemas.openxmlformats.org/officeDocument/2006/bibliography"/>
   </ds:schemaRefs>

</xml_diff>

<commit_message>
Added "update int" operation.
</commit_message>
<xml_diff>
--- a/Documentation/MCUnity Design Document.docx
+++ b/Documentation/MCUnity Design Document.docx
@@ -45,19 +45,11 @@
                 <w:lang w:val="en-US"/>
               </w:rPr>
             </w:pPr>
-            <w:proofErr w:type="spellStart"/>
             <w:r>
               <w:rPr>
                 <w:lang w:val="en-US"/>
               </w:rPr>
-              <w:t>MCUnity</w:t>
-            </w:r>
-            <w:proofErr w:type="spellEnd"/>
-            <w:r>
-              <w:rPr>
-                <w:lang w:val="en-US"/>
-              </w:rPr>
-              <w:t xml:space="preserve"> application Software Design Document</w:t>
+              <w:t>MCUnity application Software Design Document</w:t>
             </w:r>
           </w:p>
         </w:tc>
@@ -95,7 +87,7 @@
                 <w:noProof/>
                 <w:lang w:val="en-US"/>
               </w:rPr>
-              <w:t>01/09/2016</w:t>
+              <w:t>02/09/2016</w:t>
             </w:r>
             <w:r>
               <w:rPr>
@@ -178,21 +170,7 @@
         <w:rPr>
           <w:lang w:val="en-US"/>
         </w:rPr>
-        <w:t>I can’t just make the initial broadcast non-</w:t>
-      </w:r>
-      <w:proofErr w:type="gramStart"/>
-      <w:r>
-        <w:rPr>
-          <w:lang w:val="en-US"/>
-        </w:rPr>
-        <w:t>recurring :</w:t>
-      </w:r>
-      <w:proofErr w:type="gramEnd"/>
-      <w:r>
-        <w:rPr>
-          <w:lang w:val="en-US"/>
-        </w:rPr>
-        <w:t xml:space="preserve"> the MCU needs to behave differently when it connects to the app the first time and when a re-setup is requested, especially if there are different MCU’s connecting to the app at different times (after and before the app’s crash / restart)</w:t>
+        <w:t>I can’t just make the initial broadcast non-recurring : the MCU needs to behave differently when it connects to the app the first time and when a re-setup is requested, especially if there are different MCU’s connecting to the app at different times (after and before the app’s crash / restart)</w:t>
       </w:r>
     </w:p>
     <w:p>
@@ -233,35 +211,7 @@
         <w:rPr>
           <w:lang w:val="en-US"/>
         </w:rPr>
-        <w:t xml:space="preserve">Functions can be stored as an array of pointers and therefore handled like any other variable by </w:t>
-      </w:r>
-      <w:proofErr w:type="spellStart"/>
-      <w:r>
-        <w:rPr>
-          <w:lang w:val="en-US"/>
-        </w:rPr>
-        <w:t>MCUnity</w:t>
-      </w:r>
-      <w:proofErr w:type="spellEnd"/>
-      <w:r>
-        <w:rPr>
-          <w:lang w:val="en-US"/>
-        </w:rPr>
-        <w:t xml:space="preserve">. </w:t>
-      </w:r>
-      <w:proofErr w:type="gramStart"/>
-      <w:r>
-        <w:rPr>
-          <w:lang w:val="en-US"/>
-        </w:rPr>
-        <w:t>However</w:t>
-      </w:r>
-      <w:proofErr w:type="gramEnd"/>
-      <w:r>
-        <w:rPr>
-          <w:lang w:val="en-US"/>
-        </w:rPr>
-        <w:t xml:space="preserve"> this will have to be limited to functions without arguments nor return values.</w:t>
+        <w:t>Functions can be stored as an array of pointers and therefore handled like any other variable by MCUnity. However this will have to be limited to functions without arguments nor return values.</w:t>
       </w:r>
     </w:p>
     <w:p>
@@ -391,19 +341,11 @@
           <w:lang w:val="en-US"/>
         </w:rPr>
       </w:pPr>
-      <w:proofErr w:type="spellStart"/>
-      <w:r>
-        <w:rPr>
-          <w:lang w:val="en-US"/>
-        </w:rPr>
-        <w:t>MCUnity</w:t>
-      </w:r>
-      <w:proofErr w:type="spellEnd"/>
-      <w:r>
-        <w:rPr>
-          <w:lang w:val="en-US"/>
-        </w:rPr>
-        <w:t xml:space="preserve"> is a firmware development tool. It’s essentially the combination of a Unity application and a library for an MCU that provides a nice user interface with the following capabilities:</w:t>
+      <w:r>
+        <w:rPr>
+          <w:lang w:val="en-US"/>
+        </w:rPr>
+        <w:t>MCUnity is a firmware development tool. It’s essentially the combination of a Unity application and a library for an MCU that provides a nice user interface with the following capabilities:</w:t>
       </w:r>
     </w:p>
     <w:p>
@@ -497,21 +439,7 @@
         <w:rPr>
           <w:lang w:val="en-US"/>
         </w:rPr>
-        <w:t xml:space="preserve">Designing and programming </w:t>
-      </w:r>
-      <w:proofErr w:type="spellStart"/>
-      <w:r>
-        <w:rPr>
-          <w:lang w:val="en-US"/>
-        </w:rPr>
-        <w:t>MCUnity</w:t>
-      </w:r>
-      <w:proofErr w:type="spellEnd"/>
-      <w:r>
-        <w:rPr>
-          <w:lang w:val="en-US"/>
-        </w:rPr>
-        <w:t xml:space="preserve"> requires working simultaneously on two different fronts:</w:t>
+        <w:t>Designing and programming MCUnity requires working simultaneously on two different fronts:</w:t>
       </w:r>
     </w:p>
     <w:p>
@@ -573,35 +501,7 @@
         <w:rPr>
           <w:lang w:val="en-US"/>
         </w:rPr>
-        <w:t xml:space="preserve">To help deal with the complexity, </w:t>
-      </w:r>
-      <w:proofErr w:type="spellStart"/>
-      <w:r>
-        <w:rPr>
-          <w:lang w:val="en-US"/>
-        </w:rPr>
-        <w:t>MCUnity</w:t>
-      </w:r>
-      <w:proofErr w:type="spellEnd"/>
-      <w:r>
-        <w:rPr>
-          <w:lang w:val="en-US"/>
-        </w:rPr>
-        <w:t xml:space="preserve"> is designed to be very modular. This document both describes how the existing features of </w:t>
-      </w:r>
-      <w:proofErr w:type="spellStart"/>
-      <w:r>
-        <w:rPr>
-          <w:lang w:val="en-US"/>
-        </w:rPr>
-        <w:t>MCUnity</w:t>
-      </w:r>
-      <w:proofErr w:type="spellEnd"/>
-      <w:r>
-        <w:rPr>
-          <w:lang w:val="en-US"/>
-        </w:rPr>
-        <w:t xml:space="preserve"> are implemented and how to a</w:t>
+        <w:t>To help deal with the complexity, MCUnity is designed to be very modular. This document both describes how the existing features of MCUnity are implemented and how to a</w:t>
       </w:r>
       <w:r>
         <w:rPr>
@@ -666,21 +566,7 @@
         <w:rPr>
           <w:lang w:val="en-US"/>
         </w:rPr>
-        <w:t xml:space="preserve">An </w:t>
-      </w:r>
-      <w:proofErr w:type="spellStart"/>
-      <w:r>
-        <w:rPr>
-          <w:lang w:val="en-US"/>
-        </w:rPr>
-        <w:t>MCUnity</w:t>
-      </w:r>
-      <w:proofErr w:type="spellEnd"/>
-      <w:r>
-        <w:rPr>
-          <w:lang w:val="en-US"/>
-        </w:rPr>
-        <w:t xml:space="preserve"> system is a set of:</w:t>
+        <w:t>An MCUnity system is a set of:</w:t>
       </w:r>
     </w:p>
     <w:p>
@@ -698,21 +584,7 @@
         <w:rPr>
           <w:lang w:val="en-US"/>
         </w:rPr>
-        <w:t xml:space="preserve">One computer running the </w:t>
-      </w:r>
-      <w:proofErr w:type="spellStart"/>
-      <w:r>
-        <w:rPr>
-          <w:lang w:val="en-US"/>
-        </w:rPr>
-        <w:t>MCUnity</w:t>
-      </w:r>
-      <w:proofErr w:type="spellEnd"/>
-      <w:r>
-        <w:rPr>
-          <w:lang w:val="en-US"/>
-        </w:rPr>
-        <w:t xml:space="preserve"> application</w:t>
+        <w:t>One computer running the MCUnity application</w:t>
       </w:r>
     </w:p>
     <w:p>
@@ -742,62 +614,20 @@
         <w:rPr>
           <w:lang w:val="en-US"/>
         </w:rPr>
-        <w:t xml:space="preserve"> the </w:t>
-      </w:r>
-      <w:proofErr w:type="spellStart"/>
-      <w:r>
-        <w:rPr>
-          <w:lang w:val="en-US"/>
-        </w:rPr>
-        <w:t>MCUnity</w:t>
-      </w:r>
-      <w:proofErr w:type="spellEnd"/>
-      <w:r>
-        <w:rPr>
-          <w:lang w:val="en-US"/>
-        </w:rPr>
-        <w:t xml:space="preserve"> library</w:t>
-      </w:r>
-    </w:p>
-    <w:p>
-      <w:pPr>
-        <w:rPr>
-          <w:lang w:val="en-US"/>
-        </w:rPr>
-      </w:pPr>
-      <w:r>
-        <w:rPr>
-          <w:lang w:val="en-US"/>
-        </w:rPr>
-        <w:t xml:space="preserve">MCU do not communicate with each other as part of the </w:t>
-      </w:r>
-      <w:proofErr w:type="spellStart"/>
-      <w:r>
-        <w:rPr>
-          <w:lang w:val="en-US"/>
-        </w:rPr>
-        <w:t>MCUnity</w:t>
-      </w:r>
-      <w:proofErr w:type="spellEnd"/>
-      <w:r>
-        <w:rPr>
-          <w:lang w:val="en-US"/>
-        </w:rPr>
-        <w:t xml:space="preserve"> system, although they may communicate with each other for unrelated purposes. Therefore, the </w:t>
-      </w:r>
-      <w:proofErr w:type="spellStart"/>
-      <w:r>
-        <w:rPr>
-          <w:lang w:val="en-US"/>
-        </w:rPr>
-        <w:t>MCUnity</w:t>
-      </w:r>
-      <w:proofErr w:type="spellEnd"/>
-      <w:r>
-        <w:rPr>
-          <w:lang w:val="en-US"/>
-        </w:rPr>
-        <w:t xml:space="preserve"> system has a </w:t>
+        <w:t xml:space="preserve"> the MCUnity library</w:t>
+      </w:r>
+    </w:p>
+    <w:p>
+      <w:pPr>
+        <w:rPr>
+          <w:lang w:val="en-US"/>
+        </w:rPr>
+      </w:pPr>
+      <w:r>
+        <w:rPr>
+          <w:lang w:val="en-US"/>
+        </w:rPr>
+        <w:t xml:space="preserve">MCU do not communicate with each other as part of the MCUnity system, although they may communicate with each other for unrelated purposes. Therefore, the MCUnity system has a </w:t>
       </w:r>
       <w:r>
         <w:rPr>
@@ -880,21 +710,7 @@
         <w:rPr>
           <w:lang w:val="en-US"/>
         </w:rPr>
-        <w:t xml:space="preserve">Limit </w:t>
-      </w:r>
-      <w:proofErr w:type="spellStart"/>
-      <w:r>
-        <w:rPr>
-          <w:lang w:val="en-US"/>
-        </w:rPr>
-        <w:t>MCUnity</w:t>
-      </w:r>
-      <w:proofErr w:type="spellEnd"/>
-      <w:r>
-        <w:rPr>
-          <w:lang w:val="en-US"/>
-        </w:rPr>
-        <w:t xml:space="preserve"> system development to MCU programming only.</w:t>
+        <w:t>Limit MCUnity system development to MCU programming only.</w:t>
       </w:r>
     </w:p>
     <w:p>
@@ -936,33 +752,11 @@
           <w:lang w:val="en-US"/>
         </w:rPr>
       </w:pPr>
-      <w:proofErr w:type="spellStart"/>
-      <w:r>
-        <w:rPr>
-          <w:lang w:val="en-US"/>
-        </w:rPr>
-        <w:t>MCUnity</w:t>
-      </w:r>
-      <w:proofErr w:type="spellEnd"/>
-      <w:r>
-        <w:rPr>
-          <w:lang w:val="en-US"/>
-        </w:rPr>
-        <w:t xml:space="preserve"> is a software debugging tool, although it may also be used to provide a remote GUI to an MCU. In either case, it is required for the MCU firmware to use the </w:t>
-      </w:r>
-      <w:proofErr w:type="spellStart"/>
-      <w:r>
-        <w:rPr>
-          <w:lang w:val="en-US"/>
-        </w:rPr>
-        <w:t>MCUnity</w:t>
-      </w:r>
-      <w:proofErr w:type="spellEnd"/>
-      <w:r>
-        <w:rPr>
-          <w:lang w:val="en-US"/>
-        </w:rPr>
-        <w:t xml:space="preserve"> library to perform the following tasks:</w:t>
+      <w:r>
+        <w:rPr>
+          <w:lang w:val="en-US"/>
+        </w:rPr>
+        <w:t>MCUnity is a software debugging tool, although it may also be used to provide a remote GUI to an MCU. In either case, it is required for the MCU firmware to use the MCUnity library to perform the following tasks:</w:t>
       </w:r>
     </w:p>
     <w:p>
@@ -1047,35 +841,7 @@
         <w:rPr>
           <w:lang w:val="en-US"/>
         </w:rPr>
-        <w:t xml:space="preserve">The </w:t>
-      </w:r>
-      <w:proofErr w:type="spellStart"/>
-      <w:r>
-        <w:rPr>
-          <w:lang w:val="en-US"/>
-        </w:rPr>
-        <w:t>MCUnity</w:t>
-      </w:r>
-      <w:proofErr w:type="spellEnd"/>
-      <w:r>
-        <w:rPr>
-          <w:lang w:val="en-US"/>
-        </w:rPr>
-        <w:t xml:space="preserve"> library is designed so that it can be built optionally into a firmware project. This means it can be excluded from release builds. Given its size and RAM utilization, but also the fact that it is technically a network backdoor, it is recommended to exclude the </w:t>
-      </w:r>
-      <w:proofErr w:type="spellStart"/>
-      <w:r>
-        <w:rPr>
-          <w:lang w:val="en-US"/>
-        </w:rPr>
-        <w:t>MCUnity</w:t>
-      </w:r>
-      <w:proofErr w:type="spellEnd"/>
-      <w:r>
-        <w:rPr>
-          <w:lang w:val="en-US"/>
-        </w:rPr>
-        <w:t xml:space="preserve"> library from </w:t>
+        <w:t xml:space="preserve">The MCUnity library is designed so that it can be built optionally into a firmware project. This means it can be excluded from release builds. Given its size and RAM utilization, but also the fact that it is technically a network backdoor, it is recommended to exclude the MCUnity library from </w:t>
       </w:r>
       <w:r>
         <w:rPr>
@@ -1088,23 +854,152 @@
           <w:b/>
           <w:lang w:val="en-US"/>
         </w:rPr>
-        <w:t xml:space="preserve">Because of its polymorphism and intended purpose, </w:t>
-      </w:r>
-      <w:proofErr w:type="spellStart"/>
+        <w:t>Because of its polymorphism and intended purpose, MCUnity is neither an optimized GUI system nor a secure GUI system</w:t>
+      </w:r>
+      <w:r>
+        <w:rPr>
+          <w:lang w:val="en-US"/>
+        </w:rPr>
+        <w:t>.</w:t>
+      </w:r>
+    </w:p>
+    <w:p>
+      <w:pPr>
+        <w:pStyle w:val="Heading3"/>
+        <w:rPr>
+          <w:lang w:val="en-US"/>
+        </w:rPr>
+      </w:pPr>
+      <w:r>
+        <w:rPr>
+          <w:lang w:val="en-US"/>
+        </w:rPr>
+        <w:t>Target Hardware and System Requirements</w:t>
+      </w:r>
+    </w:p>
+    <w:p>
+      <w:pPr>
+        <w:rPr>
+          <w:lang w:val="en-US"/>
+        </w:rPr>
+      </w:pPr>
+      <w:r>
+        <w:rPr>
+          <w:lang w:val="en-US"/>
+        </w:rPr>
+        <w:t>MCUnity is primarily designed for 32-bit microcontrollers.</w:t>
+      </w:r>
+    </w:p>
+    <w:p>
+      <w:pPr>
+        <w:rPr>
+          <w:lang w:val="en-US"/>
+        </w:rPr>
+      </w:pPr>
+      <w:r>
+        <w:rPr>
+          <w:lang w:val="en-US"/>
+        </w:rPr>
+        <w:t>MCUnity requires a local network connection to the machine that runs the Unity application. That can be either a WiFi or Ethernet connection.</w:t>
+      </w:r>
+    </w:p>
+    <w:p>
+      <w:pPr>
+        <w:rPr>
+          <w:lang w:val="en-US"/>
+        </w:rPr>
+      </w:pPr>
+      <w:r>
+        <w:rPr>
+          <w:lang w:val="en-US"/>
+        </w:rPr>
+        <w:t>MCUnity relies on the lwIP network stack.</w:t>
+      </w:r>
+    </w:p>
+    <w:p>
+      <w:pPr>
+        <w:rPr>
+          <w:lang w:val="en-US"/>
+        </w:rPr>
+      </w:pPr>
+      <w:r>
+        <w:rPr>
+          <w:lang w:val="en-US"/>
+        </w:rPr>
+        <w:t xml:space="preserve">CPU performance and memory requirements </w:t>
+      </w:r>
       <w:r>
         <w:rPr>
           <w:b/>
           <w:lang w:val="en-US"/>
         </w:rPr>
-        <w:t>MCUnity</w:t>
-      </w:r>
-      <w:proofErr w:type="spellEnd"/>
+        <w:t>TBD</w:t>
+      </w:r>
+      <w:r>
+        <w:rPr>
+          <w:lang w:val="en-US"/>
+        </w:rPr>
+        <w:t>.</w:t>
+      </w:r>
+    </w:p>
+    <w:p>
+      <w:pPr>
+        <w:pStyle w:val="Heading1"/>
+        <w:rPr>
+          <w:lang w:val="en-US"/>
+        </w:rPr>
+      </w:pPr>
+      <w:r>
+        <w:rPr>
+          <w:lang w:val="en-US"/>
+        </w:rPr>
+        <w:t>Terminology</w:t>
+      </w:r>
+    </w:p>
+    <w:p>
+      <w:pPr>
+        <w:rPr>
+          <w:lang w:val="en-US"/>
+        </w:rPr>
+      </w:pPr>
+      <w:r>
+        <w:rPr>
+          <w:lang w:val="en-US"/>
+        </w:rPr>
+        <w:t>Unless otherwise specified:</w:t>
+      </w:r>
+    </w:p>
+    <w:p>
+      <w:pPr>
+        <w:rPr>
+          <w:lang w:val="en-US"/>
+        </w:rPr>
+      </w:pPr>
       <w:r>
         <w:rPr>
           <w:b/>
           <w:lang w:val="en-US"/>
         </w:rPr>
-        <w:t xml:space="preserve"> is neither an optimized GUI system nor a secure GUI system</w:t>
+        <w:t>Application</w:t>
+      </w:r>
+      <w:r>
+        <w:rPr>
+          <w:lang w:val="en-US"/>
+        </w:rPr>
+        <w:t xml:space="preserve"> describes the MCUnity Unity application.</w:t>
+      </w:r>
+      <w:r>
+        <w:rPr>
+          <w:lang w:val="en-US"/>
+        </w:rPr>
+        <w:t xml:space="preserve"> The application is programmed in </w:t>
+      </w:r>
+      <w:r>
+        <w:rPr>
+          <w:b/>
+          <w:lang w:val="en-US"/>
+        </w:rPr>
+        <w:t>C#</w:t>
       </w:r>
       <w:r>
         <w:rPr>
@@ -1115,127 +1010,35 @@
     </w:p>
     <w:p>
       <w:pPr>
-        <w:pStyle w:val="Heading3"/>
-        <w:rPr>
-          <w:lang w:val="en-US"/>
-        </w:rPr>
-      </w:pPr>
-      <w:r>
-        <w:rPr>
-          <w:lang w:val="en-US"/>
-        </w:rPr>
-        <w:t>Target Hardware and System Requirements</w:t>
-      </w:r>
-    </w:p>
-    <w:p>
-      <w:pPr>
-        <w:rPr>
-          <w:lang w:val="en-US"/>
-        </w:rPr>
-      </w:pPr>
-      <w:proofErr w:type="spellStart"/>
-      <w:r>
-        <w:rPr>
-          <w:lang w:val="en-US"/>
-        </w:rPr>
-        <w:t>MCUnity</w:t>
-      </w:r>
-      <w:proofErr w:type="spellEnd"/>
-      <w:r>
-        <w:rPr>
-          <w:lang w:val="en-US"/>
-        </w:rPr>
-        <w:t xml:space="preserve"> is primarily designed for 32-bit microcontrollers.</w:t>
-      </w:r>
-    </w:p>
-    <w:p>
-      <w:pPr>
-        <w:rPr>
-          <w:lang w:val="en-US"/>
-        </w:rPr>
-      </w:pPr>
-      <w:proofErr w:type="spellStart"/>
-      <w:r>
-        <w:rPr>
-          <w:lang w:val="en-US"/>
-        </w:rPr>
-        <w:t>MCUnity</w:t>
-      </w:r>
-      <w:proofErr w:type="spellEnd"/>
-      <w:r>
-        <w:rPr>
-          <w:lang w:val="en-US"/>
-        </w:rPr>
-        <w:t xml:space="preserve"> requires a local network connection to the machine that runs the Unity application. That can be either a </w:t>
-      </w:r>
-      <w:proofErr w:type="spellStart"/>
-      <w:r>
-        <w:rPr>
-          <w:lang w:val="en-US"/>
-        </w:rPr>
-        <w:t>WiFi</w:t>
-      </w:r>
-      <w:proofErr w:type="spellEnd"/>
-      <w:r>
-        <w:rPr>
-          <w:lang w:val="en-US"/>
-        </w:rPr>
-        <w:t xml:space="preserve"> or Ethernet connection.</w:t>
-      </w:r>
-    </w:p>
-    <w:p>
-      <w:pPr>
-        <w:rPr>
-          <w:lang w:val="en-US"/>
-        </w:rPr>
-      </w:pPr>
-      <w:proofErr w:type="spellStart"/>
-      <w:r>
-        <w:rPr>
-          <w:lang w:val="en-US"/>
-        </w:rPr>
-        <w:t>MCUnity</w:t>
-      </w:r>
-      <w:proofErr w:type="spellEnd"/>
-      <w:r>
-        <w:rPr>
-          <w:lang w:val="en-US"/>
-        </w:rPr>
-        <w:t xml:space="preserve"> relies on the </w:t>
-      </w:r>
-      <w:proofErr w:type="spellStart"/>
-      <w:r>
-        <w:rPr>
-          <w:lang w:val="en-US"/>
-        </w:rPr>
-        <w:t>lwIP</w:t>
-      </w:r>
-      <w:proofErr w:type="spellEnd"/>
-      <w:r>
-        <w:rPr>
-          <w:lang w:val="en-US"/>
-        </w:rPr>
-        <w:t xml:space="preserve"> network stack.</w:t>
-      </w:r>
-    </w:p>
-    <w:p>
-      <w:pPr>
-        <w:rPr>
-          <w:lang w:val="en-US"/>
-        </w:rPr>
-      </w:pPr>
-      <w:r>
-        <w:rPr>
-          <w:lang w:val="en-US"/>
-        </w:rPr>
-        <w:t xml:space="preserve">CPU performance and memory requirements </w:t>
-      </w:r>
+        <w:rPr>
+          <w:lang w:val="en-US"/>
+        </w:rPr>
+      </w:pPr>
       <w:r>
         <w:rPr>
           <w:b/>
           <w:lang w:val="en-US"/>
         </w:rPr>
-        <w:t>TBD</w:t>
+        <w:t>Firmware</w:t>
+      </w:r>
+      <w:r>
+        <w:rPr>
+          <w:lang w:val="en-US"/>
+        </w:rPr>
+        <w:t xml:space="preserve"> describes the firmware running on the MCU.</w:t>
+      </w:r>
+      <w:r>
+        <w:rPr>
+          <w:lang w:val="en-US"/>
+        </w:rPr>
+        <w:t xml:space="preserve"> The MCUnity library for the firmware is programmed in </w:t>
+      </w:r>
+      <w:r>
+        <w:rPr>
+          <w:b/>
+          <w:lang w:val="en-US"/>
+        </w:rPr>
+        <w:t>C</w:t>
       </w:r>
       <w:r>
         <w:rPr>
@@ -1246,33 +1049,6 @@
     </w:p>
     <w:p>
       <w:pPr>
-        <w:pStyle w:val="Heading1"/>
-        <w:rPr>
-          <w:lang w:val="en-US"/>
-        </w:rPr>
-      </w:pPr>
-      <w:r>
-        <w:rPr>
-          <w:lang w:val="en-US"/>
-        </w:rPr>
-        <w:t>Terminology</w:t>
-      </w:r>
-    </w:p>
-    <w:p>
-      <w:pPr>
-        <w:rPr>
-          <w:lang w:val="en-US"/>
-        </w:rPr>
-      </w:pPr>
-      <w:r>
-        <w:rPr>
-          <w:lang w:val="en-US"/>
-        </w:rPr>
-        <w:t>Unless otherwise specified:</w:t>
-      </w:r>
-    </w:p>
-    <w:p>
-      <w:pPr>
         <w:rPr>
           <w:lang w:val="en-US"/>
         </w:rPr>
@@ -1282,46 +1058,45 @@
           <w:b/>
           <w:lang w:val="en-US"/>
         </w:rPr>
-        <w:t>Application</w:t>
-      </w:r>
-      <w:r>
-        <w:rPr>
-          <w:lang w:val="en-US"/>
-        </w:rPr>
-        <w:t xml:space="preserve"> describes the </w:t>
-      </w:r>
-      <w:proofErr w:type="spellStart"/>
-      <w:r>
-        <w:rPr>
-          <w:lang w:val="en-US"/>
-        </w:rPr>
-        <w:t>MCUnity</w:t>
-      </w:r>
-      <w:proofErr w:type="spellEnd"/>
-      <w:r>
-        <w:rPr>
-          <w:lang w:val="en-US"/>
-        </w:rPr>
-        <w:t xml:space="preserve"> Unity application.</w:t>
-      </w:r>
-      <w:r>
-        <w:rPr>
-          <w:lang w:val="en-US"/>
-        </w:rPr>
-        <w:t xml:space="preserve"> The application is programmed in </w:t>
-      </w:r>
+        <w:t>Opcode</w:t>
+      </w:r>
+      <w:r>
+        <w:rPr>
+          <w:lang w:val="en-US"/>
+        </w:rPr>
+        <w:t xml:space="preserve"> (operation code) describes a unique 8-bit </w:t>
+      </w:r>
+      <w:r>
+        <w:rPr>
+          <w:lang w:val="en-US"/>
+        </w:rPr>
+        <w:t>operation</w:t>
+      </w:r>
+      <w:r>
+        <w:rPr>
+          <w:lang w:val="en-US"/>
+        </w:rPr>
+        <w:t xml:space="preserve"> identifier.</w:t>
+      </w:r>
+    </w:p>
+    <w:p>
+      <w:pPr>
+        <w:rPr>
+          <w:lang w:val="en-US"/>
+        </w:rPr>
+      </w:pPr>
       <w:r>
         <w:rPr>
           <w:b/>
           <w:lang w:val="en-US"/>
         </w:rPr>
-        <w:t>C#</w:t>
-      </w:r>
-      <w:r>
-        <w:rPr>
-          <w:lang w:val="en-US"/>
-        </w:rPr>
-        <w:t>.</w:t>
+        <w:t>Operation</w:t>
+      </w:r>
+      <w:r>
+        <w:rPr>
+          <w:lang w:val="en-US"/>
+        </w:rPr>
+        <w:t xml:space="preserve"> describes an MCUnity operation where the firmware sends a command to the application or the application sends a command to the firmware.</w:t>
       </w:r>
     </w:p>
     <w:p>
@@ -1335,146 +1110,13 @@
           <w:b/>
           <w:lang w:val="en-US"/>
         </w:rPr>
-        <w:t>Firmware</w:t>
-      </w:r>
-      <w:r>
-        <w:rPr>
-          <w:lang w:val="en-US"/>
-        </w:rPr>
-        <w:t xml:space="preserve"> describes the firmware running on the MCU.</w:t>
-      </w:r>
-      <w:r>
-        <w:rPr>
-          <w:lang w:val="en-US"/>
-        </w:rPr>
-        <w:t xml:space="preserve"> The </w:t>
-      </w:r>
-      <w:proofErr w:type="spellStart"/>
-      <w:r>
-        <w:rPr>
-          <w:lang w:val="en-US"/>
-        </w:rPr>
-        <w:t>MCUnity</w:t>
-      </w:r>
-      <w:proofErr w:type="spellEnd"/>
-      <w:r>
-        <w:rPr>
-          <w:lang w:val="en-US"/>
-        </w:rPr>
-        <w:t xml:space="preserve"> library for the firmware is programmed in </w:t>
-      </w:r>
-      <w:r>
-        <w:rPr>
-          <w:b/>
-          <w:lang w:val="en-US"/>
-        </w:rPr>
-        <w:t>C</w:t>
-      </w:r>
-      <w:r>
-        <w:rPr>
-          <w:lang w:val="en-US"/>
-        </w:rPr>
-        <w:t>.</w:t>
-      </w:r>
-    </w:p>
-    <w:p>
-      <w:pPr>
-        <w:rPr>
-          <w:lang w:val="en-US"/>
-        </w:rPr>
-      </w:pPr>
-      <w:r>
-        <w:rPr>
-          <w:b/>
-          <w:lang w:val="en-US"/>
-        </w:rPr>
-        <w:t>Opcode</w:t>
-      </w:r>
-      <w:r>
-        <w:rPr>
-          <w:lang w:val="en-US"/>
-        </w:rPr>
-        <w:t xml:space="preserve"> (operation code) describes a unique 8-bit </w:t>
-      </w:r>
-      <w:r>
-        <w:rPr>
-          <w:lang w:val="en-US"/>
-        </w:rPr>
-        <w:t>operation</w:t>
-      </w:r>
-      <w:r>
-        <w:rPr>
-          <w:lang w:val="en-US"/>
-        </w:rPr>
-        <w:t xml:space="preserve"> identifier.</w:t>
-      </w:r>
-    </w:p>
-    <w:p>
-      <w:pPr>
-        <w:rPr>
-          <w:lang w:val="en-US"/>
-        </w:rPr>
-      </w:pPr>
-      <w:r>
-        <w:rPr>
-          <w:b/>
-          <w:lang w:val="en-US"/>
-        </w:rPr>
-        <w:t>Operation</w:t>
-      </w:r>
-      <w:r>
-        <w:rPr>
-          <w:lang w:val="en-US"/>
-        </w:rPr>
-        <w:t xml:space="preserve"> describes an </w:t>
-      </w:r>
-      <w:proofErr w:type="spellStart"/>
-      <w:r>
-        <w:rPr>
-          <w:lang w:val="en-US"/>
-        </w:rPr>
-        <w:t>MCUnity</w:t>
-      </w:r>
-      <w:proofErr w:type="spellEnd"/>
-      <w:r>
-        <w:rPr>
-          <w:lang w:val="en-US"/>
-        </w:rPr>
-        <w:t xml:space="preserve"> operation where the firmware sends a command to the application or the application sends a command to the firmware.</w:t>
-      </w:r>
-    </w:p>
-    <w:p>
-      <w:pPr>
-        <w:rPr>
-          <w:lang w:val="en-US"/>
-        </w:rPr>
-      </w:pPr>
-      <w:r>
-        <w:rPr>
-          <w:b/>
-          <w:lang w:val="en-US"/>
-        </w:rPr>
         <w:t>Packet</w:t>
       </w:r>
       <w:r>
         <w:rPr>
           <w:lang w:val="en-US"/>
         </w:rPr>
-        <w:t xml:space="preserve"> describes the payload of a UDP packet sent between the application and the firmware on the </w:t>
-      </w:r>
-      <w:proofErr w:type="spellStart"/>
-      <w:r>
-        <w:rPr>
-          <w:lang w:val="en-US"/>
-        </w:rPr>
-        <w:t>MCUnity</w:t>
-      </w:r>
-      <w:proofErr w:type="spellEnd"/>
-      <w:r>
-        <w:rPr>
-          <w:lang w:val="en-US"/>
-        </w:rPr>
-        <w:t xml:space="preserve"> port (55555, or “five fives”).</w:t>
+        <w:t xml:space="preserve"> describes the payload of a UDP packet sent between the application and the firmware on the MCUnity port (55555, or “five fives”).</w:t>
       </w:r>
     </w:p>
     <w:p>
@@ -1531,46 +1173,24 @@
           <w:lang w:val="en-US"/>
         </w:rPr>
       </w:pPr>
-      <w:proofErr w:type="spellStart"/>
-      <w:r>
-        <w:rPr>
-          <w:lang w:val="en-US"/>
-        </w:rPr>
-        <w:t>MCUnity</w:t>
-      </w:r>
-      <w:proofErr w:type="spellEnd"/>
-      <w:r>
-        <w:rPr>
-          <w:lang w:val="en-US"/>
-        </w:rPr>
-        <w:t xml:space="preserve"> uses UDP, with port 55555 (five fives).</w:t>
-      </w:r>
-    </w:p>
-    <w:p>
-      <w:pPr>
-        <w:rPr>
-          <w:lang w:val="en-US"/>
-        </w:rPr>
-      </w:pPr>
-      <w:r>
-        <w:rPr>
-          <w:lang w:val="en-US"/>
-        </w:rPr>
-        <w:t xml:space="preserve">In keeping with the choice of UDP, which is connectionless, the </w:t>
-      </w:r>
-      <w:proofErr w:type="spellStart"/>
-      <w:r>
-        <w:rPr>
-          <w:lang w:val="en-US"/>
-        </w:rPr>
-        <w:t>MCUnity</w:t>
-      </w:r>
-      <w:proofErr w:type="spellEnd"/>
-      <w:r>
-        <w:rPr>
-          <w:lang w:val="en-US"/>
-        </w:rPr>
-        <w:t xml:space="preserve"> protocol is based entirely on single packets.</w:t>
+      <w:r>
+        <w:rPr>
+          <w:lang w:val="en-US"/>
+        </w:rPr>
+        <w:t>MCUnity uses UDP, with port 55555 (five fives).</w:t>
+      </w:r>
+    </w:p>
+    <w:p>
+      <w:pPr>
+        <w:rPr>
+          <w:lang w:val="en-US"/>
+        </w:rPr>
+      </w:pPr>
+      <w:r>
+        <w:rPr>
+          <w:lang w:val="en-US"/>
+        </w:rPr>
+        <w:t>In keeping with the choice of UDP, which is connectionless, the MCUnity protocol is based entirely on single packets.</w:t>
       </w:r>
     </w:p>
     <w:p>
@@ -1582,19 +1202,11 @@
           <w:lang w:val="en-US"/>
         </w:rPr>
       </w:pPr>
-      <w:proofErr w:type="spellStart"/>
-      <w:r>
-        <w:rPr>
-          <w:lang w:val="en-US"/>
-        </w:rPr>
-        <w:t>MCUnity</w:t>
-      </w:r>
-      <w:proofErr w:type="spellEnd"/>
-      <w:r>
-        <w:rPr>
-          <w:lang w:val="en-US"/>
-        </w:rPr>
-        <w:t xml:space="preserve"> UDP transfers are strictly </w:t>
+      <w:r>
+        <w:rPr>
+          <w:lang w:val="en-US"/>
+        </w:rPr>
+        <w:t xml:space="preserve">MCUnity UDP transfers are strictly </w:t>
       </w:r>
       <w:r>
         <w:rPr>
@@ -1607,35 +1219,7 @@
         <w:rPr>
           <w:lang w:val="en-US"/>
         </w:rPr>
-        <w:t xml:space="preserve"> except for one situation: mutual discovery. Initially, the application and the firmware don’t know each other’s IP address. The application periodically sends a UDP broadcast packet on the </w:t>
-      </w:r>
-      <w:proofErr w:type="spellStart"/>
-      <w:r>
-        <w:rPr>
-          <w:lang w:val="en-US"/>
-        </w:rPr>
-        <w:t>MCUnity</w:t>
-      </w:r>
-      <w:proofErr w:type="spellEnd"/>
-      <w:r>
-        <w:rPr>
-          <w:lang w:val="en-US"/>
-        </w:rPr>
-        <w:t xml:space="preserve"> port which will be received by any MCU on the LAN that is running the </w:t>
-      </w:r>
-      <w:proofErr w:type="spellStart"/>
-      <w:r>
-        <w:rPr>
-          <w:lang w:val="en-US"/>
-        </w:rPr>
-        <w:t>MCUnity</w:t>
-      </w:r>
-      <w:proofErr w:type="spellEnd"/>
-      <w:r>
-        <w:rPr>
-          <w:lang w:val="en-US"/>
-        </w:rPr>
-        <w:t xml:space="preserve"> library. This will let the MCU know the IP address of the machine that runs the application. From then on, what logically follows is a phase where the MCU firmware will setup at least one GUI element, requiring transmission of one UDP packet to the application. Upon receiving that packet, the application will know the IP address of the MCU.</w:t>
+        <w:t xml:space="preserve"> except for one situation: mutual discovery. Initially, the application and the firmware don’t know each other’s IP address. The application periodically sends a UDP broadcast packet on the MCUnity port which will be received by any MCU on the LAN that is running the MCUnity library. This will let the MCU know the IP address of the machine that runs the application. From then on, what logically follows is a phase where the MCU firmware will setup at least one GUI element, requiring transmission of one UDP packet to the application. Upon receiving that packet, the application will know the IP address of the MCU.</w:t>
       </w:r>
     </w:p>
     <w:p>
@@ -1651,21 +1235,7 @@
         <w:rPr>
           <w:lang w:val="en-US"/>
         </w:rPr>
-        <w:t xml:space="preserve">For the purposes of this document, the terms “packet” and “payload” are interchangeable and both refer to the payload of a UDP packet sent between the application and the firmware on the </w:t>
-      </w:r>
-      <w:proofErr w:type="spellStart"/>
-      <w:r>
-        <w:rPr>
-          <w:lang w:val="en-US"/>
-        </w:rPr>
-        <w:t>MCUnity</w:t>
-      </w:r>
-      <w:proofErr w:type="spellEnd"/>
-      <w:r>
-        <w:rPr>
-          <w:lang w:val="en-US"/>
-        </w:rPr>
-        <w:t xml:space="preserve"> port.</w:t>
+        <w:t>For the purposes of this document, the terms “packet” and “payload” are interchangeable and both refer to the payload of a UDP packet sent between the application and the firmware on the MCUnity port.</w:t>
       </w:r>
     </w:p>
     <w:p>
@@ -1759,19 +1329,11 @@
           <w:lang w:val="en-US"/>
         </w:rPr>
       </w:pPr>
-      <w:proofErr w:type="spellStart"/>
-      <w:r>
-        <w:rPr>
-          <w:lang w:val="en-US"/>
-        </w:rPr>
-        <w:t>MCUnity</w:t>
-      </w:r>
-      <w:proofErr w:type="spellEnd"/>
-      <w:r>
-        <w:rPr>
-          <w:lang w:val="en-US"/>
-        </w:rPr>
-        <w:t xml:space="preserve"> Operation</w:t>
+      <w:r>
+        <w:rPr>
+          <w:lang w:val="en-US"/>
+        </w:rPr>
+        <w:t>MCUnity Operation</w:t>
       </w:r>
       <w:r>
         <w:rPr>
@@ -2297,21 +1859,7 @@
         <w:rPr>
           <w:lang w:val="en-US"/>
         </w:rPr>
-        <w:t xml:space="preserve">The firmware uses an </w:t>
-      </w:r>
-      <w:proofErr w:type="spellStart"/>
-      <w:r>
-        <w:rPr>
-          <w:lang w:val="en-US"/>
-        </w:rPr>
-        <w:t>lwIP</w:t>
-      </w:r>
-      <w:proofErr w:type="spellEnd"/>
-      <w:r>
-        <w:rPr>
-          <w:lang w:val="en-US"/>
-        </w:rPr>
-        <w:t xml:space="preserve"> callback to process incoming UDP packets. Ideally, this callback should not call other functions.</w:t>
+        <w:t>The firmware uses an lwIP callback to process incoming UDP packets. Ideally, this callback should not call other functions.</w:t>
       </w:r>
     </w:p>
     <w:p>
@@ -2327,21 +1875,7 @@
         <w:rPr>
           <w:lang w:val="en-US"/>
         </w:rPr>
-        <w:t xml:space="preserve">Therefore, implementing an </w:t>
-      </w:r>
-      <w:proofErr w:type="spellStart"/>
-      <w:r>
-        <w:rPr>
-          <w:lang w:val="en-US"/>
-        </w:rPr>
-        <w:t>MCUnity</w:t>
-      </w:r>
-      <w:proofErr w:type="spellEnd"/>
-      <w:r>
-        <w:rPr>
-          <w:lang w:val="en-US"/>
-        </w:rPr>
-        <w:t xml:space="preserve"> operation takes the following steps:</w:t>
+        <w:t>Therefore, implementing an MCUnity operation takes the following steps:</w:t>
       </w:r>
     </w:p>
     <w:p>
@@ -2490,21 +2024,7 @@
         <w:rPr>
           <w:lang w:val="en-US"/>
         </w:rPr>
-        <w:t xml:space="preserve"> In the following subsection titles those are indicated in the form “</w:t>
-      </w:r>
-      <w:proofErr w:type="spellStart"/>
-      <w:r>
-        <w:rPr>
-          <w:lang w:val="en-US"/>
-        </w:rPr>
-        <w:t>Ixxx</w:t>
-      </w:r>
-      <w:proofErr w:type="spellEnd"/>
-      <w:r>
-        <w:rPr>
-          <w:lang w:val="en-US"/>
-        </w:rPr>
-        <w:t>” where “I” denotes the initiator (A for Application, F for Firmware) and “xxx” is an integer in the range 1 to 255.</w:t>
+        <w:t xml:space="preserve"> In the following subsection titles those are indicated in the form “Ixxx” where “I” denotes the initiator (A for Application, F for Firmware) and “xxx” is an integer in the range 1 to 255.</w:t>
       </w:r>
     </w:p>
     <w:p>
@@ -2623,35 +2143,7 @@
         <w:rPr>
           <w:lang w:val="en-US"/>
         </w:rPr>
-        <w:t xml:space="preserve"> transitions from mode “</w:t>
-      </w:r>
-      <w:proofErr w:type="spellStart"/>
-      <w:r>
-        <w:rPr>
-          <w:lang w:val="en-US"/>
-        </w:rPr>
-        <w:t>init</w:t>
-      </w:r>
-      <w:proofErr w:type="spellEnd"/>
-      <w:r>
-        <w:rPr>
-          <w:lang w:val="en-US"/>
-        </w:rPr>
-        <w:t>” to mode “setup”. If the broadcast packet is received while the firmware is not in mode “</w:t>
-      </w:r>
-      <w:proofErr w:type="spellStart"/>
-      <w:r>
-        <w:rPr>
-          <w:lang w:val="en-US"/>
-        </w:rPr>
-        <w:t>init</w:t>
-      </w:r>
-      <w:proofErr w:type="spellEnd"/>
-      <w:r>
-        <w:rPr>
-          <w:lang w:val="en-US"/>
-        </w:rPr>
-        <w:t>”, no state transition occurs.</w:t>
+        <w:t xml:space="preserve"> transitions from mode “init” to mode “setup”. If the broadcast packet is received while the firmware is not in mode “init”, no state transition occurs.</w:t>
       </w:r>
     </w:p>
     <w:p>
@@ -2678,34 +2170,18 @@
           <w:lang w:val="en-US"/>
         </w:rPr>
       </w:pPr>
-      <w:proofErr w:type="spellStart"/>
       <w:r>
         <w:rPr>
           <w:lang w:val="en-US"/>
         </w:rPr>
         <w:t>unity_IP</w:t>
       </w:r>
-      <w:proofErr w:type="spellEnd"/>
       <w:r>
         <w:rPr>
           <w:lang w:val="en-US"/>
         </w:rPr>
         <w:tab/>
-        <w:t xml:space="preserve">IP address of the machine running the </w:t>
-      </w:r>
-      <w:proofErr w:type="spellStart"/>
-      <w:r>
-        <w:rPr>
-          <w:lang w:val="en-US"/>
-        </w:rPr>
-        <w:t>MCUnity</w:t>
-      </w:r>
-      <w:proofErr w:type="spellEnd"/>
-      <w:r>
-        <w:rPr>
-          <w:lang w:val="en-US"/>
-        </w:rPr>
-        <w:t xml:space="preserve"> application</w:t>
+        <w:t>IP address of the machine running the MCUnity application</w:t>
       </w:r>
     </w:p>
     <w:p>
@@ -2719,33 +2195,18 @@
           <w:lang w:val="en-US"/>
         </w:rPr>
       </w:pPr>
-      <w:proofErr w:type="spellStart"/>
       <w:r>
         <w:rPr>
           <w:lang w:val="en-US"/>
         </w:rPr>
         <w:t>unity_mode</w:t>
       </w:r>
-      <w:proofErr w:type="spellEnd"/>
       <w:r>
         <w:rPr>
           <w:lang w:val="en-US"/>
         </w:rPr>
         <w:tab/>
-      </w:r>
-      <w:proofErr w:type="spellStart"/>
-      <w:r>
-        <w:rPr>
-          <w:lang w:val="en-US"/>
-        </w:rPr>
-        <w:t>MCUnity</w:t>
-      </w:r>
-      <w:proofErr w:type="spellEnd"/>
-      <w:r>
-        <w:rPr>
-          <w:lang w:val="en-US"/>
-        </w:rPr>
-        <w:t xml:space="preserve"> system state (firmware copy)</w:t>
+        <w:t>MCUnity system state (firmware copy)</w:t>
       </w:r>
     </w:p>
     <w:p>
@@ -2759,13 +2220,7 @@
         <w:rPr>
           <w:lang w:val="en-US"/>
         </w:rPr>
-        <w:t>(A002) Force</w:t>
-      </w:r>
-      <w:r>
-        <w:rPr>
-          <w:lang w:val="en-US"/>
-        </w:rPr>
-        <w:t xml:space="preserve"> Setup</w:t>
+        <w:t>(A002) Force Setup</w:t>
       </w:r>
     </w:p>
     <w:p>
@@ -2791,21 +2246,7 @@
         <w:rPr>
           <w:lang w:val="en-US"/>
         </w:rPr>
-        <w:t xml:space="preserve">This also causes the firmware to transition from “update” mode back to “setup” mode while this operation is performed. This feature may be useful if the sequence of setup operations can be interrupted by </w:t>
-      </w:r>
-      <w:proofErr w:type="spellStart"/>
-      <w:r>
-        <w:rPr>
-          <w:lang w:val="en-US"/>
-        </w:rPr>
-        <w:t>FreeRTOS</w:t>
-      </w:r>
-      <w:proofErr w:type="spellEnd"/>
-      <w:r>
-        <w:rPr>
-          <w:lang w:val="en-US"/>
-        </w:rPr>
-        <w:t xml:space="preserve"> and another part of the firmware attempts to update the remote GUI.</w:t>
+        <w:t>This also causes the firmware to transition from “update” mode back to “setup” mode while this operation is performed. This feature may be useful if the sequence of setup operations can be interrupted by FreeRTOS and another part of the firmware attempts to update the remote GUI.</w:t>
       </w:r>
     </w:p>
     <w:p>
@@ -2846,21 +2287,7 @@
         <w:rPr>
           <w:lang w:val="en-US"/>
         </w:rPr>
-        <w:t>) Setup “</w:t>
-      </w:r>
-      <w:proofErr w:type="spellStart"/>
-      <w:r>
-        <w:rPr>
-          <w:lang w:val="en-US"/>
-        </w:rPr>
-        <w:t>int</w:t>
-      </w:r>
-      <w:proofErr w:type="spellEnd"/>
-      <w:r>
-        <w:rPr>
-          <w:lang w:val="en-US"/>
-        </w:rPr>
-        <w:t>” Type Variable</w:t>
+        <w:t>) Setup “int” Type Variable</w:t>
       </w:r>
     </w:p>
     <w:p>
@@ -2886,21 +2313,7 @@
         <w:rPr>
           <w:lang w:val="en-US"/>
         </w:rPr>
-        <w:t>This specific operation provides the application with the parameters for setting up a GUI control for an “</w:t>
-      </w:r>
-      <w:proofErr w:type="spellStart"/>
-      <w:r>
-        <w:rPr>
-          <w:lang w:val="en-US"/>
-        </w:rPr>
-        <w:t>int</w:t>
-      </w:r>
-      <w:proofErr w:type="spellEnd"/>
-      <w:r>
-        <w:rPr>
-          <w:lang w:val="en-US"/>
-        </w:rPr>
-        <w:t>” variable (signed 32-bit integer):</w:t>
+        <w:t>This specific operation provides the application with the parameters for setting up a GUI control for an “int” variable (signed 32-bit integer):</w:t>
       </w:r>
     </w:p>
     <w:p>
@@ -3039,49 +2452,7 @@
         <w:rPr>
           <w:lang w:val="en-US"/>
         </w:rPr>
-        <w:t xml:space="preserve">The unique index is generated by the </w:t>
-      </w:r>
-      <w:proofErr w:type="spellStart"/>
-      <w:r>
-        <w:rPr>
-          <w:lang w:val="en-US"/>
-        </w:rPr>
-        <w:t>MCUnity</w:t>
-      </w:r>
-      <w:proofErr w:type="spellEnd"/>
-      <w:r>
-        <w:rPr>
-          <w:lang w:val="en-US"/>
-        </w:rPr>
-        <w:t xml:space="preserve"> library, which also reads the “</w:t>
-      </w:r>
-      <w:proofErr w:type="spellStart"/>
-      <w:r>
-        <w:rPr>
-          <w:lang w:val="en-US"/>
-        </w:rPr>
-        <w:t>int</w:t>
-      </w:r>
-      <w:proofErr w:type="spellEnd"/>
-      <w:r>
-        <w:rPr>
-          <w:lang w:val="en-US"/>
-        </w:rPr>
-        <w:t xml:space="preserve">” variable’s current value. The remaining fields are passed as arguments to the </w:t>
-      </w:r>
-      <w:proofErr w:type="spellStart"/>
-      <w:r>
-        <w:rPr>
-          <w:lang w:val="en-US"/>
-        </w:rPr>
-        <w:t>MCUnity</w:t>
-      </w:r>
-      <w:proofErr w:type="spellEnd"/>
-      <w:r>
-        <w:rPr>
-          <w:lang w:val="en-US"/>
-        </w:rPr>
-        <w:t xml:space="preserve"> firmware function that initiates this </w:t>
+        <w:t xml:space="preserve">The unique index is generated by the MCUnity library, which also reads the “int” variable’s current value. The remaining fields are passed as arguments to the MCUnity firmware function that initiates this </w:t>
       </w:r>
       <w:r>
         <w:rPr>
@@ -3102,89 +2473,17 @@
           <w:lang w:val="en-US"/>
         </w:rPr>
       </w:pPr>
-      <w:proofErr w:type="spellStart"/>
-      <w:r>
-        <w:rPr>
-          <w:lang w:val="en-US"/>
-        </w:rPr>
-        <w:t>int</w:t>
-      </w:r>
-      <w:proofErr w:type="spellEnd"/>
-      <w:r>
-        <w:rPr>
-          <w:lang w:val="en-US"/>
-        </w:rPr>
-        <w:t xml:space="preserve"> </w:t>
-      </w:r>
-      <w:proofErr w:type="spellStart"/>
-      <w:r>
-        <w:rPr>
-          <w:lang w:val="en-US"/>
-        </w:rPr>
-        <w:t>unity_setup_int</w:t>
-      </w:r>
-      <w:proofErr w:type="spellEnd"/>
-      <w:r>
-        <w:rPr>
-          <w:lang w:val="en-US"/>
-        </w:rPr>
-        <w:t xml:space="preserve"> (</w:t>
-      </w:r>
-      <w:proofErr w:type="spellStart"/>
-      <w:r>
-        <w:rPr>
-          <w:lang w:val="en-US"/>
-        </w:rPr>
-        <w:t>int</w:t>
-      </w:r>
-      <w:proofErr w:type="spellEnd"/>
-      <w:r>
-        <w:rPr>
-          <w:lang w:val="en-US"/>
-        </w:rPr>
-        <w:t xml:space="preserve">* variable, </w:t>
-      </w:r>
-      <w:proofErr w:type="spellStart"/>
-      <w:r>
-        <w:rPr>
-          <w:lang w:val="en-US"/>
-        </w:rPr>
-        <w:t>const</w:t>
-      </w:r>
-      <w:proofErr w:type="spellEnd"/>
-      <w:r>
-        <w:rPr>
-          <w:lang w:val="en-US"/>
-        </w:rPr>
-        <w:t xml:space="preserve"> char* name, </w:t>
-      </w:r>
-      <w:proofErr w:type="spellStart"/>
-      <w:r>
-        <w:rPr>
-          <w:lang w:val="en-US"/>
-        </w:rPr>
-        <w:t>int</w:t>
-      </w:r>
-      <w:proofErr w:type="spellEnd"/>
-      <w:r>
-        <w:rPr>
-          <w:lang w:val="en-US"/>
-        </w:rPr>
-        <w:t xml:space="preserve"> min, </w:t>
-      </w:r>
-      <w:proofErr w:type="spellStart"/>
-      <w:r>
-        <w:rPr>
-          <w:lang w:val="en-US"/>
-        </w:rPr>
-        <w:t>int</w:t>
-      </w:r>
-      <w:proofErr w:type="spellEnd"/>
-      <w:r>
-        <w:rPr>
-          <w:lang w:val="en-US"/>
-        </w:rPr>
-        <w:t xml:space="preserve"> max, uint32_t flags);</w:t>
+      <w:r>
+        <w:rPr>
+          <w:lang w:val="en-US"/>
+        </w:rPr>
+        <w:t xml:space="preserve">int </w:t>
+      </w:r>
+      <w:r>
+        <w:rPr>
+          <w:lang w:val="en-US"/>
+        </w:rPr>
+        <w:t>unity_setup_int (int* variable, const char* name, int min, int max, uint32_t flags);</w:t>
       </w:r>
     </w:p>
     <w:p>
@@ -3215,21 +2514,7 @@
         <w:rPr>
           <w:lang w:val="en-US"/>
         </w:rPr>
-        <w:t xml:space="preserve">“Setup” on the firmware side, registers a variable with the </w:t>
-      </w:r>
-      <w:proofErr w:type="spellStart"/>
-      <w:r>
-        <w:rPr>
-          <w:lang w:val="en-US"/>
-        </w:rPr>
-        <w:t>MCUnit</w:t>
-      </w:r>
-      <w:proofErr w:type="spellEnd"/>
-      <w:r>
-        <w:rPr>
-          <w:lang w:val="en-US"/>
-        </w:rPr>
-        <w:t xml:space="preserve"> library and sends a command to the application to create the matching GUI control.</w:t>
+        <w:t>“Setup” on the firmware side, registers a variable with the MCUnit library and sends a command to the application to create the matching GUI control.</w:t>
       </w:r>
     </w:p>
     <w:p>
@@ -3349,185 +2634,62 @@
         <w:rPr>
           <w:lang w:val="en-US"/>
         </w:rPr>
-        <w:t>) Set “</w:t>
-      </w:r>
-      <w:proofErr w:type="spellStart"/>
-      <w:r>
-        <w:rPr>
-          <w:lang w:val="en-US"/>
-        </w:rPr>
-        <w:t>int</w:t>
-      </w:r>
-      <w:proofErr w:type="spellEnd"/>
-      <w:r>
-        <w:rPr>
-          <w:lang w:val="en-US"/>
-        </w:rPr>
-        <w:t>” Type Variable</w:t>
-      </w:r>
-    </w:p>
-    <w:p>
-      <w:pPr>
-        <w:rPr>
-          <w:lang w:val="en-US"/>
-        </w:rPr>
-      </w:pPr>
-      <w:r>
-        <w:rPr>
-          <w:lang w:val="en-US"/>
-        </w:rPr>
-        <w:t>“Set” operations are used by the application to set the value of a variable in the firmware. In this case the variable to be set is of type “</w:t>
-      </w:r>
-      <w:proofErr w:type="spellStart"/>
-      <w:r>
-        <w:rPr>
-          <w:lang w:val="en-US"/>
-        </w:rPr>
-        <w:t>int</w:t>
-      </w:r>
-      <w:proofErr w:type="spellEnd"/>
-      <w:r>
-        <w:rPr>
-          <w:lang w:val="en-US"/>
-        </w:rPr>
-        <w:t>” (32-bit signed). The packet contains the opcode (0x04), the unique index of the variable, and its value on 32 bits.</w:t>
-      </w:r>
-    </w:p>
-    <w:p>
-      <w:pPr>
-        <w:rPr>
-          <w:lang w:val="en-US"/>
-        </w:rPr>
-      </w:pPr>
-      <w:r>
-        <w:rPr>
-          <w:lang w:val="en-US"/>
-        </w:rPr>
-        <w:t>Implementation note: due to the fact that each variable type has its own “Setup”, “Set” and “Update” operations, the unique index of a variable only needs to be unique among variables of the same type.</w:t>
-      </w:r>
-    </w:p>
-    <w:p>
-      <w:pPr>
-        <w:pStyle w:val="Heading2"/>
-        <w:rPr>
-          <w:lang w:val="en-US"/>
-        </w:rPr>
-      </w:pPr>
-      <w:r>
-        <w:rPr>
-          <w:lang w:val="en-US"/>
-        </w:rPr>
-        <w:t>(F006</w:t>
-      </w:r>
-      <w:r>
-        <w:rPr>
-          <w:lang w:val="en-US"/>
-        </w:rPr>
-        <w:t>) Update “</w:t>
-      </w:r>
-      <w:proofErr w:type="spellStart"/>
-      <w:r>
-        <w:rPr>
-          <w:lang w:val="en-US"/>
-        </w:rPr>
-        <w:t>int</w:t>
-      </w:r>
-      <w:proofErr w:type="spellEnd"/>
-      <w:r>
-        <w:rPr>
-          <w:lang w:val="en-US"/>
-        </w:rPr>
-        <w:t>” Type Variables</w:t>
-      </w:r>
-    </w:p>
-    <w:p>
-      <w:pPr>
-        <w:rPr>
-          <w:lang w:val="en-US"/>
-        </w:rPr>
-      </w:pPr>
-      <w:r>
-        <w:rPr>
-          <w:lang w:val="en-US"/>
-        </w:rPr>
-        <w:t>Purpose: sends the current value of all registered “</w:t>
-      </w:r>
-      <w:proofErr w:type="spellStart"/>
-      <w:r>
-        <w:rPr>
-          <w:lang w:val="en-US"/>
-        </w:rPr>
-        <w:t>int</w:t>
-      </w:r>
-      <w:proofErr w:type="spellEnd"/>
-      <w:r>
-        <w:rPr>
-          <w:lang w:val="en-US"/>
-        </w:rPr>
-        <w:t>” type variables to the application to update the GUI.</w:t>
-      </w:r>
-    </w:p>
-    <w:p>
-      <w:pPr>
-        <w:rPr>
-          <w:lang w:val="en-US"/>
-        </w:rPr>
-      </w:pPr>
-      <w:r>
-        <w:rPr>
-          <w:lang w:val="en-US"/>
-        </w:rPr>
-        <w:t>Note: this approach is preferred over updating single variables as it reduces network load.</w:t>
-      </w:r>
-      <w:r>
-        <w:rPr>
-          <w:lang w:val="en-US"/>
-        </w:rPr>
-        <w:t xml:space="preserve"> The same doesn’t apply in the other direction (A003) because it is assumed a human user of the GUI cannot update more than one variable at a time, or within the time it takes the application to build and transmit a packet.</w:t>
-      </w:r>
-    </w:p>
-    <w:p>
-      <w:pPr>
-        <w:pStyle w:val="Heading2"/>
-        <w:rPr>
-          <w:lang w:val="en-US"/>
-        </w:rPr>
-      </w:pPr>
-      <w:r>
-        <w:rPr>
-          <w:lang w:val="en-US"/>
-        </w:rPr>
-        <w:t>(A007) Request “</w:t>
-      </w:r>
-      <w:proofErr w:type="spellStart"/>
-      <w:r>
-        <w:rPr>
-          <w:lang w:val="en-US"/>
-        </w:rPr>
-        <w:t>int</w:t>
-      </w:r>
-      <w:proofErr w:type="spellEnd"/>
-      <w:r>
-        <w:rPr>
-          <w:lang w:val="en-US"/>
-        </w:rPr>
-        <w:t>” Update</w:t>
+        <w:t>) Set “int” Type Variable</w:t>
+      </w:r>
+    </w:p>
+    <w:p>
+      <w:pPr>
+        <w:rPr>
+          <w:lang w:val="en-US"/>
+        </w:rPr>
+      </w:pPr>
+      <w:r>
+        <w:rPr>
+          <w:highlight w:val="yellow"/>
+          <w:lang w:val="en-US"/>
+        </w:rPr>
+        <w:t>IMPLEMENTED MCU SIDE, STILL NEED TO IMPLEMENT UNITY SIDE</w:t>
+      </w:r>
+    </w:p>
+    <w:p>
+      <w:pPr>
+        <w:rPr>
+          <w:lang w:val="en-US"/>
+        </w:rPr>
+      </w:pPr>
+      <w:r>
+        <w:rPr>
+          <w:lang w:val="en-US"/>
+        </w:rPr>
+        <w:t>Purpose: this operation allows the application to set the value of an “int” variable in the firmware.</w:t>
       </w:r>
       <w:bookmarkStart w:id="0" w:name="_GoBack"/>
       <w:bookmarkEnd w:id="0"/>
     </w:p>
     <w:p>
       <w:pPr>
-        <w:pStyle w:val="Heading1"/>
-        <w:rPr>
-          <w:lang w:val="en-US"/>
-        </w:rPr>
-      </w:pPr>
-      <w:r>
-        <w:rPr>
-          <w:lang w:val="en-US"/>
-        </w:rPr>
-        <w:t>Packet Field Formats</w:t>
+        <w:rPr>
+          <w:lang w:val="en-US"/>
+        </w:rPr>
+      </w:pPr>
+      <w:r>
+        <w:rPr>
+          <w:lang w:val="en-US"/>
+        </w:rPr>
+        <w:t>“Set” operations are used by the application to set the value of a variable in the firmware. In this case the variable to be set is of type “int” (32-bit signed). The packet contains the opcode (0x04), the unique index of the variable, and its value on 32 bits.</w:t>
+      </w:r>
+    </w:p>
+    <w:p>
+      <w:pPr>
+        <w:rPr>
+          <w:lang w:val="en-US"/>
+        </w:rPr>
+      </w:pPr>
+      <w:r>
+        <w:rPr>
+          <w:lang w:val="en-US"/>
+        </w:rPr>
+        <w:t>Implementation note: due to the fact that each variable type has its own “Setup”, “Set” and “Update” operations, the unique index of a variable only needs to be unique among variables of the same type.</w:t>
       </w:r>
     </w:p>
     <w:p>
@@ -3541,20 +2703,103 @@
         <w:rPr>
           <w:lang w:val="en-US"/>
         </w:rPr>
-        <w:t>GUI Control Options Field</w:t>
-      </w:r>
-    </w:p>
-    <w:p>
-      <w:pPr>
-        <w:rPr>
-          <w:lang w:val="en-US"/>
-        </w:rPr>
-      </w:pPr>
-      <w:r>
-        <w:rPr>
-          <w:lang w:val="en-US"/>
-        </w:rPr>
-        <w:t>This is a 32-bit field present in:</w:t>
+        <w:t>(F006</w:t>
+      </w:r>
+      <w:r>
+        <w:rPr>
+          <w:lang w:val="en-US"/>
+        </w:rPr>
+        <w:t>) Update “int” Type Variables</w:t>
+      </w:r>
+    </w:p>
+    <w:p>
+      <w:pPr>
+        <w:rPr>
+          <w:lang w:val="en-US"/>
+        </w:rPr>
+      </w:pPr>
+      <w:r>
+        <w:rPr>
+          <w:highlight w:val="yellow"/>
+          <w:lang w:val="en-US"/>
+        </w:rPr>
+        <w:t>TO DO – CLARIFY DOCUMENTATION</w:t>
+      </w:r>
+    </w:p>
+    <w:p>
+      <w:pPr>
+        <w:rPr>
+          <w:lang w:val="en-US"/>
+        </w:rPr>
+      </w:pPr>
+      <w:r>
+        <w:rPr>
+          <w:lang w:val="en-US"/>
+        </w:rPr>
+        <w:t>Purpose</w:t>
+      </w:r>
+      <w:r>
+        <w:rPr>
+          <w:lang w:val="en-US"/>
+        </w:rPr>
+        <w:t>: sends the current value of at least one registered “int” type variable</w:t>
+      </w:r>
+      <w:r>
+        <w:rPr>
+          <w:lang w:val="en-US"/>
+        </w:rPr>
+        <w:t xml:space="preserve"> to the application to update the GUI.</w:t>
+      </w:r>
+    </w:p>
+    <w:p>
+      <w:pPr>
+        <w:rPr>
+          <w:lang w:val="en-US"/>
+        </w:rPr>
+      </w:pPr>
+      <w:r>
+        <w:rPr>
+          <w:lang w:val="en-US"/>
+        </w:rPr>
+        <w:t>The only way for the application to update its display of firmware variables with their current values is if the MCU sends updated values of those variables to the application. This MCUnity operation takes care of that.</w:t>
+      </w:r>
+    </w:p>
+    <w:p>
+      <w:pPr>
+        <w:rPr>
+          <w:lang w:val="en-US"/>
+        </w:rPr>
+      </w:pPr>
+      <w:r>
+        <w:rPr>
+          <w:lang w:val="en-US"/>
+        </w:rPr>
+        <w:t>The operation is triggered by calling “</w:t>
+      </w:r>
+      <w:r>
+        <w:rPr>
+          <w:lang w:val="en-US"/>
+        </w:rPr>
+        <w:t>unity_update_int (int offset, int count)</w:t>
+      </w:r>
+      <w:r>
+        <w:rPr>
+          <w:lang w:val="en-US"/>
+        </w:rPr>
+        <w:t>;” where “offset” is the unique index of the first variable to update and “count” is the number of variables to be updated. If both parameters are zero, all variables will be sent. If only “count” is zero, all variables starting from “offset” will be sent.</w:t>
+      </w:r>
+    </w:p>
+    <w:p>
+      <w:pPr>
+        <w:rPr>
+          <w:lang w:val="en-US"/>
+        </w:rPr>
+      </w:pPr>
+      <w:r>
+        <w:rPr>
+          <w:lang w:val="en-US"/>
+        </w:rPr>
+        <w:t>Basically, it should be called:</w:t>
       </w:r>
     </w:p>
     <w:p>
@@ -3572,47 +2817,25 @@
         <w:rPr>
           <w:lang w:val="en-US"/>
         </w:rPr>
-        <w:t>All “setup” operation packets</w:t>
-      </w:r>
-    </w:p>
-    <w:p>
-      <w:pPr>
-        <w:rPr>
-          <w:lang w:val="en-US"/>
-        </w:rPr>
-      </w:pPr>
-      <w:r>
-        <w:rPr>
-          <w:lang w:val="en-US"/>
-        </w:rPr>
-        <w:t>It controls the appearance and modes of operation of a GUI control.</w:t>
-      </w:r>
-    </w:p>
-    <w:p>
-      <w:pPr>
-        <w:rPr>
-          <w:lang w:val="en-US"/>
-        </w:rPr>
-      </w:pPr>
-      <w:r>
-        <w:rPr>
-          <w:highlight w:val="yellow"/>
-          <w:lang w:val="en-US"/>
-        </w:rPr>
-        <w:t>THE FOLLOWING IS TENTATIVE AND NOT YET IMPLEMENTED</w:t>
-      </w:r>
-    </w:p>
-    <w:p>
-      <w:pPr>
-        <w:rPr>
-          <w:lang w:val="en-US"/>
-        </w:rPr>
-      </w:pPr>
-      <w:r>
-        <w:rPr>
-          <w:lang w:val="en-US"/>
-        </w:rPr>
-        <w:t>Sub-fields:</w:t>
+        <w:t xml:space="preserve">Whenever one or several variables </w:t>
+      </w:r>
+      <w:r>
+        <w:rPr>
+          <w:lang w:val="en-US"/>
+        </w:rPr>
+        <w:t xml:space="preserve">firmware </w:t>
+      </w:r>
+      <w:r>
+        <w:rPr>
+          <w:lang w:val="en-US"/>
+        </w:rPr>
+        <w:t>have changed</w:t>
+      </w:r>
+      <w:r>
+        <w:rPr>
+          <w:lang w:val="en-US"/>
+        </w:rPr>
+        <w:t>.</w:t>
       </w:r>
     </w:p>
     <w:p>
@@ -3630,6 +2853,271 @@
         <w:rPr>
           <w:lang w:val="en-US"/>
         </w:rPr>
+        <w:t>No more often that is sensible, considering the refresh rate of a typical GUI and what the user’s eyes can follow. Calling this function too often will overload the network.</w:t>
+      </w:r>
+    </w:p>
+    <w:p>
+      <w:pPr>
+        <w:rPr>
+          <w:lang w:val="en-US"/>
+        </w:rPr>
+      </w:pPr>
+      <w:r>
+        <w:rPr>
+          <w:lang w:val="en-US"/>
+        </w:rPr>
+        <w:t>Note that this operation can actually be triggered from the application using the next operation (Request Update).</w:t>
+      </w:r>
+      <w:r>
+        <w:rPr>
+          <w:lang w:val="en-US"/>
+        </w:rPr>
+        <w:t xml:space="preserve"> This means that in some cases it may not be necessary for the firmware developer to take care of placing Update operations in his code.</w:t>
+      </w:r>
+    </w:p>
+    <w:p>
+      <w:pPr>
+        <w:rPr>
+          <w:lang w:val="en-US"/>
+        </w:rPr>
+      </w:pPr>
+      <w:r>
+        <w:rPr>
+          <w:lang w:val="en-US"/>
+        </w:rPr>
+        <w:t>The Update operation sends the value of one or several “int” type variables. The packet starts with the unique index of the first variable to be updated. Then come one or several 4-byte “int” values. An update packet can thus update the value of one variable or of several consecutive variables</w:t>
+      </w:r>
+      <w:r>
+        <w:rPr>
+          <w:lang w:val="en-US"/>
+        </w:rPr>
+        <w:t>. The number of variables to be updated is inherent (it is determined based on the size of the packet)</w:t>
+      </w:r>
+    </w:p>
+    <w:p>
+      <w:pPr>
+        <w:rPr>
+          <w:lang w:val="en-US"/>
+        </w:rPr>
+      </w:pPr>
+      <w:r>
+        <w:rPr>
+          <w:lang w:val="en-US"/>
+        </w:rPr>
+        <w:t>Keep in mind that variable unique indices are assigned based on the order in which the relevant setup operations were performed. The first variable setup is therefore “0”, followed by “1”, and so on.</w:t>
+      </w:r>
+      <w:r>
+        <w:rPr>
+          <w:lang w:val="en-US"/>
+        </w:rPr>
+        <w:t xml:space="preserve"> To make the best use of the Update operation it is therefore a good practice to setup variables in </w:t>
+      </w:r>
+      <w:r>
+        <w:rPr>
+          <w:lang w:val="en-US"/>
+        </w:rPr>
+        <w:lastRenderedPageBreak/>
+        <w:t>a sequence that makes sense, such as grouping together all variables dealing with a specific functionality of the firmware being debugged.</w:t>
+      </w:r>
+    </w:p>
+    <w:p>
+      <w:pPr>
+        <w:rPr>
+          <w:lang w:val="en-US"/>
+        </w:rPr>
+      </w:pPr>
+      <w:r>
+        <w:rPr>
+          <w:lang w:val="en-US"/>
+        </w:rPr>
+        <w:t xml:space="preserve">It remains possible to send individual variables, of course, but sending them packed </w:t>
+      </w:r>
+      <w:r>
+        <w:rPr>
+          <w:lang w:val="en-US"/>
+        </w:rPr>
+        <w:t>reduces network load</w:t>
+      </w:r>
+      <w:r>
+        <w:rPr>
+          <w:lang w:val="en-US"/>
+        </w:rPr>
+        <w:t xml:space="preserve"> and lets you increase the update rate as a result.</w:t>
+      </w:r>
+    </w:p>
+    <w:p>
+      <w:pPr>
+        <w:rPr>
+          <w:lang w:val="en-US"/>
+        </w:rPr>
+      </w:pPr>
+      <w:r>
+        <w:rPr>
+          <w:lang w:val="en-US"/>
+        </w:rPr>
+        <w:t>The same doesn’t ap</w:t>
+      </w:r>
+      <w:r>
+        <w:rPr>
+          <w:lang w:val="en-US"/>
+        </w:rPr>
+        <w:t>ply in the other direction (A005</w:t>
+      </w:r>
+      <w:r>
+        <w:rPr>
+          <w:lang w:val="en-US"/>
+        </w:rPr>
+        <w:t>) because it is assumed a human user of the GUI cannot update more than one variable at a time, or within the time it takes the application to build and transmit a packet.</w:t>
+      </w:r>
+      <w:r>
+        <w:rPr>
+          <w:lang w:val="en-US"/>
+        </w:rPr>
+        <w:t xml:space="preserve"> There’s therefore no need to send multiple variables updates in a single packet.</w:t>
+      </w:r>
+    </w:p>
+    <w:p>
+      <w:pPr>
+        <w:pStyle w:val="Heading2"/>
+        <w:rPr>
+          <w:lang w:val="en-US"/>
+        </w:rPr>
+      </w:pPr>
+      <w:r>
+        <w:rPr>
+          <w:lang w:val="en-US"/>
+        </w:rPr>
+        <w:t>(A007) Request “int” Update</w:t>
+      </w:r>
+    </w:p>
+    <w:p>
+      <w:pPr>
+        <w:rPr>
+          <w:lang w:val="en-US"/>
+        </w:rPr>
+      </w:pPr>
+      <w:r>
+        <w:rPr>
+          <w:highlight w:val="yellow"/>
+          <w:lang w:val="en-US"/>
+        </w:rPr>
+        <w:t>NOT IMPLEMENTED YET</w:t>
+      </w:r>
+    </w:p>
+    <w:p>
+      <w:pPr>
+        <w:pStyle w:val="Heading1"/>
+        <w:rPr>
+          <w:lang w:val="en-US"/>
+        </w:rPr>
+      </w:pPr>
+      <w:r>
+        <w:rPr>
+          <w:lang w:val="en-US"/>
+        </w:rPr>
+        <w:t>Packet Field Formats</w:t>
+      </w:r>
+    </w:p>
+    <w:p>
+      <w:pPr>
+        <w:pStyle w:val="Heading2"/>
+        <w:rPr>
+          <w:lang w:val="en-US"/>
+        </w:rPr>
+      </w:pPr>
+      <w:r>
+        <w:rPr>
+          <w:lang w:val="en-US"/>
+        </w:rPr>
+        <w:t>GUI Control Options Field</w:t>
+      </w:r>
+    </w:p>
+    <w:p>
+      <w:pPr>
+        <w:rPr>
+          <w:lang w:val="en-US"/>
+        </w:rPr>
+      </w:pPr>
+      <w:r>
+        <w:rPr>
+          <w:lang w:val="en-US"/>
+        </w:rPr>
+        <w:t>This is a 32-bit field present in:</w:t>
+      </w:r>
+    </w:p>
+    <w:p>
+      <w:pPr>
+        <w:pStyle w:val="ListParagraph"/>
+        <w:numPr>
+          <w:ilvl w:val="0"/>
+          <w:numId w:val="2"/>
+        </w:numPr>
+        <w:rPr>
+          <w:lang w:val="en-US"/>
+        </w:rPr>
+      </w:pPr>
+      <w:r>
+        <w:rPr>
+          <w:lang w:val="en-US"/>
+        </w:rPr>
+        <w:t>All “setup” operation packets</w:t>
+      </w:r>
+    </w:p>
+    <w:p>
+      <w:pPr>
+        <w:rPr>
+          <w:lang w:val="en-US"/>
+        </w:rPr>
+      </w:pPr>
+      <w:r>
+        <w:rPr>
+          <w:lang w:val="en-US"/>
+        </w:rPr>
+        <w:t>It controls the appearance and modes of operation of a GUI control.</w:t>
+      </w:r>
+    </w:p>
+    <w:p>
+      <w:pPr>
+        <w:rPr>
+          <w:lang w:val="en-US"/>
+        </w:rPr>
+      </w:pPr>
+      <w:r>
+        <w:rPr>
+          <w:highlight w:val="yellow"/>
+          <w:lang w:val="en-US"/>
+        </w:rPr>
+        <w:t>THE FOLLOWING IS TENTATIVE AND NOT YET IMPLEMENTED</w:t>
+      </w:r>
+    </w:p>
+    <w:p>
+      <w:pPr>
+        <w:rPr>
+          <w:lang w:val="en-US"/>
+        </w:rPr>
+      </w:pPr>
+      <w:r>
+        <w:rPr>
+          <w:lang w:val="en-US"/>
+        </w:rPr>
+        <w:t>Sub-fields:</w:t>
+      </w:r>
+    </w:p>
+    <w:p>
+      <w:pPr>
+        <w:pStyle w:val="ListParagraph"/>
+        <w:numPr>
+          <w:ilvl w:val="0"/>
+          <w:numId w:val="2"/>
+        </w:numPr>
+        <w:rPr>
+          <w:lang w:val="en-US"/>
+        </w:rPr>
+      </w:pPr>
+      <w:r>
+        <w:rPr>
+          <w:lang w:val="en-US"/>
+        </w:rPr>
         <w:t>GUI layout:</w:t>
       </w:r>
     </w:p>
@@ -3742,16 +3230,80 @@
         <w:rPr>
           <w:lang w:val="en-US"/>
         </w:rPr>
+        <w:t>Firmware global variables</w:t>
+      </w:r>
+    </w:p>
+    <w:p>
+      <w:pPr>
+        <w:rPr>
+          <w:lang w:val="en-US"/>
+        </w:rPr>
+      </w:pPr>
+    </w:p>
+    <w:p>
+      <w:pPr>
+        <w:pStyle w:val="Heading1"/>
+        <w:rPr>
+          <w:lang w:val="en-US"/>
+        </w:rPr>
+      </w:pPr>
+      <w:r>
+        <w:rPr>
+          <w:lang w:val="en-US"/>
+        </w:rPr>
+        <w:t>Application data members (or fields ? see C# doc)</w:t>
+      </w:r>
+    </w:p>
+    <w:p>
+      <w:pPr>
+        <w:rPr>
+          <w:lang w:val="en-US"/>
+        </w:rPr>
+      </w:pPr>
+    </w:p>
+    <w:p>
+      <w:pPr>
+        <w:pStyle w:val="Heading1"/>
+        <w:rPr>
+          <w:lang w:val="en-US"/>
+        </w:rPr>
+      </w:pPr>
+      <w:r>
+        <w:rPr>
+          <w:lang w:val="en-US"/>
+        </w:rPr>
         <w:lastRenderedPageBreak/>
-        <w:t>Firmware global variables</w:t>
-      </w:r>
-    </w:p>
-    <w:p>
-      <w:pPr>
-        <w:rPr>
-          <w:lang w:val="en-US"/>
-        </w:rPr>
-      </w:pPr>
+        <w:t>Support for Multiple MCU</w:t>
+      </w:r>
+    </w:p>
+    <w:p>
+      <w:pPr>
+        <w:rPr>
+          <w:lang w:val="en-US"/>
+        </w:rPr>
+      </w:pPr>
+      <w:r>
+        <w:rPr>
+          <w:highlight w:val="yellow"/>
+          <w:lang w:val="en-US"/>
+        </w:rPr>
+        <w:t>PRELIMINARY: USE TABS</w:t>
+      </w:r>
+    </w:p>
+    <w:p>
+      <w:pPr>
+        <w:rPr>
+          <w:i/>
+          <w:lang w:val="en-US"/>
+        </w:rPr>
+      </w:pPr>
+      <w:r>
+        <w:rPr>
+          <w:i/>
+          <w:lang w:val="en-US"/>
+        </w:rPr>
+        <w:t>Also, simply add a dimension to all arrays used to store GUI setup information, that index identifying the MCU. MCU indices can be derived from the last byte of their IP address (on a LAN) going through a LUT to keep the arrays at a reasonable size on mobile devices.</w:t>
+      </w:r>
     </w:p>
     <w:p>
       <w:pPr>
@@ -3764,42 +3316,13 @@
         <w:rPr>
           <w:lang w:val="en-US"/>
         </w:rPr>
-        <w:t xml:space="preserve">Application data members (or </w:t>
-      </w:r>
-      <w:proofErr w:type="gramStart"/>
-      <w:r>
-        <w:rPr>
-          <w:lang w:val="en-US"/>
-        </w:rPr>
-        <w:t>fields ?</w:t>
-      </w:r>
-      <w:proofErr w:type="gramEnd"/>
-      <w:r>
-        <w:rPr>
-          <w:lang w:val="en-US"/>
-        </w:rPr>
-        <w:t xml:space="preserve"> see C# doc)</w:t>
-      </w:r>
-    </w:p>
-    <w:p>
-      <w:pPr>
-        <w:rPr>
-          <w:lang w:val="en-US"/>
-        </w:rPr>
-      </w:pPr>
-    </w:p>
-    <w:p>
-      <w:pPr>
-        <w:pStyle w:val="Heading1"/>
-        <w:rPr>
-          <w:lang w:val="en-US"/>
-        </w:rPr>
-      </w:pPr>
-      <w:r>
-        <w:rPr>
-          <w:lang w:val="en-US"/>
-        </w:rPr>
-        <w:t>Support for Multiple MCU</w:t>
+        <w:t>Firmware Design</w:t>
+      </w:r>
+      <w:r>
+        <w:rPr>
+          <w:lang w:val="en-US"/>
+        </w:rPr>
+        <w:t xml:space="preserve"> with MCUnity</w:t>
       </w:r>
     </w:p>
     <w:p>
@@ -3813,63 +3336,6 @@
           <w:highlight w:val="yellow"/>
           <w:lang w:val="en-US"/>
         </w:rPr>
-        <w:t>PRELIMINARY: USE TABS</w:t>
-      </w:r>
-    </w:p>
-    <w:p>
-      <w:pPr>
-        <w:rPr>
-          <w:i/>
-          <w:lang w:val="en-US"/>
-        </w:rPr>
-      </w:pPr>
-      <w:r>
-        <w:rPr>
-          <w:i/>
-          <w:lang w:val="en-US"/>
-        </w:rPr>
-        <w:t>Also, simply add a dimension to all arrays used to store GUI setup information, that index identifying the MCU. MCU indices can be derived from the last byte of their IP address (on a LAN) going through a LUT to keep the arrays at a reasonable size on mobile devices.</w:t>
-      </w:r>
-    </w:p>
-    <w:p>
-      <w:pPr>
-        <w:pStyle w:val="Heading1"/>
-        <w:rPr>
-          <w:lang w:val="en-US"/>
-        </w:rPr>
-      </w:pPr>
-      <w:r>
-        <w:rPr>
-          <w:lang w:val="en-US"/>
-        </w:rPr>
-        <w:t>Firmware Design</w:t>
-      </w:r>
-      <w:r>
-        <w:rPr>
-          <w:lang w:val="en-US"/>
-        </w:rPr>
-        <w:t xml:space="preserve"> with </w:t>
-      </w:r>
-      <w:proofErr w:type="spellStart"/>
-      <w:r>
-        <w:rPr>
-          <w:lang w:val="en-US"/>
-        </w:rPr>
-        <w:t>MCUnity</w:t>
-      </w:r>
-      <w:proofErr w:type="spellEnd"/>
-    </w:p>
-    <w:p>
-      <w:pPr>
-        <w:rPr>
-          <w:lang w:val="en-US"/>
-        </w:rPr>
-      </w:pPr>
-      <w:r>
-        <w:rPr>
-          <w:highlight w:val="yellow"/>
-          <w:lang w:val="en-US"/>
-        </w:rPr>
         <w:t>This may need to go into some sort of user / developer guide.</w:t>
       </w:r>
     </w:p>
@@ -3895,21 +3361,7 @@
         <w:rPr>
           <w:lang w:val="en-US"/>
         </w:rPr>
-        <w:t xml:space="preserve"> best practices for integrating </w:t>
-      </w:r>
-      <w:proofErr w:type="spellStart"/>
-      <w:r>
-        <w:rPr>
-          <w:lang w:val="en-US"/>
-        </w:rPr>
-        <w:t>MCUnity</w:t>
-      </w:r>
-      <w:proofErr w:type="spellEnd"/>
-      <w:r>
-        <w:rPr>
-          <w:lang w:val="en-US"/>
-        </w:rPr>
-        <w:t xml:space="preserve"> into a firmware design.</w:t>
+        <w:t xml:space="preserve"> best practices for integrating MCUnity into a firmware design.</w:t>
       </w:r>
     </w:p>
     <w:p>
@@ -3936,35 +3388,7 @@
         <w:rPr>
           <w:lang w:val="en-US"/>
         </w:rPr>
-        <w:t xml:space="preserve">In order to keep firmware source code clean and make it easy to exclude </w:t>
-      </w:r>
-      <w:proofErr w:type="spellStart"/>
-      <w:r>
-        <w:rPr>
-          <w:lang w:val="en-US"/>
-        </w:rPr>
-        <w:t>MCUnity</w:t>
-      </w:r>
-      <w:proofErr w:type="spellEnd"/>
-      <w:r>
-        <w:rPr>
-          <w:lang w:val="en-US"/>
-        </w:rPr>
-        <w:t xml:space="preserve"> calls from compilation, </w:t>
-      </w:r>
-      <w:proofErr w:type="spellStart"/>
-      <w:r>
-        <w:rPr>
-          <w:lang w:val="en-US"/>
-        </w:rPr>
-        <w:t>MCUnity</w:t>
-      </w:r>
-      <w:proofErr w:type="spellEnd"/>
-      <w:r>
-        <w:rPr>
-          <w:lang w:val="en-US"/>
-        </w:rPr>
-        <w:t xml:space="preserve"> should be integrated only in the firmware’s main source file.</w:t>
+        <w:t>In order to keep firmware source code clean and make it easy to exclude MCUnity calls from compilation, MCUnity should be integrated only in the firmware’s main source file.</w:t>
       </w:r>
     </w:p>
     <w:p>
@@ -3978,21 +3402,7 @@
         <w:rPr>
           <w:lang w:val="en-US"/>
         </w:rPr>
-        <w:t xml:space="preserve">Include the </w:t>
-      </w:r>
-      <w:proofErr w:type="spellStart"/>
-      <w:r>
-        <w:rPr>
-          <w:lang w:val="en-US"/>
-        </w:rPr>
-        <w:t>MCUnity</w:t>
-      </w:r>
-      <w:proofErr w:type="spellEnd"/>
-      <w:r>
-        <w:rPr>
-          <w:lang w:val="en-US"/>
-        </w:rPr>
-        <w:t xml:space="preserve"> Header File</w:t>
+        <w:t>Include the MCUnity Header File</w:t>
       </w:r>
     </w:p>
     <w:p>
@@ -4024,21 +3434,7 @@
         <w:rPr>
           <w:lang w:val="en-US"/>
         </w:rPr>
-        <w:t>#include “</w:t>
-      </w:r>
-      <w:proofErr w:type="spellStart"/>
-      <w:r>
-        <w:rPr>
-          <w:lang w:val="en-US"/>
-        </w:rPr>
-        <w:t>unity.h</w:t>
-      </w:r>
-      <w:proofErr w:type="spellEnd"/>
-      <w:r>
-        <w:rPr>
-          <w:lang w:val="en-US"/>
-        </w:rPr>
-        <w:t>”</w:t>
+        <w:t>#include “unity.h”</w:t>
       </w:r>
     </w:p>
     <w:p>
@@ -4068,19 +3464,11 @@
           <w:lang w:val="en-US"/>
         </w:rPr>
       </w:pPr>
-      <w:proofErr w:type="spellStart"/>
-      <w:r>
-        <w:rPr>
-          <w:lang w:val="en-US"/>
-        </w:rPr>
-        <w:t>MCUnity</w:t>
-      </w:r>
-      <w:proofErr w:type="spellEnd"/>
-      <w:r>
-        <w:rPr>
-          <w:lang w:val="en-US"/>
-        </w:rPr>
-        <w:t xml:space="preserve"> is designed to allow access to a firmware’s global variables from a remote Unity application through a local network. It therefore requires global variables.</w:t>
+      <w:r>
+        <w:rPr>
+          <w:lang w:val="en-US"/>
+        </w:rPr>
+        <w:t>MCUnity is designed to allow access to a firmware’s global variables from a remote Unity application through a local network. It therefore requires global variables.</w:t>
       </w:r>
     </w:p>
     <w:p>
@@ -4139,207 +3527,266 @@
         <w:rPr>
           <w:lang w:val="en-US"/>
         </w:rPr>
+        <w:t>void gui_setup_function (void);</w:t>
+      </w:r>
+    </w:p>
+    <w:p>
+      <w:pPr>
+        <w:rPr>
+          <w:lang w:val="en-US"/>
+        </w:rPr>
+      </w:pPr>
+      <w:r>
+        <w:rPr>
+          <w:lang w:val="en-US"/>
+        </w:rPr>
+        <w:t xml:space="preserve">This function must contain the </w:t>
+      </w:r>
+      <w:r>
+        <w:rPr>
+          <w:lang w:val="en-US"/>
+        </w:rPr>
+        <w:t xml:space="preserve">complete sequence of the firmware’s </w:t>
+      </w:r>
+      <w:r>
+        <w:rPr>
+          <w:lang w:val="en-US"/>
+        </w:rPr>
+        <w:t xml:space="preserve">calls to </w:t>
+      </w:r>
+      <w:r>
+        <w:rPr>
+          <w:lang w:val="en-US"/>
+        </w:rPr>
+        <w:t xml:space="preserve">individual </w:t>
+      </w:r>
+      <w:r>
+        <w:rPr>
+          <w:lang w:val="en-US"/>
+        </w:rPr>
+        <w:t xml:space="preserve">MCUnity setup functions, and nothing else. </w:t>
+      </w:r>
+      <w:r>
+        <w:rPr>
+          <w:lang w:val="en-US"/>
+        </w:rPr>
+        <w:t>This call sequence</w:t>
+      </w:r>
+      <w:r>
+        <w:rPr>
+          <w:lang w:val="en-US"/>
+        </w:rPr>
+        <w:t xml:space="preserve"> can be seen as the specification of the GUI that the MCUnity application will generate and maintain for the firmware.</w:t>
+      </w:r>
+    </w:p>
+    <w:p>
+      <w:pPr>
+        <w:rPr>
+          <w:lang w:val="en-US"/>
+        </w:rPr>
+      </w:pPr>
+      <w:r>
+        <w:rPr>
+          <w:lang w:val="en-US"/>
+        </w:rPr>
+        <w:t>A pointer to this function will be passed to MCUnity using the “unity_init” function. This is to allow the remote Unity application to request the firmware execute its MCUnity setup sequence again. That is useful if the application is restarted while the firmware is running.</w:t>
+      </w:r>
+    </w:p>
+    <w:p>
+      <w:pPr>
+        <w:rPr>
+          <w:lang w:val="en-US"/>
+        </w:rPr>
+      </w:pPr>
+      <w:r>
+        <w:rPr>
+          <w:lang w:val="en-US"/>
+        </w:rPr>
         <w:lastRenderedPageBreak/>
-        <w:t xml:space="preserve">void </w:t>
-      </w:r>
-      <w:proofErr w:type="spellStart"/>
-      <w:r>
-        <w:rPr>
-          <w:lang w:val="en-US"/>
-        </w:rPr>
-        <w:t>gui_setup_function</w:t>
-      </w:r>
-      <w:proofErr w:type="spellEnd"/>
-      <w:r>
-        <w:rPr>
-          <w:lang w:val="en-US"/>
-        </w:rPr>
-        <w:t xml:space="preserve"> (void);</w:t>
-      </w:r>
-    </w:p>
-    <w:p>
-      <w:pPr>
-        <w:rPr>
-          <w:lang w:val="en-US"/>
-        </w:rPr>
-      </w:pPr>
-      <w:r>
-        <w:rPr>
-          <w:lang w:val="en-US"/>
-        </w:rPr>
-        <w:t xml:space="preserve">This function must contain the </w:t>
-      </w:r>
-      <w:r>
-        <w:rPr>
-          <w:lang w:val="en-US"/>
-        </w:rPr>
-        <w:t xml:space="preserve">complete sequence of the firmware’s </w:t>
-      </w:r>
-      <w:r>
-        <w:rPr>
-          <w:lang w:val="en-US"/>
-        </w:rPr>
-        <w:t xml:space="preserve">calls to </w:t>
-      </w:r>
-      <w:r>
-        <w:rPr>
-          <w:lang w:val="en-US"/>
-        </w:rPr>
-        <w:t xml:space="preserve">individual </w:t>
-      </w:r>
-      <w:proofErr w:type="spellStart"/>
-      <w:r>
-        <w:rPr>
-          <w:lang w:val="en-US"/>
-        </w:rPr>
-        <w:t>MCUnity</w:t>
-      </w:r>
-      <w:proofErr w:type="spellEnd"/>
-      <w:r>
-        <w:rPr>
-          <w:lang w:val="en-US"/>
-        </w:rPr>
-        <w:t xml:space="preserve"> setup functions, and nothing else. </w:t>
-      </w:r>
-      <w:r>
-        <w:rPr>
-          <w:lang w:val="en-US"/>
-        </w:rPr>
-        <w:t>This call sequence</w:t>
-      </w:r>
-      <w:r>
-        <w:rPr>
-          <w:lang w:val="en-US"/>
-        </w:rPr>
-        <w:t xml:space="preserve"> can be seen as the specification of the GUI that the </w:t>
-      </w:r>
-      <w:proofErr w:type="spellStart"/>
-      <w:r>
-        <w:rPr>
-          <w:lang w:val="en-US"/>
-        </w:rPr>
-        <w:t>MCUnity</w:t>
-      </w:r>
-      <w:proofErr w:type="spellEnd"/>
-      <w:r>
-        <w:rPr>
-          <w:lang w:val="en-US"/>
-        </w:rPr>
-        <w:t xml:space="preserve"> application will generate and maintain for the firmware.</w:t>
-      </w:r>
-    </w:p>
-    <w:p>
-      <w:pPr>
-        <w:rPr>
-          <w:lang w:val="en-US"/>
-        </w:rPr>
-      </w:pPr>
-      <w:r>
-        <w:rPr>
-          <w:lang w:val="en-US"/>
-        </w:rPr>
-        <w:t xml:space="preserve">A pointer to this function will be passed to </w:t>
-      </w:r>
-      <w:proofErr w:type="spellStart"/>
-      <w:r>
-        <w:rPr>
-          <w:lang w:val="en-US"/>
-        </w:rPr>
-        <w:t>MCUnity</w:t>
-      </w:r>
-      <w:proofErr w:type="spellEnd"/>
-      <w:r>
-        <w:rPr>
-          <w:lang w:val="en-US"/>
-        </w:rPr>
-        <w:t xml:space="preserve"> using the “</w:t>
-      </w:r>
-      <w:proofErr w:type="spellStart"/>
+        <w:t>Centralizing GU</w:t>
+      </w:r>
+      <w:r>
+        <w:rPr>
+          <w:lang w:val="en-US"/>
+        </w:rPr>
+        <w:t>I initialization also help development by making it easy to exclude MCUnity calls from compilation. It also makes it easy to maintain several different GUI setup sequences, to be used for investigating different aspects of the firmware’s operation.</w:t>
+      </w:r>
+    </w:p>
+    <w:p>
+      <w:pPr>
+        <w:rPr>
+          <w:lang w:val="en-US"/>
+        </w:rPr>
+      </w:pPr>
+      <w:r>
+        <w:rPr>
+          <w:lang w:val="en-US"/>
+        </w:rPr>
+        <w:t xml:space="preserve">This function must </w:t>
+      </w:r>
+      <w:r>
+        <w:rPr>
+          <w:b/>
+          <w:lang w:val="en-US"/>
+        </w:rPr>
+        <w:t>never</w:t>
+      </w:r>
+      <w:r>
+        <w:rPr>
+          <w:lang w:val="en-US"/>
+        </w:rPr>
+        <w:t xml:space="preserve"> be called directly by the firmware.</w:t>
+      </w:r>
+    </w:p>
+    <w:p>
+      <w:pPr>
+        <w:pStyle w:val="Heading2"/>
+        <w:rPr>
+          <w:lang w:val="en-US"/>
+        </w:rPr>
+      </w:pPr>
+      <w:r>
+        <w:rPr>
+          <w:lang w:val="en-US"/>
+        </w:rPr>
+        <w:t>MCUnity Initialization</w:t>
+      </w:r>
+    </w:p>
+    <w:p>
+      <w:pPr>
+        <w:rPr>
+          <w:lang w:val="en-US"/>
+        </w:rPr>
+      </w:pPr>
+      <w:r>
+        <w:rPr>
+          <w:lang w:val="en-US"/>
+        </w:rPr>
+        <w:t xml:space="preserve">MCUnity should be initialized as soon as possible </w:t>
+      </w:r>
+      <w:r>
+        <w:rPr>
+          <w:b/>
+          <w:lang w:val="en-US"/>
+        </w:rPr>
+        <w:t>after</w:t>
+      </w:r>
+      <w:r>
+        <w:rPr>
+          <w:lang w:val="en-US"/>
+        </w:rPr>
+        <w:t xml:space="preserve"> the firmware establishes </w:t>
+      </w:r>
+      <w:r>
+        <w:rPr>
+          <w:lang w:val="en-US"/>
+        </w:rPr>
+        <w:t>a connection to the local</w:t>
+      </w:r>
+      <w:r>
+        <w:rPr>
+          <w:lang w:val="en-US"/>
+        </w:rPr>
+        <w:t xml:space="preserve"> network and acquires an IP address.</w:t>
+      </w:r>
+    </w:p>
+    <w:p>
+      <w:pPr>
+        <w:rPr>
+          <w:lang w:val="en-US"/>
+        </w:rPr>
+      </w:pPr>
+      <w:r>
+        <w:rPr>
+          <w:lang w:val="en-US"/>
+        </w:rPr>
+        <w:t>This is done by calling the “</w:t>
+      </w:r>
       <w:r>
         <w:rPr>
           <w:lang w:val="en-US"/>
         </w:rPr>
         <w:t>unity_init</w:t>
       </w:r>
-      <w:proofErr w:type="spellEnd"/>
-      <w:r>
-        <w:rPr>
-          <w:lang w:val="en-US"/>
-        </w:rPr>
-        <w:t xml:space="preserve">” function. This is to allow the remote Unity application to request the firmware execute its </w:t>
-      </w:r>
-      <w:proofErr w:type="spellStart"/>
-      <w:r>
-        <w:rPr>
-          <w:lang w:val="en-US"/>
-        </w:rPr>
-        <w:t>MCUnity</w:t>
-      </w:r>
-      <w:proofErr w:type="spellEnd"/>
-      <w:r>
-        <w:rPr>
-          <w:lang w:val="en-US"/>
-        </w:rPr>
-        <w:t xml:space="preserve"> setup sequence again. That is useful if the application is restarted while the firmware is running.</w:t>
-      </w:r>
-    </w:p>
-    <w:p>
-      <w:pPr>
-        <w:rPr>
-          <w:lang w:val="en-US"/>
-        </w:rPr>
-      </w:pPr>
-      <w:r>
-        <w:rPr>
-          <w:lang w:val="en-US"/>
-        </w:rPr>
-        <w:t>Centralizing GU</w:t>
-      </w:r>
-      <w:r>
-        <w:rPr>
-          <w:lang w:val="en-US"/>
-        </w:rPr>
-        <w:t xml:space="preserve">I initialization also help development by making it easy to exclude </w:t>
-      </w:r>
-      <w:proofErr w:type="spellStart"/>
-      <w:r>
-        <w:rPr>
-          <w:lang w:val="en-US"/>
-        </w:rPr>
-        <w:t>MCUnity</w:t>
-      </w:r>
-      <w:proofErr w:type="spellEnd"/>
-      <w:r>
-        <w:rPr>
-          <w:lang w:val="en-US"/>
-        </w:rPr>
-        <w:t xml:space="preserve"> calls from compilation. It also makes it easy to maintain several different GUI setup sequences, to be used for investigating different aspects of the firmware’s operation.</w:t>
-      </w:r>
-    </w:p>
-    <w:p>
-      <w:pPr>
-        <w:rPr>
-          <w:lang w:val="en-US"/>
-        </w:rPr>
-      </w:pPr>
-      <w:r>
-        <w:rPr>
-          <w:lang w:val="en-US"/>
-        </w:rPr>
-        <w:t xml:space="preserve">This function must </w:t>
-      </w:r>
-      <w:r>
-        <w:rPr>
-          <w:b/>
-          <w:lang w:val="en-US"/>
-        </w:rPr>
-        <w:t>never</w:t>
-      </w:r>
-      <w:r>
-        <w:rPr>
-          <w:lang w:val="en-US"/>
-        </w:rPr>
-        <w:t xml:space="preserve"> be called directly by the firmware.</w:t>
+      <w:r>
+        <w:rPr>
+          <w:lang w:val="en-US"/>
+        </w:rPr>
+        <w:t>” function</w:t>
+      </w:r>
+      <w:r>
+        <w:rPr>
+          <w:lang w:val="en-US"/>
+        </w:rPr>
+        <w:t xml:space="preserve"> (no return value)</w:t>
+      </w:r>
+      <w:r>
+        <w:rPr>
+          <w:lang w:val="en-US"/>
+        </w:rPr>
+        <w:t>.</w:t>
+      </w:r>
+    </w:p>
+    <w:p>
+      <w:pPr>
+        <w:rPr>
+          <w:lang w:val="en-US"/>
+        </w:rPr>
+      </w:pPr>
+      <w:r>
+        <w:rPr>
+          <w:lang w:val="en-US"/>
+        </w:rPr>
+        <w:t xml:space="preserve">“unity_init” </w:t>
+      </w:r>
+      <w:r>
+        <w:rPr>
+          <w:lang w:val="en-US"/>
+        </w:rPr>
+        <w:t>ta</w:t>
+      </w:r>
+      <w:r>
+        <w:rPr>
+          <w:lang w:val="en-US"/>
+        </w:rPr>
+        <w:t>kes one argument: a pointer to the GUI</w:t>
+      </w:r>
+      <w:r>
+        <w:rPr>
+          <w:lang w:val="en-US"/>
+        </w:rPr>
+        <w:t xml:space="preserve"> setup function</w:t>
+      </w:r>
+      <w:r>
+        <w:rPr>
+          <w:lang w:val="en-US"/>
+        </w:rPr>
+        <w:t xml:space="preserve"> </w:t>
+      </w:r>
+      <w:r>
+        <w:rPr>
+          <w:lang w:val="en-US"/>
+        </w:rPr>
+        <w:t>(see previous section)</w:t>
+      </w:r>
+      <w:r>
+        <w:rPr>
+          <w:lang w:val="en-US"/>
+        </w:rPr>
+        <w:t>.</w:t>
+      </w:r>
+    </w:p>
+    <w:p>
+      <w:pPr>
+        <w:rPr>
+          <w:lang w:val="en-US"/>
+        </w:rPr>
+      </w:pPr>
+      <w:r>
+        <w:rPr>
+          <w:lang w:val="en-US"/>
+        </w:rPr>
+        <w:t>It also sets up the network socket that will be used by MCUnity to communicate with the remote application.</w:t>
       </w:r>
     </w:p>
     <w:p>
@@ -4349,194 +3796,74 @@
           <w:lang w:val="en-US"/>
         </w:rPr>
       </w:pPr>
-      <w:proofErr w:type="spellStart"/>
-      <w:r>
-        <w:rPr>
-          <w:lang w:val="en-US"/>
-        </w:rPr>
-        <w:t>MCUnity</w:t>
-      </w:r>
-      <w:proofErr w:type="spellEnd"/>
-      <w:r>
-        <w:rPr>
-          <w:lang w:val="en-US"/>
-        </w:rPr>
-        <w:t xml:space="preserve"> Initialization</w:t>
-      </w:r>
-    </w:p>
-    <w:p>
-      <w:pPr>
-        <w:rPr>
-          <w:lang w:val="en-US"/>
-        </w:rPr>
-      </w:pPr>
-      <w:proofErr w:type="spellStart"/>
-      <w:r>
-        <w:rPr>
-          <w:lang w:val="en-US"/>
-        </w:rPr>
-        <w:t>MCUnity</w:t>
-      </w:r>
-      <w:proofErr w:type="spellEnd"/>
-      <w:r>
-        <w:rPr>
-          <w:lang w:val="en-US"/>
-        </w:rPr>
-        <w:t xml:space="preserve"> should be initialized as soon as possible </w:t>
-      </w:r>
-      <w:r>
-        <w:rPr>
-          <w:b/>
-          <w:lang w:val="en-US"/>
-        </w:rPr>
-        <w:t>after</w:t>
-      </w:r>
-      <w:r>
-        <w:rPr>
-          <w:lang w:val="en-US"/>
-        </w:rPr>
-        <w:t xml:space="preserve"> the firmware establishes </w:t>
-      </w:r>
-      <w:r>
-        <w:rPr>
-          <w:lang w:val="en-US"/>
-        </w:rPr>
-        <w:t>a connection to the local</w:t>
-      </w:r>
-      <w:r>
-        <w:rPr>
-          <w:lang w:val="en-US"/>
-        </w:rPr>
-        <w:t xml:space="preserve"> network and acquires an IP address.</w:t>
-      </w:r>
-    </w:p>
-    <w:p>
-      <w:pPr>
-        <w:rPr>
-          <w:lang w:val="en-US"/>
-        </w:rPr>
-      </w:pPr>
-      <w:r>
-        <w:rPr>
-          <w:lang w:val="en-US"/>
-        </w:rPr>
-        <w:t>This is done by calling the “</w:t>
-      </w:r>
-      <w:proofErr w:type="spellStart"/>
-      <w:r>
-        <w:rPr>
-          <w:lang w:val="en-US"/>
-        </w:rPr>
-        <w:t>unity_init</w:t>
-      </w:r>
-      <w:proofErr w:type="spellEnd"/>
-      <w:r>
-        <w:rPr>
-          <w:lang w:val="en-US"/>
-        </w:rPr>
-        <w:t>” function</w:t>
-      </w:r>
-      <w:r>
-        <w:rPr>
-          <w:lang w:val="en-US"/>
-        </w:rPr>
-        <w:t xml:space="preserve"> (no return value)</w:t>
-      </w:r>
-      <w:r>
-        <w:rPr>
-          <w:lang w:val="en-US"/>
-        </w:rPr>
-        <w:t>.</w:t>
-      </w:r>
-    </w:p>
-    <w:p>
-      <w:pPr>
-        <w:rPr>
-          <w:lang w:val="en-US"/>
-        </w:rPr>
-      </w:pPr>
-      <w:r>
-        <w:rPr>
-          <w:lang w:val="en-US"/>
-        </w:rPr>
-        <w:t>“</w:t>
-      </w:r>
-      <w:proofErr w:type="spellStart"/>
-      <w:r>
-        <w:rPr>
-          <w:lang w:val="en-US"/>
-        </w:rPr>
-        <w:t>unity_init</w:t>
-      </w:r>
-      <w:proofErr w:type="spellEnd"/>
-      <w:r>
-        <w:rPr>
-          <w:lang w:val="en-US"/>
-        </w:rPr>
-        <w:t xml:space="preserve">” </w:t>
-      </w:r>
-      <w:r>
-        <w:rPr>
-          <w:lang w:val="en-US"/>
-        </w:rPr>
-        <w:t>ta</w:t>
-      </w:r>
-      <w:r>
-        <w:rPr>
-          <w:lang w:val="en-US"/>
-        </w:rPr>
-        <w:t>kes one argument: a pointer to the GUI</w:t>
-      </w:r>
-      <w:r>
-        <w:rPr>
-          <w:lang w:val="en-US"/>
-        </w:rPr>
-        <w:t xml:space="preserve"> setup function</w:t>
-      </w:r>
-      <w:r>
-        <w:rPr>
-          <w:lang w:val="en-US"/>
-        </w:rPr>
-        <w:t xml:space="preserve"> </w:t>
-      </w:r>
-      <w:r>
-        <w:rPr>
-          <w:lang w:val="en-US"/>
-        </w:rPr>
-        <w:t>(see previous section)</w:t>
-      </w:r>
-      <w:r>
-        <w:rPr>
-          <w:lang w:val="en-US"/>
-        </w:rPr>
-        <w:t>.</w:t>
-      </w:r>
-    </w:p>
-    <w:p>
-      <w:pPr>
-        <w:rPr>
-          <w:lang w:val="en-US"/>
-        </w:rPr>
-      </w:pPr>
-      <w:r>
-        <w:rPr>
-          <w:lang w:val="en-US"/>
-        </w:rPr>
-        <w:t xml:space="preserve">It also sets up the network socket that will be used by </w:t>
-      </w:r>
-      <w:proofErr w:type="spellStart"/>
-      <w:r>
-        <w:rPr>
-          <w:lang w:val="en-US"/>
-        </w:rPr>
-        <w:t>MCUnity</w:t>
-      </w:r>
-      <w:proofErr w:type="spellEnd"/>
-      <w:r>
-        <w:rPr>
-          <w:lang w:val="en-US"/>
-        </w:rPr>
-        <w:t xml:space="preserve"> to communicate with the remote application.</w:t>
+      <w:r>
+        <w:rPr>
+          <w:lang w:val="en-US"/>
+        </w:rPr>
+        <w:t>Wait for MCUnity to Connect</w:t>
+      </w:r>
+    </w:p>
+    <w:p>
+      <w:pPr>
+        <w:rPr>
+          <w:lang w:val="en-US"/>
+        </w:rPr>
+      </w:pPr>
+      <w:r>
+        <w:rPr>
+          <w:lang w:val="en-US"/>
+        </w:rPr>
+        <w:t>The MCUnity application will periodically (1 Hz) send a broadcast packet to let the firmware learn its IP address. Until the firmware receives and processes this broadcast message, all other MCUnity functions will not work.</w:t>
+      </w:r>
+    </w:p>
+    <w:p>
+      <w:pPr>
+        <w:rPr>
+          <w:lang w:val="en-US"/>
+        </w:rPr>
+      </w:pPr>
+      <w:r>
+        <w:rPr>
+          <w:lang w:val="en-US"/>
+        </w:rPr>
+        <w:t>To determine the current state of the connection between the application and the firmware, use the dedicated “</w:t>
+      </w:r>
+      <w:r>
+        <w:rPr>
+          <w:lang w:val="en-US"/>
+        </w:rPr>
+        <w:t>unity_not_ready</w:t>
+      </w:r>
+      <w:r>
+        <w:rPr>
+          <w:lang w:val="en-US"/>
+        </w:rPr>
+        <w:t>” function (no argument) which returns 1 until the connection is established, then 0.</w:t>
+      </w:r>
+    </w:p>
+    <w:p>
+      <w:pPr>
+        <w:rPr>
+          <w:lang w:val="en-US"/>
+        </w:rPr>
+      </w:pPr>
+      <w:r>
+        <w:rPr>
+          <w:lang w:val="en-US"/>
+        </w:rPr>
+        <w:t xml:space="preserve">The exact implementation of the wait loop is firmware-specific. For FreeRTOS-based firmware it is best to do it inside a </w:t>
+      </w:r>
+      <w:r>
+        <w:rPr>
+          <w:lang w:val="en-US"/>
+        </w:rPr>
+        <w:t xml:space="preserve">task </w:t>
+      </w:r>
+      <w:r>
+        <w:rPr>
+          <w:lang w:val="en-US"/>
+        </w:rPr>
+        <w:t>and use “vTaskDelay” to let other tasks execute until the connection is established (assuming that makes sense).</w:t>
       </w:r>
     </w:p>
     <w:p>
@@ -4550,142 +3877,70 @@
         <w:rPr>
           <w:lang w:val="en-US"/>
         </w:rPr>
-        <w:t xml:space="preserve">Wait for </w:t>
-      </w:r>
-      <w:proofErr w:type="spellStart"/>
-      <w:r>
-        <w:rPr>
-          <w:lang w:val="en-US"/>
-        </w:rPr>
-        <w:t>MCUnity</w:t>
-      </w:r>
-      <w:proofErr w:type="spellEnd"/>
-      <w:r>
-        <w:rPr>
-          <w:lang w:val="en-US"/>
-        </w:rPr>
-        <w:t xml:space="preserve"> to Connect</w:t>
-      </w:r>
-    </w:p>
-    <w:p>
-      <w:pPr>
-        <w:rPr>
-          <w:lang w:val="en-US"/>
-        </w:rPr>
-      </w:pPr>
-      <w:r>
-        <w:rPr>
-          <w:lang w:val="en-US"/>
-        </w:rPr>
-        <w:t xml:space="preserve">The </w:t>
-      </w:r>
-      <w:proofErr w:type="spellStart"/>
-      <w:r>
-        <w:rPr>
-          <w:lang w:val="en-US"/>
-        </w:rPr>
-        <w:t>MCUnity</w:t>
-      </w:r>
-      <w:proofErr w:type="spellEnd"/>
-      <w:r>
-        <w:rPr>
-          <w:lang w:val="en-US"/>
-        </w:rPr>
-        <w:t xml:space="preserve"> application will periodically (1 Hz) send a broadcast packet to let the firmware learn its IP address. Until the firmware receives and processes this broadcast message, all other </w:t>
-      </w:r>
-      <w:proofErr w:type="spellStart"/>
-      <w:r>
-        <w:rPr>
-          <w:lang w:val="en-US"/>
-        </w:rPr>
-        <w:t>MCUnity</w:t>
-      </w:r>
-      <w:proofErr w:type="spellEnd"/>
-      <w:r>
-        <w:rPr>
-          <w:lang w:val="en-US"/>
-        </w:rPr>
-        <w:t xml:space="preserve"> functions will not work.</w:t>
-      </w:r>
-    </w:p>
-    <w:p>
-      <w:pPr>
-        <w:rPr>
-          <w:lang w:val="en-US"/>
-        </w:rPr>
-      </w:pPr>
-      <w:r>
-        <w:rPr>
-          <w:lang w:val="en-US"/>
-        </w:rPr>
-        <w:t>To determine the current state of the connection between the application and the firmware, use the dedicated “</w:t>
-      </w:r>
-      <w:proofErr w:type="spellStart"/>
+        <w:t>Remote GUI Setup</w:t>
+      </w:r>
+    </w:p>
+    <w:p>
+      <w:pPr>
+        <w:rPr>
+          <w:lang w:val="en-US"/>
+        </w:rPr>
+      </w:pPr>
+      <w:r>
+        <w:rPr>
+          <w:lang w:val="en-US"/>
+        </w:rPr>
+        <w:t>Once “</w:t>
+      </w:r>
       <w:r>
         <w:rPr>
           <w:lang w:val="en-US"/>
         </w:rPr>
         <w:t>unity_not_ready</w:t>
       </w:r>
-      <w:proofErr w:type="spellEnd"/>
-      <w:r>
-        <w:rPr>
-          <w:lang w:val="en-US"/>
-        </w:rPr>
-        <w:t>” function (no argument) which returns 1 until the connection is established, then 0.</w:t>
-      </w:r>
-    </w:p>
-    <w:p>
-      <w:pPr>
-        <w:rPr>
-          <w:lang w:val="en-US"/>
-        </w:rPr>
-      </w:pPr>
-      <w:r>
-        <w:rPr>
-          <w:lang w:val="en-US"/>
-        </w:rPr>
-        <w:t xml:space="preserve">The exact implementation of the wait loop is firmware-specific. For </w:t>
-      </w:r>
-      <w:proofErr w:type="spellStart"/>
-      <w:r>
-        <w:rPr>
-          <w:lang w:val="en-US"/>
-        </w:rPr>
-        <w:t>FreeRTOS</w:t>
-      </w:r>
-      <w:proofErr w:type="spellEnd"/>
-      <w:r>
-        <w:rPr>
-          <w:lang w:val="en-US"/>
-        </w:rPr>
-        <w:t xml:space="preserve">-based firmware it is best to do it inside a </w:t>
-      </w:r>
-      <w:r>
-        <w:rPr>
-          <w:lang w:val="en-US"/>
-        </w:rPr>
-        <w:t xml:space="preserve">task </w:t>
-      </w:r>
-      <w:r>
-        <w:rPr>
-          <w:lang w:val="en-US"/>
-        </w:rPr>
-        <w:t>and use “</w:t>
-      </w:r>
-      <w:proofErr w:type="spellStart"/>
-      <w:r>
-        <w:rPr>
-          <w:lang w:val="en-US"/>
-        </w:rPr>
-        <w:t>vTaskDelay</w:t>
-      </w:r>
-      <w:proofErr w:type="spellEnd"/>
-      <w:r>
-        <w:rPr>
-          <w:lang w:val="en-US"/>
-        </w:rPr>
-        <w:t>” to let other tasks execute until the connection is established (assuming that makes sense).</w:t>
+      <w:r>
+        <w:rPr>
+          <w:lang w:val="en-US"/>
+        </w:rPr>
+        <w:t>” returns zero, it means MCUnity has transitioned out of the “init” state. It’s now possible to send GUI setup operations to the application. Those have been centralized in a firmware-specific function that has been passed to MCUnity. This function must be called exclusively through MCUnity, so it “knows it happened”.</w:t>
+      </w:r>
+    </w:p>
+    <w:p>
+      <w:pPr>
+        <w:rPr>
+          <w:lang w:val="en-US"/>
+        </w:rPr>
+      </w:pPr>
+      <w:r>
+        <w:rPr>
+          <w:lang w:val="en-US"/>
+        </w:rPr>
+        <w:t>Do this by calling “unity_setup”</w:t>
+      </w:r>
+      <w:r>
+        <w:rPr>
+          <w:lang w:val="en-US"/>
+        </w:rPr>
+        <w:t xml:space="preserve"> (no argument, no return value). Among other things, this function will call the firmware’s custom GUI setup function.</w:t>
+      </w:r>
+    </w:p>
+    <w:p>
+      <w:pPr>
+        <w:rPr>
+          <w:lang w:val="en-US"/>
+        </w:rPr>
+      </w:pPr>
+      <w:r>
+        <w:rPr>
+          <w:lang w:val="en-US"/>
+        </w:rPr>
+        <w:t>Once this function returns, the MCUnity application is ready to interact with the MCUnity library and the firmware.</w:t>
+      </w:r>
+      <w:r>
+        <w:rPr>
+          <w:lang w:val="en-US"/>
+        </w:rPr>
+        <w:t xml:space="preserve"> MCUnity is in “update” mode.</w:t>
       </w:r>
     </w:p>
     <w:p>
@@ -4699,90 +3954,33 @@
         <w:rPr>
           <w:lang w:val="en-US"/>
         </w:rPr>
-        <w:t>Remote GUI Setup</w:t>
-      </w:r>
-    </w:p>
-    <w:p>
-      <w:pPr>
-        <w:rPr>
-          <w:lang w:val="en-US"/>
-        </w:rPr>
-      </w:pPr>
-      <w:r>
-        <w:rPr>
-          <w:lang w:val="en-US"/>
-        </w:rPr>
-        <w:t>Once “</w:t>
-      </w:r>
-      <w:proofErr w:type="spellStart"/>
-      <w:r>
-        <w:rPr>
-          <w:lang w:val="en-US"/>
-        </w:rPr>
-        <w:t>unity_not_ready</w:t>
-      </w:r>
-      <w:proofErr w:type="spellEnd"/>
-      <w:r>
-        <w:rPr>
-          <w:lang w:val="en-US"/>
-        </w:rPr>
-        <w:t xml:space="preserve">” returns zero, it means </w:t>
-      </w:r>
-      <w:proofErr w:type="spellStart"/>
-      <w:r>
-        <w:rPr>
-          <w:lang w:val="en-US"/>
-        </w:rPr>
-        <w:t>MCUnity</w:t>
-      </w:r>
-      <w:proofErr w:type="spellEnd"/>
-      <w:r>
-        <w:rPr>
-          <w:lang w:val="en-US"/>
-        </w:rPr>
-        <w:t xml:space="preserve"> has transitioned out of the “</w:t>
-      </w:r>
-      <w:proofErr w:type="spellStart"/>
-      <w:r>
-        <w:rPr>
-          <w:lang w:val="en-US"/>
-        </w:rPr>
-        <w:t>init</w:t>
-      </w:r>
-      <w:proofErr w:type="spellEnd"/>
-      <w:r>
-        <w:rPr>
-          <w:lang w:val="en-US"/>
-        </w:rPr>
-        <w:t xml:space="preserve">” state. It’s now possible to send GUI setup operations to the application. Those have been centralized in a firmware-specific function that has been passed to </w:t>
-      </w:r>
-      <w:proofErr w:type="spellStart"/>
-      <w:r>
-        <w:rPr>
-          <w:lang w:val="en-US"/>
-        </w:rPr>
-        <w:t>MCUnity</w:t>
-      </w:r>
-      <w:proofErr w:type="spellEnd"/>
-      <w:r>
-        <w:rPr>
-          <w:lang w:val="en-US"/>
-        </w:rPr>
-        <w:t xml:space="preserve">. This function must be called exclusively through </w:t>
-      </w:r>
-      <w:proofErr w:type="spellStart"/>
-      <w:r>
-        <w:rPr>
-          <w:lang w:val="en-US"/>
-        </w:rPr>
-        <w:t>MCUnity</w:t>
-      </w:r>
-      <w:proofErr w:type="spellEnd"/>
-      <w:r>
-        <w:rPr>
-          <w:lang w:val="en-US"/>
-        </w:rPr>
-        <w:t>, so it “knows it happened”.</w:t>
+        <w:t>Update the Remote GUI</w:t>
+      </w:r>
+    </w:p>
+    <w:p>
+      <w:pPr>
+        <w:rPr>
+          <w:lang w:val="en-US"/>
+        </w:rPr>
+      </w:pPr>
+      <w:r>
+        <w:rPr>
+          <w:lang w:val="en-US"/>
+        </w:rPr>
+        <w:t>TO DO: INDICATE HOW TO PERFORM A REMOTE GUI UPDATE</w:t>
+      </w:r>
+    </w:p>
+    <w:p>
+      <w:pPr>
+        <w:rPr>
+          <w:lang w:val="en-US"/>
+        </w:rPr>
+      </w:pPr>
+      <w:r>
+        <w:rPr>
+          <w:lang w:val="en-US"/>
+        </w:rPr>
+        <w:t>Updates go both ways, but use two very different processes:</w:t>
       </w:r>
     </w:p>
     <w:p>
@@ -4796,215 +3994,39 @@
           <w:lang w:val="en-US"/>
         </w:rPr>
         <w:lastRenderedPageBreak/>
-        <w:t>Do this by calling “</w:t>
-      </w:r>
-      <w:proofErr w:type="spellStart"/>
-      <w:r>
-        <w:rPr>
-          <w:lang w:val="en-US"/>
-        </w:rPr>
-        <w:t>unity_setup</w:t>
-      </w:r>
-      <w:proofErr w:type="spellEnd"/>
-      <w:r>
-        <w:rPr>
-          <w:lang w:val="en-US"/>
-        </w:rPr>
-        <w:t>”</w:t>
-      </w:r>
-      <w:r>
-        <w:rPr>
-          <w:lang w:val="en-US"/>
-        </w:rPr>
-        <w:t xml:space="preserve"> (no argument, no return value). Among other things, this function will call the firmware’s custom GUI setup function.</w:t>
-      </w:r>
-    </w:p>
-    <w:p>
-      <w:pPr>
-        <w:rPr>
-          <w:lang w:val="en-US"/>
-        </w:rPr>
-      </w:pPr>
-      <w:r>
-        <w:rPr>
-          <w:lang w:val="en-US"/>
-        </w:rPr>
-        <w:t xml:space="preserve">Once this function returns, the </w:t>
-      </w:r>
-      <w:proofErr w:type="spellStart"/>
-      <w:r>
-        <w:rPr>
-          <w:lang w:val="en-US"/>
-        </w:rPr>
-        <w:t>MCUnity</w:t>
-      </w:r>
-      <w:proofErr w:type="spellEnd"/>
-      <w:r>
-        <w:rPr>
-          <w:lang w:val="en-US"/>
-        </w:rPr>
-        <w:t xml:space="preserve"> application is ready to interact with the </w:t>
-      </w:r>
-      <w:proofErr w:type="spellStart"/>
-      <w:r>
-        <w:rPr>
-          <w:lang w:val="en-US"/>
-        </w:rPr>
-        <w:t>MCUnity</w:t>
-      </w:r>
-      <w:proofErr w:type="spellEnd"/>
-      <w:r>
-        <w:rPr>
-          <w:lang w:val="en-US"/>
-        </w:rPr>
-        <w:t xml:space="preserve"> library and the firmware.</w:t>
-      </w:r>
-      <w:r>
-        <w:rPr>
-          <w:lang w:val="en-US"/>
-        </w:rPr>
-        <w:t xml:space="preserve"> </w:t>
-      </w:r>
-      <w:proofErr w:type="spellStart"/>
-      <w:r>
-        <w:rPr>
-          <w:lang w:val="en-US"/>
-        </w:rPr>
-        <w:t>MCUnity</w:t>
-      </w:r>
-      <w:proofErr w:type="spellEnd"/>
-      <w:r>
-        <w:rPr>
-          <w:lang w:val="en-US"/>
-        </w:rPr>
-        <w:t xml:space="preserve"> is in “update” mode.</w:t>
-      </w:r>
-    </w:p>
-    <w:p>
-      <w:pPr>
-        <w:pStyle w:val="Heading2"/>
-        <w:rPr>
-          <w:lang w:val="en-US"/>
-        </w:rPr>
-      </w:pPr>
-      <w:r>
-        <w:rPr>
-          <w:lang w:val="en-US"/>
-        </w:rPr>
-        <w:t>Update the Remote GUI</w:t>
-      </w:r>
-    </w:p>
-    <w:p>
-      <w:pPr>
-        <w:rPr>
-          <w:lang w:val="en-US"/>
-        </w:rPr>
-      </w:pPr>
-      <w:r>
-        <w:rPr>
-          <w:lang w:val="en-US"/>
-        </w:rPr>
-        <w:t>TO DO: INDICATE HOW TO PERFORM A REMOTE GUI UPDATE</w:t>
-      </w:r>
-    </w:p>
-    <w:p>
-      <w:pPr>
-        <w:rPr>
-          <w:lang w:val="en-US"/>
-        </w:rPr>
-      </w:pPr>
-      <w:r>
-        <w:rPr>
-          <w:lang w:val="en-US"/>
-        </w:rPr>
-        <w:t>Updates go both ways, but use two very different processes:</w:t>
-      </w:r>
-    </w:p>
-    <w:p>
-      <w:pPr>
-        <w:rPr>
-          <w:lang w:val="en-US"/>
-        </w:rPr>
-      </w:pPr>
-      <w:r>
-        <w:rPr>
-          <w:lang w:val="en-US"/>
-        </w:rPr>
         <w:t>User input on the Unity application is sent to the firmware which makes it effective</w:t>
       </w:r>
       <w:r>
         <w:rPr>
           <w:lang w:val="en-US"/>
         </w:rPr>
-        <w:t xml:space="preserve">. This takes the form of update operation packets which are processed asynchronously (as received) by </w:t>
-      </w:r>
-      <w:proofErr w:type="spellStart"/>
-      <w:r>
-        <w:rPr>
-          <w:lang w:val="en-US"/>
-        </w:rPr>
-        <w:t>MCUnity’s</w:t>
-      </w:r>
-      <w:proofErr w:type="spellEnd"/>
-      <w:r>
-        <w:rPr>
-          <w:lang w:val="en-US"/>
-        </w:rPr>
-        <w:t xml:space="preserve"> UDP packet parser.</w:t>
-      </w:r>
-    </w:p>
-    <w:p>
-      <w:pPr>
-        <w:rPr>
-          <w:lang w:val="en-US"/>
-        </w:rPr>
-      </w:pPr>
-      <w:r>
-        <w:rPr>
-          <w:lang w:val="en-US"/>
-        </w:rPr>
-        <w:t xml:space="preserve">However, the </w:t>
-      </w:r>
-      <w:proofErr w:type="spellStart"/>
-      <w:r>
-        <w:rPr>
-          <w:lang w:val="en-US"/>
-        </w:rPr>
-        <w:t>MCUnity</w:t>
-      </w:r>
-      <w:proofErr w:type="spellEnd"/>
-      <w:r>
-        <w:rPr>
-          <w:lang w:val="en-US"/>
-        </w:rPr>
-        <w:t xml:space="preserve"> library is not capable of monitoring each variable registered with the remote GUI to send back update operations when one changes. This would require too much processing power.</w:t>
-      </w:r>
-    </w:p>
-    <w:p>
-      <w:pPr>
-        <w:rPr>
-          <w:lang w:val="en-US"/>
-        </w:rPr>
-      </w:pPr>
-      <w:r>
-        <w:rPr>
-          <w:lang w:val="en-US"/>
-        </w:rPr>
-        <w:t xml:space="preserve">Instead, </w:t>
-      </w:r>
-      <w:proofErr w:type="spellStart"/>
-      <w:r>
-        <w:rPr>
-          <w:lang w:val="en-US"/>
-        </w:rPr>
-        <w:t>MCUnity</w:t>
-      </w:r>
-      <w:proofErr w:type="spellEnd"/>
-      <w:r>
-        <w:rPr>
-          <w:lang w:val="en-US"/>
-        </w:rPr>
-        <w:t xml:space="preserve"> relies on the </w:t>
+        <w:t>. This takes the form of update operation packets which are processed asynchronously (as received) by MCUnity’s UDP packet parser.</w:t>
+      </w:r>
+    </w:p>
+    <w:p>
+      <w:pPr>
+        <w:rPr>
+          <w:lang w:val="en-US"/>
+        </w:rPr>
+      </w:pPr>
+      <w:r>
+        <w:rPr>
+          <w:lang w:val="en-US"/>
+        </w:rPr>
+        <w:t>However, the MCUnity library is not capable of monitoring each variable registered with the remote GUI to send back update operations when one changes. This would require too much processing power.</w:t>
+      </w:r>
+    </w:p>
+    <w:p>
+      <w:pPr>
+        <w:rPr>
+          <w:lang w:val="en-US"/>
+        </w:rPr>
+      </w:pPr>
+      <w:r>
+        <w:rPr>
+          <w:lang w:val="en-US"/>
+        </w:rPr>
+        <w:t xml:space="preserve">Instead, MCUnity relies on the </w:t>
       </w:r>
       <w:r>
         <w:rPr>
@@ -5134,21 +4156,7 @@
         <w:rPr>
           <w:lang w:val="en-US"/>
         </w:rPr>
-        <w:t xml:space="preserve">A simple, good approach can be to trigger a GUI update from a </w:t>
-      </w:r>
-      <w:proofErr w:type="spellStart"/>
-      <w:r>
-        <w:rPr>
-          <w:lang w:val="en-US"/>
-        </w:rPr>
-        <w:t>FreeRTOS</w:t>
-      </w:r>
-      <w:proofErr w:type="spellEnd"/>
-      <w:r>
-        <w:rPr>
-          <w:lang w:val="en-US"/>
-        </w:rPr>
-        <w:t xml:space="preserve"> task so that it executes at a fixed frame-rate.</w:t>
+        <w:t>A simple, good approach can be to trigger a GUI update from a FreeRTOS task so that it executes at a fixed frame-rate.</w:t>
       </w:r>
       <w:r>
         <w:rPr>
@@ -5269,7 +4277,6 @@
         <w:rPr>
           <w:lang w:val="en-US"/>
         </w:rPr>
-        <w:lastRenderedPageBreak/>
         <w:t xml:space="preserve">The </w:t>
       </w:r>
       <w:r>
@@ -5360,19 +4367,11 @@
         </w:rPr>
         <w:t xml:space="preserve">, the </w:t>
       </w:r>
-      <w:proofErr w:type="spellStart"/>
-      <w:r>
-        <w:rPr>
-          <w:lang w:val="en-US"/>
-        </w:rPr>
-        <w:t>MCUnity</w:t>
-      </w:r>
-      <w:proofErr w:type="spellEnd"/>
-      <w:r>
-        <w:rPr>
-          <w:lang w:val="en-US"/>
-        </w:rPr>
-        <w:t xml:space="preserve"> library (firmware side) must be able to send the exact same GUI setup operations at any point during the execution of the firmware. This is what creates the need to encapsulate and centralize the setup operations.</w:t>
+      <w:r>
+        <w:rPr>
+          <w:lang w:val="en-US"/>
+        </w:rPr>
+        <w:t>MCUnity library (firmware side) must be able to send the exact same GUI setup operations at any point during the execution of the firmware. This is what creates the need to encapsulate and centralize the setup operations.</w:t>
       </w:r>
     </w:p>
     <w:p>
@@ -6927,7 +5926,7 @@
 </file>
 
 <file path=customXml/itemProps1.xml><?xml version="1.0" encoding="utf-8"?>
-<ds:datastoreItem xmlns:ds="http://schemas.openxmlformats.org/officeDocument/2006/customXml" ds:itemID="{087244B0-A485-4B5A-8631-2D9E069EA85A}">
+<ds:datastoreItem xmlns:ds="http://schemas.openxmlformats.org/officeDocument/2006/customXml" ds:itemID="{DD40F2C3-AEB6-44E2-A97A-A793DCABD57A}">
   <ds:schemaRefs>
     <ds:schemaRef ds:uri="http://schemas.openxmlformats.org/officeDocument/2006/bibliography"/>
   </ds:schemaRefs>

</xml_diff>

<commit_message>
Added support for new MCUnity operations, notably remote-calling functions of the firmware.
</commit_message>
<xml_diff>
--- a/Documentation/MCUnity Design Document.docx
+++ b/Documentation/MCUnity Design Document.docx
@@ -45,11 +45,19 @@
                 <w:lang w:val="en-US"/>
               </w:rPr>
             </w:pPr>
+            <w:proofErr w:type="spellStart"/>
             <w:r>
               <w:rPr>
                 <w:lang w:val="en-US"/>
               </w:rPr>
-              <w:t>MCUnity application Software Design Document</w:t>
+              <w:t>MCUnity</w:t>
+            </w:r>
+            <w:proofErr w:type="spellEnd"/>
+            <w:r>
+              <w:rPr>
+                <w:lang w:val="en-US"/>
+              </w:rPr>
+              <w:t xml:space="preserve"> application Software Design Document</w:t>
             </w:r>
           </w:p>
         </w:tc>
@@ -87,7 +95,7 @@
                 <w:noProof/>
                 <w:lang w:val="en-US"/>
               </w:rPr>
-              <w:t>02/09/2016</w:t>
+              <w:t>03/09/2016</w:t>
             </w:r>
             <w:r>
               <w:rPr>
@@ -170,7 +178,21 @@
         <w:rPr>
           <w:lang w:val="en-US"/>
         </w:rPr>
-        <w:t>I can’t just make the initial broadcast non-recurring : the MCU needs to behave differently when it connects to the app the first time and when a re-setup is requested, especially if there are different MCU’s connecting to the app at different times (after and before the app’s crash / restart)</w:t>
+        <w:t>I can’t just make the initial broadcast non-</w:t>
+      </w:r>
+      <w:proofErr w:type="gramStart"/>
+      <w:r>
+        <w:rPr>
+          <w:lang w:val="en-US"/>
+        </w:rPr>
+        <w:t>recurring :</w:t>
+      </w:r>
+      <w:proofErr w:type="gramEnd"/>
+      <w:r>
+        <w:rPr>
+          <w:lang w:val="en-US"/>
+        </w:rPr>
+        <w:t xml:space="preserve"> the MCU needs to behave differently when it connects to the app the first time and when a re-setup is requested, especially if there are different MCU’s connecting to the app at different times (after and before the app’s crash / restart)</w:t>
       </w:r>
     </w:p>
     <w:p>
@@ -211,7 +233,35 @@
         <w:rPr>
           <w:lang w:val="en-US"/>
         </w:rPr>
-        <w:t>Functions can be stored as an array of pointers and therefore handled like any other variable by MCUnity. However this will have to be limited to functions without arguments nor return values.</w:t>
+        <w:t xml:space="preserve">Functions can be stored as an array of pointers and therefore handled like any other variable by </w:t>
+      </w:r>
+      <w:proofErr w:type="spellStart"/>
+      <w:r>
+        <w:rPr>
+          <w:lang w:val="en-US"/>
+        </w:rPr>
+        <w:t>MCUnity</w:t>
+      </w:r>
+      <w:proofErr w:type="spellEnd"/>
+      <w:r>
+        <w:rPr>
+          <w:lang w:val="en-US"/>
+        </w:rPr>
+        <w:t xml:space="preserve">. </w:t>
+      </w:r>
+      <w:proofErr w:type="gramStart"/>
+      <w:r>
+        <w:rPr>
+          <w:lang w:val="en-US"/>
+        </w:rPr>
+        <w:t>However</w:t>
+      </w:r>
+      <w:proofErr w:type="gramEnd"/>
+      <w:r>
+        <w:rPr>
+          <w:lang w:val="en-US"/>
+        </w:rPr>
+        <w:t xml:space="preserve"> this will have to be limited to functions without arguments nor return values.</w:t>
       </w:r>
     </w:p>
     <w:p>
@@ -341,11 +391,19 @@
           <w:lang w:val="en-US"/>
         </w:rPr>
       </w:pPr>
-      <w:r>
-        <w:rPr>
-          <w:lang w:val="en-US"/>
-        </w:rPr>
-        <w:t>MCUnity is a firmware development tool. It’s essentially the combination of a Unity application and a library for an MCU that provides a nice user interface with the following capabilities:</w:t>
+      <w:proofErr w:type="spellStart"/>
+      <w:r>
+        <w:rPr>
+          <w:lang w:val="en-US"/>
+        </w:rPr>
+        <w:t>MCUnity</w:t>
+      </w:r>
+      <w:proofErr w:type="spellEnd"/>
+      <w:r>
+        <w:rPr>
+          <w:lang w:val="en-US"/>
+        </w:rPr>
+        <w:t xml:space="preserve"> is a firmware development tool. It’s essentially the combination of a Unity application and a library for an MCU that provides a nice user interface with the following capabilities:</w:t>
       </w:r>
     </w:p>
     <w:p>
@@ -439,7 +497,21 @@
         <w:rPr>
           <w:lang w:val="en-US"/>
         </w:rPr>
-        <w:t>Designing and programming MCUnity requires working simultaneously on two different fronts:</w:t>
+        <w:t xml:space="preserve">Designing and programming </w:t>
+      </w:r>
+      <w:proofErr w:type="spellStart"/>
+      <w:r>
+        <w:rPr>
+          <w:lang w:val="en-US"/>
+        </w:rPr>
+        <w:t>MCUnity</w:t>
+      </w:r>
+      <w:proofErr w:type="spellEnd"/>
+      <w:r>
+        <w:rPr>
+          <w:lang w:val="en-US"/>
+        </w:rPr>
+        <w:t xml:space="preserve"> requires working simultaneously on two different fronts:</w:t>
       </w:r>
     </w:p>
     <w:p>
@@ -501,7 +573,35 @@
         <w:rPr>
           <w:lang w:val="en-US"/>
         </w:rPr>
-        <w:t>To help deal with the complexity, MCUnity is designed to be very modular. This document both describes how the existing features of MCUnity are implemented and how to a</w:t>
+        <w:t xml:space="preserve">To help deal with the complexity, </w:t>
+      </w:r>
+      <w:proofErr w:type="spellStart"/>
+      <w:r>
+        <w:rPr>
+          <w:lang w:val="en-US"/>
+        </w:rPr>
+        <w:t>MCUnity</w:t>
+      </w:r>
+      <w:proofErr w:type="spellEnd"/>
+      <w:r>
+        <w:rPr>
+          <w:lang w:val="en-US"/>
+        </w:rPr>
+        <w:t xml:space="preserve"> is designed to be very modular. This document both describes how the existing features of </w:t>
+      </w:r>
+      <w:proofErr w:type="spellStart"/>
+      <w:r>
+        <w:rPr>
+          <w:lang w:val="en-US"/>
+        </w:rPr>
+        <w:t>MCUnity</w:t>
+      </w:r>
+      <w:proofErr w:type="spellEnd"/>
+      <w:r>
+        <w:rPr>
+          <w:lang w:val="en-US"/>
+        </w:rPr>
+        <w:t xml:space="preserve"> are implemented and how to a</w:t>
       </w:r>
       <w:r>
         <w:rPr>
@@ -566,7 +666,21 @@
         <w:rPr>
           <w:lang w:val="en-US"/>
         </w:rPr>
-        <w:t>An MCUnity system is a set of:</w:t>
+        <w:t xml:space="preserve">An </w:t>
+      </w:r>
+      <w:proofErr w:type="spellStart"/>
+      <w:r>
+        <w:rPr>
+          <w:lang w:val="en-US"/>
+        </w:rPr>
+        <w:t>MCUnity</w:t>
+      </w:r>
+      <w:proofErr w:type="spellEnd"/>
+      <w:r>
+        <w:rPr>
+          <w:lang w:val="en-US"/>
+        </w:rPr>
+        <w:t xml:space="preserve"> system is a set of:</w:t>
       </w:r>
     </w:p>
     <w:p>
@@ -584,7 +698,21 @@
         <w:rPr>
           <w:lang w:val="en-US"/>
         </w:rPr>
-        <w:t>One computer running the MCUnity application</w:t>
+        <w:t xml:space="preserve">One computer running the </w:t>
+      </w:r>
+      <w:proofErr w:type="spellStart"/>
+      <w:r>
+        <w:rPr>
+          <w:lang w:val="en-US"/>
+        </w:rPr>
+        <w:t>MCUnity</w:t>
+      </w:r>
+      <w:proofErr w:type="spellEnd"/>
+      <w:r>
+        <w:rPr>
+          <w:lang w:val="en-US"/>
+        </w:rPr>
+        <w:t xml:space="preserve"> application</w:t>
       </w:r>
     </w:p>
     <w:p>
@@ -614,20 +742,62 @@
         <w:rPr>
           <w:lang w:val="en-US"/>
         </w:rPr>
-        <w:t xml:space="preserve"> the MCUnity library</w:t>
-      </w:r>
-    </w:p>
-    <w:p>
-      <w:pPr>
-        <w:rPr>
-          <w:lang w:val="en-US"/>
-        </w:rPr>
-      </w:pPr>
-      <w:r>
-        <w:rPr>
-          <w:lang w:val="en-US"/>
-        </w:rPr>
-        <w:t xml:space="preserve">MCU do not communicate with each other as part of the MCUnity system, although they may communicate with each other for unrelated purposes. Therefore, the MCUnity system has a </w:t>
+        <w:t xml:space="preserve"> the </w:t>
+      </w:r>
+      <w:proofErr w:type="spellStart"/>
+      <w:r>
+        <w:rPr>
+          <w:lang w:val="en-US"/>
+        </w:rPr>
+        <w:t>MCUnity</w:t>
+      </w:r>
+      <w:proofErr w:type="spellEnd"/>
+      <w:r>
+        <w:rPr>
+          <w:lang w:val="en-US"/>
+        </w:rPr>
+        <w:t xml:space="preserve"> library</w:t>
+      </w:r>
+    </w:p>
+    <w:p>
+      <w:pPr>
+        <w:rPr>
+          <w:lang w:val="en-US"/>
+        </w:rPr>
+      </w:pPr>
+      <w:r>
+        <w:rPr>
+          <w:lang w:val="en-US"/>
+        </w:rPr>
+        <w:t xml:space="preserve">MCU do not communicate with each other as part of the </w:t>
+      </w:r>
+      <w:proofErr w:type="spellStart"/>
+      <w:r>
+        <w:rPr>
+          <w:lang w:val="en-US"/>
+        </w:rPr>
+        <w:t>MCUnity</w:t>
+      </w:r>
+      <w:proofErr w:type="spellEnd"/>
+      <w:r>
+        <w:rPr>
+          <w:lang w:val="en-US"/>
+        </w:rPr>
+        <w:t xml:space="preserve"> system, although they may communicate with each other for unrelated purposes. Therefore, the </w:t>
+      </w:r>
+      <w:proofErr w:type="spellStart"/>
+      <w:r>
+        <w:rPr>
+          <w:lang w:val="en-US"/>
+        </w:rPr>
+        <w:t>MCUnity</w:t>
+      </w:r>
+      <w:proofErr w:type="spellEnd"/>
+      <w:r>
+        <w:rPr>
+          <w:lang w:val="en-US"/>
+        </w:rPr>
+        <w:t xml:space="preserve"> system has a </w:t>
       </w:r>
       <w:r>
         <w:rPr>
@@ -710,7 +880,21 @@
         <w:rPr>
           <w:lang w:val="en-US"/>
         </w:rPr>
-        <w:t>Limit MCUnity system development to MCU programming only.</w:t>
+        <w:t xml:space="preserve">Limit </w:t>
+      </w:r>
+      <w:proofErr w:type="spellStart"/>
+      <w:r>
+        <w:rPr>
+          <w:lang w:val="en-US"/>
+        </w:rPr>
+        <w:t>MCUnity</w:t>
+      </w:r>
+      <w:proofErr w:type="spellEnd"/>
+      <w:r>
+        <w:rPr>
+          <w:lang w:val="en-US"/>
+        </w:rPr>
+        <w:t xml:space="preserve"> system development to MCU programming only.</w:t>
       </w:r>
     </w:p>
     <w:p>
@@ -752,11 +936,33 @@
           <w:lang w:val="en-US"/>
         </w:rPr>
       </w:pPr>
-      <w:r>
-        <w:rPr>
-          <w:lang w:val="en-US"/>
-        </w:rPr>
-        <w:t>MCUnity is a software debugging tool, although it may also be used to provide a remote GUI to an MCU. In either case, it is required for the MCU firmware to use the MCUnity library to perform the following tasks:</w:t>
+      <w:proofErr w:type="spellStart"/>
+      <w:r>
+        <w:rPr>
+          <w:lang w:val="en-US"/>
+        </w:rPr>
+        <w:t>MCUnity</w:t>
+      </w:r>
+      <w:proofErr w:type="spellEnd"/>
+      <w:r>
+        <w:rPr>
+          <w:lang w:val="en-US"/>
+        </w:rPr>
+        <w:t xml:space="preserve"> is a software debugging tool, although it may also be used to provide a remote GUI to an MCU. In either case, it is required for the MCU firmware to use the </w:t>
+      </w:r>
+      <w:proofErr w:type="spellStart"/>
+      <w:r>
+        <w:rPr>
+          <w:lang w:val="en-US"/>
+        </w:rPr>
+        <w:t>MCUnity</w:t>
+      </w:r>
+      <w:proofErr w:type="spellEnd"/>
+      <w:r>
+        <w:rPr>
+          <w:lang w:val="en-US"/>
+        </w:rPr>
+        <w:t xml:space="preserve"> library to perform the following tasks:</w:t>
       </w:r>
     </w:p>
     <w:p>
@@ -841,7 +1047,35 @@
         <w:rPr>
           <w:lang w:val="en-US"/>
         </w:rPr>
-        <w:t xml:space="preserve">The MCUnity library is designed so that it can be built optionally into a firmware project. This means it can be excluded from release builds. Given its size and RAM utilization, but also the fact that it is technically a network backdoor, it is recommended to exclude the MCUnity library from </w:t>
+        <w:t xml:space="preserve">The </w:t>
+      </w:r>
+      <w:proofErr w:type="spellStart"/>
+      <w:r>
+        <w:rPr>
+          <w:lang w:val="en-US"/>
+        </w:rPr>
+        <w:t>MCUnity</w:t>
+      </w:r>
+      <w:proofErr w:type="spellEnd"/>
+      <w:r>
+        <w:rPr>
+          <w:lang w:val="en-US"/>
+        </w:rPr>
+        <w:t xml:space="preserve"> library is designed so that it can be built optionally into a firmware project. This means it can be excluded from release builds. Given its size and RAM utilization, but also the fact that it is technically a network backdoor, it is recommended to exclude the </w:t>
+      </w:r>
+      <w:proofErr w:type="spellStart"/>
+      <w:r>
+        <w:rPr>
+          <w:lang w:val="en-US"/>
+        </w:rPr>
+        <w:t>MCUnity</w:t>
+      </w:r>
+      <w:proofErr w:type="spellEnd"/>
+      <w:r>
+        <w:rPr>
+          <w:lang w:val="en-US"/>
+        </w:rPr>
+        <w:t xml:space="preserve"> library from </w:t>
       </w:r>
       <w:r>
         <w:rPr>
@@ -854,7 +1088,23 @@
           <w:b/>
           <w:lang w:val="en-US"/>
         </w:rPr>
-        <w:t>Because of its polymorphism and intended purpose, MCUnity is neither an optimized GUI system nor a secure GUI system</w:t>
+        <w:t xml:space="preserve">Because of its polymorphism and intended purpose, </w:t>
+      </w:r>
+      <w:proofErr w:type="spellStart"/>
+      <w:r>
+        <w:rPr>
+          <w:b/>
+          <w:lang w:val="en-US"/>
+        </w:rPr>
+        <w:t>MCUnity</w:t>
+      </w:r>
+      <w:proofErr w:type="spellEnd"/>
+      <w:r>
+        <w:rPr>
+          <w:b/>
+          <w:lang w:val="en-US"/>
+        </w:rPr>
+        <w:t xml:space="preserve"> is neither an optimized GUI system nor a secure GUI system</w:t>
       </w:r>
       <w:r>
         <w:rPr>
@@ -883,37 +1133,89 @@
           <w:lang w:val="en-US"/>
         </w:rPr>
       </w:pPr>
-      <w:r>
-        <w:rPr>
-          <w:lang w:val="en-US"/>
-        </w:rPr>
-        <w:t>MCUnity is primarily designed for 32-bit microcontrollers.</w:t>
-      </w:r>
-    </w:p>
-    <w:p>
-      <w:pPr>
-        <w:rPr>
-          <w:lang w:val="en-US"/>
-        </w:rPr>
-      </w:pPr>
-      <w:r>
-        <w:rPr>
-          <w:lang w:val="en-US"/>
-        </w:rPr>
-        <w:t>MCUnity requires a local network connection to the machine that runs the Unity application. That can be either a WiFi or Ethernet connection.</w:t>
-      </w:r>
-    </w:p>
-    <w:p>
-      <w:pPr>
-        <w:rPr>
-          <w:lang w:val="en-US"/>
-        </w:rPr>
-      </w:pPr>
-      <w:r>
-        <w:rPr>
-          <w:lang w:val="en-US"/>
-        </w:rPr>
-        <w:t>MCUnity relies on the lwIP network stack.</w:t>
+      <w:proofErr w:type="spellStart"/>
+      <w:r>
+        <w:rPr>
+          <w:lang w:val="en-US"/>
+        </w:rPr>
+        <w:t>MCUnity</w:t>
+      </w:r>
+      <w:proofErr w:type="spellEnd"/>
+      <w:r>
+        <w:rPr>
+          <w:lang w:val="en-US"/>
+        </w:rPr>
+        <w:t xml:space="preserve"> is primarily designed for 32-bit microcontrollers.</w:t>
+      </w:r>
+    </w:p>
+    <w:p>
+      <w:pPr>
+        <w:rPr>
+          <w:lang w:val="en-US"/>
+        </w:rPr>
+      </w:pPr>
+      <w:proofErr w:type="spellStart"/>
+      <w:r>
+        <w:rPr>
+          <w:lang w:val="en-US"/>
+        </w:rPr>
+        <w:t>MCUnity</w:t>
+      </w:r>
+      <w:proofErr w:type="spellEnd"/>
+      <w:r>
+        <w:rPr>
+          <w:lang w:val="en-US"/>
+        </w:rPr>
+        <w:t xml:space="preserve"> requires a local network connection to the machine that runs the Unity application. That can be either a </w:t>
+      </w:r>
+      <w:proofErr w:type="spellStart"/>
+      <w:r>
+        <w:rPr>
+          <w:lang w:val="en-US"/>
+        </w:rPr>
+        <w:t>WiFi</w:t>
+      </w:r>
+      <w:proofErr w:type="spellEnd"/>
+      <w:r>
+        <w:rPr>
+          <w:lang w:val="en-US"/>
+        </w:rPr>
+        <w:t xml:space="preserve"> or Ethernet connection.</w:t>
+      </w:r>
+    </w:p>
+    <w:p>
+      <w:pPr>
+        <w:rPr>
+          <w:lang w:val="en-US"/>
+        </w:rPr>
+      </w:pPr>
+      <w:proofErr w:type="spellStart"/>
+      <w:r>
+        <w:rPr>
+          <w:lang w:val="en-US"/>
+        </w:rPr>
+        <w:t>MCUnity</w:t>
+      </w:r>
+      <w:proofErr w:type="spellEnd"/>
+      <w:r>
+        <w:rPr>
+          <w:lang w:val="en-US"/>
+        </w:rPr>
+        <w:t xml:space="preserve"> relies on the </w:t>
+      </w:r>
+      <w:proofErr w:type="spellStart"/>
+      <w:r>
+        <w:rPr>
+          <w:lang w:val="en-US"/>
+        </w:rPr>
+        <w:t>lwIP</w:t>
+      </w:r>
+      <w:proofErr w:type="spellEnd"/>
+      <w:r>
+        <w:rPr>
+          <w:lang w:val="en-US"/>
+        </w:rPr>
+        <w:t xml:space="preserve"> network stack.</w:t>
       </w:r>
     </w:p>
     <w:p>
@@ -986,7 +1288,21 @@
         <w:rPr>
           <w:lang w:val="en-US"/>
         </w:rPr>
-        <w:t xml:space="preserve"> describes the MCUnity Unity application.</w:t>
+        <w:t xml:space="preserve"> describes the </w:t>
+      </w:r>
+      <w:proofErr w:type="spellStart"/>
+      <w:r>
+        <w:rPr>
+          <w:lang w:val="en-US"/>
+        </w:rPr>
+        <w:t>MCUnity</w:t>
+      </w:r>
+      <w:proofErr w:type="spellEnd"/>
+      <w:r>
+        <w:rPr>
+          <w:lang w:val="en-US"/>
+        </w:rPr>
+        <w:t xml:space="preserve"> Unity application.</w:t>
       </w:r>
       <w:r>
         <w:rPr>
@@ -1031,7 +1347,21 @@
         <w:rPr>
           <w:lang w:val="en-US"/>
         </w:rPr>
-        <w:t xml:space="preserve"> The MCUnity library for the firmware is programmed in </w:t>
+        <w:t xml:space="preserve"> The </w:t>
+      </w:r>
+      <w:proofErr w:type="spellStart"/>
+      <w:r>
+        <w:rPr>
+          <w:lang w:val="en-US"/>
+        </w:rPr>
+        <w:t>MCUnity</w:t>
+      </w:r>
+      <w:proofErr w:type="spellEnd"/>
+      <w:r>
+        <w:rPr>
+          <w:lang w:val="en-US"/>
+        </w:rPr>
+        <w:t xml:space="preserve"> library for the firmware is programmed in </w:t>
       </w:r>
       <w:r>
         <w:rPr>
@@ -1096,7 +1426,21 @@
         <w:rPr>
           <w:lang w:val="en-US"/>
         </w:rPr>
-        <w:t xml:space="preserve"> describes an MCUnity operation where the firmware sends a command to the application or the application sends a command to the firmware.</w:t>
+        <w:t xml:space="preserve"> describes an </w:t>
+      </w:r>
+      <w:proofErr w:type="spellStart"/>
+      <w:r>
+        <w:rPr>
+          <w:lang w:val="en-US"/>
+        </w:rPr>
+        <w:t>MCUnity</w:t>
+      </w:r>
+      <w:proofErr w:type="spellEnd"/>
+      <w:r>
+        <w:rPr>
+          <w:lang w:val="en-US"/>
+        </w:rPr>
+        <w:t xml:space="preserve"> operation where the firmware sends a command to the application or the application sends a command to the firmware.</w:t>
       </w:r>
     </w:p>
     <w:p>
@@ -1116,7 +1460,21 @@
         <w:rPr>
           <w:lang w:val="en-US"/>
         </w:rPr>
-        <w:t xml:space="preserve"> describes the payload of a UDP packet sent between the application and the firmware on the MCUnity port (55555, or “five fives”).</w:t>
+        <w:t xml:space="preserve"> describes the payload of a UDP packet sent between the application and the firmware on the </w:t>
+      </w:r>
+      <w:proofErr w:type="spellStart"/>
+      <w:r>
+        <w:rPr>
+          <w:lang w:val="en-US"/>
+        </w:rPr>
+        <w:t>MCUnity</w:t>
+      </w:r>
+      <w:proofErr w:type="spellEnd"/>
+      <w:r>
+        <w:rPr>
+          <w:lang w:val="en-US"/>
+        </w:rPr>
+        <w:t xml:space="preserve"> port (55555, or “five fives”).</w:t>
       </w:r>
     </w:p>
     <w:p>
@@ -1173,24 +1531,46 @@
           <w:lang w:val="en-US"/>
         </w:rPr>
       </w:pPr>
-      <w:r>
-        <w:rPr>
-          <w:lang w:val="en-US"/>
-        </w:rPr>
-        <w:t>MCUnity uses UDP, with port 55555 (five fives).</w:t>
-      </w:r>
-    </w:p>
-    <w:p>
-      <w:pPr>
-        <w:rPr>
-          <w:lang w:val="en-US"/>
-        </w:rPr>
-      </w:pPr>
-      <w:r>
-        <w:rPr>
-          <w:lang w:val="en-US"/>
-        </w:rPr>
-        <w:t>In keeping with the choice of UDP, which is connectionless, the MCUnity protocol is based entirely on single packets.</w:t>
+      <w:proofErr w:type="spellStart"/>
+      <w:r>
+        <w:rPr>
+          <w:lang w:val="en-US"/>
+        </w:rPr>
+        <w:t>MCUnity</w:t>
+      </w:r>
+      <w:proofErr w:type="spellEnd"/>
+      <w:r>
+        <w:rPr>
+          <w:lang w:val="en-US"/>
+        </w:rPr>
+        <w:t xml:space="preserve"> uses UDP, with port 55555 (five fives).</w:t>
+      </w:r>
+    </w:p>
+    <w:p>
+      <w:pPr>
+        <w:rPr>
+          <w:lang w:val="en-US"/>
+        </w:rPr>
+      </w:pPr>
+      <w:r>
+        <w:rPr>
+          <w:lang w:val="en-US"/>
+        </w:rPr>
+        <w:t xml:space="preserve">In keeping with the choice of UDP, which is connectionless, the </w:t>
+      </w:r>
+      <w:proofErr w:type="spellStart"/>
+      <w:r>
+        <w:rPr>
+          <w:lang w:val="en-US"/>
+        </w:rPr>
+        <w:t>MCUnity</w:t>
+      </w:r>
+      <w:proofErr w:type="spellEnd"/>
+      <w:r>
+        <w:rPr>
+          <w:lang w:val="en-US"/>
+        </w:rPr>
+        <w:t xml:space="preserve"> protocol is based entirely on single packets.</w:t>
       </w:r>
     </w:p>
     <w:p>
@@ -1202,11 +1582,19 @@
           <w:lang w:val="en-US"/>
         </w:rPr>
       </w:pPr>
-      <w:r>
-        <w:rPr>
-          <w:lang w:val="en-US"/>
-        </w:rPr>
-        <w:t xml:space="preserve">MCUnity UDP transfers are strictly </w:t>
+      <w:proofErr w:type="spellStart"/>
+      <w:r>
+        <w:rPr>
+          <w:lang w:val="en-US"/>
+        </w:rPr>
+        <w:t>MCUnity</w:t>
+      </w:r>
+      <w:proofErr w:type="spellEnd"/>
+      <w:r>
+        <w:rPr>
+          <w:lang w:val="en-US"/>
+        </w:rPr>
+        <w:t xml:space="preserve"> UDP transfers are strictly </w:t>
       </w:r>
       <w:r>
         <w:rPr>
@@ -1219,7 +1607,35 @@
         <w:rPr>
           <w:lang w:val="en-US"/>
         </w:rPr>
-        <w:t xml:space="preserve"> except for one situation: mutual discovery. Initially, the application and the firmware don’t know each other’s IP address. The application periodically sends a UDP broadcast packet on the MCUnity port which will be received by any MCU on the LAN that is running the MCUnity library. This will let the MCU know the IP address of the machine that runs the application. From then on, what logically follows is a phase where the MCU firmware will setup at least one GUI element, requiring transmission of one UDP packet to the application. Upon receiving that packet, the application will know the IP address of the MCU.</w:t>
+        <w:t xml:space="preserve"> except for one situation: mutual discovery. Initially, the application and the firmware don’t know each other’s IP address. The application periodically sends a UDP broadcast packet on the </w:t>
+      </w:r>
+      <w:proofErr w:type="spellStart"/>
+      <w:r>
+        <w:rPr>
+          <w:lang w:val="en-US"/>
+        </w:rPr>
+        <w:t>MCUnity</w:t>
+      </w:r>
+      <w:proofErr w:type="spellEnd"/>
+      <w:r>
+        <w:rPr>
+          <w:lang w:val="en-US"/>
+        </w:rPr>
+        <w:t xml:space="preserve"> port which will be received by any MCU on the LAN that is running the </w:t>
+      </w:r>
+      <w:proofErr w:type="spellStart"/>
+      <w:r>
+        <w:rPr>
+          <w:lang w:val="en-US"/>
+        </w:rPr>
+        <w:t>MCUnity</w:t>
+      </w:r>
+      <w:proofErr w:type="spellEnd"/>
+      <w:r>
+        <w:rPr>
+          <w:lang w:val="en-US"/>
+        </w:rPr>
+        <w:t xml:space="preserve"> library. This will let the MCU know the IP address of the machine that runs the application. From then on, what logically follows is a phase where the MCU firmware will setup at least one GUI element, requiring transmission of one UDP packet to the application. Upon receiving that packet, the application will know the IP address of the MCU.</w:t>
       </w:r>
     </w:p>
     <w:p>
@@ -1235,7 +1651,21 @@
         <w:rPr>
           <w:lang w:val="en-US"/>
         </w:rPr>
-        <w:t>For the purposes of this document, the terms “packet” and “payload” are interchangeable and both refer to the payload of a UDP packet sent between the application and the firmware on the MCUnity port.</w:t>
+        <w:t xml:space="preserve">For the purposes of this document, the terms “packet” and “payload” are interchangeable and both refer to the payload of a UDP packet sent between the application and the firmware on the </w:t>
+      </w:r>
+      <w:proofErr w:type="spellStart"/>
+      <w:r>
+        <w:rPr>
+          <w:lang w:val="en-US"/>
+        </w:rPr>
+        <w:t>MCUnity</w:t>
+      </w:r>
+      <w:proofErr w:type="spellEnd"/>
+      <w:r>
+        <w:rPr>
+          <w:lang w:val="en-US"/>
+        </w:rPr>
+        <w:t xml:space="preserve"> port.</w:t>
       </w:r>
     </w:p>
     <w:p>
@@ -1329,11 +1759,19 @@
           <w:lang w:val="en-US"/>
         </w:rPr>
       </w:pPr>
-      <w:r>
-        <w:rPr>
-          <w:lang w:val="en-US"/>
-        </w:rPr>
-        <w:t>MCUnity Operation</w:t>
+      <w:proofErr w:type="spellStart"/>
+      <w:r>
+        <w:rPr>
+          <w:lang w:val="en-US"/>
+        </w:rPr>
+        <w:t>MCUnity</w:t>
+      </w:r>
+      <w:proofErr w:type="spellEnd"/>
+      <w:r>
+        <w:rPr>
+          <w:lang w:val="en-US"/>
+        </w:rPr>
+        <w:t xml:space="preserve"> Operation</w:t>
       </w:r>
       <w:r>
         <w:rPr>
@@ -1859,7 +2297,21 @@
         <w:rPr>
           <w:lang w:val="en-US"/>
         </w:rPr>
-        <w:t>The firmware uses an lwIP callback to process incoming UDP packets. Ideally, this callback should not call other functions.</w:t>
+        <w:t xml:space="preserve">The firmware uses an </w:t>
+      </w:r>
+      <w:proofErr w:type="spellStart"/>
+      <w:r>
+        <w:rPr>
+          <w:lang w:val="en-US"/>
+        </w:rPr>
+        <w:t>lwIP</w:t>
+      </w:r>
+      <w:proofErr w:type="spellEnd"/>
+      <w:r>
+        <w:rPr>
+          <w:lang w:val="en-US"/>
+        </w:rPr>
+        <w:t xml:space="preserve"> callback to process incoming UDP packets. Ideally, this callback should not call other functions.</w:t>
       </w:r>
     </w:p>
     <w:p>
@@ -1875,7 +2327,21 @@
         <w:rPr>
           <w:lang w:val="en-US"/>
         </w:rPr>
-        <w:t>Therefore, implementing an MCUnity operation takes the following steps:</w:t>
+        <w:t xml:space="preserve">Therefore, implementing an </w:t>
+      </w:r>
+      <w:proofErr w:type="spellStart"/>
+      <w:r>
+        <w:rPr>
+          <w:lang w:val="en-US"/>
+        </w:rPr>
+        <w:t>MCUnity</w:t>
+      </w:r>
+      <w:proofErr w:type="spellEnd"/>
+      <w:r>
+        <w:rPr>
+          <w:lang w:val="en-US"/>
+        </w:rPr>
+        <w:t xml:space="preserve"> operation takes the following steps:</w:t>
       </w:r>
     </w:p>
     <w:p>
@@ -2024,139 +2490,108 @@
         <w:rPr>
           <w:lang w:val="en-US"/>
         </w:rPr>
-        <w:t xml:space="preserve"> In the following subsection titles those are indicated in the form “Ixxx” where “I” denotes the initiator (A for Application, F for Firmware) and “xxx” is an integer in the range 1 to 255.</w:t>
+        <w:t xml:space="preserve"> In the following subsection titles those are indicated in the form “</w:t>
+      </w:r>
+      <w:proofErr w:type="spellStart"/>
+      <w:r>
+        <w:rPr>
+          <w:lang w:val="en-US"/>
+        </w:rPr>
+        <w:t>Ixxx</w:t>
+      </w:r>
+      <w:proofErr w:type="spellEnd"/>
+      <w:r>
+        <w:rPr>
+          <w:lang w:val="en-US"/>
+        </w:rPr>
+        <w:t>” where “I” denotes the initiator (A for Application, F for Firmware) and “xxx” is an integer in the range 1 to 255.</w:t>
       </w:r>
     </w:p>
     <w:p>
       <w:pPr>
         <w:pStyle w:val="Heading2"/>
-        <w:rPr>
-          <w:lang w:val="en-US"/>
-        </w:rPr>
-      </w:pPr>
-      <w:r>
-        <w:rPr>
-          <w:lang w:val="en-US"/>
-        </w:rPr>
-        <w:t>(A00</w:t>
-      </w:r>
-      <w:r>
-        <w:rPr>
-          <w:lang w:val="en-US"/>
-        </w:rPr>
-        <w:t>1</w:t>
-      </w:r>
-      <w:r>
-        <w:rPr>
-          <w:lang w:val="en-US"/>
-        </w:rPr>
-        <w:t>)</w:t>
-      </w:r>
-      <w:r>
-        <w:rPr>
-          <w:lang w:val="en-US"/>
-        </w:rPr>
-        <w:t xml:space="preserve"> </w:t>
-      </w:r>
-      <w:r>
-        <w:rPr>
-          <w:lang w:val="en-US"/>
-        </w:rPr>
-        <w:t>Application Broadcast</w:t>
-      </w:r>
-    </w:p>
-    <w:p>
-      <w:pPr>
-        <w:rPr>
-          <w:lang w:val="en-US"/>
-        </w:rPr>
-      </w:pPr>
-      <w:r>
-        <w:rPr>
-          <w:lang w:val="en-US"/>
-        </w:rPr>
-        <w:t xml:space="preserve">Purpose: </w:t>
-      </w:r>
-      <w:r>
-        <w:rPr>
-          <w:lang w:val="en-US"/>
-        </w:rPr>
-        <w:t>period</w:t>
-      </w:r>
-      <w:r>
-        <w:rPr>
-          <w:lang w:val="en-US"/>
-        </w:rPr>
-        <w:t>ic broadcast intended to let the firmware</w:t>
-      </w:r>
-      <w:r>
-        <w:rPr>
-          <w:lang w:val="en-US"/>
-        </w:rPr>
-        <w:t xml:space="preserve"> discover the IP address of the machine running the application.</w:t>
-      </w:r>
-    </w:p>
-    <w:p>
-      <w:pPr>
-        <w:rPr>
-          <w:lang w:val="en-US"/>
-        </w:rPr>
-      </w:pPr>
-      <w:r>
-        <w:rPr>
-          <w:lang w:val="en-US"/>
-        </w:rPr>
-        <w:t>Note: the broadcast is set to repeat at 1 Hz, which is considered a good compromise between network load and system responsiveness.</w:t>
-      </w:r>
-      <w:r>
-        <w:rPr>
-          <w:lang w:val="en-US"/>
-        </w:rPr>
-        <w:t xml:space="preserve"> Unlike all other packets sent by the application, the broadcast is send from a dedicated thread: future versions of the application may implement a feature to turn it off</w:t>
-      </w:r>
-      <w:r>
-        <w:rPr>
-          <w:lang w:val="en-US"/>
-        </w:rPr>
-        <w:t xml:space="preserve"> or activate it on user command</w:t>
-      </w:r>
-      <w:r>
-        <w:rPr>
-          <w:lang w:val="en-US"/>
-        </w:rPr>
-        <w:t>.</w:t>
-      </w:r>
-    </w:p>
-    <w:p>
-      <w:pPr>
-        <w:rPr>
-          <w:lang w:val="en-US"/>
-        </w:rPr>
-      </w:pPr>
-      <w:r>
-        <w:rPr>
-          <w:lang w:val="en-US"/>
-        </w:rPr>
-        <w:t>Upon receiving this packet, the firmware saves its source IP address and</w:t>
-      </w:r>
-      <w:r>
-        <w:rPr>
-          <w:lang w:val="en-US"/>
-        </w:rPr>
-        <w:t xml:space="preserve"> transitions from mode “init” to mode “setup”. If the broadcast packet is received while the firmware is not in mode “init”, no state transition occurs.</w:t>
-      </w:r>
-    </w:p>
-    <w:p>
-      <w:pPr>
-        <w:rPr>
-          <w:lang w:val="en-US"/>
-        </w:rPr>
-      </w:pPr>
-      <w:r>
-        <w:rPr>
-          <w:lang w:val="en-US"/>
-        </w:rPr>
-        <w:t>Firmware variables that are modified:</w:t>
+        <w:numPr>
+          <w:ilvl w:val="1"/>
+          <w:numId w:val="5"/>
+        </w:numPr>
+        <w:rPr>
+          <w:lang w:val="en-US"/>
+        </w:rPr>
+      </w:pPr>
+      <w:r>
+        <w:rPr>
+          <w:lang w:val="en-US"/>
+        </w:rPr>
+        <w:t>(F000) Setup Firmware Function</w:t>
+      </w:r>
+    </w:p>
+    <w:p>
+      <w:pPr>
+        <w:rPr>
+          <w:lang w:val="en-US"/>
+        </w:rPr>
+      </w:pPr>
+      <w:proofErr w:type="spellStart"/>
+      <w:r>
+        <w:rPr>
+          <w:lang w:val="en-US"/>
+        </w:rPr>
+        <w:t>MCUnity</w:t>
+      </w:r>
+      <w:proofErr w:type="spellEnd"/>
+      <w:r>
+        <w:rPr>
+          <w:lang w:val="en-US"/>
+        </w:rPr>
+        <w:t xml:space="preserve"> provides the ability to trigger calls to firmware functions from the </w:t>
+      </w:r>
+      <w:proofErr w:type="spellStart"/>
+      <w:r>
+        <w:rPr>
+          <w:lang w:val="en-US"/>
+        </w:rPr>
+        <w:t>MCUnity</w:t>
+      </w:r>
+      <w:proofErr w:type="spellEnd"/>
+      <w:r>
+        <w:rPr>
+          <w:lang w:val="en-US"/>
+        </w:rPr>
+        <w:t xml:space="preserve"> application.</w:t>
+      </w:r>
+    </w:p>
+    <w:p>
+      <w:pPr>
+        <w:rPr>
+          <w:lang w:val="en-US"/>
+        </w:rPr>
+      </w:pPr>
+      <w:r>
+        <w:rPr>
+          <w:lang w:val="en-US"/>
+        </w:rPr>
+        <w:t xml:space="preserve">This requires the firmware to setup the function with a call to </w:t>
+      </w:r>
+      <w:r>
+        <w:rPr>
+          <w:lang w:val="en-US"/>
+        </w:rPr>
+        <w:t>“</w:t>
+      </w:r>
+      <w:proofErr w:type="spellStart"/>
+      <w:r>
+        <w:rPr>
+          <w:b/>
+          <w:lang w:val="en-US"/>
+        </w:rPr>
+        <w:t>unity_setup_function</w:t>
+      </w:r>
+      <w:proofErr w:type="spellEnd"/>
+      <w:r>
+        <w:rPr>
+          <w:lang w:val="en-US"/>
+        </w:rPr>
+        <w:t>”. This function takes two arguments:</w:t>
       </w:r>
     </w:p>
     <w:p>
@@ -2174,14 +2609,7 @@
         <w:rPr>
           <w:lang w:val="en-US"/>
         </w:rPr>
-        <w:t>unity_IP</w:t>
-      </w:r>
-      <w:r>
-        <w:rPr>
-          <w:lang w:val="en-US"/>
-        </w:rPr>
-        <w:tab/>
-        <w:t>IP address of the machine running the MCUnity application</w:t>
+        <w:t>A pointer to a function (the function’s name)</w:t>
       </w:r>
     </w:p>
     <w:p>
@@ -2199,14 +2627,47 @@
         <w:rPr>
           <w:lang w:val="en-US"/>
         </w:rPr>
-        <w:t>unity_mode</w:t>
-      </w:r>
-      <w:r>
-        <w:rPr>
-          <w:lang w:val="en-US"/>
-        </w:rPr>
-        <w:tab/>
-        <w:t>MCUnity system state (firmware copy)</w:t>
+        <w:t>A string that will be used by the application as that function’s “display name”</w:t>
+      </w:r>
+    </w:p>
+    <w:p>
+      <w:pPr>
+        <w:rPr>
+          <w:lang w:val="en-US"/>
+        </w:rPr>
+      </w:pPr>
+      <w:r>
+        <w:rPr>
+          <w:lang w:val="en-US"/>
+        </w:rPr>
+        <w:t>Note that currently the only firmware functions that can be call from the application’s GUI are those who take no argument and return nothing. The current implementation of the application shows them on the GUI as a button labeled with the display name provided by the firmware.</w:t>
+      </w:r>
+    </w:p>
+    <w:p>
+      <w:pPr>
+        <w:rPr>
+          <w:lang w:val="en-US"/>
+        </w:rPr>
+      </w:pPr>
+      <w:r>
+        <w:rPr>
+          <w:lang w:val="en-US"/>
+        </w:rPr>
+        <w:t>A good use for this feature is to write short firmware functions specifically for the purpose of debugging and making them “</w:t>
+      </w:r>
+      <w:proofErr w:type="spellStart"/>
+      <w:r>
+        <w:rPr>
+          <w:lang w:val="en-US"/>
+        </w:rPr>
+        <w:t>launchable</w:t>
+      </w:r>
+      <w:proofErr w:type="spellEnd"/>
+      <w:r>
+        <w:rPr>
+          <w:lang w:val="en-US"/>
+        </w:rPr>
+        <w:t>” from the GUI.</w:t>
       </w:r>
     </w:p>
     <w:p>
@@ -2220,38 +2681,144 @@
         <w:rPr>
           <w:lang w:val="en-US"/>
         </w:rPr>
-        <w:t>(A002) Force Setup</w:t>
-      </w:r>
-    </w:p>
-    <w:p>
-      <w:pPr>
-        <w:rPr>
-          <w:lang w:val="en-US"/>
-        </w:rPr>
-      </w:pPr>
-      <w:r>
-        <w:rPr>
-          <w:lang w:val="en-US"/>
-        </w:rPr>
-        <w:t>Purpose: in case the application exits and restarts while the firmware is still running, causes the firmware to perform its setup operations again.</w:t>
-      </w:r>
-    </w:p>
-    <w:p>
-      <w:pPr>
-        <w:rPr>
-          <w:lang w:val="en-US"/>
-        </w:rPr>
-      </w:pPr>
-      <w:r>
-        <w:rPr>
-          <w:lang w:val="en-US"/>
-        </w:rPr>
-        <w:t>This also causes the firmware to transition from “update” mode back to “setup” mode while this operation is performed. This feature may be useful if the sequence of setup operations can be interrupted by FreeRTOS and another part of the firmware attempts to update the remote GUI.</w:t>
-      </w:r>
-    </w:p>
-    <w:p>
-      <w:pPr>
-        <w:pStyle w:val="Heading2"/>
+        <w:t>(A00</w:t>
+      </w:r>
+      <w:r>
+        <w:rPr>
+          <w:lang w:val="en-US"/>
+        </w:rPr>
+        <w:t>1</w:t>
+      </w:r>
+      <w:r>
+        <w:rPr>
+          <w:lang w:val="en-US"/>
+        </w:rPr>
+        <w:t>)</w:t>
+      </w:r>
+      <w:r>
+        <w:rPr>
+          <w:lang w:val="en-US"/>
+        </w:rPr>
+        <w:t xml:space="preserve"> </w:t>
+      </w:r>
+      <w:r>
+        <w:rPr>
+          <w:lang w:val="en-US"/>
+        </w:rPr>
+        <w:t>Application Broadcast</w:t>
+      </w:r>
+    </w:p>
+    <w:p>
+      <w:pPr>
+        <w:rPr>
+          <w:lang w:val="en-US"/>
+        </w:rPr>
+      </w:pPr>
+      <w:r>
+        <w:rPr>
+          <w:lang w:val="en-US"/>
+        </w:rPr>
+        <w:t xml:space="preserve">Purpose: </w:t>
+      </w:r>
+      <w:r>
+        <w:rPr>
+          <w:lang w:val="en-US"/>
+        </w:rPr>
+        <w:t>period</w:t>
+      </w:r>
+      <w:r>
+        <w:rPr>
+          <w:lang w:val="en-US"/>
+        </w:rPr>
+        <w:t>ic broadcast intended to let the firmware</w:t>
+      </w:r>
+      <w:r>
+        <w:rPr>
+          <w:lang w:val="en-US"/>
+        </w:rPr>
+        <w:t xml:space="preserve"> discover the IP address of the machine running the application.</w:t>
+      </w:r>
+    </w:p>
+    <w:p>
+      <w:pPr>
+        <w:rPr>
+          <w:lang w:val="en-US"/>
+        </w:rPr>
+      </w:pPr>
+      <w:r>
+        <w:rPr>
+          <w:lang w:val="en-US"/>
+        </w:rPr>
+        <w:t>Note: the broadcast is set to repeat at 1 Hz, which is considered a good compromise between network load and system responsiveness.</w:t>
+      </w:r>
+      <w:r>
+        <w:rPr>
+          <w:lang w:val="en-US"/>
+        </w:rPr>
+        <w:t xml:space="preserve"> Unlike all other packets sent by the application, the broadcast is send from a dedicated thread: future versions of the application may implement a feature to turn it off</w:t>
+      </w:r>
+      <w:r>
+        <w:rPr>
+          <w:lang w:val="en-US"/>
+        </w:rPr>
+        <w:t xml:space="preserve"> or activate it on user command</w:t>
+      </w:r>
+      <w:r>
+        <w:rPr>
+          <w:lang w:val="en-US"/>
+        </w:rPr>
+        <w:t>.</w:t>
+      </w:r>
+    </w:p>
+    <w:p>
+      <w:pPr>
+        <w:rPr>
+          <w:lang w:val="en-US"/>
+        </w:rPr>
+      </w:pPr>
+      <w:r>
+        <w:rPr>
+          <w:lang w:val="en-US"/>
+        </w:rPr>
+        <w:t>Upon receiving this packet, the firmware saves its source IP address and</w:t>
+      </w:r>
+      <w:r>
+        <w:rPr>
+          <w:lang w:val="en-US"/>
+        </w:rPr>
+        <w:t xml:space="preserve"> transitions from mode “</w:t>
+      </w:r>
+      <w:proofErr w:type="spellStart"/>
+      <w:r>
+        <w:rPr>
+          <w:lang w:val="en-US"/>
+        </w:rPr>
+        <w:t>init</w:t>
+      </w:r>
+      <w:proofErr w:type="spellEnd"/>
+      <w:r>
+        <w:rPr>
+          <w:lang w:val="en-US"/>
+        </w:rPr>
+        <w:t>” to mode “setup”. If the broadcast packet is received while the firmware is not in mode “</w:t>
+      </w:r>
+      <w:proofErr w:type="spellStart"/>
+      <w:r>
+        <w:rPr>
+          <w:lang w:val="en-US"/>
+        </w:rPr>
+        <w:t>init</w:t>
+      </w:r>
+      <w:proofErr w:type="spellEnd"/>
+      <w:r>
+        <w:rPr>
+          <w:lang w:val="en-US"/>
+        </w:rPr>
+        <w:t>”, no state transition occurs.</w:t>
+      </w:r>
+    </w:p>
+    <w:p>
+      <w:pPr>
         <w:rPr>
           <w:lang w:val="en-US"/>
         </w:rPr>
@@ -2261,59 +2828,7 @@
           <w:lang w:val="en-US"/>
         </w:rPr>
         <w:lastRenderedPageBreak/>
-        <w:t>(x003) &lt;reserved&gt;</w:t>
-      </w:r>
-    </w:p>
-    <w:p>
-      <w:pPr>
-        <w:pStyle w:val="Heading2"/>
-        <w:rPr>
-          <w:lang w:val="en-US"/>
-        </w:rPr>
-      </w:pPr>
-      <w:r>
-        <w:rPr>
-          <w:lang w:val="en-US"/>
-        </w:rPr>
-        <w:t>(</w:t>
-      </w:r>
-      <w:r>
-        <w:rPr>
-          <w:lang w:val="en-US"/>
-        </w:rPr>
-        <w:t>F004</w:t>
-      </w:r>
-      <w:r>
-        <w:rPr>
-          <w:lang w:val="en-US"/>
-        </w:rPr>
-        <w:t>) Setup “int” Type Variable</w:t>
-      </w:r>
-    </w:p>
-    <w:p>
-      <w:pPr>
-        <w:rPr>
-          <w:lang w:val="en-US"/>
-        </w:rPr>
-      </w:pPr>
-      <w:r>
-        <w:rPr>
-          <w:lang w:val="en-US"/>
-        </w:rPr>
-        <w:t>Setup functions are used by the firmware to add controls to the GUI generated by the application.</w:t>
-      </w:r>
-    </w:p>
-    <w:p>
-      <w:pPr>
-        <w:rPr>
-          <w:lang w:val="en-US"/>
-        </w:rPr>
-      </w:pPr>
-      <w:r>
-        <w:rPr>
-          <w:lang w:val="en-US"/>
-        </w:rPr>
-        <w:t>This specific operation provides the application with the parameters for setting up a GUI control for an “int” variable (signed 32-bit integer):</w:t>
+        <w:t>Firmware variables that are modified:</w:t>
       </w:r>
     </w:p>
     <w:p>
@@ -2327,11 +2842,34 @@
           <w:lang w:val="en-US"/>
         </w:rPr>
       </w:pPr>
-      <w:r>
-        <w:rPr>
-          <w:lang w:val="en-US"/>
-        </w:rPr>
-        <w:t>The variable’s unique index, which allows the application and the firmware to refer to the same variable without using its name or address.</w:t>
+      <w:proofErr w:type="spellStart"/>
+      <w:r>
+        <w:rPr>
+          <w:lang w:val="en-US"/>
+        </w:rPr>
+        <w:t>unity_IP</w:t>
+      </w:r>
+      <w:proofErr w:type="spellEnd"/>
+      <w:r>
+        <w:rPr>
+          <w:lang w:val="en-US"/>
+        </w:rPr>
+        <w:tab/>
+        <w:t xml:space="preserve">IP address of the machine running the </w:t>
+      </w:r>
+      <w:proofErr w:type="spellStart"/>
+      <w:r>
+        <w:rPr>
+          <w:lang w:val="en-US"/>
+        </w:rPr>
+        <w:t>MCUnity</w:t>
+      </w:r>
+      <w:proofErr w:type="spellEnd"/>
+      <w:r>
+        <w:rPr>
+          <w:lang w:val="en-US"/>
+        </w:rPr>
+        <w:t xml:space="preserve"> application</w:t>
       </w:r>
     </w:p>
     <w:p>
@@ -2345,11 +2883,248 @@
           <w:lang w:val="en-US"/>
         </w:rPr>
       </w:pPr>
-      <w:r>
-        <w:rPr>
-          <w:lang w:val="en-US"/>
-        </w:rPr>
-        <w:t>The variable’s current value, which the application will use to initialize the control.</w:t>
+      <w:proofErr w:type="spellStart"/>
+      <w:r>
+        <w:rPr>
+          <w:lang w:val="en-US"/>
+        </w:rPr>
+        <w:t>unity_mode</w:t>
+      </w:r>
+      <w:proofErr w:type="spellEnd"/>
+      <w:r>
+        <w:rPr>
+          <w:lang w:val="en-US"/>
+        </w:rPr>
+        <w:tab/>
+      </w:r>
+      <w:proofErr w:type="spellStart"/>
+      <w:r>
+        <w:rPr>
+          <w:lang w:val="en-US"/>
+        </w:rPr>
+        <w:t>MCUnity</w:t>
+      </w:r>
+      <w:proofErr w:type="spellEnd"/>
+      <w:r>
+        <w:rPr>
+          <w:lang w:val="en-US"/>
+        </w:rPr>
+        <w:t xml:space="preserve"> system state (firmware copy)</w:t>
+      </w:r>
+    </w:p>
+    <w:p>
+      <w:pPr>
+        <w:pStyle w:val="Heading2"/>
+        <w:rPr>
+          <w:lang w:val="en-US"/>
+        </w:rPr>
+      </w:pPr>
+      <w:r>
+        <w:rPr>
+          <w:lang w:val="en-US"/>
+        </w:rPr>
+        <w:t>(A002) Force Setup</w:t>
+      </w:r>
+    </w:p>
+    <w:p>
+      <w:pPr>
+        <w:rPr>
+          <w:lang w:val="en-US"/>
+        </w:rPr>
+      </w:pPr>
+      <w:r>
+        <w:rPr>
+          <w:lang w:val="en-US"/>
+        </w:rPr>
+        <w:t>Purpose: in case the application exits and restarts while the firmware is still running, causes the firmware to perform its setup operations again.</w:t>
+      </w:r>
+    </w:p>
+    <w:p>
+      <w:pPr>
+        <w:rPr>
+          <w:lang w:val="en-US"/>
+        </w:rPr>
+      </w:pPr>
+      <w:r>
+        <w:rPr>
+          <w:lang w:val="en-US"/>
+        </w:rPr>
+        <w:t xml:space="preserve">This also causes the firmware to transition from “update” mode back to “setup” mode while this operation is performed. This feature may be useful if the sequence of setup operations can be interrupted by </w:t>
+      </w:r>
+      <w:proofErr w:type="spellStart"/>
+      <w:r>
+        <w:rPr>
+          <w:lang w:val="en-US"/>
+        </w:rPr>
+        <w:t>FreeRTOS</w:t>
+      </w:r>
+      <w:proofErr w:type="spellEnd"/>
+      <w:r>
+        <w:rPr>
+          <w:lang w:val="en-US"/>
+        </w:rPr>
+        <w:t xml:space="preserve"> and another part of the firmware attempts to update the remote GUI.</w:t>
+      </w:r>
+    </w:p>
+    <w:p>
+      <w:pPr>
+        <w:pStyle w:val="Heading2"/>
+        <w:rPr>
+          <w:lang w:val="en-US"/>
+        </w:rPr>
+      </w:pPr>
+      <w:r>
+        <w:rPr>
+          <w:lang w:val="en-US"/>
+        </w:rPr>
+        <w:t>(A</w:t>
+      </w:r>
+      <w:r>
+        <w:rPr>
+          <w:lang w:val="en-US"/>
+        </w:rPr>
+        <w:t xml:space="preserve">003) </w:t>
+      </w:r>
+      <w:r>
+        <w:rPr>
+          <w:lang w:val="en-US"/>
+        </w:rPr>
+        <w:t>Call a Firmware Function</w:t>
+      </w:r>
+    </w:p>
+    <w:p>
+      <w:pPr>
+        <w:rPr>
+          <w:lang w:val="en-US"/>
+        </w:rPr>
+      </w:pPr>
+      <w:r>
+        <w:rPr>
+          <w:lang w:val="en-US"/>
+        </w:rPr>
+        <w:t xml:space="preserve">This operation causes the firmware to call a function that was previously registered with </w:t>
+      </w:r>
+      <w:proofErr w:type="spellStart"/>
+      <w:r>
+        <w:rPr>
+          <w:lang w:val="en-US"/>
+        </w:rPr>
+        <w:t>MCUnity</w:t>
+      </w:r>
+      <w:proofErr w:type="spellEnd"/>
+      <w:r>
+        <w:rPr>
+          <w:lang w:val="en-US"/>
+        </w:rPr>
+        <w:t xml:space="preserve"> (see operation F000).</w:t>
+      </w:r>
+    </w:p>
+    <w:p>
+      <w:pPr>
+        <w:rPr>
+          <w:lang w:val="en-US"/>
+        </w:rPr>
+      </w:pPr>
+      <w:r>
+        <w:rPr>
+          <w:lang w:val="en-US"/>
+        </w:rPr>
+        <w:t>On the application side, trigger a call to the firmware function by calling the method “</w:t>
+      </w:r>
+      <w:proofErr w:type="spellStart"/>
+      <w:r>
+        <w:rPr>
+          <w:b/>
+          <w:lang w:val="en-US"/>
+        </w:rPr>
+        <w:t>firmware_function_call</w:t>
+      </w:r>
+      <w:proofErr w:type="spellEnd"/>
+      <w:r>
+        <w:rPr>
+          <w:lang w:val="en-US"/>
+        </w:rPr>
+        <w:t>”. It takes as argument a firmware function number. Firmware functions are numbered from zero in the order they were setup by the firmware.</w:t>
+      </w:r>
+    </w:p>
+    <w:p>
+      <w:pPr>
+        <w:pStyle w:val="Heading2"/>
+        <w:rPr>
+          <w:lang w:val="en-US"/>
+        </w:rPr>
+      </w:pPr>
+      <w:r>
+        <w:rPr>
+          <w:lang w:val="en-US"/>
+        </w:rPr>
+        <w:t>(</w:t>
+      </w:r>
+      <w:r>
+        <w:rPr>
+          <w:lang w:val="en-US"/>
+        </w:rPr>
+        <w:t>F004</w:t>
+      </w:r>
+      <w:r>
+        <w:rPr>
+          <w:lang w:val="en-US"/>
+        </w:rPr>
+        <w:t>) Setup “</w:t>
+      </w:r>
+      <w:proofErr w:type="spellStart"/>
+      <w:r>
+        <w:rPr>
+          <w:lang w:val="en-US"/>
+        </w:rPr>
+        <w:t>int</w:t>
+      </w:r>
+      <w:proofErr w:type="spellEnd"/>
+      <w:r>
+        <w:rPr>
+          <w:lang w:val="en-US"/>
+        </w:rPr>
+        <w:t>” Type Variable</w:t>
+      </w:r>
+    </w:p>
+    <w:p>
+      <w:pPr>
+        <w:rPr>
+          <w:lang w:val="en-US"/>
+        </w:rPr>
+      </w:pPr>
+      <w:r>
+        <w:rPr>
+          <w:lang w:val="en-US"/>
+        </w:rPr>
+        <w:t>Setup functions are used by the firmware to add controls to the GUI generated by the application.</w:t>
+      </w:r>
+    </w:p>
+    <w:p>
+      <w:pPr>
+        <w:rPr>
+          <w:lang w:val="en-US"/>
+        </w:rPr>
+      </w:pPr>
+      <w:r>
+        <w:rPr>
+          <w:lang w:val="en-US"/>
+        </w:rPr>
+        <w:t>This specific operation provides the application with the parameters for setting up a GUI control for an “</w:t>
+      </w:r>
+      <w:proofErr w:type="spellStart"/>
+      <w:r>
+        <w:rPr>
+          <w:lang w:val="en-US"/>
+        </w:rPr>
+        <w:t>int</w:t>
+      </w:r>
+      <w:proofErr w:type="spellEnd"/>
+      <w:r>
+        <w:rPr>
+          <w:lang w:val="en-US"/>
+        </w:rPr>
+        <w:t>” variable (signed 32-bit integer):</w:t>
       </w:r>
     </w:p>
     <w:p>
@@ -2367,6 +3142,42 @@
         <w:rPr>
           <w:lang w:val="en-US"/>
         </w:rPr>
+        <w:t>The variable’s unique index, which allows the application and the firmware to refer to the same variable without using its name or address.</w:t>
+      </w:r>
+    </w:p>
+    <w:p>
+      <w:pPr>
+        <w:pStyle w:val="ListParagraph"/>
+        <w:numPr>
+          <w:ilvl w:val="0"/>
+          <w:numId w:val="2"/>
+        </w:numPr>
+        <w:rPr>
+          <w:lang w:val="en-US"/>
+        </w:rPr>
+      </w:pPr>
+      <w:r>
+        <w:rPr>
+          <w:lang w:val="en-US"/>
+        </w:rPr>
+        <w:t>The variable’s current value, which the application will use to initialize the control.</w:t>
+      </w:r>
+    </w:p>
+    <w:p>
+      <w:pPr>
+        <w:pStyle w:val="ListParagraph"/>
+        <w:numPr>
+          <w:ilvl w:val="0"/>
+          <w:numId w:val="2"/>
+        </w:numPr>
+        <w:rPr>
+          <w:lang w:val="en-US"/>
+        </w:rPr>
+      </w:pPr>
+      <w:r>
+        <w:rPr>
+          <w:lang w:val="en-US"/>
+        </w:rPr>
         <w:t>Minimum and maximum values that serve two distinct purposes:</w:t>
       </w:r>
     </w:p>
@@ -2452,7 +3263,49 @@
         <w:rPr>
           <w:lang w:val="en-US"/>
         </w:rPr>
-        <w:t xml:space="preserve">The unique index is generated by the MCUnity library, which also reads the “int” variable’s current value. The remaining fields are passed as arguments to the MCUnity firmware function that initiates this </w:t>
+        <w:t xml:space="preserve">The unique index is generated by the </w:t>
+      </w:r>
+      <w:proofErr w:type="spellStart"/>
+      <w:r>
+        <w:rPr>
+          <w:lang w:val="en-US"/>
+        </w:rPr>
+        <w:t>MCUnity</w:t>
+      </w:r>
+      <w:proofErr w:type="spellEnd"/>
+      <w:r>
+        <w:rPr>
+          <w:lang w:val="en-US"/>
+        </w:rPr>
+        <w:t xml:space="preserve"> library, which also reads the “</w:t>
+      </w:r>
+      <w:proofErr w:type="spellStart"/>
+      <w:r>
+        <w:rPr>
+          <w:lang w:val="en-US"/>
+        </w:rPr>
+        <w:t>int</w:t>
+      </w:r>
+      <w:proofErr w:type="spellEnd"/>
+      <w:r>
+        <w:rPr>
+          <w:lang w:val="en-US"/>
+        </w:rPr>
+        <w:t xml:space="preserve">” variable’s current value. The remaining fields are passed as arguments to the </w:t>
+      </w:r>
+      <w:proofErr w:type="spellStart"/>
+      <w:r>
+        <w:rPr>
+          <w:lang w:val="en-US"/>
+        </w:rPr>
+        <w:t>MCUnity</w:t>
+      </w:r>
+      <w:proofErr w:type="spellEnd"/>
+      <w:r>
+        <w:rPr>
+          <w:lang w:val="en-US"/>
+        </w:rPr>
+        <w:t xml:space="preserve"> firmware function that initiates this </w:t>
       </w:r>
       <w:r>
         <w:rPr>
@@ -2473,29 +3326,102 @@
           <w:lang w:val="en-US"/>
         </w:rPr>
       </w:pPr>
-      <w:r>
-        <w:rPr>
-          <w:lang w:val="en-US"/>
-        </w:rPr>
-        <w:t xml:space="preserve">int </w:t>
-      </w:r>
-      <w:r>
-        <w:rPr>
-          <w:lang w:val="en-US"/>
-        </w:rPr>
-        <w:t>unity_setup_int (int* variable, const char* name, int min, int max, uint32_t flags);</w:t>
-      </w:r>
-    </w:p>
-    <w:p>
-      <w:pPr>
-        <w:rPr>
-          <w:lang w:val="en-US"/>
-        </w:rPr>
-      </w:pPr>
-      <w:r>
-        <w:rPr>
-          <w:lang w:val="en-US"/>
-        </w:rPr>
+      <w:proofErr w:type="spellStart"/>
+      <w:r>
+        <w:rPr>
+          <w:lang w:val="en-US"/>
+        </w:rPr>
+        <w:t>int</w:t>
+      </w:r>
+      <w:proofErr w:type="spellEnd"/>
+      <w:r>
+        <w:rPr>
+          <w:lang w:val="en-US"/>
+        </w:rPr>
+        <w:t xml:space="preserve"> </w:t>
+      </w:r>
+      <w:proofErr w:type="spellStart"/>
+      <w:r>
+        <w:rPr>
+          <w:lang w:val="en-US"/>
+        </w:rPr>
+        <w:t>unity_setup_int</w:t>
+      </w:r>
+      <w:proofErr w:type="spellEnd"/>
+      <w:r>
+        <w:rPr>
+          <w:lang w:val="en-US"/>
+        </w:rPr>
+        <w:t xml:space="preserve"> (</w:t>
+      </w:r>
+      <w:proofErr w:type="spellStart"/>
+      <w:r>
+        <w:rPr>
+          <w:lang w:val="en-US"/>
+        </w:rPr>
+        <w:t>int</w:t>
+      </w:r>
+      <w:proofErr w:type="spellEnd"/>
+      <w:r>
+        <w:rPr>
+          <w:lang w:val="en-US"/>
+        </w:rPr>
+        <w:t xml:space="preserve">* variable, </w:t>
+      </w:r>
+      <w:proofErr w:type="spellStart"/>
+      <w:r>
+        <w:rPr>
+          <w:lang w:val="en-US"/>
+        </w:rPr>
+        <w:t>const</w:t>
+      </w:r>
+      <w:proofErr w:type="spellEnd"/>
+      <w:r>
+        <w:rPr>
+          <w:lang w:val="en-US"/>
+        </w:rPr>
+        <w:t xml:space="preserve"> char* name, </w:t>
+      </w:r>
+      <w:proofErr w:type="spellStart"/>
+      <w:r>
+        <w:rPr>
+          <w:lang w:val="en-US"/>
+        </w:rPr>
+        <w:t>int</w:t>
+      </w:r>
+      <w:proofErr w:type="spellEnd"/>
+      <w:r>
+        <w:rPr>
+          <w:lang w:val="en-US"/>
+        </w:rPr>
+        <w:t xml:space="preserve"> min, </w:t>
+      </w:r>
+      <w:proofErr w:type="spellStart"/>
+      <w:r>
+        <w:rPr>
+          <w:lang w:val="en-US"/>
+        </w:rPr>
+        <w:t>int</w:t>
+      </w:r>
+      <w:proofErr w:type="spellEnd"/>
+      <w:r>
+        <w:rPr>
+          <w:lang w:val="en-US"/>
+        </w:rPr>
+        <w:t xml:space="preserve"> max, uint32_t flags);</w:t>
+      </w:r>
+    </w:p>
+    <w:p>
+      <w:pPr>
+        <w:rPr>
+          <w:lang w:val="en-US"/>
+        </w:rPr>
+      </w:pPr>
+      <w:r>
+        <w:rPr>
+          <w:lang w:val="en-US"/>
+        </w:rPr>
+        <w:lastRenderedPageBreak/>
         <w:t>Implementation note: each firmware variable type has a dedicated trio of operations:</w:t>
       </w:r>
     </w:p>
@@ -2514,7 +3440,21 @@
         <w:rPr>
           <w:lang w:val="en-US"/>
         </w:rPr>
-        <w:t>“Setup” on the firmware side, registers a variable with the MCUnit library and sends a command to the application to create the matching GUI control.</w:t>
+        <w:t xml:space="preserve">“Setup” on the firmware side, registers a variable with the </w:t>
+      </w:r>
+      <w:proofErr w:type="spellStart"/>
+      <w:r>
+        <w:rPr>
+          <w:lang w:val="en-US"/>
+        </w:rPr>
+        <w:t>MCUnit</w:t>
+      </w:r>
+      <w:proofErr w:type="spellEnd"/>
+      <w:r>
+        <w:rPr>
+          <w:lang w:val="en-US"/>
+        </w:rPr>
+        <w:t xml:space="preserve"> library and sends a command to the application to create the matching GUI control.</w:t>
       </w:r>
     </w:p>
     <w:p>
@@ -2562,27 +3502,6 @@
     </w:p>
     <w:p>
       <w:pPr>
-        <w:rPr>
-          <w:lang w:val="en-US"/>
-        </w:rPr>
-      </w:pPr>
-    </w:p>
-    <w:p>
-      <w:pPr>
-        <w:rPr>
-          <w:lang w:val="en-US"/>
-        </w:rPr>
-      </w:pPr>
-    </w:p>
-    <w:p>
-      <w:pPr>
-        <w:rPr>
-          <w:lang w:val="en-US"/>
-        </w:rPr>
-      </w:pPr>
-    </w:p>
-    <w:p>
-      <w:pPr>
         <w:pStyle w:val="Heading3"/>
         <w:rPr>
           <w:lang w:val="en-US"/>
@@ -2606,94 +3525,78 @@
           <w:highlight w:val="yellow"/>
           <w:lang w:val="en-US"/>
         </w:rPr>
-        <w:t>Upon receiving an F002 packet</w:t>
-      </w:r>
-      <w:r>
-        <w:rPr>
-          <w:highlight w:val="yellow"/>
-          <w:lang w:val="en-US"/>
-        </w:rPr>
-        <w:t>…</w:t>
-      </w:r>
-    </w:p>
-    <w:p>
-      <w:pPr>
-        <w:pStyle w:val="Heading2"/>
-        <w:rPr>
-          <w:lang w:val="en-US"/>
-        </w:rPr>
-      </w:pPr>
-      <w:r>
-        <w:rPr>
-          <w:lang w:val="en-US"/>
-        </w:rPr>
-        <w:lastRenderedPageBreak/>
-        <w:t>(A005</w:t>
-      </w:r>
-      <w:r>
-        <w:rPr>
-          <w:lang w:val="en-US"/>
-        </w:rPr>
-        <w:t>) Set “int” Type Variable</w:t>
-      </w:r>
-    </w:p>
-    <w:p>
-      <w:pPr>
-        <w:rPr>
-          <w:lang w:val="en-US"/>
-        </w:rPr>
-      </w:pPr>
-      <w:r>
-        <w:rPr>
-          <w:highlight w:val="yellow"/>
-          <w:lang w:val="en-US"/>
-        </w:rPr>
-        <w:t>IMPLEMENTED MCU SIDE, STILL NEED TO IMPLEMENT UNITY SIDE</w:t>
-      </w:r>
-    </w:p>
-    <w:p>
-      <w:pPr>
-        <w:rPr>
-          <w:lang w:val="en-US"/>
-        </w:rPr>
-      </w:pPr>
-      <w:r>
-        <w:rPr>
-          <w:lang w:val="en-US"/>
-        </w:rPr>
-        <w:t>Purpose: this operation allows the application to set the value of an “int” variable in the firmware.</w:t>
+        <w:t>DEVELOPMENT IN PROGRESS</w:t>
+      </w:r>
+    </w:p>
+    <w:p>
+      <w:pPr>
+        <w:rPr>
+          <w:lang w:val="en-US"/>
+        </w:rPr>
+      </w:pPr>
+      <w:r>
+        <w:rPr>
+          <w:lang w:val="en-US"/>
+        </w:rPr>
+        <w:t>Upon receiving an F004</w:t>
+      </w:r>
+      <w:r>
+        <w:rPr>
+          <w:lang w:val="en-US"/>
+        </w:rPr>
+        <w:t xml:space="preserve"> packet</w:t>
+      </w:r>
+      <w:r>
+        <w:rPr>
+          <w:lang w:val="en-US"/>
+        </w:rPr>
+        <w:t xml:space="preserve"> the application stores all the parameters sent by the firmware and generates a GUI control from that information.</w:t>
+      </w:r>
+    </w:p>
+    <w:p>
+      <w:pPr>
+        <w:rPr>
+          <w:lang w:val="en-US"/>
+        </w:rPr>
+      </w:pPr>
+      <w:r>
+        <w:rPr>
+          <w:lang w:val="en-US"/>
+        </w:rPr>
+        <w:t xml:space="preserve">The current implementation is for development purposes only: I </w:t>
+      </w:r>
+      <w:proofErr w:type="gramStart"/>
+      <w:r>
+        <w:rPr>
+          <w:lang w:val="en-US"/>
+        </w:rPr>
+        <w:t>displays</w:t>
+      </w:r>
+      <w:proofErr w:type="gramEnd"/>
+      <w:r>
+        <w:rPr>
+          <w:lang w:val="en-US"/>
+        </w:rPr>
+        <w:t xml:space="preserve"> the variable’s name and value and allows for setting a new value.</w:t>
+      </w:r>
+    </w:p>
+    <w:p>
+      <w:pPr>
+        <w:rPr>
+          <w:lang w:val="en-US"/>
+        </w:rPr>
+      </w:pPr>
+      <w:r>
+        <w:rPr>
+          <w:lang w:val="en-US"/>
+        </w:rPr>
+        <w:t>Future implementation will allow the firmware to specify the appearance and features of the GUI element for a specific variable.</w:t>
       </w:r>
       <w:bookmarkStart w:id="0" w:name="_GoBack"/>
       <w:bookmarkEnd w:id="0"/>
     </w:p>
     <w:p>
       <w:pPr>
-        <w:rPr>
-          <w:lang w:val="en-US"/>
-        </w:rPr>
-      </w:pPr>
-      <w:r>
-        <w:rPr>
-          <w:lang w:val="en-US"/>
-        </w:rPr>
-        <w:t>“Set” operations are used by the application to set the value of a variable in the firmware. In this case the variable to be set is of type “int” (32-bit signed). The packet contains the opcode (0x04), the unique index of the variable, and its value on 32 bits.</w:t>
-      </w:r>
-    </w:p>
-    <w:p>
-      <w:pPr>
-        <w:rPr>
-          <w:lang w:val="en-US"/>
-        </w:rPr>
-      </w:pPr>
-      <w:r>
-        <w:rPr>
-          <w:lang w:val="en-US"/>
-        </w:rPr>
-        <w:t>Implementation note: due to the fact that each variable type has its own “Setup”, “Set” and “Update” operations, the unique index of a variable only needs to be unique among variables of the same type.</w:t>
-      </w:r>
-    </w:p>
-    <w:p>
-      <w:pPr>
         <w:pStyle w:val="Heading2"/>
         <w:rPr>
           <w:lang w:val="en-US"/>
@@ -2703,13 +3606,376 @@
         <w:rPr>
           <w:lang w:val="en-US"/>
         </w:rPr>
+        <w:t>(A005</w:t>
+      </w:r>
+      <w:r>
+        <w:rPr>
+          <w:lang w:val="en-US"/>
+        </w:rPr>
+        <w:t>) Set “</w:t>
+      </w:r>
+      <w:proofErr w:type="spellStart"/>
+      <w:r>
+        <w:rPr>
+          <w:lang w:val="en-US"/>
+        </w:rPr>
+        <w:t>int</w:t>
+      </w:r>
+      <w:proofErr w:type="spellEnd"/>
+      <w:r>
+        <w:rPr>
+          <w:lang w:val="en-US"/>
+        </w:rPr>
+        <w:t>” Type Variable</w:t>
+      </w:r>
+    </w:p>
+    <w:p>
+      <w:pPr>
+        <w:rPr>
+          <w:lang w:val="en-US"/>
+        </w:rPr>
+      </w:pPr>
+      <w:r>
+        <w:rPr>
+          <w:lang w:val="en-US"/>
+        </w:rPr>
+        <w:t>Purpose: this operation allows the application to set the value of an “</w:t>
+      </w:r>
+      <w:proofErr w:type="spellStart"/>
+      <w:r>
+        <w:rPr>
+          <w:lang w:val="en-US"/>
+        </w:rPr>
+        <w:t>int</w:t>
+      </w:r>
+      <w:proofErr w:type="spellEnd"/>
+      <w:r>
+        <w:rPr>
+          <w:lang w:val="en-US"/>
+        </w:rPr>
+        <w:t>” variable in the firmware.</w:t>
+      </w:r>
+    </w:p>
+    <w:p>
+      <w:pPr>
+        <w:rPr>
+          <w:lang w:val="en-US"/>
+        </w:rPr>
+      </w:pPr>
+      <w:r>
+        <w:rPr>
+          <w:lang w:val="en-US"/>
+        </w:rPr>
+        <w:t>“Set” operations are used by the application to set the value of a variable in the firmware. In this case the variable to be set is of type “</w:t>
+      </w:r>
+      <w:proofErr w:type="spellStart"/>
+      <w:r>
+        <w:rPr>
+          <w:lang w:val="en-US"/>
+        </w:rPr>
+        <w:t>int</w:t>
+      </w:r>
+      <w:proofErr w:type="spellEnd"/>
+      <w:r>
+        <w:rPr>
+          <w:lang w:val="en-US"/>
+        </w:rPr>
+        <w:t xml:space="preserve">” (32-bit signed). The </w:t>
+      </w:r>
+      <w:r>
+        <w:rPr>
+          <w:lang w:val="en-US"/>
+        </w:rPr>
+        <w:t>packet contains the opcode (0x05</w:t>
+      </w:r>
+      <w:r>
+        <w:rPr>
+          <w:lang w:val="en-US"/>
+        </w:rPr>
+        <w:t>), the unique index of the variable, and its value on 32 bits.</w:t>
+      </w:r>
+    </w:p>
+    <w:p>
+      <w:pPr>
+        <w:rPr>
+          <w:lang w:val="en-US"/>
+        </w:rPr>
+      </w:pPr>
+      <w:r>
+        <w:rPr>
+          <w:lang w:val="en-US"/>
+        </w:rPr>
+        <w:t>Implementation note: due to the fact that each variable typ</w:t>
+      </w:r>
+      <w:r>
+        <w:rPr>
+          <w:lang w:val="en-US"/>
+        </w:rPr>
+        <w:t>e has its own “Setup”, “Set”,</w:t>
+      </w:r>
+      <w:r>
+        <w:rPr>
+          <w:lang w:val="en-US"/>
+        </w:rPr>
+        <w:t xml:space="preserve"> “Update”</w:t>
+      </w:r>
+      <w:r>
+        <w:rPr>
+          <w:lang w:val="en-US"/>
+        </w:rPr>
+        <w:t xml:space="preserve"> and “Request”</w:t>
+      </w:r>
+      <w:r>
+        <w:rPr>
+          <w:lang w:val="en-US"/>
+        </w:rPr>
+        <w:t xml:space="preserve"> operations, the unique index of a variable only needs to be unique among variables of the same type.</w:t>
+      </w:r>
+    </w:p>
+    <w:p>
+      <w:pPr>
+        <w:pStyle w:val="Heading3"/>
+        <w:rPr>
+          <w:lang w:val="en-US"/>
+        </w:rPr>
+      </w:pPr>
+      <w:r>
+        <w:rPr>
+          <w:lang w:val="en-US"/>
+        </w:rPr>
+        <w:t xml:space="preserve">Application </w:t>
+      </w:r>
+      <w:r>
+        <w:rPr>
+          <w:lang w:val="en-US"/>
+        </w:rPr>
+        <w:t>Side</w:t>
+      </w:r>
+    </w:p>
+    <w:p>
+      <w:pPr>
+        <w:rPr>
+          <w:lang w:val="en-US"/>
+        </w:rPr>
+      </w:pPr>
+      <w:r>
+        <w:rPr>
+          <w:highlight w:val="yellow"/>
+          <w:lang w:val="en-US"/>
+        </w:rPr>
+        <w:t>IN PROGRESS, IMPROVE INTEGRATION</w:t>
+      </w:r>
+    </w:p>
+    <w:p>
+      <w:pPr>
+        <w:rPr>
+          <w:lang w:val="en-US"/>
+        </w:rPr>
+      </w:pPr>
+      <w:r>
+        <w:rPr>
+          <w:lang w:val="en-US"/>
+        </w:rPr>
+        <w:t>In addition to the setup parameters send by the MCU to application in order to setup a GUI element for an “</w:t>
+      </w:r>
+      <w:proofErr w:type="spellStart"/>
+      <w:r>
+        <w:rPr>
+          <w:lang w:val="en-US"/>
+        </w:rPr>
+        <w:t>int</w:t>
+      </w:r>
+      <w:proofErr w:type="spellEnd"/>
+      <w:r>
+        <w:rPr>
+          <w:lang w:val="en-US"/>
+        </w:rPr>
+        <w:t>” type variable, the application also stores a string that can be used as part of writing Unity GUI code to input a value.</w:t>
+      </w:r>
+    </w:p>
+    <w:p>
+      <w:pPr>
+        <w:rPr>
+          <w:lang w:val="en-US"/>
+        </w:rPr>
+      </w:pPr>
+      <w:r>
+        <w:rPr>
+          <w:lang w:val="en-US"/>
+        </w:rPr>
+        <w:t>This string is stored in an array named “</w:t>
+      </w:r>
+      <w:proofErr w:type="spellStart"/>
+      <w:r>
+        <w:rPr>
+          <w:b/>
+          <w:lang w:val="en-US"/>
+        </w:rPr>
+        <w:t>int_user_input</w:t>
+      </w:r>
+      <w:proofErr w:type="spellEnd"/>
+      <w:r>
+        <w:rPr>
+          <w:lang w:val="en-US"/>
+        </w:rPr>
+        <w:t>”.</w:t>
+      </w:r>
+    </w:p>
+    <w:p>
+      <w:pPr>
+        <w:rPr>
+          <w:lang w:val="en-US"/>
+        </w:rPr>
+      </w:pPr>
+      <w:r>
+        <w:rPr>
+          <w:lang w:val="en-US"/>
+        </w:rPr>
+        <w:t>GUI code for a button to send the value stored in that string to the firmware must call the method “</w:t>
+      </w:r>
+      <w:proofErr w:type="spellStart"/>
+      <w:r>
+        <w:rPr>
+          <w:b/>
+          <w:lang w:val="en-US"/>
+        </w:rPr>
+        <w:t>set_int</w:t>
+      </w:r>
+      <w:proofErr w:type="spellEnd"/>
+      <w:r>
+        <w:rPr>
+          <w:lang w:val="en-US"/>
+        </w:rPr>
+        <w:t xml:space="preserve">” which takes a variable’s index as its argument. This method will attempt to parse the relevant element of </w:t>
+      </w:r>
+      <w:r>
+        <w:rPr>
+          <w:lang w:val="en-US"/>
+        </w:rPr>
+        <w:t>“</w:t>
+      </w:r>
+      <w:proofErr w:type="spellStart"/>
+      <w:r>
+        <w:rPr>
+          <w:b/>
+          <w:lang w:val="en-US"/>
+        </w:rPr>
+        <w:t>int_user_input</w:t>
+      </w:r>
+      <w:proofErr w:type="spellEnd"/>
+      <w:r>
+        <w:rPr>
+          <w:lang w:val="en-US"/>
+        </w:rPr>
+        <w:t>”</w:t>
+      </w:r>
+      <w:r>
+        <w:rPr>
+          <w:lang w:val="en-US"/>
+        </w:rPr>
+        <w:t xml:space="preserve"> into an “</w:t>
+      </w:r>
+      <w:proofErr w:type="spellStart"/>
+      <w:r>
+        <w:rPr>
+          <w:lang w:val="en-US"/>
+        </w:rPr>
+        <w:t>int</w:t>
+      </w:r>
+      <w:proofErr w:type="spellEnd"/>
+      <w:r>
+        <w:rPr>
+          <w:lang w:val="en-US"/>
+        </w:rPr>
+        <w:t xml:space="preserve">” and, if successful, will build a “set </w:t>
+      </w:r>
+      <w:proofErr w:type="spellStart"/>
+      <w:r>
+        <w:rPr>
+          <w:lang w:val="en-US"/>
+        </w:rPr>
+        <w:t>int</w:t>
+      </w:r>
+      <w:proofErr w:type="spellEnd"/>
+      <w:r>
+        <w:rPr>
+          <w:lang w:val="en-US"/>
+        </w:rPr>
+        <w:t>” operatio</w:t>
+      </w:r>
+      <w:r>
+        <w:rPr>
+          <w:lang w:val="en-US"/>
+        </w:rPr>
+        <w:t>n packet and send it to the firmware.</w:t>
+      </w:r>
+    </w:p>
+    <w:p>
+      <w:pPr>
+        <w:rPr>
+          <w:lang w:val="en-US"/>
+        </w:rPr>
+      </w:pPr>
+    </w:p>
+    <w:p>
+      <w:pPr>
+        <w:pStyle w:val="Heading3"/>
+        <w:rPr>
+          <w:lang w:val="en-US"/>
+        </w:rPr>
+      </w:pPr>
+      <w:r>
+        <w:rPr>
+          <w:lang w:val="en-US"/>
+        </w:rPr>
+        <w:t>Firmware Side</w:t>
+      </w:r>
+    </w:p>
+    <w:p>
+      <w:pPr>
+        <w:rPr>
+          <w:lang w:val="en-US"/>
+        </w:rPr>
+      </w:pPr>
+      <w:r>
+        <w:rPr>
+          <w:lang w:val="en-US"/>
+        </w:rPr>
+        <w:t>The incoming packet parser extracts index and value from the packet and stores the value in the relevant variable. This code is so short it’s not written as a function.</w:t>
+      </w:r>
+    </w:p>
+    <w:p>
+      <w:pPr>
+        <w:pStyle w:val="Heading2"/>
+        <w:rPr>
+          <w:lang w:val="en-US"/>
+        </w:rPr>
+      </w:pPr>
+      <w:r>
+        <w:rPr>
+          <w:lang w:val="en-US"/>
+        </w:rPr>
         <w:t>(F006</w:t>
       </w:r>
       <w:r>
         <w:rPr>
           <w:lang w:val="en-US"/>
         </w:rPr>
-        <w:t>) Update “int” Type Variables</w:t>
+        <w:t>) Update “</w:t>
+      </w:r>
+      <w:proofErr w:type="spellStart"/>
+      <w:r>
+        <w:rPr>
+          <w:lang w:val="en-US"/>
+        </w:rPr>
+        <w:t>int</w:t>
+      </w:r>
+      <w:proofErr w:type="spellEnd"/>
+      <w:r>
+        <w:rPr>
+          <w:lang w:val="en-US"/>
+        </w:rPr>
+        <w:t>” Type Variables</w:t>
       </w:r>
     </w:p>
     <w:p>
@@ -2742,7 +4008,21 @@
         <w:rPr>
           <w:lang w:val="en-US"/>
         </w:rPr>
-        <w:t>: sends the current value of at least one registered “int” type variable</w:t>
+        <w:t>: sends the current value of at least one registered “</w:t>
+      </w:r>
+      <w:proofErr w:type="spellStart"/>
+      <w:r>
+        <w:rPr>
+          <w:lang w:val="en-US"/>
+        </w:rPr>
+        <w:t>int</w:t>
+      </w:r>
+      <w:proofErr w:type="spellEnd"/>
+      <w:r>
+        <w:rPr>
+          <w:lang w:val="en-US"/>
+        </w:rPr>
+        <w:t>” type variable</w:t>
       </w:r>
       <w:r>
         <w:rPr>
@@ -2761,7 +4041,21 @@
         <w:rPr>
           <w:lang w:val="en-US"/>
         </w:rPr>
-        <w:t>The only way for the application to update its display of firmware variables with their current values is if the MCU sends updated values of those variables to the application. This MCUnity operation takes care of that.</w:t>
+        <w:t xml:space="preserve">The only way for the application to update its display of firmware variables with their current values is if the MCU sends updated values of those variables to the application. This </w:t>
+      </w:r>
+      <w:proofErr w:type="spellStart"/>
+      <w:r>
+        <w:rPr>
+          <w:lang w:val="en-US"/>
+        </w:rPr>
+        <w:t>MCUnity</w:t>
+      </w:r>
+      <w:proofErr w:type="spellEnd"/>
+      <w:r>
+        <w:rPr>
+          <w:lang w:val="en-US"/>
+        </w:rPr>
+        <w:t xml:space="preserve"> operation takes care of that.</w:t>
       </w:r>
     </w:p>
     <w:p>
@@ -2776,11 +4070,47 @@
         </w:rPr>
         <w:t>The operation is triggered by calling “</w:t>
       </w:r>
-      <w:r>
-        <w:rPr>
-          <w:lang w:val="en-US"/>
-        </w:rPr>
-        <w:t>unity_update_int (int offset, int count)</w:t>
+      <w:proofErr w:type="spellStart"/>
+      <w:r>
+        <w:rPr>
+          <w:lang w:val="en-US"/>
+        </w:rPr>
+        <w:t>unity_update_int</w:t>
+      </w:r>
+      <w:proofErr w:type="spellEnd"/>
+      <w:r>
+        <w:rPr>
+          <w:lang w:val="en-US"/>
+        </w:rPr>
+        <w:t xml:space="preserve"> (</w:t>
+      </w:r>
+      <w:proofErr w:type="spellStart"/>
+      <w:r>
+        <w:rPr>
+          <w:lang w:val="en-US"/>
+        </w:rPr>
+        <w:t>int</w:t>
+      </w:r>
+      <w:proofErr w:type="spellEnd"/>
+      <w:r>
+        <w:rPr>
+          <w:lang w:val="en-US"/>
+        </w:rPr>
+        <w:t xml:space="preserve"> offset, </w:t>
+      </w:r>
+      <w:proofErr w:type="spellStart"/>
+      <w:r>
+        <w:rPr>
+          <w:lang w:val="en-US"/>
+        </w:rPr>
+        <w:t>int</w:t>
+      </w:r>
+      <w:proofErr w:type="spellEnd"/>
+      <w:r>
+        <w:rPr>
+          <w:lang w:val="en-US"/>
+        </w:rPr>
+        <w:t xml:space="preserve"> count)</w:t>
       </w:r>
       <w:r>
         <w:rPr>
@@ -2817,25 +4147,7 @@
         <w:rPr>
           <w:lang w:val="en-US"/>
         </w:rPr>
-        <w:t xml:space="preserve">Whenever one or several variables </w:t>
-      </w:r>
-      <w:r>
-        <w:rPr>
-          <w:lang w:val="en-US"/>
-        </w:rPr>
-        <w:t xml:space="preserve">firmware </w:t>
-      </w:r>
-      <w:r>
-        <w:rPr>
-          <w:lang w:val="en-US"/>
-        </w:rPr>
-        <w:t>have changed</w:t>
-      </w:r>
-      <w:r>
-        <w:rPr>
-          <w:lang w:val="en-US"/>
-        </w:rPr>
-        <w:t>.</w:t>
+        <w:t>Whenever one or several variables firmware have changed.</w:t>
       </w:r>
     </w:p>
     <w:p>
@@ -2885,7 +4197,35 @@
         <w:rPr>
           <w:lang w:val="en-US"/>
         </w:rPr>
-        <w:t>The Update operation sends the value of one or several “int” type variables. The packet starts with the unique index of the first variable to be updated. Then come one or several 4-byte “int” values. An update packet can thus update the value of one variable or of several consecutive variables</w:t>
+        <w:t>The Update operation sends the value of one or several “</w:t>
+      </w:r>
+      <w:proofErr w:type="spellStart"/>
+      <w:r>
+        <w:rPr>
+          <w:lang w:val="en-US"/>
+        </w:rPr>
+        <w:t>int</w:t>
+      </w:r>
+      <w:proofErr w:type="spellEnd"/>
+      <w:r>
+        <w:rPr>
+          <w:lang w:val="en-US"/>
+        </w:rPr>
+        <w:t>” type variables. The packet starts with the unique index of the first variable to be updated. Then come one or several 4-byte “</w:t>
+      </w:r>
+      <w:proofErr w:type="spellStart"/>
+      <w:r>
+        <w:rPr>
+          <w:lang w:val="en-US"/>
+        </w:rPr>
+        <w:t>int</w:t>
+      </w:r>
+      <w:proofErr w:type="spellEnd"/>
+      <w:r>
+        <w:rPr>
+          <w:lang w:val="en-US"/>
+        </w:rPr>
+        <w:t>” values. An update packet can thus update the value of one variable or of several consecutive variables</w:t>
       </w:r>
       <w:r>
         <w:rPr>
@@ -2910,64 +4250,64 @@
         <w:rPr>
           <w:lang w:val="en-US"/>
         </w:rPr>
-        <w:t xml:space="preserve"> To make the best use of the Update operation it is therefore a good practice to setup variables in </w:t>
+        <w:t xml:space="preserve"> To make the best use of the Update operation it is therefore a good practice to setup variables in a sequence that makes sense, such as grouping together all variables dealing with a specific functionality of the firmware being debugged.</w:t>
+      </w:r>
+    </w:p>
+    <w:p>
+      <w:pPr>
+        <w:rPr>
+          <w:lang w:val="en-US"/>
+        </w:rPr>
+      </w:pPr>
+      <w:r>
+        <w:rPr>
+          <w:lang w:val="en-US"/>
+        </w:rPr>
+        <w:t xml:space="preserve">It remains possible to send individual variables, of course, but sending them packed </w:t>
+      </w:r>
+      <w:r>
+        <w:rPr>
+          <w:lang w:val="en-US"/>
+        </w:rPr>
+        <w:t>reduces network load</w:t>
+      </w:r>
+      <w:r>
+        <w:rPr>
+          <w:lang w:val="en-US"/>
+        </w:rPr>
+        <w:t xml:space="preserve"> and lets you increase the update rate as a result.</w:t>
+      </w:r>
+    </w:p>
+    <w:p>
+      <w:pPr>
+        <w:rPr>
+          <w:lang w:val="en-US"/>
+        </w:rPr>
+      </w:pPr>
+      <w:r>
+        <w:rPr>
+          <w:lang w:val="en-US"/>
+        </w:rPr>
+        <w:t>The same doesn’t ap</w:t>
+      </w:r>
+      <w:r>
+        <w:rPr>
+          <w:lang w:val="en-US"/>
+        </w:rPr>
+        <w:t>ply in the other direction (A005</w:t>
+      </w:r>
+      <w:r>
+        <w:rPr>
+          <w:lang w:val="en-US"/>
+        </w:rPr>
+        <w:t xml:space="preserve">) because it is assumed a human user of the GUI cannot update more than one variable at a time, or within the time it takes the application to build </w:t>
       </w:r>
       <w:r>
         <w:rPr>
           <w:lang w:val="en-US"/>
         </w:rPr>
         <w:lastRenderedPageBreak/>
-        <w:t>a sequence that makes sense, such as grouping together all variables dealing with a specific functionality of the firmware being debugged.</w:t>
-      </w:r>
-    </w:p>
-    <w:p>
-      <w:pPr>
-        <w:rPr>
-          <w:lang w:val="en-US"/>
-        </w:rPr>
-      </w:pPr>
-      <w:r>
-        <w:rPr>
-          <w:lang w:val="en-US"/>
-        </w:rPr>
-        <w:t xml:space="preserve">It remains possible to send individual variables, of course, but sending them packed </w:t>
-      </w:r>
-      <w:r>
-        <w:rPr>
-          <w:lang w:val="en-US"/>
-        </w:rPr>
-        <w:t>reduces network load</w:t>
-      </w:r>
-      <w:r>
-        <w:rPr>
-          <w:lang w:val="en-US"/>
-        </w:rPr>
-        <w:t xml:space="preserve"> and lets you increase the update rate as a result.</w:t>
-      </w:r>
-    </w:p>
-    <w:p>
-      <w:pPr>
-        <w:rPr>
-          <w:lang w:val="en-US"/>
-        </w:rPr>
-      </w:pPr>
-      <w:r>
-        <w:rPr>
-          <w:lang w:val="en-US"/>
-        </w:rPr>
-        <w:t>The same doesn’t ap</w:t>
-      </w:r>
-      <w:r>
-        <w:rPr>
-          <w:lang w:val="en-US"/>
-        </w:rPr>
-        <w:t>ply in the other direction (A005</w:t>
-      </w:r>
-      <w:r>
-        <w:rPr>
-          <w:lang w:val="en-US"/>
-        </w:rPr>
-        <w:t>) because it is assumed a human user of the GUI cannot update more than one variable at a time, or within the time it takes the application to build and transmit a packet.</w:t>
+        <w:t>and transmit a packet.</w:t>
       </w:r>
       <w:r>
         <w:rPr>
@@ -2987,7 +4327,21 @@
         <w:rPr>
           <w:lang w:val="en-US"/>
         </w:rPr>
-        <w:t>(A007) Request “int” Update</w:t>
+        <w:t>(A007) Request “</w:t>
+      </w:r>
+      <w:proofErr w:type="spellStart"/>
+      <w:r>
+        <w:rPr>
+          <w:lang w:val="en-US"/>
+        </w:rPr>
+        <w:t>int</w:t>
+      </w:r>
+      <w:proofErr w:type="spellEnd"/>
+      <w:r>
+        <w:rPr>
+          <w:lang w:val="en-US"/>
+        </w:rPr>
+        <w:t>” Update</w:t>
       </w:r>
     </w:p>
     <w:p>
@@ -3001,7 +4355,129 @@
           <w:highlight w:val="yellow"/>
           <w:lang w:val="en-US"/>
         </w:rPr>
-        <w:t>NOT IMPLEMENTED YET</w:t>
+        <w:t>IMPLEMENTED BUT NOT TESTED YET</w:t>
+      </w:r>
+    </w:p>
+    <w:p>
+      <w:pPr>
+        <w:rPr>
+          <w:lang w:val="en-US"/>
+        </w:rPr>
+      </w:pPr>
+      <w:r>
+        <w:rPr>
+          <w:lang w:val="en-US"/>
+        </w:rPr>
+        <w:t>This operation lets the application request the firmware perform operation F006: Update “</w:t>
+      </w:r>
+      <w:proofErr w:type="spellStart"/>
+      <w:r>
+        <w:rPr>
+          <w:lang w:val="en-US"/>
+        </w:rPr>
+        <w:t>int</w:t>
+      </w:r>
+      <w:proofErr w:type="spellEnd"/>
+      <w:r>
+        <w:rPr>
+          <w:lang w:val="en-US"/>
+        </w:rPr>
+        <w:t>” Type Variables (see above). This can be used to let the Application determine when or how often the firmware should send the value of “</w:t>
+      </w:r>
+      <w:proofErr w:type="spellStart"/>
+      <w:r>
+        <w:rPr>
+          <w:lang w:val="en-US"/>
+        </w:rPr>
+        <w:t>int</w:t>
+      </w:r>
+      <w:proofErr w:type="spellEnd"/>
+      <w:r>
+        <w:rPr>
+          <w:lang w:val="en-US"/>
+        </w:rPr>
+        <w:t>” variables.</w:t>
+      </w:r>
+    </w:p>
+    <w:p>
+      <w:pPr>
+        <w:rPr>
+          <w:lang w:val="en-US"/>
+        </w:rPr>
+      </w:pPr>
+      <w:r>
+        <w:rPr>
+          <w:lang w:val="en-US"/>
+        </w:rPr>
+        <w:t xml:space="preserve">Note that this causes the firmware to send the current value of </w:t>
+      </w:r>
+      <w:r>
+        <w:rPr>
+          <w:b/>
+          <w:lang w:val="en-US"/>
+        </w:rPr>
+        <w:t>all</w:t>
+      </w:r>
+      <w:r>
+        <w:rPr>
+          <w:lang w:val="en-US"/>
+        </w:rPr>
+        <w:t xml:space="preserve"> “</w:t>
+      </w:r>
+      <w:proofErr w:type="spellStart"/>
+      <w:r>
+        <w:rPr>
+          <w:lang w:val="en-US"/>
+        </w:rPr>
+        <w:t>int</w:t>
+      </w:r>
+      <w:proofErr w:type="spellEnd"/>
+      <w:r>
+        <w:rPr>
+          <w:lang w:val="en-US"/>
+        </w:rPr>
+        <w:t xml:space="preserve">” variables registered with </w:t>
+      </w:r>
+      <w:proofErr w:type="spellStart"/>
+      <w:r>
+        <w:rPr>
+          <w:lang w:val="en-US"/>
+        </w:rPr>
+        <w:t>MCUnity</w:t>
+      </w:r>
+      <w:proofErr w:type="spellEnd"/>
+      <w:r>
+        <w:rPr>
+          <w:lang w:val="en-US"/>
+        </w:rPr>
+        <w:t>, which may not be efficient.</w:t>
+      </w:r>
+    </w:p>
+    <w:p>
+      <w:pPr>
+        <w:rPr>
+          <w:lang w:val="en-US"/>
+        </w:rPr>
+      </w:pPr>
+      <w:r>
+        <w:rPr>
+          <w:lang w:val="en-US"/>
+        </w:rPr>
+        <w:t>Application-side, call the method “</w:t>
+      </w:r>
+      <w:proofErr w:type="spellStart"/>
+      <w:r>
+        <w:rPr>
+          <w:lang w:val="en-US"/>
+        </w:rPr>
+        <w:t>request_int</w:t>
+      </w:r>
+      <w:proofErr w:type="spellEnd"/>
+      <w:r>
+        <w:rPr>
+          <w:lang w:val="en-US"/>
+        </w:rPr>
+        <w:t>” (no argument, no return value) to perform this operation.</w:t>
       </w:r>
     </w:p>
     <w:p>
@@ -3251,7 +4727,22 @@
         <w:rPr>
           <w:lang w:val="en-US"/>
         </w:rPr>
-        <w:t>Application data members (or fields ? see C# doc)</w:t>
+        <w:lastRenderedPageBreak/>
+        <w:t xml:space="preserve">Application data members (or </w:t>
+      </w:r>
+      <w:proofErr w:type="gramStart"/>
+      <w:r>
+        <w:rPr>
+          <w:lang w:val="en-US"/>
+        </w:rPr>
+        <w:t>fields ?</w:t>
+      </w:r>
+      <w:proofErr w:type="gramEnd"/>
+      <w:r>
+        <w:rPr>
+          <w:lang w:val="en-US"/>
+        </w:rPr>
+        <w:t xml:space="preserve"> see C# doc)</w:t>
       </w:r>
     </w:p>
     <w:p>
@@ -3272,7 +4763,6 @@
         <w:rPr>
           <w:lang w:val="en-US"/>
         </w:rPr>
-        <w:lastRenderedPageBreak/>
         <w:t>Support for Multiple MCU</w:t>
       </w:r>
     </w:p>
@@ -3322,8 +4812,16 @@
         <w:rPr>
           <w:lang w:val="en-US"/>
         </w:rPr>
-        <w:t xml:space="preserve"> with MCUnity</w:t>
-      </w:r>
+        <w:t xml:space="preserve"> with </w:t>
+      </w:r>
+      <w:proofErr w:type="spellStart"/>
+      <w:r>
+        <w:rPr>
+          <w:lang w:val="en-US"/>
+        </w:rPr>
+        <w:t>MCUnity</w:t>
+      </w:r>
+      <w:proofErr w:type="spellEnd"/>
     </w:p>
     <w:p>
       <w:pPr>
@@ -3361,7 +4859,21 @@
         <w:rPr>
           <w:lang w:val="en-US"/>
         </w:rPr>
-        <w:t xml:space="preserve"> best practices for integrating MCUnity into a firmware design.</w:t>
+        <w:t xml:space="preserve"> best practices for integrating </w:t>
+      </w:r>
+      <w:proofErr w:type="spellStart"/>
+      <w:r>
+        <w:rPr>
+          <w:lang w:val="en-US"/>
+        </w:rPr>
+        <w:t>MCUnity</w:t>
+      </w:r>
+      <w:proofErr w:type="spellEnd"/>
+      <w:r>
+        <w:rPr>
+          <w:lang w:val="en-US"/>
+        </w:rPr>
+        <w:t xml:space="preserve"> into a firmware design.</w:t>
       </w:r>
     </w:p>
     <w:p>
@@ -3388,7 +4900,35 @@
         <w:rPr>
           <w:lang w:val="en-US"/>
         </w:rPr>
-        <w:t>In order to keep firmware source code clean and make it easy to exclude MCUnity calls from compilation, MCUnity should be integrated only in the firmware’s main source file.</w:t>
+        <w:t xml:space="preserve">In order to keep firmware source code clean and make it easy to exclude </w:t>
+      </w:r>
+      <w:proofErr w:type="spellStart"/>
+      <w:r>
+        <w:rPr>
+          <w:lang w:val="en-US"/>
+        </w:rPr>
+        <w:t>MCUnity</w:t>
+      </w:r>
+      <w:proofErr w:type="spellEnd"/>
+      <w:r>
+        <w:rPr>
+          <w:lang w:val="en-US"/>
+        </w:rPr>
+        <w:t xml:space="preserve"> calls from compilation, </w:t>
+      </w:r>
+      <w:proofErr w:type="spellStart"/>
+      <w:r>
+        <w:rPr>
+          <w:lang w:val="en-US"/>
+        </w:rPr>
+        <w:t>MCUnity</w:t>
+      </w:r>
+      <w:proofErr w:type="spellEnd"/>
+      <w:r>
+        <w:rPr>
+          <w:lang w:val="en-US"/>
+        </w:rPr>
+        <w:t xml:space="preserve"> should be integrated only in the firmware’s main source file.</w:t>
       </w:r>
     </w:p>
     <w:p>
@@ -3402,7 +4942,21 @@
         <w:rPr>
           <w:lang w:val="en-US"/>
         </w:rPr>
-        <w:t>Include the MCUnity Header File</w:t>
+        <w:t xml:space="preserve">Include the </w:t>
+      </w:r>
+      <w:proofErr w:type="spellStart"/>
+      <w:r>
+        <w:rPr>
+          <w:lang w:val="en-US"/>
+        </w:rPr>
+        <w:t>MCUnity</w:t>
+      </w:r>
+      <w:proofErr w:type="spellEnd"/>
+      <w:r>
+        <w:rPr>
+          <w:lang w:val="en-US"/>
+        </w:rPr>
+        <w:t xml:space="preserve"> Header File</w:t>
       </w:r>
     </w:p>
     <w:p>
@@ -3434,7 +4988,21 @@
         <w:rPr>
           <w:lang w:val="en-US"/>
         </w:rPr>
-        <w:t>#include “unity.h”</w:t>
+        <w:t>#include “</w:t>
+      </w:r>
+      <w:proofErr w:type="spellStart"/>
+      <w:r>
+        <w:rPr>
+          <w:lang w:val="en-US"/>
+        </w:rPr>
+        <w:t>unity.h</w:t>
+      </w:r>
+      <w:proofErr w:type="spellEnd"/>
+      <w:r>
+        <w:rPr>
+          <w:lang w:val="en-US"/>
+        </w:rPr>
+        <w:t>”</w:t>
       </w:r>
     </w:p>
     <w:p>
@@ -3464,11 +5032,19 @@
           <w:lang w:val="en-US"/>
         </w:rPr>
       </w:pPr>
-      <w:r>
-        <w:rPr>
-          <w:lang w:val="en-US"/>
-        </w:rPr>
-        <w:t>MCUnity is designed to allow access to a firmware’s global variables from a remote Unity application through a local network. It therefore requires global variables.</w:t>
+      <w:proofErr w:type="spellStart"/>
+      <w:r>
+        <w:rPr>
+          <w:lang w:val="en-US"/>
+        </w:rPr>
+        <w:t>MCUnity</w:t>
+      </w:r>
+      <w:proofErr w:type="spellEnd"/>
+      <w:r>
+        <w:rPr>
+          <w:lang w:val="en-US"/>
+        </w:rPr>
+        <w:t xml:space="preserve"> is designed to allow access to a firmware’s global variables from a remote Unity application through a local network. It therefore requires global variables.</w:t>
       </w:r>
     </w:p>
     <w:p>
@@ -3527,7 +5103,21 @@
         <w:rPr>
           <w:lang w:val="en-US"/>
         </w:rPr>
-        <w:t>void gui_setup_function (void);</w:t>
+        <w:t xml:space="preserve">void </w:t>
+      </w:r>
+      <w:proofErr w:type="spellStart"/>
+      <w:r>
+        <w:rPr>
+          <w:lang w:val="en-US"/>
+        </w:rPr>
+        <w:t>gui_setup_function</w:t>
+      </w:r>
+      <w:proofErr w:type="spellEnd"/>
+      <w:r>
+        <w:rPr>
+          <w:lang w:val="en-US"/>
+        </w:rPr>
+        <w:t xml:space="preserve"> (void);</w:t>
       </w:r>
     </w:p>
     <w:p>
@@ -3560,11 +5150,19 @@
         </w:rPr>
         <w:t xml:space="preserve">individual </w:t>
       </w:r>
-      <w:r>
-        <w:rPr>
-          <w:lang w:val="en-US"/>
-        </w:rPr>
-        <w:t xml:space="preserve">MCUnity setup functions, and nothing else. </w:t>
+      <w:proofErr w:type="spellStart"/>
+      <w:r>
+        <w:rPr>
+          <w:lang w:val="en-US"/>
+        </w:rPr>
+        <w:t>MCUnity</w:t>
+      </w:r>
+      <w:proofErr w:type="spellEnd"/>
+      <w:r>
+        <w:rPr>
+          <w:lang w:val="en-US"/>
+        </w:rPr>
+        <w:t xml:space="preserve"> setup functions, and nothing else. </w:t>
       </w:r>
       <w:r>
         <w:rPr>
@@ -3576,20 +5174,21 @@
         <w:rPr>
           <w:lang w:val="en-US"/>
         </w:rPr>
-        <w:t xml:space="preserve"> can be seen as the specification of the GUI that the MCUnity application will generate and maintain for the firmware.</w:t>
-      </w:r>
-    </w:p>
-    <w:p>
-      <w:pPr>
-        <w:rPr>
-          <w:lang w:val="en-US"/>
-        </w:rPr>
-      </w:pPr>
-      <w:r>
-        <w:rPr>
-          <w:lang w:val="en-US"/>
-        </w:rPr>
-        <w:t>A pointer to this function will be passed to MCUnity using the “unity_init” function. This is to allow the remote Unity application to request the firmware execute its MCUnity setup sequence again. That is useful if the application is restarted while the firmware is running.</w:t>
+        <w:t xml:space="preserve"> can be seen as the specification of the GUI that the </w:t>
+      </w:r>
+      <w:proofErr w:type="spellStart"/>
+      <w:r>
+        <w:rPr>
+          <w:lang w:val="en-US"/>
+        </w:rPr>
+        <w:t>MCUnity</w:t>
+      </w:r>
+      <w:proofErr w:type="spellEnd"/>
+      <w:r>
+        <w:rPr>
+          <w:lang w:val="en-US"/>
+        </w:rPr>
+        <w:t xml:space="preserve"> application will generate and maintain for the firmware.</w:t>
       </w:r>
     </w:p>
     <w:p>
@@ -3603,13 +5202,82 @@
           <w:lang w:val="en-US"/>
         </w:rPr>
         <w:lastRenderedPageBreak/>
+        <w:t xml:space="preserve">A pointer to this function will be passed to </w:t>
+      </w:r>
+      <w:proofErr w:type="spellStart"/>
+      <w:r>
+        <w:rPr>
+          <w:lang w:val="en-US"/>
+        </w:rPr>
+        <w:t>MCUnity</w:t>
+      </w:r>
+      <w:proofErr w:type="spellEnd"/>
+      <w:r>
+        <w:rPr>
+          <w:lang w:val="en-US"/>
+        </w:rPr>
+        <w:t xml:space="preserve"> using the “</w:t>
+      </w:r>
+      <w:proofErr w:type="spellStart"/>
+      <w:r>
+        <w:rPr>
+          <w:lang w:val="en-US"/>
+        </w:rPr>
+        <w:t>unity_init</w:t>
+      </w:r>
+      <w:proofErr w:type="spellEnd"/>
+      <w:r>
+        <w:rPr>
+          <w:lang w:val="en-US"/>
+        </w:rPr>
+        <w:t xml:space="preserve">” function. This is to allow the remote Unity application to request the firmware execute its </w:t>
+      </w:r>
+      <w:proofErr w:type="spellStart"/>
+      <w:r>
+        <w:rPr>
+          <w:lang w:val="en-US"/>
+        </w:rPr>
+        <w:t>MCUnity</w:t>
+      </w:r>
+      <w:proofErr w:type="spellEnd"/>
+      <w:r>
+        <w:rPr>
+          <w:lang w:val="en-US"/>
+        </w:rPr>
+        <w:t xml:space="preserve"> setup sequence again. That is useful if the application is restarted while the firmware is running.</w:t>
+      </w:r>
+    </w:p>
+    <w:p>
+      <w:pPr>
+        <w:rPr>
+          <w:lang w:val="en-US"/>
+        </w:rPr>
+      </w:pPr>
+      <w:r>
+        <w:rPr>
+          <w:lang w:val="en-US"/>
+        </w:rPr>
         <w:t>Centralizing GU</w:t>
       </w:r>
       <w:r>
         <w:rPr>
           <w:lang w:val="en-US"/>
         </w:rPr>
-        <w:t>I initialization also help development by making it easy to exclude MCUnity calls from compilation. It also makes it easy to maintain several different GUI setup sequences, to be used for investigating different aspects of the firmware’s operation.</w:t>
+        <w:t xml:space="preserve">I initialization also help development by making it easy to exclude </w:t>
+      </w:r>
+      <w:proofErr w:type="spellStart"/>
+      <w:r>
+        <w:rPr>
+          <w:lang w:val="en-US"/>
+        </w:rPr>
+        <w:t>MCUnity</w:t>
+      </w:r>
+      <w:proofErr w:type="spellEnd"/>
+      <w:r>
+        <w:rPr>
+          <w:lang w:val="en-US"/>
+        </w:rPr>
+        <w:t xml:space="preserve"> calls from compilation. It also makes it easy to maintain several different GUI setup sequences, to be used for investigating different aspects of the firmware’s operation.</w:t>
       </w:r>
     </w:p>
     <w:p>
@@ -3645,24 +5313,40 @@
           <w:lang w:val="en-US"/>
         </w:rPr>
       </w:pPr>
-      <w:r>
-        <w:rPr>
-          <w:lang w:val="en-US"/>
-        </w:rPr>
-        <w:t>MCUnity Initialization</w:t>
-      </w:r>
-    </w:p>
-    <w:p>
-      <w:pPr>
-        <w:rPr>
-          <w:lang w:val="en-US"/>
-        </w:rPr>
-      </w:pPr>
-      <w:r>
-        <w:rPr>
-          <w:lang w:val="en-US"/>
-        </w:rPr>
-        <w:t xml:space="preserve">MCUnity should be initialized as soon as possible </w:t>
+      <w:proofErr w:type="spellStart"/>
+      <w:r>
+        <w:rPr>
+          <w:lang w:val="en-US"/>
+        </w:rPr>
+        <w:t>MCUnity</w:t>
+      </w:r>
+      <w:proofErr w:type="spellEnd"/>
+      <w:r>
+        <w:rPr>
+          <w:lang w:val="en-US"/>
+        </w:rPr>
+        <w:t xml:space="preserve"> Initialization</w:t>
+      </w:r>
+    </w:p>
+    <w:p>
+      <w:pPr>
+        <w:rPr>
+          <w:lang w:val="en-US"/>
+        </w:rPr>
+      </w:pPr>
+      <w:proofErr w:type="spellStart"/>
+      <w:r>
+        <w:rPr>
+          <w:lang w:val="en-US"/>
+        </w:rPr>
+        <w:t>MCUnity</w:t>
+      </w:r>
+      <w:proofErr w:type="spellEnd"/>
+      <w:r>
+        <w:rPr>
+          <w:lang w:val="en-US"/>
+        </w:rPr>
+        <w:t xml:space="preserve"> should be initialized as soon as possible </w:t>
       </w:r>
       <w:r>
         <w:rPr>
@@ -3702,12 +5386,14 @@
         </w:rPr>
         <w:t>This is done by calling the “</w:t>
       </w:r>
+      <w:proofErr w:type="spellStart"/>
       <w:r>
         <w:rPr>
           <w:lang w:val="en-US"/>
         </w:rPr>
         <w:t>unity_init</w:t>
       </w:r>
+      <w:proofErr w:type="spellEnd"/>
       <w:r>
         <w:rPr>
           <w:lang w:val="en-US"/>
@@ -3737,7 +5423,21 @@
         <w:rPr>
           <w:lang w:val="en-US"/>
         </w:rPr>
-        <w:t xml:space="preserve">“unity_init” </w:t>
+        <w:t>“</w:t>
+      </w:r>
+      <w:proofErr w:type="spellStart"/>
+      <w:r>
+        <w:rPr>
+          <w:lang w:val="en-US"/>
+        </w:rPr>
+        <w:t>unity_init</w:t>
+      </w:r>
+      <w:proofErr w:type="spellEnd"/>
+      <w:r>
+        <w:rPr>
+          <w:lang w:val="en-US"/>
+        </w:rPr>
+        <w:t xml:space="preserve">” </w:t>
       </w:r>
       <w:r>
         <w:rPr>
@@ -3786,7 +5486,21 @@
         <w:rPr>
           <w:lang w:val="en-US"/>
         </w:rPr>
-        <w:t>It also sets up the network socket that will be used by MCUnity to communicate with the remote application.</w:t>
+        <w:t xml:space="preserve">It also sets up the network socket that will be used by </w:t>
+      </w:r>
+      <w:proofErr w:type="spellStart"/>
+      <w:r>
+        <w:rPr>
+          <w:lang w:val="en-US"/>
+        </w:rPr>
+        <w:t>MCUnity</w:t>
+      </w:r>
+      <w:proofErr w:type="spellEnd"/>
+      <w:r>
+        <w:rPr>
+          <w:lang w:val="en-US"/>
+        </w:rPr>
+        <w:t xml:space="preserve"> to communicate with the remote application.</w:t>
       </w:r>
     </w:p>
     <w:p>
@@ -3800,20 +5514,62 @@
         <w:rPr>
           <w:lang w:val="en-US"/>
         </w:rPr>
-        <w:t>Wait for MCUnity to Connect</w:t>
-      </w:r>
-    </w:p>
-    <w:p>
-      <w:pPr>
-        <w:rPr>
-          <w:lang w:val="en-US"/>
-        </w:rPr>
-      </w:pPr>
-      <w:r>
-        <w:rPr>
-          <w:lang w:val="en-US"/>
-        </w:rPr>
-        <w:t>The MCUnity application will periodically (1 Hz) send a broadcast packet to let the firmware learn its IP address. Until the firmware receives and processes this broadcast message, all other MCUnity functions will not work.</w:t>
+        <w:t xml:space="preserve">Wait for </w:t>
+      </w:r>
+      <w:proofErr w:type="spellStart"/>
+      <w:r>
+        <w:rPr>
+          <w:lang w:val="en-US"/>
+        </w:rPr>
+        <w:t>MCUnity</w:t>
+      </w:r>
+      <w:proofErr w:type="spellEnd"/>
+      <w:r>
+        <w:rPr>
+          <w:lang w:val="en-US"/>
+        </w:rPr>
+        <w:t xml:space="preserve"> to Connect</w:t>
+      </w:r>
+    </w:p>
+    <w:p>
+      <w:pPr>
+        <w:rPr>
+          <w:lang w:val="en-US"/>
+        </w:rPr>
+      </w:pPr>
+      <w:r>
+        <w:rPr>
+          <w:lang w:val="en-US"/>
+        </w:rPr>
+        <w:t xml:space="preserve">The </w:t>
+      </w:r>
+      <w:proofErr w:type="spellStart"/>
+      <w:r>
+        <w:rPr>
+          <w:lang w:val="en-US"/>
+        </w:rPr>
+        <w:t>MCUnity</w:t>
+      </w:r>
+      <w:proofErr w:type="spellEnd"/>
+      <w:r>
+        <w:rPr>
+          <w:lang w:val="en-US"/>
+        </w:rPr>
+        <w:t xml:space="preserve"> application will periodically (1 Hz) send a broadcast packet to let the firmware learn its IP address. Until the firmware receives and processes this broadcast message, all other </w:t>
+      </w:r>
+      <w:proofErr w:type="spellStart"/>
+      <w:r>
+        <w:rPr>
+          <w:lang w:val="en-US"/>
+        </w:rPr>
+        <w:t>MCUnity</w:t>
+      </w:r>
+      <w:proofErr w:type="spellEnd"/>
+      <w:r>
+        <w:rPr>
+          <w:lang w:val="en-US"/>
+        </w:rPr>
+        <w:t xml:space="preserve"> functions will not work.</w:t>
       </w:r>
     </w:p>
     <w:p>
@@ -3828,12 +5584,14 @@
         </w:rPr>
         <w:t>To determine the current state of the connection between the application and the firmware, use the dedicated “</w:t>
       </w:r>
+      <w:proofErr w:type="spellStart"/>
       <w:r>
         <w:rPr>
           <w:lang w:val="en-US"/>
         </w:rPr>
         <w:t>unity_not_ready</w:t>
       </w:r>
+      <w:proofErr w:type="spellEnd"/>
       <w:r>
         <w:rPr>
           <w:lang w:val="en-US"/>
@@ -3851,7 +5609,21 @@
         <w:rPr>
           <w:lang w:val="en-US"/>
         </w:rPr>
-        <w:t xml:space="preserve">The exact implementation of the wait loop is firmware-specific. For FreeRTOS-based firmware it is best to do it inside a </w:t>
+        <w:t xml:space="preserve">The exact implementation of the wait loop is firmware-specific. For </w:t>
+      </w:r>
+      <w:proofErr w:type="spellStart"/>
+      <w:r>
+        <w:rPr>
+          <w:lang w:val="en-US"/>
+        </w:rPr>
+        <w:t>FreeRTOS</w:t>
+      </w:r>
+      <w:proofErr w:type="spellEnd"/>
+      <w:r>
+        <w:rPr>
+          <w:lang w:val="en-US"/>
+        </w:rPr>
+        <w:t xml:space="preserve">-based firmware it is best to do it inside a </w:t>
       </w:r>
       <w:r>
         <w:rPr>
@@ -3863,7 +5635,21 @@
         <w:rPr>
           <w:lang w:val="en-US"/>
         </w:rPr>
-        <w:t>and use “vTaskDelay” to let other tasks execute until the connection is established (assuming that makes sense).</w:t>
+        <w:t>and use “</w:t>
+      </w:r>
+      <w:proofErr w:type="spellStart"/>
+      <w:r>
+        <w:rPr>
+          <w:lang w:val="en-US"/>
+        </w:rPr>
+        <w:t>vTaskDelay</w:t>
+      </w:r>
+      <w:proofErr w:type="spellEnd"/>
+      <w:r>
+        <w:rPr>
+          <w:lang w:val="en-US"/>
+        </w:rPr>
+        <w:t>” to let other tasks execute until the connection is established (assuming that makes sense).</w:t>
       </w:r>
     </w:p>
     <w:p>
@@ -3892,30 +5678,102 @@
         </w:rPr>
         <w:t>Once “</w:t>
       </w:r>
+      <w:proofErr w:type="spellStart"/>
       <w:r>
         <w:rPr>
           <w:lang w:val="en-US"/>
         </w:rPr>
         <w:t>unity_not_ready</w:t>
       </w:r>
-      <w:r>
-        <w:rPr>
-          <w:lang w:val="en-US"/>
-        </w:rPr>
-        <w:t>” returns zero, it means MCUnity has transitioned out of the “init” state. It’s now possible to send GUI setup operations to the application. Those have been centralized in a firmware-specific function that has been passed to MCUnity. This function must be called exclusively through MCUnity, so it “knows it happened”.</w:t>
-      </w:r>
-    </w:p>
-    <w:p>
-      <w:pPr>
-        <w:rPr>
-          <w:lang w:val="en-US"/>
-        </w:rPr>
-      </w:pPr>
-      <w:r>
-        <w:rPr>
-          <w:lang w:val="en-US"/>
-        </w:rPr>
-        <w:t>Do this by calling “unity_setup”</w:t>
+      <w:proofErr w:type="spellEnd"/>
+      <w:r>
+        <w:rPr>
+          <w:lang w:val="en-US"/>
+        </w:rPr>
+        <w:t xml:space="preserve">” returns zero, it means </w:t>
+      </w:r>
+      <w:proofErr w:type="spellStart"/>
+      <w:r>
+        <w:rPr>
+          <w:lang w:val="en-US"/>
+        </w:rPr>
+        <w:t>MCUnity</w:t>
+      </w:r>
+      <w:proofErr w:type="spellEnd"/>
+      <w:r>
+        <w:rPr>
+          <w:lang w:val="en-US"/>
+        </w:rPr>
+        <w:t xml:space="preserve"> has transitioned out of the “</w:t>
+      </w:r>
+      <w:proofErr w:type="spellStart"/>
+      <w:r>
+        <w:rPr>
+          <w:lang w:val="en-US"/>
+        </w:rPr>
+        <w:t>init</w:t>
+      </w:r>
+      <w:proofErr w:type="spellEnd"/>
+      <w:r>
+        <w:rPr>
+          <w:lang w:val="en-US"/>
+        </w:rPr>
+        <w:t xml:space="preserve">” state. It’s now possible to send GUI setup operations to the application. Those have been centralized in a firmware-specific function that has been passed to </w:t>
+      </w:r>
+      <w:proofErr w:type="spellStart"/>
+      <w:r>
+        <w:rPr>
+          <w:lang w:val="en-US"/>
+        </w:rPr>
+        <w:t>MCUnity</w:t>
+      </w:r>
+      <w:proofErr w:type="spellEnd"/>
+      <w:r>
+        <w:rPr>
+          <w:lang w:val="en-US"/>
+        </w:rPr>
+        <w:t xml:space="preserve">. This function must be called exclusively through </w:t>
+      </w:r>
+      <w:proofErr w:type="spellStart"/>
+      <w:r>
+        <w:rPr>
+          <w:lang w:val="en-US"/>
+        </w:rPr>
+        <w:t>MCUnity</w:t>
+      </w:r>
+      <w:proofErr w:type="spellEnd"/>
+      <w:r>
+        <w:rPr>
+          <w:lang w:val="en-US"/>
+        </w:rPr>
+        <w:t>, so it “knows it happened”.</w:t>
+      </w:r>
+    </w:p>
+    <w:p>
+      <w:pPr>
+        <w:rPr>
+          <w:lang w:val="en-US"/>
+        </w:rPr>
+      </w:pPr>
+      <w:r>
+        <w:rPr>
+          <w:lang w:val="en-US"/>
+        </w:rPr>
+        <w:t>Do this by calling “</w:t>
+      </w:r>
+      <w:proofErr w:type="spellStart"/>
+      <w:r>
+        <w:rPr>
+          <w:lang w:val="en-US"/>
+        </w:rPr>
+        <w:t>unity_setup</w:t>
+      </w:r>
+      <w:proofErr w:type="spellEnd"/>
+      <w:r>
+        <w:rPr>
+          <w:lang w:val="en-US"/>
+        </w:rPr>
+        <w:t>”</w:t>
       </w:r>
       <w:r>
         <w:rPr>
@@ -3934,13 +5792,55 @@
         <w:rPr>
           <w:lang w:val="en-US"/>
         </w:rPr>
-        <w:t>Once this function returns, the MCUnity application is ready to interact with the MCUnity library and the firmware.</w:t>
-      </w:r>
-      <w:r>
-        <w:rPr>
-          <w:lang w:val="en-US"/>
-        </w:rPr>
-        <w:t xml:space="preserve"> MCUnity is in “update” mode.</w:t>
+        <w:t xml:space="preserve">Once this function returns, the </w:t>
+      </w:r>
+      <w:proofErr w:type="spellStart"/>
+      <w:r>
+        <w:rPr>
+          <w:lang w:val="en-US"/>
+        </w:rPr>
+        <w:t>MCUnity</w:t>
+      </w:r>
+      <w:proofErr w:type="spellEnd"/>
+      <w:r>
+        <w:rPr>
+          <w:lang w:val="en-US"/>
+        </w:rPr>
+        <w:t xml:space="preserve"> application is ready to interact with the </w:t>
+      </w:r>
+      <w:proofErr w:type="spellStart"/>
+      <w:r>
+        <w:rPr>
+          <w:lang w:val="en-US"/>
+        </w:rPr>
+        <w:t>MCUnity</w:t>
+      </w:r>
+      <w:proofErr w:type="spellEnd"/>
+      <w:r>
+        <w:rPr>
+          <w:lang w:val="en-US"/>
+        </w:rPr>
+        <w:t xml:space="preserve"> library and the firmware.</w:t>
+      </w:r>
+      <w:r>
+        <w:rPr>
+          <w:lang w:val="en-US"/>
+        </w:rPr>
+        <w:t xml:space="preserve"> </w:t>
+      </w:r>
+      <w:proofErr w:type="spellStart"/>
+      <w:r>
+        <w:rPr>
+          <w:lang w:val="en-US"/>
+        </w:rPr>
+        <w:t>MCUnity</w:t>
+      </w:r>
+      <w:proofErr w:type="spellEnd"/>
+      <w:r>
+        <w:rPr>
+          <w:lang w:val="en-US"/>
+        </w:rPr>
+        <w:t xml:space="preserve"> is in “update” mode.</w:t>
       </w:r>
     </w:p>
     <w:p>
@@ -3954,6 +5854,7 @@
         <w:rPr>
           <w:lang w:val="en-US"/>
         </w:rPr>
+        <w:lastRenderedPageBreak/>
         <w:t>Update the Remote GUI</w:t>
       </w:r>
     </w:p>
@@ -3993,40 +5894,81 @@
         <w:rPr>
           <w:lang w:val="en-US"/>
         </w:rPr>
-        <w:lastRenderedPageBreak/>
         <w:t>User input on the Unity application is sent to the firmware which makes it effective</w:t>
       </w:r>
       <w:r>
         <w:rPr>
           <w:lang w:val="en-US"/>
         </w:rPr>
-        <w:t>. This takes the form of update operation packets which are processed asynchronously (as received) by MCUnity’s UDP packet parser.</w:t>
-      </w:r>
-    </w:p>
-    <w:p>
-      <w:pPr>
-        <w:rPr>
-          <w:lang w:val="en-US"/>
-        </w:rPr>
-      </w:pPr>
-      <w:r>
-        <w:rPr>
-          <w:lang w:val="en-US"/>
-        </w:rPr>
-        <w:t>However, the MCUnity library is not capable of monitoring each variable registered with the remote GUI to send back update operations when one changes. This would require too much processing power.</w:t>
-      </w:r>
-    </w:p>
-    <w:p>
-      <w:pPr>
-        <w:rPr>
-          <w:lang w:val="en-US"/>
-        </w:rPr>
-      </w:pPr>
-      <w:r>
-        <w:rPr>
-          <w:lang w:val="en-US"/>
-        </w:rPr>
-        <w:t xml:space="preserve">Instead, MCUnity relies on the </w:t>
+        <w:t xml:space="preserve">. This takes the form of update operation packets which are processed asynchronously (as received) by </w:t>
+      </w:r>
+      <w:proofErr w:type="spellStart"/>
+      <w:r>
+        <w:rPr>
+          <w:lang w:val="en-US"/>
+        </w:rPr>
+        <w:t>MCUnity’s</w:t>
+      </w:r>
+      <w:proofErr w:type="spellEnd"/>
+      <w:r>
+        <w:rPr>
+          <w:lang w:val="en-US"/>
+        </w:rPr>
+        <w:t xml:space="preserve"> UDP packet parser.</w:t>
+      </w:r>
+    </w:p>
+    <w:p>
+      <w:pPr>
+        <w:rPr>
+          <w:lang w:val="en-US"/>
+        </w:rPr>
+      </w:pPr>
+      <w:r>
+        <w:rPr>
+          <w:lang w:val="en-US"/>
+        </w:rPr>
+        <w:t xml:space="preserve">However, the </w:t>
+      </w:r>
+      <w:proofErr w:type="spellStart"/>
+      <w:r>
+        <w:rPr>
+          <w:lang w:val="en-US"/>
+        </w:rPr>
+        <w:t>MCUnity</w:t>
+      </w:r>
+      <w:proofErr w:type="spellEnd"/>
+      <w:r>
+        <w:rPr>
+          <w:lang w:val="en-US"/>
+        </w:rPr>
+        <w:t xml:space="preserve"> library is not capable of monitoring each variable registered with the remote GUI to send back update operations when one changes. This would require too much processing power.</w:t>
+      </w:r>
+    </w:p>
+    <w:p>
+      <w:pPr>
+        <w:rPr>
+          <w:lang w:val="en-US"/>
+        </w:rPr>
+      </w:pPr>
+      <w:r>
+        <w:rPr>
+          <w:lang w:val="en-US"/>
+        </w:rPr>
+        <w:t xml:space="preserve">Instead, </w:t>
+      </w:r>
+      <w:proofErr w:type="spellStart"/>
+      <w:r>
+        <w:rPr>
+          <w:lang w:val="en-US"/>
+        </w:rPr>
+        <w:t>MCUnity</w:t>
+      </w:r>
+      <w:proofErr w:type="spellEnd"/>
+      <w:r>
+        <w:rPr>
+          <w:lang w:val="en-US"/>
+        </w:rPr>
+        <w:t xml:space="preserve"> relies on the </w:t>
       </w:r>
       <w:r>
         <w:rPr>
@@ -4156,7 +6098,21 @@
         <w:rPr>
           <w:lang w:val="en-US"/>
         </w:rPr>
-        <w:t>A simple, good approach can be to trigger a GUI update from a FreeRTOS task so that it executes at a fixed frame-rate.</w:t>
+        <w:t xml:space="preserve">A simple, good approach can be to trigger a GUI update from a </w:t>
+      </w:r>
+      <w:proofErr w:type="spellStart"/>
+      <w:r>
+        <w:rPr>
+          <w:lang w:val="en-US"/>
+        </w:rPr>
+        <w:t>FreeRTOS</w:t>
+      </w:r>
+      <w:proofErr w:type="spellEnd"/>
+      <w:r>
+        <w:rPr>
+          <w:lang w:val="en-US"/>
+        </w:rPr>
+        <w:t xml:space="preserve"> task so that it executes at a fixed frame-rate.</w:t>
       </w:r>
       <w:r>
         <w:rPr>
@@ -4359,6 +6315,7 @@
         <w:rPr>
           <w:lang w:val="en-US"/>
         </w:rPr>
+        <w:lastRenderedPageBreak/>
         <w:t>To help support these cases</w:t>
       </w:r>
       <w:r>
@@ -4367,11 +6324,19 @@
         </w:rPr>
         <w:t xml:space="preserve">, the </w:t>
       </w:r>
-      <w:r>
-        <w:rPr>
-          <w:lang w:val="en-US"/>
-        </w:rPr>
-        <w:t>MCUnity library (firmware side) must be able to send the exact same GUI setup operations at any point during the execution of the firmware. This is what creates the need to encapsulate and centralize the setup operations.</w:t>
+      <w:proofErr w:type="spellStart"/>
+      <w:r>
+        <w:rPr>
+          <w:lang w:val="en-US"/>
+        </w:rPr>
+        <w:t>MCUnity</w:t>
+      </w:r>
+      <w:proofErr w:type="spellEnd"/>
+      <w:r>
+        <w:rPr>
+          <w:lang w:val="en-US"/>
+        </w:rPr>
+        <w:t xml:space="preserve"> library (firmware side) must be able to send the exact same GUI setup operations at any point during the execution of the firmware. This is what creates the need to encapsulate and centralize the setup operations.</w:t>
       </w:r>
     </w:p>
     <w:p>
@@ -4634,7 +6599,7 @@
   <w:abstractNum w:abstractNumId="2" w15:restartNumberingAfterBreak="0">
     <w:nsid w:val="58BC6323"/>
     <w:multiLevelType w:val="multilevel"/>
-    <w:tmpl w:val="672C935A"/>
+    <w:tmpl w:val="9698BC9E"/>
     <w:lvl w:ilvl="0">
       <w:start w:val="1"/>
       <w:numFmt w:val="decimal"/>
@@ -4778,6 +6743,34 @@
     <w:lvlOverride w:ilvl="1">
       <w:startOverride w:val="1"/>
     </w:lvlOverride>
+    <w:lvlOverride w:ilvl="2">
+      <w:startOverride w:val="1"/>
+    </w:lvlOverride>
+    <w:lvlOverride w:ilvl="3">
+      <w:startOverride w:val="1"/>
+    </w:lvlOverride>
+    <w:lvlOverride w:ilvl="4">
+      <w:startOverride w:val="1"/>
+    </w:lvlOverride>
+    <w:lvlOverride w:ilvl="5">
+      <w:startOverride w:val="1"/>
+    </w:lvlOverride>
+    <w:lvlOverride w:ilvl="6">
+      <w:startOverride w:val="1"/>
+    </w:lvlOverride>
+    <w:lvlOverride w:ilvl="7">
+      <w:startOverride w:val="1"/>
+    </w:lvlOverride>
+    <w:lvlOverride w:ilvl="8">
+      <w:startOverride w:val="1"/>
+    </w:lvlOverride>
+  </w:num>
+  <w:num w:numId="5">
+    <w:abstractNumId w:val="2"/>
+    <w:lvlOverride w:ilvl="0">
+      <w:startOverride w:val="7"/>
+    </w:lvlOverride>
+    <w:lvlOverride w:ilvl="1"/>
     <w:lvlOverride w:ilvl="2">
       <w:startOverride w:val="1"/>
     </w:lvlOverride>
@@ -5926,7 +7919,7 @@
 </file>
 
 <file path=customXml/itemProps1.xml><?xml version="1.0" encoding="utf-8"?>
-<ds:datastoreItem xmlns:ds="http://schemas.openxmlformats.org/officeDocument/2006/customXml" ds:itemID="{DD40F2C3-AEB6-44E2-A97A-A793DCABD57A}">
+<ds:datastoreItem xmlns:ds="http://schemas.openxmlformats.org/officeDocument/2006/customXml" ds:itemID="{15B999DD-6E14-4FD9-80BA-9195381C7665}">
   <ds:schemaRefs>
     <ds:schemaRef ds:uri="http://schemas.openxmlformats.org/officeDocument/2006/bibliography"/>
   </ds:schemaRefs>

</xml_diff>

<commit_message>
Reworked the GUI to support a tile-based paradigm
</commit_message>
<xml_diff>
--- a/Documentation/MCUnity Design Document.docx
+++ b/Documentation/MCUnity Design Document.docx
@@ -45,19 +45,11 @@
                 <w:lang w:val="en-US"/>
               </w:rPr>
             </w:pPr>
-            <w:proofErr w:type="spellStart"/>
             <w:r>
               <w:rPr>
                 <w:lang w:val="en-US"/>
               </w:rPr>
-              <w:t>MCUnity</w:t>
-            </w:r>
-            <w:proofErr w:type="spellEnd"/>
-            <w:r>
-              <w:rPr>
-                <w:lang w:val="en-US"/>
-              </w:rPr>
-              <w:t xml:space="preserve"> application Software Design Document</w:t>
+              <w:t>MCUnity application Software Design Document</w:t>
             </w:r>
           </w:p>
         </w:tc>
@@ -95,7 +87,7 @@
                 <w:noProof/>
                 <w:lang w:val="en-US"/>
               </w:rPr>
-              <w:t>03/09/2016</w:t>
+              <w:t>04/09/2016</w:t>
             </w:r>
             <w:r>
               <w:rPr>
@@ -220,48 +212,33 @@
         <w:rPr>
           <w:lang w:val="en-US"/>
         </w:rPr>
-        <w:t>Calling functions on the MCU</w:t>
-      </w:r>
-    </w:p>
-    <w:p>
-      <w:pPr>
-        <w:rPr>
-          <w:lang w:val="en-US"/>
-        </w:rPr>
-      </w:pPr>
-      <w:r>
-        <w:rPr>
-          <w:lang w:val="en-US"/>
-        </w:rPr>
-        <w:t xml:space="preserve">Functions can be stored as an array of pointers and therefore handled like any other variable by </w:t>
-      </w:r>
-      <w:proofErr w:type="spellStart"/>
-      <w:r>
-        <w:rPr>
-          <w:lang w:val="en-US"/>
-        </w:rPr>
-        <w:t>MCUnity</w:t>
-      </w:r>
-      <w:proofErr w:type="spellEnd"/>
-      <w:r>
-        <w:rPr>
-          <w:lang w:val="en-US"/>
-        </w:rPr>
-        <w:t xml:space="preserve">. </w:t>
-      </w:r>
-      <w:proofErr w:type="gramStart"/>
-      <w:r>
-        <w:rPr>
-          <w:lang w:val="en-US"/>
-        </w:rPr>
-        <w:t>However</w:t>
-      </w:r>
-      <w:proofErr w:type="gramEnd"/>
-      <w:r>
-        <w:rPr>
-          <w:lang w:val="en-US"/>
-        </w:rPr>
-        <w:t xml:space="preserve"> this will have to be limited to functions without arguments nor return values.</w:t>
+        <w:t>GUI Layout Setup</w:t>
+      </w:r>
+    </w:p>
+    <w:p>
+      <w:pPr>
+        <w:rPr>
+          <w:lang w:val="en-US"/>
+        </w:rPr>
+      </w:pPr>
+      <w:r>
+        <w:rPr>
+          <w:lang w:val="en-US"/>
+        </w:rPr>
+        <w:t>The order in which the ESP registers GUI elements will obviously matter. But to make the most out of high-resolution displays I need a way to specify “carriage returns” and the width (in percentage?) of each GUI element.</w:t>
+      </w:r>
+    </w:p>
+    <w:p>
+      <w:pPr>
+        <w:rPr>
+          <w:lang w:val="en-US"/>
+        </w:rPr>
+      </w:pPr>
+      <w:r>
+        <w:rPr>
+          <w:lang w:val="en-US"/>
+        </w:rPr>
+        <w:t>Or I can go for a tile-based approach.</w:t>
       </w:r>
     </w:p>
     <w:p>
@@ -275,46 +252,6 @@
         <w:rPr>
           <w:lang w:val="en-US"/>
         </w:rPr>
-        <w:t>GUI Layout Setup</w:t>
-      </w:r>
-    </w:p>
-    <w:p>
-      <w:pPr>
-        <w:rPr>
-          <w:lang w:val="en-US"/>
-        </w:rPr>
-      </w:pPr>
-      <w:r>
-        <w:rPr>
-          <w:lang w:val="en-US"/>
-        </w:rPr>
-        <w:t>The order in which the ESP registers GUI elements will obviously matter. But to make the most out of high-resolution displays I need a way to specify “carriage returns” and the width (in percentage?) of each GUI element.</w:t>
-      </w:r>
-    </w:p>
-    <w:p>
-      <w:pPr>
-        <w:rPr>
-          <w:lang w:val="en-US"/>
-        </w:rPr>
-      </w:pPr>
-      <w:r>
-        <w:rPr>
-          <w:lang w:val="en-US"/>
-        </w:rPr>
-        <w:t>Or I can go for a tile-based approach.</w:t>
-      </w:r>
-    </w:p>
-    <w:p>
-      <w:pPr>
-        <w:pStyle w:val="Heading2"/>
-        <w:rPr>
-          <w:lang w:val="en-US"/>
-        </w:rPr>
-      </w:pPr>
-      <w:r>
-        <w:rPr>
-          <w:lang w:val="en-US"/>
-        </w:rPr>
         <w:t>Support for Multiple Simultaneous ESP’s</w:t>
       </w:r>
     </w:p>
@@ -375,7 +312,6 @@
         <w:rPr>
           <w:lang w:val="en-US"/>
         </w:rPr>
-        <w:lastRenderedPageBreak/>
         <w:t>Abstract</w:t>
       </w:r>
       <w:r>
@@ -391,19 +327,11 @@
           <w:lang w:val="en-US"/>
         </w:rPr>
       </w:pPr>
-      <w:proofErr w:type="spellStart"/>
-      <w:r>
-        <w:rPr>
-          <w:lang w:val="en-US"/>
-        </w:rPr>
-        <w:t>MCUnity</w:t>
-      </w:r>
-      <w:proofErr w:type="spellEnd"/>
-      <w:r>
-        <w:rPr>
-          <w:lang w:val="en-US"/>
-        </w:rPr>
-        <w:t xml:space="preserve"> is a firmware development tool. It’s essentially the combination of a Unity application and a library for an MCU that provides a nice user interface with the following capabilities:</w:t>
+      <w:r>
+        <w:rPr>
+          <w:lang w:val="en-US"/>
+        </w:rPr>
+        <w:t>MCUnity is a firmware development tool. It’s essentially the combination of a Unity application and a library for an MCU that provides a nice user interface with the following capabilities:</w:t>
       </w:r>
     </w:p>
     <w:p>
@@ -421,6 +349,7 @@
         <w:rPr>
           <w:lang w:val="en-US"/>
         </w:rPr>
+        <w:lastRenderedPageBreak/>
         <w:t>Accessing global variables and ESP registers</w:t>
       </w:r>
     </w:p>
@@ -497,21 +426,7 @@
         <w:rPr>
           <w:lang w:val="en-US"/>
         </w:rPr>
-        <w:t xml:space="preserve">Designing and programming </w:t>
-      </w:r>
-      <w:proofErr w:type="spellStart"/>
-      <w:r>
-        <w:rPr>
-          <w:lang w:val="en-US"/>
-        </w:rPr>
-        <w:t>MCUnity</w:t>
-      </w:r>
-      <w:proofErr w:type="spellEnd"/>
-      <w:r>
-        <w:rPr>
-          <w:lang w:val="en-US"/>
-        </w:rPr>
-        <w:t xml:space="preserve"> requires working simultaneously on two different fronts:</w:t>
+        <w:t>Designing and programming MCUnity requires working simultaneously on two different fronts:</w:t>
       </w:r>
     </w:p>
     <w:p>
@@ -573,35 +488,7 @@
         <w:rPr>
           <w:lang w:val="en-US"/>
         </w:rPr>
-        <w:t xml:space="preserve">To help deal with the complexity, </w:t>
-      </w:r>
-      <w:proofErr w:type="spellStart"/>
-      <w:r>
-        <w:rPr>
-          <w:lang w:val="en-US"/>
-        </w:rPr>
-        <w:t>MCUnity</w:t>
-      </w:r>
-      <w:proofErr w:type="spellEnd"/>
-      <w:r>
-        <w:rPr>
-          <w:lang w:val="en-US"/>
-        </w:rPr>
-        <w:t xml:space="preserve"> is designed to be very modular. This document both describes how the existing features of </w:t>
-      </w:r>
-      <w:proofErr w:type="spellStart"/>
-      <w:r>
-        <w:rPr>
-          <w:lang w:val="en-US"/>
-        </w:rPr>
-        <w:t>MCUnity</w:t>
-      </w:r>
-      <w:proofErr w:type="spellEnd"/>
-      <w:r>
-        <w:rPr>
-          <w:lang w:val="en-US"/>
-        </w:rPr>
-        <w:t xml:space="preserve"> are implemented and how to a</w:t>
+        <w:t>To help deal with the complexity, MCUnity is designed to be very modular. This document both describes how the existing features of MCUnity are implemented and how to a</w:t>
       </w:r>
       <w:r>
         <w:rPr>
@@ -666,21 +553,7 @@
         <w:rPr>
           <w:lang w:val="en-US"/>
         </w:rPr>
-        <w:t xml:space="preserve">An </w:t>
-      </w:r>
-      <w:proofErr w:type="spellStart"/>
-      <w:r>
-        <w:rPr>
-          <w:lang w:val="en-US"/>
-        </w:rPr>
-        <w:t>MCUnity</w:t>
-      </w:r>
-      <w:proofErr w:type="spellEnd"/>
-      <w:r>
-        <w:rPr>
-          <w:lang w:val="en-US"/>
-        </w:rPr>
-        <w:t xml:space="preserve"> system is a set of:</w:t>
+        <w:t>An MCUnity system is a set of:</w:t>
       </w:r>
     </w:p>
     <w:p>
@@ -698,21 +571,7 @@
         <w:rPr>
           <w:lang w:val="en-US"/>
         </w:rPr>
-        <w:t xml:space="preserve">One computer running the </w:t>
-      </w:r>
-      <w:proofErr w:type="spellStart"/>
-      <w:r>
-        <w:rPr>
-          <w:lang w:val="en-US"/>
-        </w:rPr>
-        <w:t>MCUnity</w:t>
-      </w:r>
-      <w:proofErr w:type="spellEnd"/>
-      <w:r>
-        <w:rPr>
-          <w:lang w:val="en-US"/>
-        </w:rPr>
-        <w:t xml:space="preserve"> application</w:t>
+        <w:t>One computer running the MCUnity application</w:t>
       </w:r>
     </w:p>
     <w:p>
@@ -742,62 +601,20 @@
         <w:rPr>
           <w:lang w:val="en-US"/>
         </w:rPr>
-        <w:t xml:space="preserve"> the </w:t>
-      </w:r>
-      <w:proofErr w:type="spellStart"/>
-      <w:r>
-        <w:rPr>
-          <w:lang w:val="en-US"/>
-        </w:rPr>
-        <w:t>MCUnity</w:t>
-      </w:r>
-      <w:proofErr w:type="spellEnd"/>
-      <w:r>
-        <w:rPr>
-          <w:lang w:val="en-US"/>
-        </w:rPr>
-        <w:t xml:space="preserve"> library</w:t>
-      </w:r>
-    </w:p>
-    <w:p>
-      <w:pPr>
-        <w:rPr>
-          <w:lang w:val="en-US"/>
-        </w:rPr>
-      </w:pPr>
-      <w:r>
-        <w:rPr>
-          <w:lang w:val="en-US"/>
-        </w:rPr>
-        <w:t xml:space="preserve">MCU do not communicate with each other as part of the </w:t>
-      </w:r>
-      <w:proofErr w:type="spellStart"/>
-      <w:r>
-        <w:rPr>
-          <w:lang w:val="en-US"/>
-        </w:rPr>
-        <w:t>MCUnity</w:t>
-      </w:r>
-      <w:proofErr w:type="spellEnd"/>
-      <w:r>
-        <w:rPr>
-          <w:lang w:val="en-US"/>
-        </w:rPr>
-        <w:t xml:space="preserve"> system, although they may communicate with each other for unrelated purposes. Therefore, the </w:t>
-      </w:r>
-      <w:proofErr w:type="spellStart"/>
-      <w:r>
-        <w:rPr>
-          <w:lang w:val="en-US"/>
-        </w:rPr>
-        <w:t>MCUnity</w:t>
-      </w:r>
-      <w:proofErr w:type="spellEnd"/>
-      <w:r>
-        <w:rPr>
-          <w:lang w:val="en-US"/>
-        </w:rPr>
-        <w:t xml:space="preserve"> system has a </w:t>
+        <w:t xml:space="preserve"> the MCUnity library</w:t>
+      </w:r>
+    </w:p>
+    <w:p>
+      <w:pPr>
+        <w:rPr>
+          <w:lang w:val="en-US"/>
+        </w:rPr>
+      </w:pPr>
+      <w:r>
+        <w:rPr>
+          <w:lang w:val="en-US"/>
+        </w:rPr>
+        <w:t xml:space="preserve">MCU do not communicate with each other as part of the MCUnity system, although they may communicate with each other for unrelated purposes. Therefore, the MCUnity system has a </w:t>
       </w:r>
       <w:r>
         <w:rPr>
@@ -880,21 +697,7 @@
         <w:rPr>
           <w:lang w:val="en-US"/>
         </w:rPr>
-        <w:t xml:space="preserve">Limit </w:t>
-      </w:r>
-      <w:proofErr w:type="spellStart"/>
-      <w:r>
-        <w:rPr>
-          <w:lang w:val="en-US"/>
-        </w:rPr>
-        <w:t>MCUnity</w:t>
-      </w:r>
-      <w:proofErr w:type="spellEnd"/>
-      <w:r>
-        <w:rPr>
-          <w:lang w:val="en-US"/>
-        </w:rPr>
-        <w:t xml:space="preserve"> system development to MCU programming only.</w:t>
+        <w:t>Limit MCUnity system development to MCU programming only.</w:t>
       </w:r>
     </w:p>
     <w:p>
@@ -912,21 +715,21 @@
         <w:rPr>
           <w:lang w:val="en-US"/>
         </w:rPr>
+        <w:t>Remove the need for installing / reinstalling multiple variants of the Unity application.</w:t>
+      </w:r>
+    </w:p>
+    <w:p>
+      <w:pPr>
+        <w:pStyle w:val="Heading2"/>
+        <w:rPr>
+          <w:lang w:val="en-US"/>
+        </w:rPr>
+      </w:pPr>
+      <w:r>
+        <w:rPr>
+          <w:lang w:val="en-US"/>
+        </w:rPr>
         <w:lastRenderedPageBreak/>
-        <w:t>Remove the need for installing / reinstalling multiple variants of the Unity application.</w:t>
-      </w:r>
-    </w:p>
-    <w:p>
-      <w:pPr>
-        <w:pStyle w:val="Heading2"/>
-        <w:rPr>
-          <w:lang w:val="en-US"/>
-        </w:rPr>
-      </w:pPr>
-      <w:r>
-        <w:rPr>
-          <w:lang w:val="en-US"/>
-        </w:rPr>
         <w:t>MCU Library</w:t>
       </w:r>
     </w:p>
@@ -936,33 +739,11 @@
           <w:lang w:val="en-US"/>
         </w:rPr>
       </w:pPr>
-      <w:proofErr w:type="spellStart"/>
-      <w:r>
-        <w:rPr>
-          <w:lang w:val="en-US"/>
-        </w:rPr>
-        <w:t>MCUnity</w:t>
-      </w:r>
-      <w:proofErr w:type="spellEnd"/>
-      <w:r>
-        <w:rPr>
-          <w:lang w:val="en-US"/>
-        </w:rPr>
-        <w:t xml:space="preserve"> is a software debugging tool, although it may also be used to provide a remote GUI to an MCU. In either case, it is required for the MCU firmware to use the </w:t>
-      </w:r>
-      <w:proofErr w:type="spellStart"/>
-      <w:r>
-        <w:rPr>
-          <w:lang w:val="en-US"/>
-        </w:rPr>
-        <w:t>MCUnity</w:t>
-      </w:r>
-      <w:proofErr w:type="spellEnd"/>
-      <w:r>
-        <w:rPr>
-          <w:lang w:val="en-US"/>
-        </w:rPr>
-        <w:t xml:space="preserve"> library to perform the following tasks:</w:t>
+      <w:r>
+        <w:rPr>
+          <w:lang w:val="en-US"/>
+        </w:rPr>
+        <w:t>MCUnity is a software debugging tool, although it may also be used to provide a remote GUI to an MCU. In either case, it is required for the MCU firmware to use the MCUnity library to perform the following tasks:</w:t>
       </w:r>
     </w:p>
     <w:p>
@@ -1047,64 +828,193 @@
         <w:rPr>
           <w:lang w:val="en-US"/>
         </w:rPr>
-        <w:t xml:space="preserve">The </w:t>
+        <w:t xml:space="preserve">The MCUnity library is designed so that it can be built optionally into a firmware project. This means it can be excluded from release builds. Given its size and RAM utilization, but also the fact that it is technically a network backdoor, it is recommended to exclude the MCUnity library from </w:t>
+      </w:r>
+      <w:r>
+        <w:rPr>
+          <w:lang w:val="en-US"/>
+        </w:rPr>
+        <w:t xml:space="preserve">any firmware release. </w:t>
+      </w:r>
+      <w:r>
+        <w:rPr>
+          <w:b/>
+          <w:lang w:val="en-US"/>
+        </w:rPr>
+        <w:t>Because of its polymorphism and intended purpose, MCUnity is neither an optimized GUI system nor a secure GUI system</w:t>
+      </w:r>
+      <w:r>
+        <w:rPr>
+          <w:lang w:val="en-US"/>
+        </w:rPr>
+        <w:t>.</w:t>
+      </w:r>
+    </w:p>
+    <w:p>
+      <w:pPr>
+        <w:pStyle w:val="Heading3"/>
+        <w:rPr>
+          <w:lang w:val="en-US"/>
+        </w:rPr>
+      </w:pPr>
+      <w:r>
+        <w:rPr>
+          <w:lang w:val="en-US"/>
+        </w:rPr>
+        <w:t>Target Hardware and System Requirements</w:t>
+      </w:r>
+    </w:p>
+    <w:p>
+      <w:pPr>
+        <w:rPr>
+          <w:lang w:val="en-US"/>
+        </w:rPr>
+      </w:pPr>
+      <w:r>
+        <w:rPr>
+          <w:lang w:val="en-US"/>
+        </w:rPr>
+        <w:t>MCUnity is primarily designed for 32-bit microcontrollers.</w:t>
+      </w:r>
+    </w:p>
+    <w:p>
+      <w:pPr>
+        <w:rPr>
+          <w:lang w:val="en-US"/>
+        </w:rPr>
+      </w:pPr>
+      <w:r>
+        <w:rPr>
+          <w:lang w:val="en-US"/>
+        </w:rPr>
+        <w:t xml:space="preserve">MCUnity requires a local network connection to the machine that runs the Unity application. That can be either a </w:t>
       </w:r>
       <w:proofErr w:type="spellStart"/>
       <w:r>
         <w:rPr>
           <w:lang w:val="en-US"/>
         </w:rPr>
-        <w:t>MCUnity</w:t>
+        <w:t>WiFi</w:t>
       </w:r>
       <w:proofErr w:type="spellEnd"/>
       <w:r>
         <w:rPr>
           <w:lang w:val="en-US"/>
         </w:rPr>
-        <w:t xml:space="preserve"> library is designed so that it can be built optionally into a firmware project. This means it can be excluded from release builds. Given its size and RAM utilization, but also the fact that it is technically a network backdoor, it is recommended to exclude the </w:t>
+        <w:t xml:space="preserve"> or Ethernet connection.</w:t>
+      </w:r>
+    </w:p>
+    <w:p>
+      <w:pPr>
+        <w:rPr>
+          <w:lang w:val="en-US"/>
+        </w:rPr>
+      </w:pPr>
+      <w:r>
+        <w:rPr>
+          <w:lang w:val="en-US"/>
+        </w:rPr>
+        <w:t xml:space="preserve">MCUnity relies on the </w:t>
       </w:r>
       <w:proofErr w:type="spellStart"/>
       <w:r>
         <w:rPr>
           <w:lang w:val="en-US"/>
         </w:rPr>
-        <w:t>MCUnity</w:t>
+        <w:t>lwIP</w:t>
       </w:r>
       <w:proofErr w:type="spellEnd"/>
       <w:r>
         <w:rPr>
           <w:lang w:val="en-US"/>
         </w:rPr>
-        <w:t xml:space="preserve"> library from </w:t>
-      </w:r>
-      <w:r>
-        <w:rPr>
-          <w:lang w:val="en-US"/>
-        </w:rPr>
-        <w:t xml:space="preserve">any firmware release. </w:t>
+        <w:t xml:space="preserve"> network stack.</w:t>
+      </w:r>
+    </w:p>
+    <w:p>
+      <w:pPr>
+        <w:rPr>
+          <w:lang w:val="en-US"/>
+        </w:rPr>
+      </w:pPr>
+      <w:r>
+        <w:rPr>
+          <w:lang w:val="en-US"/>
+        </w:rPr>
+        <w:t xml:space="preserve">CPU performance and memory requirements </w:t>
       </w:r>
       <w:r>
         <w:rPr>
           <w:b/>
           <w:lang w:val="en-US"/>
         </w:rPr>
-        <w:t xml:space="preserve">Because of its polymorphism and intended purpose, </w:t>
-      </w:r>
-      <w:proofErr w:type="spellStart"/>
+        <w:t>TBD</w:t>
+      </w:r>
+      <w:r>
+        <w:rPr>
+          <w:lang w:val="en-US"/>
+        </w:rPr>
+        <w:t>.</w:t>
+      </w:r>
+    </w:p>
+    <w:p>
+      <w:pPr>
+        <w:pStyle w:val="Heading1"/>
+        <w:rPr>
+          <w:lang w:val="en-US"/>
+        </w:rPr>
+      </w:pPr>
+      <w:r>
+        <w:rPr>
+          <w:lang w:val="en-US"/>
+        </w:rPr>
+        <w:t>Terminology</w:t>
+      </w:r>
+    </w:p>
+    <w:p>
+      <w:pPr>
+        <w:rPr>
+          <w:lang w:val="en-US"/>
+        </w:rPr>
+      </w:pPr>
+      <w:r>
+        <w:rPr>
+          <w:lang w:val="en-US"/>
+        </w:rPr>
+        <w:t>Unless otherwise specified:</w:t>
+      </w:r>
+    </w:p>
+    <w:p>
+      <w:pPr>
+        <w:rPr>
+          <w:lang w:val="en-US"/>
+        </w:rPr>
+      </w:pPr>
       <w:r>
         <w:rPr>
           <w:b/>
           <w:lang w:val="en-US"/>
         </w:rPr>
-        <w:t>MCUnity</w:t>
-      </w:r>
-      <w:proofErr w:type="spellEnd"/>
+        <w:t>Application</w:t>
+      </w:r>
+      <w:r>
+        <w:rPr>
+          <w:lang w:val="en-US"/>
+        </w:rPr>
+        <w:t xml:space="preserve"> describes the MCUnity Unity application.</w:t>
+      </w:r>
+      <w:r>
+        <w:rPr>
+          <w:lang w:val="en-US"/>
+        </w:rPr>
+        <w:t xml:space="preserve"> The application is programmed in </w:t>
+      </w:r>
       <w:r>
         <w:rPr>
           <w:b/>
           <w:lang w:val="en-US"/>
         </w:rPr>
-        <w:t xml:space="preserve"> is neither an optimized GUI system nor a secure GUI system</w:t>
+        <w:t>C#</w:t>
       </w:r>
       <w:r>
         <w:rPr>
@@ -1115,127 +1025,35 @@
     </w:p>
     <w:p>
       <w:pPr>
-        <w:pStyle w:val="Heading3"/>
-        <w:rPr>
-          <w:lang w:val="en-US"/>
-        </w:rPr>
-      </w:pPr>
-      <w:r>
-        <w:rPr>
-          <w:lang w:val="en-US"/>
-        </w:rPr>
-        <w:t>Target Hardware and System Requirements</w:t>
-      </w:r>
-    </w:p>
-    <w:p>
-      <w:pPr>
-        <w:rPr>
-          <w:lang w:val="en-US"/>
-        </w:rPr>
-      </w:pPr>
-      <w:proofErr w:type="spellStart"/>
-      <w:r>
-        <w:rPr>
-          <w:lang w:val="en-US"/>
-        </w:rPr>
-        <w:t>MCUnity</w:t>
-      </w:r>
-      <w:proofErr w:type="spellEnd"/>
-      <w:r>
-        <w:rPr>
-          <w:lang w:val="en-US"/>
-        </w:rPr>
-        <w:t xml:space="preserve"> is primarily designed for 32-bit microcontrollers.</w:t>
-      </w:r>
-    </w:p>
-    <w:p>
-      <w:pPr>
-        <w:rPr>
-          <w:lang w:val="en-US"/>
-        </w:rPr>
-      </w:pPr>
-      <w:proofErr w:type="spellStart"/>
-      <w:r>
-        <w:rPr>
-          <w:lang w:val="en-US"/>
-        </w:rPr>
-        <w:t>MCUnity</w:t>
-      </w:r>
-      <w:proofErr w:type="spellEnd"/>
-      <w:r>
-        <w:rPr>
-          <w:lang w:val="en-US"/>
-        </w:rPr>
-        <w:t xml:space="preserve"> requires a local network connection to the machine that runs the Unity application. That can be either a </w:t>
-      </w:r>
-      <w:proofErr w:type="spellStart"/>
-      <w:r>
-        <w:rPr>
-          <w:lang w:val="en-US"/>
-        </w:rPr>
-        <w:t>WiFi</w:t>
-      </w:r>
-      <w:proofErr w:type="spellEnd"/>
-      <w:r>
-        <w:rPr>
-          <w:lang w:val="en-US"/>
-        </w:rPr>
-        <w:t xml:space="preserve"> or Ethernet connection.</w:t>
-      </w:r>
-    </w:p>
-    <w:p>
-      <w:pPr>
-        <w:rPr>
-          <w:lang w:val="en-US"/>
-        </w:rPr>
-      </w:pPr>
-      <w:proofErr w:type="spellStart"/>
-      <w:r>
-        <w:rPr>
-          <w:lang w:val="en-US"/>
-        </w:rPr>
-        <w:t>MCUnity</w:t>
-      </w:r>
-      <w:proofErr w:type="spellEnd"/>
-      <w:r>
-        <w:rPr>
-          <w:lang w:val="en-US"/>
-        </w:rPr>
-        <w:t xml:space="preserve"> relies on the </w:t>
-      </w:r>
-      <w:proofErr w:type="spellStart"/>
-      <w:r>
-        <w:rPr>
-          <w:lang w:val="en-US"/>
-        </w:rPr>
-        <w:t>lwIP</w:t>
-      </w:r>
-      <w:proofErr w:type="spellEnd"/>
-      <w:r>
-        <w:rPr>
-          <w:lang w:val="en-US"/>
-        </w:rPr>
-        <w:t xml:space="preserve"> network stack.</w:t>
-      </w:r>
-    </w:p>
-    <w:p>
-      <w:pPr>
-        <w:rPr>
-          <w:lang w:val="en-US"/>
-        </w:rPr>
-      </w:pPr>
-      <w:r>
-        <w:rPr>
-          <w:lang w:val="en-US"/>
-        </w:rPr>
-        <w:t xml:space="preserve">CPU performance and memory requirements </w:t>
-      </w:r>
+        <w:rPr>
+          <w:lang w:val="en-US"/>
+        </w:rPr>
+      </w:pPr>
       <w:r>
         <w:rPr>
           <w:b/>
           <w:lang w:val="en-US"/>
         </w:rPr>
-        <w:t>TBD</w:t>
+        <w:t>Firmware</w:t>
+      </w:r>
+      <w:r>
+        <w:rPr>
+          <w:lang w:val="en-US"/>
+        </w:rPr>
+        <w:t xml:space="preserve"> describes the firmware running on the MCU.</w:t>
+      </w:r>
+      <w:r>
+        <w:rPr>
+          <w:lang w:val="en-US"/>
+        </w:rPr>
+        <w:t xml:space="preserve"> The MCUnity library for the firmware is programmed in </w:t>
+      </w:r>
+      <w:r>
+        <w:rPr>
+          <w:b/>
+          <w:lang w:val="en-US"/>
+        </w:rPr>
+        <w:t>C</w:t>
       </w:r>
       <w:r>
         <w:rPr>
@@ -1246,33 +1064,6 @@
     </w:p>
     <w:p>
       <w:pPr>
-        <w:pStyle w:val="Heading1"/>
-        <w:rPr>
-          <w:lang w:val="en-US"/>
-        </w:rPr>
-      </w:pPr>
-      <w:r>
-        <w:rPr>
-          <w:lang w:val="en-US"/>
-        </w:rPr>
-        <w:t>Terminology</w:t>
-      </w:r>
-    </w:p>
-    <w:p>
-      <w:pPr>
-        <w:rPr>
-          <w:lang w:val="en-US"/>
-        </w:rPr>
-      </w:pPr>
-      <w:r>
-        <w:rPr>
-          <w:lang w:val="en-US"/>
-        </w:rPr>
-        <w:t>Unless otherwise specified:</w:t>
-      </w:r>
-    </w:p>
-    <w:p>
-      <w:pPr>
         <w:rPr>
           <w:lang w:val="en-US"/>
         </w:rPr>
@@ -1282,46 +1073,45 @@
           <w:b/>
           <w:lang w:val="en-US"/>
         </w:rPr>
-        <w:t>Application</w:t>
-      </w:r>
-      <w:r>
-        <w:rPr>
-          <w:lang w:val="en-US"/>
-        </w:rPr>
-        <w:t xml:space="preserve"> describes the </w:t>
-      </w:r>
-      <w:proofErr w:type="spellStart"/>
-      <w:r>
-        <w:rPr>
-          <w:lang w:val="en-US"/>
-        </w:rPr>
-        <w:t>MCUnity</w:t>
-      </w:r>
-      <w:proofErr w:type="spellEnd"/>
-      <w:r>
-        <w:rPr>
-          <w:lang w:val="en-US"/>
-        </w:rPr>
-        <w:t xml:space="preserve"> Unity application.</w:t>
-      </w:r>
-      <w:r>
-        <w:rPr>
-          <w:lang w:val="en-US"/>
-        </w:rPr>
-        <w:t xml:space="preserve"> The application is programmed in </w:t>
-      </w:r>
+        <w:t>Opcode</w:t>
+      </w:r>
+      <w:r>
+        <w:rPr>
+          <w:lang w:val="en-US"/>
+        </w:rPr>
+        <w:t xml:space="preserve"> (operation code) describes a unique 8-bit </w:t>
+      </w:r>
+      <w:r>
+        <w:rPr>
+          <w:lang w:val="en-US"/>
+        </w:rPr>
+        <w:t>operation</w:t>
+      </w:r>
+      <w:r>
+        <w:rPr>
+          <w:lang w:val="en-US"/>
+        </w:rPr>
+        <w:t xml:space="preserve"> identifier.</w:t>
+      </w:r>
+    </w:p>
+    <w:p>
+      <w:pPr>
+        <w:rPr>
+          <w:lang w:val="en-US"/>
+        </w:rPr>
+      </w:pPr>
       <w:r>
         <w:rPr>
           <w:b/>
           <w:lang w:val="en-US"/>
         </w:rPr>
-        <w:t>C#</w:t>
-      </w:r>
-      <w:r>
-        <w:rPr>
-          <w:lang w:val="en-US"/>
-        </w:rPr>
-        <w:t>.</w:t>
+        <w:t>Operation</w:t>
+      </w:r>
+      <w:r>
+        <w:rPr>
+          <w:lang w:val="en-US"/>
+        </w:rPr>
+        <w:t xml:space="preserve"> describes an MCUnity operation where the firmware sends a command to the application or the application sends a command to the firmware.</w:t>
       </w:r>
     </w:p>
     <w:p>
@@ -1335,146 +1125,13 @@
           <w:b/>
           <w:lang w:val="en-US"/>
         </w:rPr>
-        <w:t>Firmware</w:t>
-      </w:r>
-      <w:r>
-        <w:rPr>
-          <w:lang w:val="en-US"/>
-        </w:rPr>
-        <w:t xml:space="preserve"> describes the firmware running on the MCU.</w:t>
-      </w:r>
-      <w:r>
-        <w:rPr>
-          <w:lang w:val="en-US"/>
-        </w:rPr>
-        <w:t xml:space="preserve"> The </w:t>
-      </w:r>
-      <w:proofErr w:type="spellStart"/>
-      <w:r>
-        <w:rPr>
-          <w:lang w:val="en-US"/>
-        </w:rPr>
-        <w:t>MCUnity</w:t>
-      </w:r>
-      <w:proofErr w:type="spellEnd"/>
-      <w:r>
-        <w:rPr>
-          <w:lang w:val="en-US"/>
-        </w:rPr>
-        <w:t xml:space="preserve"> library for the firmware is programmed in </w:t>
-      </w:r>
-      <w:r>
-        <w:rPr>
-          <w:b/>
-          <w:lang w:val="en-US"/>
-        </w:rPr>
-        <w:t>C</w:t>
-      </w:r>
-      <w:r>
-        <w:rPr>
-          <w:lang w:val="en-US"/>
-        </w:rPr>
-        <w:t>.</w:t>
-      </w:r>
-    </w:p>
-    <w:p>
-      <w:pPr>
-        <w:rPr>
-          <w:lang w:val="en-US"/>
-        </w:rPr>
-      </w:pPr>
-      <w:r>
-        <w:rPr>
-          <w:b/>
-          <w:lang w:val="en-US"/>
-        </w:rPr>
-        <w:t>Opcode</w:t>
-      </w:r>
-      <w:r>
-        <w:rPr>
-          <w:lang w:val="en-US"/>
-        </w:rPr>
-        <w:t xml:space="preserve"> (operation code) describes a unique 8-bit </w:t>
-      </w:r>
-      <w:r>
-        <w:rPr>
-          <w:lang w:val="en-US"/>
-        </w:rPr>
-        <w:t>operation</w:t>
-      </w:r>
-      <w:r>
-        <w:rPr>
-          <w:lang w:val="en-US"/>
-        </w:rPr>
-        <w:t xml:space="preserve"> identifier.</w:t>
-      </w:r>
-    </w:p>
-    <w:p>
-      <w:pPr>
-        <w:rPr>
-          <w:lang w:val="en-US"/>
-        </w:rPr>
-      </w:pPr>
-      <w:r>
-        <w:rPr>
-          <w:b/>
-          <w:lang w:val="en-US"/>
-        </w:rPr>
-        <w:t>Operation</w:t>
-      </w:r>
-      <w:r>
-        <w:rPr>
-          <w:lang w:val="en-US"/>
-        </w:rPr>
-        <w:t xml:space="preserve"> describes an </w:t>
-      </w:r>
-      <w:proofErr w:type="spellStart"/>
-      <w:r>
-        <w:rPr>
-          <w:lang w:val="en-US"/>
-        </w:rPr>
-        <w:t>MCUnity</w:t>
-      </w:r>
-      <w:proofErr w:type="spellEnd"/>
-      <w:r>
-        <w:rPr>
-          <w:lang w:val="en-US"/>
-        </w:rPr>
-        <w:t xml:space="preserve"> operation where the firmware sends a command to the application or the application sends a command to the firmware.</w:t>
-      </w:r>
-    </w:p>
-    <w:p>
-      <w:pPr>
-        <w:rPr>
-          <w:lang w:val="en-US"/>
-        </w:rPr>
-      </w:pPr>
-      <w:r>
-        <w:rPr>
-          <w:b/>
-          <w:lang w:val="en-US"/>
-        </w:rPr>
         <w:t>Packet</w:t>
       </w:r>
       <w:r>
         <w:rPr>
           <w:lang w:val="en-US"/>
         </w:rPr>
-        <w:t xml:space="preserve"> describes the payload of a UDP packet sent between the application and the firmware on the </w:t>
-      </w:r>
-      <w:proofErr w:type="spellStart"/>
-      <w:r>
-        <w:rPr>
-          <w:lang w:val="en-US"/>
-        </w:rPr>
-        <w:t>MCUnity</w:t>
-      </w:r>
-      <w:proofErr w:type="spellEnd"/>
-      <w:r>
-        <w:rPr>
-          <w:lang w:val="en-US"/>
-        </w:rPr>
-        <w:t xml:space="preserve"> port (55555, or “five fives”).</w:t>
+        <w:t xml:space="preserve"> describes the payload of a UDP packet sent between the application and the firmware on the MCUnity port (55555, or “five fives”).</w:t>
       </w:r>
     </w:p>
     <w:p>
@@ -1531,46 +1188,24 @@
           <w:lang w:val="en-US"/>
         </w:rPr>
       </w:pPr>
-      <w:proofErr w:type="spellStart"/>
-      <w:r>
-        <w:rPr>
-          <w:lang w:val="en-US"/>
-        </w:rPr>
-        <w:t>MCUnity</w:t>
-      </w:r>
-      <w:proofErr w:type="spellEnd"/>
-      <w:r>
-        <w:rPr>
-          <w:lang w:val="en-US"/>
-        </w:rPr>
-        <w:t xml:space="preserve"> uses UDP, with port 55555 (five fives).</w:t>
-      </w:r>
-    </w:p>
-    <w:p>
-      <w:pPr>
-        <w:rPr>
-          <w:lang w:val="en-US"/>
-        </w:rPr>
-      </w:pPr>
-      <w:r>
-        <w:rPr>
-          <w:lang w:val="en-US"/>
-        </w:rPr>
-        <w:t xml:space="preserve">In keeping with the choice of UDP, which is connectionless, the </w:t>
-      </w:r>
-      <w:proofErr w:type="spellStart"/>
-      <w:r>
-        <w:rPr>
-          <w:lang w:val="en-US"/>
-        </w:rPr>
-        <w:t>MCUnity</w:t>
-      </w:r>
-      <w:proofErr w:type="spellEnd"/>
-      <w:r>
-        <w:rPr>
-          <w:lang w:val="en-US"/>
-        </w:rPr>
-        <w:t xml:space="preserve"> protocol is based entirely on single packets.</w:t>
+      <w:r>
+        <w:rPr>
+          <w:lang w:val="en-US"/>
+        </w:rPr>
+        <w:t>MCUnity uses UDP, with port 55555 (five fives).</w:t>
+      </w:r>
+    </w:p>
+    <w:p>
+      <w:pPr>
+        <w:rPr>
+          <w:lang w:val="en-US"/>
+        </w:rPr>
+      </w:pPr>
+      <w:r>
+        <w:rPr>
+          <w:lang w:val="en-US"/>
+        </w:rPr>
+        <w:t>In keeping with the choice of UDP, which is connectionless, the MCUnity protocol is based entirely on single packets.</w:t>
       </w:r>
     </w:p>
     <w:p>
@@ -1582,19 +1217,11 @@
           <w:lang w:val="en-US"/>
         </w:rPr>
       </w:pPr>
-      <w:proofErr w:type="spellStart"/>
-      <w:r>
-        <w:rPr>
-          <w:lang w:val="en-US"/>
-        </w:rPr>
-        <w:t>MCUnity</w:t>
-      </w:r>
-      <w:proofErr w:type="spellEnd"/>
-      <w:r>
-        <w:rPr>
-          <w:lang w:val="en-US"/>
-        </w:rPr>
-        <w:t xml:space="preserve"> UDP transfers are strictly </w:t>
+      <w:r>
+        <w:rPr>
+          <w:lang w:val="en-US"/>
+        </w:rPr>
+        <w:t xml:space="preserve">MCUnity UDP transfers are strictly </w:t>
       </w:r>
       <w:r>
         <w:rPr>
@@ -1607,35 +1234,7 @@
         <w:rPr>
           <w:lang w:val="en-US"/>
         </w:rPr>
-        <w:t xml:space="preserve"> except for one situation: mutual discovery. Initially, the application and the firmware don’t know each other’s IP address. The application periodically sends a UDP broadcast packet on the </w:t>
-      </w:r>
-      <w:proofErr w:type="spellStart"/>
-      <w:r>
-        <w:rPr>
-          <w:lang w:val="en-US"/>
-        </w:rPr>
-        <w:t>MCUnity</w:t>
-      </w:r>
-      <w:proofErr w:type="spellEnd"/>
-      <w:r>
-        <w:rPr>
-          <w:lang w:val="en-US"/>
-        </w:rPr>
-        <w:t xml:space="preserve"> port which will be received by any MCU on the LAN that is running the </w:t>
-      </w:r>
-      <w:proofErr w:type="spellStart"/>
-      <w:r>
-        <w:rPr>
-          <w:lang w:val="en-US"/>
-        </w:rPr>
-        <w:t>MCUnity</w:t>
-      </w:r>
-      <w:proofErr w:type="spellEnd"/>
-      <w:r>
-        <w:rPr>
-          <w:lang w:val="en-US"/>
-        </w:rPr>
-        <w:t xml:space="preserve"> library. This will let the MCU know the IP address of the machine that runs the application. From then on, what logically follows is a phase where the MCU firmware will setup at least one GUI element, requiring transmission of one UDP packet to the application. Upon receiving that packet, the application will know the IP address of the MCU.</w:t>
+        <w:t xml:space="preserve"> except for one situation: mutual discovery. Initially, the application and the firmware don’t know each other’s IP address. The application periodically sends a UDP broadcast packet on the MCUnity port which will be received by any MCU on the LAN that is running the MCUnity library. This will let the MCU know the IP address of the machine that runs the application. From then on, what logically follows is a phase where the MCU firmware will setup at least one GUI element, requiring transmission of one UDP packet to the application. Upon receiving that packet, the application will know the IP address of the MCU.</w:t>
       </w:r>
     </w:p>
     <w:p>
@@ -1651,21 +1250,7 @@
         <w:rPr>
           <w:lang w:val="en-US"/>
         </w:rPr>
-        <w:t xml:space="preserve">For the purposes of this document, the terms “packet” and “payload” are interchangeable and both refer to the payload of a UDP packet sent between the application and the firmware on the </w:t>
-      </w:r>
-      <w:proofErr w:type="spellStart"/>
-      <w:r>
-        <w:rPr>
-          <w:lang w:val="en-US"/>
-        </w:rPr>
-        <w:t>MCUnity</w:t>
-      </w:r>
-      <w:proofErr w:type="spellEnd"/>
-      <w:r>
-        <w:rPr>
-          <w:lang w:val="en-US"/>
-        </w:rPr>
-        <w:t xml:space="preserve"> port.</w:t>
+        <w:t>For the purposes of this document, the terms “packet” and “payload” are interchangeable and both refer to the payload of a UDP packet sent between the application and the firmware on the MCUnity port.</w:t>
       </w:r>
     </w:p>
     <w:p>
@@ -1703,41 +1288,64 @@
         <w:rPr>
           <w:lang w:val="en-US"/>
         </w:rPr>
-        <w:t>A packet may contain at most one variable-length field, which must always be the last field in the packet. This is to eliminate the need to generate, transmit and decode field length fields.</w:t>
-      </w:r>
-    </w:p>
-    <w:p>
-      <w:pPr>
-        <w:tabs>
-          <w:tab w:val="left" w:pos="3725"/>
-        </w:tabs>
-        <w:rPr>
-          <w:lang w:val="en-US"/>
-        </w:rPr>
-      </w:pPr>
-      <w:r>
-        <w:rPr>
-          <w:lang w:val="en-US"/>
-        </w:rPr>
-        <w:t xml:space="preserve">In a general fashion, variable-length packets are not recommended. </w:t>
-      </w:r>
-      <w:r>
-        <w:rPr>
-          <w:lang w:val="en-US"/>
-        </w:rPr>
-        <w:t>Keep in mind that MCU have very limited processing and memory resources. Always attempt to use a fixed-length packet format w</w:t>
-      </w:r>
-      <w:r>
-        <w:rPr>
-          <w:lang w:val="en-US"/>
-        </w:rPr>
-        <w:t>hen implementing new operations. Consider that it will be faster for the firmware to call</w:t>
-      </w:r>
-      <w:r>
-        <w:rPr>
-          <w:lang w:val="en-US"/>
-        </w:rPr>
-        <w:t xml:space="preserve"> a fixed-length operation a</w:t>
+        <w:t>A packet may contain at most one variable-length field, which must always be the last field in the packet. This is to eliminate the need to gene</w:t>
+      </w:r>
+      <w:r>
+        <w:rPr>
+          <w:lang w:val="en-US"/>
+        </w:rPr>
+        <w:t>rate, transmit and decode field-</w:t>
+      </w:r>
+      <w:r>
+        <w:rPr>
+          <w:lang w:val="en-US"/>
+        </w:rPr>
+        <w:t>length fields.</w:t>
+      </w:r>
+    </w:p>
+    <w:p>
+      <w:pPr>
+        <w:pStyle w:val="Heading2"/>
+        <w:rPr>
+          <w:lang w:val="en-US"/>
+        </w:rPr>
+      </w:pPr>
+      <w:r>
+        <w:rPr>
+          <w:lang w:val="en-US"/>
+        </w:rPr>
+        <w:t>Operation Sets</w:t>
+      </w:r>
+    </w:p>
+    <w:p>
+      <w:pPr>
+        <w:rPr>
+          <w:lang w:val="en-US"/>
+        </w:rPr>
+      </w:pPr>
+      <w:r>
+        <w:rPr>
+          <w:lang w:val="en-US"/>
+        </w:rPr>
+        <w:t>For a given</w:t>
+      </w:r>
+      <w:r>
+        <w:rPr>
+          <w:lang w:val="en-US"/>
+        </w:rPr>
+        <w:t xml:space="preserve"> variable type</w:t>
+      </w:r>
+      <w:r>
+        <w:rPr>
+          <w:lang w:val="en-US"/>
+        </w:rPr>
+        <w:t xml:space="preserve"> there are up to four possible packets / operations</w:t>
+      </w:r>
+      <w:r>
+        <w:rPr>
+          <w:lang w:val="en-US"/>
+        </w:rPr>
+        <w:t>.</w:t>
       </w:r>
       <w:r>
         <w:rPr>
@@ -1749,7 +1357,103 @@
         <w:rPr>
           <w:lang w:val="en-US"/>
         </w:rPr>
-        <w:t xml:space="preserve">variable number of times than it would be to generate or decode variable-length packets. </w:t>
+        <w:t>Opcodes are selected so that their first six bits are identical for a given variable type. The two least significant bit are always the same for an operation type:</w:t>
+      </w:r>
+    </w:p>
+    <w:p>
+      <w:pPr>
+        <w:pStyle w:val="ListParagraph"/>
+        <w:numPr>
+          <w:ilvl w:val="0"/>
+          <w:numId w:val="6"/>
+        </w:numPr>
+        <w:rPr>
+          <w:lang w:val="en-US"/>
+        </w:rPr>
+      </w:pPr>
+      <w:r>
+        <w:rPr>
+          <w:lang w:val="en-US"/>
+        </w:rPr>
+        <w:t xml:space="preserve">00 - </w:t>
+      </w:r>
+      <w:r>
+        <w:rPr>
+          <w:lang w:val="en-US"/>
+        </w:rPr>
+        <w:t>Setup: the firmware registers a variable of the type with MCUnity</w:t>
+      </w:r>
+    </w:p>
+    <w:p>
+      <w:pPr>
+        <w:pStyle w:val="ListParagraph"/>
+        <w:numPr>
+          <w:ilvl w:val="0"/>
+          <w:numId w:val="6"/>
+        </w:numPr>
+        <w:rPr>
+          <w:lang w:val="en-US"/>
+        </w:rPr>
+      </w:pPr>
+      <w:r>
+        <w:rPr>
+          <w:lang w:val="en-US"/>
+        </w:rPr>
+        <w:t xml:space="preserve">01 - </w:t>
+      </w:r>
+      <w:r>
+        <w:rPr>
+          <w:lang w:val="en-US"/>
+        </w:rPr>
+        <w:t>Set: the app sends a new value for a variable of the type</w:t>
+      </w:r>
+    </w:p>
+    <w:p>
+      <w:pPr>
+        <w:pStyle w:val="ListParagraph"/>
+        <w:numPr>
+          <w:ilvl w:val="0"/>
+          <w:numId w:val="6"/>
+        </w:numPr>
+        <w:rPr>
+          <w:lang w:val="en-US"/>
+        </w:rPr>
+      </w:pPr>
+      <w:r>
+        <w:rPr>
+          <w:lang w:val="en-US"/>
+        </w:rPr>
+        <w:t xml:space="preserve">10 - </w:t>
+      </w:r>
+      <w:r>
+        <w:rPr>
+          <w:lang w:val="en-US"/>
+        </w:rPr>
+        <w:t>Update: the firmware updates all variables of the type</w:t>
+      </w:r>
+    </w:p>
+    <w:p>
+      <w:pPr>
+        <w:pStyle w:val="ListParagraph"/>
+        <w:numPr>
+          <w:ilvl w:val="0"/>
+          <w:numId w:val="6"/>
+        </w:numPr>
+        <w:rPr>
+          <w:lang w:val="en-US"/>
+        </w:rPr>
+      </w:pPr>
+      <w:r>
+        <w:rPr>
+          <w:lang w:val="en-US"/>
+        </w:rPr>
+        <w:t xml:space="preserve">11 - </w:t>
+      </w:r>
+      <w:r>
+        <w:rPr>
+          <w:lang w:val="en-US"/>
+        </w:rPr>
+        <w:t>Request: the app requests an Update (see above)</w:t>
       </w:r>
     </w:p>
     <w:p>
@@ -1759,19 +1463,13 @@
           <w:lang w:val="en-US"/>
         </w:rPr>
       </w:pPr>
-      <w:proofErr w:type="spellStart"/>
-      <w:r>
-        <w:rPr>
-          <w:lang w:val="en-US"/>
-        </w:rPr>
-        <w:t>MCUnity</w:t>
-      </w:r>
-      <w:proofErr w:type="spellEnd"/>
-      <w:r>
-        <w:rPr>
-          <w:lang w:val="en-US"/>
-        </w:rPr>
-        <w:t xml:space="preserve"> Operation</w:t>
+      <w:bookmarkStart w:id="0" w:name="_GoBack"/>
+      <w:bookmarkEnd w:id="0"/>
+      <w:r>
+        <w:rPr>
+          <w:lang w:val="en-US"/>
+        </w:rPr>
+        <w:t>MCUnity Operation</w:t>
       </w:r>
       <w:r>
         <w:rPr>
@@ -2274,7 +1972,6 @@
         <w:rPr>
           <w:lang w:val="en-US"/>
         </w:rPr>
-        <w:lastRenderedPageBreak/>
         <w:t xml:space="preserve">The application uses a </w:t>
       </w:r>
       <w:r>
@@ -2327,21 +2024,7 @@
         <w:rPr>
           <w:lang w:val="en-US"/>
         </w:rPr>
-        <w:t xml:space="preserve">Therefore, implementing an </w:t>
-      </w:r>
-      <w:proofErr w:type="spellStart"/>
-      <w:r>
-        <w:rPr>
-          <w:lang w:val="en-US"/>
-        </w:rPr>
-        <w:t>MCUnity</w:t>
-      </w:r>
-      <w:proofErr w:type="spellEnd"/>
-      <w:r>
-        <w:rPr>
-          <w:lang w:val="en-US"/>
-        </w:rPr>
-        <w:t xml:space="preserve"> operation takes the following steps:</w:t>
+        <w:t>Therefore, implementing an MCUnity operation takes the following steps:</w:t>
       </w:r>
     </w:p>
     <w:p>
@@ -2531,33 +2214,11 @@
           <w:lang w:val="en-US"/>
         </w:rPr>
       </w:pPr>
-      <w:proofErr w:type="spellStart"/>
-      <w:r>
-        <w:rPr>
-          <w:lang w:val="en-US"/>
-        </w:rPr>
-        <w:t>MCUnity</w:t>
-      </w:r>
-      <w:proofErr w:type="spellEnd"/>
-      <w:r>
-        <w:rPr>
-          <w:lang w:val="en-US"/>
-        </w:rPr>
-        <w:t xml:space="preserve"> provides the ability to trigger calls to firmware functions from the </w:t>
-      </w:r>
-      <w:proofErr w:type="spellStart"/>
-      <w:r>
-        <w:rPr>
-          <w:lang w:val="en-US"/>
-        </w:rPr>
-        <w:t>MCUnity</w:t>
-      </w:r>
-      <w:proofErr w:type="spellEnd"/>
-      <w:r>
-        <w:rPr>
-          <w:lang w:val="en-US"/>
-        </w:rPr>
-        <w:t xml:space="preserve"> application.</w:t>
+      <w:r>
+        <w:rPr>
+          <w:lang w:val="en-US"/>
+        </w:rPr>
+        <w:t>MCUnity provides the ability to trigger calls to firmware functions from the MCUnity application.</w:t>
       </w:r>
     </w:p>
     <w:p>
@@ -2780,6 +2441,7 @@
         <w:rPr>
           <w:lang w:val="en-US"/>
         </w:rPr>
+        <w:lastRenderedPageBreak/>
         <w:t>Upon receiving this packet, the firmware saves its source IP address and</w:t>
       </w:r>
       <w:r>
@@ -2827,7 +2489,6 @@
         <w:rPr>
           <w:lang w:val="en-US"/>
         </w:rPr>
-        <w:lastRenderedPageBreak/>
         <w:t>Firmware variables that are modified:</w:t>
       </w:r>
     </w:p>
@@ -2855,21 +2516,7 @@
           <w:lang w:val="en-US"/>
         </w:rPr>
         <w:tab/>
-        <w:t xml:space="preserve">IP address of the machine running the </w:t>
-      </w:r>
-      <w:proofErr w:type="spellStart"/>
-      <w:r>
-        <w:rPr>
-          <w:lang w:val="en-US"/>
-        </w:rPr>
-        <w:t>MCUnity</w:t>
-      </w:r>
-      <w:proofErr w:type="spellEnd"/>
-      <w:r>
-        <w:rPr>
-          <w:lang w:val="en-US"/>
-        </w:rPr>
-        <w:t xml:space="preserve"> application</w:t>
+        <w:t>IP address of the machine running the MCUnity application</w:t>
       </w:r>
     </w:p>
     <w:p>
@@ -2896,20 +2543,61 @@
           <w:lang w:val="en-US"/>
         </w:rPr>
         <w:tab/>
+        <w:t>MCUnity system state (firmware copy)</w:t>
+      </w:r>
+    </w:p>
+    <w:p>
+      <w:pPr>
+        <w:pStyle w:val="Heading2"/>
+        <w:rPr>
+          <w:lang w:val="en-US"/>
+        </w:rPr>
+      </w:pPr>
+      <w:r>
+        <w:rPr>
+          <w:lang w:val="en-US"/>
+        </w:rPr>
+        <w:t>(A002) Force Setup</w:t>
+      </w:r>
+    </w:p>
+    <w:p>
+      <w:pPr>
+        <w:rPr>
+          <w:lang w:val="en-US"/>
+        </w:rPr>
+      </w:pPr>
+      <w:r>
+        <w:rPr>
+          <w:lang w:val="en-US"/>
+        </w:rPr>
+        <w:t>Purpose: in case the application exits and restarts while the firmware is still running, causes the firmware to perform its setup operations again.</w:t>
+      </w:r>
+    </w:p>
+    <w:p>
+      <w:pPr>
+        <w:rPr>
+          <w:lang w:val="en-US"/>
+        </w:rPr>
+      </w:pPr>
+      <w:r>
+        <w:rPr>
+          <w:lang w:val="en-US"/>
+        </w:rPr>
+        <w:t xml:space="preserve">This also causes the firmware to transition from “update” mode back to “setup” mode while this operation is performed. This feature may be useful if the sequence of setup operations can be interrupted by </w:t>
       </w:r>
       <w:proofErr w:type="spellStart"/>
       <w:r>
         <w:rPr>
           <w:lang w:val="en-US"/>
         </w:rPr>
-        <w:t>MCUnity</w:t>
+        <w:t>FreeRTOS</w:t>
       </w:r>
       <w:proofErr w:type="spellEnd"/>
       <w:r>
         <w:rPr>
           <w:lang w:val="en-US"/>
         </w:rPr>
-        <w:t xml:space="preserve"> system state (firmware copy)</w:t>
+        <w:t xml:space="preserve"> and another part of the firmware attempts to update the remote GUI.</w:t>
       </w:r>
     </w:p>
     <w:p>
@@ -2923,60 +2611,6 @@
         <w:rPr>
           <w:lang w:val="en-US"/>
         </w:rPr>
-        <w:t>(A002) Force Setup</w:t>
-      </w:r>
-    </w:p>
-    <w:p>
-      <w:pPr>
-        <w:rPr>
-          <w:lang w:val="en-US"/>
-        </w:rPr>
-      </w:pPr>
-      <w:r>
-        <w:rPr>
-          <w:lang w:val="en-US"/>
-        </w:rPr>
-        <w:t>Purpose: in case the application exits and restarts while the firmware is still running, causes the firmware to perform its setup operations again.</w:t>
-      </w:r>
-    </w:p>
-    <w:p>
-      <w:pPr>
-        <w:rPr>
-          <w:lang w:val="en-US"/>
-        </w:rPr>
-      </w:pPr>
-      <w:r>
-        <w:rPr>
-          <w:lang w:val="en-US"/>
-        </w:rPr>
-        <w:t xml:space="preserve">This also causes the firmware to transition from “update” mode back to “setup” mode while this operation is performed. This feature may be useful if the sequence of setup operations can be interrupted by </w:t>
-      </w:r>
-      <w:proofErr w:type="spellStart"/>
-      <w:r>
-        <w:rPr>
-          <w:lang w:val="en-US"/>
-        </w:rPr>
-        <w:t>FreeRTOS</w:t>
-      </w:r>
-      <w:proofErr w:type="spellEnd"/>
-      <w:r>
-        <w:rPr>
-          <w:lang w:val="en-US"/>
-        </w:rPr>
-        <w:t xml:space="preserve"> and another part of the firmware attempts to update the remote GUI.</w:t>
-      </w:r>
-    </w:p>
-    <w:p>
-      <w:pPr>
-        <w:pStyle w:val="Heading2"/>
-        <w:rPr>
-          <w:lang w:val="en-US"/>
-        </w:rPr>
-      </w:pPr>
-      <w:r>
-        <w:rPr>
-          <w:lang w:val="en-US"/>
-        </w:rPr>
         <w:t>(A</w:t>
       </w:r>
       <w:r>
@@ -3002,21 +2636,7 @@
         <w:rPr>
           <w:lang w:val="en-US"/>
         </w:rPr>
-        <w:t xml:space="preserve">This operation causes the firmware to call a function that was previously registered with </w:t>
-      </w:r>
-      <w:proofErr w:type="spellStart"/>
-      <w:r>
-        <w:rPr>
-          <w:lang w:val="en-US"/>
-        </w:rPr>
-        <w:t>MCUnity</w:t>
-      </w:r>
-      <w:proofErr w:type="spellEnd"/>
-      <w:r>
-        <w:rPr>
-          <w:lang w:val="en-US"/>
-        </w:rPr>
-        <w:t xml:space="preserve"> (see operation F000).</w:t>
+        <w:t>This operation causes the firmware to call a function that was previously registered with MCUnity (see operation F000).</w:t>
       </w:r>
     </w:p>
     <w:p>
@@ -3263,49 +2883,22 @@
         <w:rPr>
           <w:lang w:val="en-US"/>
         </w:rPr>
-        <w:t xml:space="preserve">The unique index is generated by the </w:t>
+        <w:lastRenderedPageBreak/>
+        <w:t>The unique index is generated by the MCUnity library, which also reads the “</w:t>
       </w:r>
       <w:proofErr w:type="spellStart"/>
       <w:r>
         <w:rPr>
           <w:lang w:val="en-US"/>
         </w:rPr>
-        <w:t>MCUnity</w:t>
+        <w:t>int</w:t>
       </w:r>
       <w:proofErr w:type="spellEnd"/>
       <w:r>
         <w:rPr>
           <w:lang w:val="en-US"/>
         </w:rPr>
-        <w:t xml:space="preserve"> library, which also reads the “</w:t>
-      </w:r>
-      <w:proofErr w:type="spellStart"/>
-      <w:r>
-        <w:rPr>
-          <w:lang w:val="en-US"/>
-        </w:rPr>
-        <w:t>int</w:t>
-      </w:r>
-      <w:proofErr w:type="spellEnd"/>
-      <w:r>
-        <w:rPr>
-          <w:lang w:val="en-US"/>
-        </w:rPr>
-        <w:t xml:space="preserve">” variable’s current value. The remaining fields are passed as arguments to the </w:t>
-      </w:r>
-      <w:proofErr w:type="spellStart"/>
-      <w:r>
-        <w:rPr>
-          <w:lang w:val="en-US"/>
-        </w:rPr>
-        <w:t>MCUnity</w:t>
-      </w:r>
-      <w:proofErr w:type="spellEnd"/>
-      <w:r>
-        <w:rPr>
-          <w:lang w:val="en-US"/>
-        </w:rPr>
-        <w:t xml:space="preserve"> firmware function that initiates this </w:t>
+        <w:t xml:space="preserve">” variable’s current value. The remaining fields are passed as arguments to the MCUnity firmware function that initiates this </w:t>
       </w:r>
       <w:r>
         <w:rPr>
@@ -3421,7 +3014,6 @@
         <w:rPr>
           <w:lang w:val="en-US"/>
         </w:rPr>
-        <w:lastRenderedPageBreak/>
         <w:t>Implementation note: each firmware variable type has a dedicated trio of operations:</w:t>
       </w:r>
     </w:p>
@@ -3592,8 +3184,6 @@
         </w:rPr>
         <w:t>Future implementation will allow the firmware to specify the appearance and features of the GUI element for a specific variable.</w:t>
       </w:r>
-      <w:bookmarkStart w:id="0" w:name="_GoBack"/>
-      <w:bookmarkEnd w:id="0"/>
     </w:p>
     <w:p>
       <w:pPr>
@@ -3831,6 +3421,7 @@
         <w:rPr>
           <w:lang w:val="en-US"/>
         </w:rPr>
+        <w:lastRenderedPageBreak/>
         <w:t>GUI code for a button to send the value stored in that string to the firmware must call the method “</w:t>
       </w:r>
       <w:proofErr w:type="spellStart"/>
@@ -3846,13 +3437,7 @@
         <w:rPr>
           <w:lang w:val="en-US"/>
         </w:rPr>
-        <w:t xml:space="preserve">” which takes a variable’s index as its argument. This method will attempt to parse the relevant element of </w:t>
-      </w:r>
-      <w:r>
-        <w:rPr>
-          <w:lang w:val="en-US"/>
-        </w:rPr>
-        <w:t>“</w:t>
+        <w:t>” which takes a variable’s index as its argument. This method will attempt to parse the relevant element of “</w:t>
       </w:r>
       <w:proofErr w:type="spellStart"/>
       <w:r>
@@ -3867,13 +3452,7 @@
         <w:rPr>
           <w:lang w:val="en-US"/>
         </w:rPr>
-        <w:t>”</w:t>
-      </w:r>
-      <w:r>
-        <w:rPr>
-          <w:lang w:val="en-US"/>
-        </w:rPr>
-        <w:t xml:space="preserve"> into an “</w:t>
+        <w:t>” into an “</w:t>
       </w:r>
       <w:proofErr w:type="spellStart"/>
       <w:r>
@@ -4041,21 +3620,7 @@
         <w:rPr>
           <w:lang w:val="en-US"/>
         </w:rPr>
-        <w:t xml:space="preserve">The only way for the application to update its display of firmware variables with their current values is if the MCU sends updated values of those variables to the application. This </w:t>
-      </w:r>
-      <w:proofErr w:type="spellStart"/>
-      <w:r>
-        <w:rPr>
-          <w:lang w:val="en-US"/>
-        </w:rPr>
-        <w:t>MCUnity</w:t>
-      </w:r>
-      <w:proofErr w:type="spellEnd"/>
-      <w:r>
-        <w:rPr>
-          <w:lang w:val="en-US"/>
-        </w:rPr>
-        <w:t xml:space="preserve"> operation takes care of that.</w:t>
+        <w:t>The only way for the application to update its display of firmware variables with their current values is if the MCU sends updated values of those variables to the application. This MCUnity operation takes care of that.</w:t>
       </w:r>
     </w:p>
     <w:p>
@@ -4263,6 +3828,7 @@
         <w:rPr>
           <w:lang w:val="en-US"/>
         </w:rPr>
+        <w:lastRenderedPageBreak/>
         <w:t xml:space="preserve">It remains possible to send individual variables, of course, but sending them packed </w:t>
       </w:r>
       <w:r>
@@ -4300,14 +3866,7 @@
         <w:rPr>
           <w:lang w:val="en-US"/>
         </w:rPr>
-        <w:t xml:space="preserve">) because it is assumed a human user of the GUI cannot update more than one variable at a time, or within the time it takes the application to build </w:t>
-      </w:r>
-      <w:r>
-        <w:rPr>
-          <w:lang w:val="en-US"/>
-        </w:rPr>
-        <w:lastRenderedPageBreak/>
-        <w:t>and transmit a packet.</w:t>
+        <w:t>) because it is assumed a human user of the GUI cannot update more than one variable at a time, or within the time it takes the application to build and transmit a packet.</w:t>
       </w:r>
       <w:r>
         <w:rPr>
@@ -4436,52 +3995,79 @@
         <w:rPr>
           <w:lang w:val="en-US"/>
         </w:rPr>
-        <w:t xml:space="preserve">” variables registered with </w:t>
+        <w:t>” variables registered with MCUnity, which may not be efficient.</w:t>
+      </w:r>
+    </w:p>
+    <w:p>
+      <w:pPr>
+        <w:rPr>
+          <w:lang w:val="en-US"/>
+        </w:rPr>
+      </w:pPr>
+      <w:r>
+        <w:rPr>
+          <w:lang w:val="en-US"/>
+        </w:rPr>
+        <w:t>Application-side, call the method “</w:t>
       </w:r>
       <w:proofErr w:type="spellStart"/>
       <w:r>
         <w:rPr>
           <w:lang w:val="en-US"/>
         </w:rPr>
-        <w:t>MCUnity</w:t>
+        <w:t>request_int</w:t>
       </w:r>
       <w:proofErr w:type="spellEnd"/>
       <w:r>
         <w:rPr>
           <w:lang w:val="en-US"/>
         </w:rPr>
-        <w:t>, which may not be efficient.</w:t>
-      </w:r>
-    </w:p>
-    <w:p>
-      <w:pPr>
-        <w:rPr>
-          <w:lang w:val="en-US"/>
-        </w:rPr>
-      </w:pPr>
-      <w:r>
-        <w:rPr>
-          <w:lang w:val="en-US"/>
-        </w:rPr>
-        <w:t>Application-side, call the method “</w:t>
-      </w:r>
-      <w:proofErr w:type="spellStart"/>
-      <w:r>
-        <w:rPr>
-          <w:lang w:val="en-US"/>
-        </w:rPr>
-        <w:t>request_int</w:t>
-      </w:r>
-      <w:proofErr w:type="spellEnd"/>
-      <w:r>
-        <w:rPr>
-          <w:lang w:val="en-US"/>
-        </w:rPr>
         <w:t>” (no argument, no return value) to perform this operation.</w:t>
       </w:r>
     </w:p>
     <w:p>
       <w:pPr>
+        <w:pStyle w:val="Heading2"/>
+        <w:rPr>
+          <w:lang w:val="en-US"/>
+        </w:rPr>
+      </w:pPr>
+      <w:r>
+        <w:rPr>
+          <w:lang w:val="en-US"/>
+        </w:rPr>
+        <w:t>(F008) Setup MCU Display Name</w:t>
+      </w:r>
+    </w:p>
+    <w:p>
+      <w:pPr>
+        <w:rPr>
+          <w:lang w:val="en-US"/>
+        </w:rPr>
+      </w:pPr>
+      <w:r>
+        <w:rPr>
+          <w:highlight w:val="yellow"/>
+          <w:lang w:val="en-US"/>
+        </w:rPr>
+        <w:t>NOT IMPLEMENTED YET</w:t>
+      </w:r>
+    </w:p>
+    <w:p>
+      <w:pPr>
+        <w:rPr>
+          <w:lang w:val="en-US"/>
+        </w:rPr>
+      </w:pPr>
+      <w:r>
+        <w:rPr>
+          <w:lang w:val="en-US"/>
+        </w:rPr>
+        <w:t>This operation lets the MCU tell the app which name to display as the MCU’s name. This is only important if multiple MCU’s are connecting to the app. Note that display names don’t need to be unique: the app differentiates between MCU’s primarily through their IP address.</w:t>
+      </w:r>
+    </w:p>
+    <w:p>
+      <w:pPr>
         <w:pStyle w:val="Heading1"/>
         <w:rPr>
           <w:lang w:val="en-US"/>
@@ -4518,7 +4104,49 @@
         <w:rPr>
           <w:lang w:val="en-US"/>
         </w:rPr>
-        <w:t>This is a 32-bit field present in:</w:t>
+        <w:t>Th</w:t>
+      </w:r>
+      <w:r>
+        <w:rPr>
+          <w:lang w:val="en-US"/>
+        </w:rPr>
+        <w:t>is is a 32-bit field present in a</w:t>
+      </w:r>
+      <w:r>
+        <w:rPr>
+          <w:lang w:val="en-US"/>
+        </w:rPr>
+        <w:t>ll “setup” operation packets</w:t>
+      </w:r>
+      <w:r>
+        <w:rPr>
+          <w:lang w:val="en-US"/>
+        </w:rPr>
+        <w:t xml:space="preserve">. </w:t>
+      </w:r>
+      <w:r>
+        <w:rPr>
+          <w:lang w:val="en-US"/>
+        </w:rPr>
+        <w:t xml:space="preserve">It </w:t>
+      </w:r>
+      <w:r>
+        <w:rPr>
+          <w:lang w:val="en-US"/>
+        </w:rPr>
+        <w:t>sets</w:t>
+      </w:r>
+      <w:r>
+        <w:rPr>
+          <w:lang w:val="en-US"/>
+        </w:rPr>
+        <w:t xml:space="preserve"> the appearance </w:t>
+      </w:r>
+      <w:r>
+        <w:rPr>
+          <w:lang w:val="en-US"/>
+        </w:rPr>
+        <w:t>of a GUI control:</w:t>
       </w:r>
     </w:p>
     <w:p>
@@ -4536,47 +4164,7 @@
         <w:rPr>
           <w:lang w:val="en-US"/>
         </w:rPr>
-        <w:t>All “setup” operation packets</w:t>
-      </w:r>
-    </w:p>
-    <w:p>
-      <w:pPr>
-        <w:rPr>
-          <w:lang w:val="en-US"/>
-        </w:rPr>
-      </w:pPr>
-      <w:r>
-        <w:rPr>
-          <w:lang w:val="en-US"/>
-        </w:rPr>
-        <w:t>It controls the appearance and modes of operation of a GUI control.</w:t>
-      </w:r>
-    </w:p>
-    <w:p>
-      <w:pPr>
-        <w:rPr>
-          <w:lang w:val="en-US"/>
-        </w:rPr>
-      </w:pPr>
-      <w:r>
-        <w:rPr>
-          <w:highlight w:val="yellow"/>
-          <w:lang w:val="en-US"/>
-        </w:rPr>
-        <w:t>THE FOLLOWING IS TENTATIVE AND NOT YET IMPLEMENTED</w:t>
-      </w:r>
-    </w:p>
-    <w:p>
-      <w:pPr>
-        <w:rPr>
-          <w:lang w:val="en-US"/>
-        </w:rPr>
-      </w:pPr>
-      <w:r>
-        <w:rPr>
-          <w:lang w:val="en-US"/>
-        </w:rPr>
-        <w:t>Sub-fields:</w:t>
+        <w:t>Bits 31...28: location – column</w:t>
       </w:r>
     </w:p>
     <w:p>
@@ -4594,38 +4182,31 @@
         <w:rPr>
           <w:lang w:val="en-US"/>
         </w:rPr>
-        <w:t>GUI layout:</w:t>
-      </w:r>
-    </w:p>
-    <w:p>
-      <w:pPr>
-        <w:pStyle w:val="ListParagraph"/>
-        <w:numPr>
-          <w:ilvl w:val="1"/>
-          <w:numId w:val="2"/>
-        </w:numPr>
-        <w:rPr>
-          <w:lang w:val="en-US"/>
-        </w:rPr>
-      </w:pPr>
-      <w:r>
-        <w:rPr>
-          <w:lang w:val="en-US"/>
-        </w:rPr>
-        <w:t xml:space="preserve">Control width: </w:t>
-      </w:r>
-      <w:r>
-        <w:rPr>
-          <w:b/>
-          <w:lang w:val="en-US"/>
-        </w:rPr>
-        <w:t>2 bits</w:t>
-      </w:r>
-      <w:r>
-        <w:rPr>
-          <w:lang w:val="en-US"/>
-        </w:rPr>
-        <w:t xml:space="preserve"> to set a control’s width to 25%, 50%, 75% or 100% of the overall width of the GUI.</w:t>
+        <w:t>Bits 27</w:t>
+      </w:r>
+      <w:r>
+        <w:rPr>
+          <w:lang w:val="en-US"/>
+        </w:rPr>
+        <w:t>...2</w:t>
+      </w:r>
+      <w:r>
+        <w:rPr>
+          <w:lang w:val="en-US"/>
+        </w:rPr>
+        <w:t>4</w:t>
+      </w:r>
+      <w:r>
+        <w:rPr>
+          <w:lang w:val="en-US"/>
+        </w:rPr>
+        <w:t>: location –</w:t>
+      </w:r>
+      <w:r>
+        <w:rPr>
+          <w:lang w:val="en-US"/>
+        </w:rPr>
+        <w:t xml:space="preserve"> row</w:t>
       </w:r>
     </w:p>
     <w:p>
@@ -4643,7 +4224,43 @@
         <w:rPr>
           <w:lang w:val="en-US"/>
         </w:rPr>
-        <w:t>GUI control type: this field dictates which type of Unity GUI control will be used. Control type dictates whether the control is interactive or not (i.e. text field versus input field).</w:t>
+        <w:t>Bits 23</w:t>
+      </w:r>
+      <w:r>
+        <w:rPr>
+          <w:lang w:val="en-US"/>
+        </w:rPr>
+        <w:t>..</w:t>
+      </w:r>
+      <w:r>
+        <w:rPr>
+          <w:lang w:val="en-US"/>
+        </w:rPr>
+        <w:t>.20</w:t>
+      </w:r>
+      <w:r>
+        <w:rPr>
+          <w:lang w:val="en-US"/>
+        </w:rPr>
+        <w:t xml:space="preserve">: </w:t>
+      </w:r>
+      <w:r>
+        <w:rPr>
+          <w:lang w:val="en-US"/>
+        </w:rPr>
+        <w:t>size</w:t>
+      </w:r>
+      <w:r>
+        <w:rPr>
+          <w:lang w:val="en-US"/>
+        </w:rPr>
+        <w:t xml:space="preserve"> – </w:t>
+      </w:r>
+      <w:r>
+        <w:rPr>
+          <w:lang w:val="en-US"/>
+        </w:rPr>
+        <w:t>width</w:t>
       </w:r>
     </w:p>
     <w:p>
@@ -4661,13 +4278,31 @@
         <w:rPr>
           <w:lang w:val="en-US"/>
         </w:rPr>
-        <w:t>GUI control’s color</w:t>
-      </w:r>
-      <w:r>
-        <w:rPr>
-          <w:lang w:val="en-US"/>
-        </w:rPr>
-        <w:t xml:space="preserve"> 1: 3 bits to set the color of the variable’s value</w:t>
+        <w:t>Bits 19</w:t>
+      </w:r>
+      <w:r>
+        <w:rPr>
+          <w:lang w:val="en-US"/>
+        </w:rPr>
+        <w:t>..</w:t>
+      </w:r>
+      <w:r>
+        <w:rPr>
+          <w:lang w:val="en-US"/>
+        </w:rPr>
+        <w:t>.16</w:t>
+      </w:r>
+      <w:r>
+        <w:rPr>
+          <w:lang w:val="en-US"/>
+        </w:rPr>
+        <w:t xml:space="preserve">: size – </w:t>
+      </w:r>
+      <w:r>
+        <w:rPr>
+          <w:lang w:val="en-US"/>
+        </w:rPr>
+        <w:t>height</w:t>
       </w:r>
     </w:p>
     <w:p>
@@ -4685,7 +4320,384 @@
         <w:rPr>
           <w:lang w:val="en-US"/>
         </w:rPr>
-        <w:t>GUI control’s color 2: 3 bits to set the color of the control itself</w:t>
+        <w:t>Bits 15</w:t>
+      </w:r>
+      <w:r>
+        <w:rPr>
+          <w:lang w:val="en-US"/>
+        </w:rPr>
+        <w:t>..</w:t>
+      </w:r>
+      <w:r>
+        <w:rPr>
+          <w:lang w:val="en-US"/>
+        </w:rPr>
+        <w:t>.12</w:t>
+      </w:r>
+      <w:r>
+        <w:rPr>
+          <w:lang w:val="en-US"/>
+        </w:rPr>
+        <w:t>:</w:t>
+      </w:r>
+      <w:r>
+        <w:rPr>
+          <w:lang w:val="en-US"/>
+        </w:rPr>
+        <w:t xml:space="preserve"> color 1</w:t>
+      </w:r>
+    </w:p>
+    <w:p>
+      <w:pPr>
+        <w:pStyle w:val="ListParagraph"/>
+        <w:numPr>
+          <w:ilvl w:val="0"/>
+          <w:numId w:val="2"/>
+        </w:numPr>
+        <w:rPr>
+          <w:lang w:val="en-US"/>
+        </w:rPr>
+      </w:pPr>
+      <w:r>
+        <w:rPr>
+          <w:lang w:val="en-US"/>
+        </w:rPr>
+        <w:t>Bits 11</w:t>
+      </w:r>
+      <w:r>
+        <w:rPr>
+          <w:lang w:val="en-US"/>
+        </w:rPr>
+        <w:t>..</w:t>
+      </w:r>
+      <w:r>
+        <w:rPr>
+          <w:lang w:val="en-US"/>
+        </w:rPr>
+        <w:t>.8</w:t>
+      </w:r>
+      <w:r>
+        <w:rPr>
+          <w:lang w:val="en-US"/>
+        </w:rPr>
+        <w:t>:</w:t>
+      </w:r>
+      <w:r>
+        <w:rPr>
+          <w:lang w:val="en-US"/>
+        </w:rPr>
+        <w:t xml:space="preserve"> color 2</w:t>
+      </w:r>
+    </w:p>
+    <w:p>
+      <w:pPr>
+        <w:pStyle w:val="ListParagraph"/>
+        <w:numPr>
+          <w:ilvl w:val="0"/>
+          <w:numId w:val="2"/>
+        </w:numPr>
+        <w:rPr>
+          <w:lang w:val="en-US"/>
+        </w:rPr>
+      </w:pPr>
+      <w:r>
+        <w:rPr>
+          <w:lang w:val="en-US"/>
+        </w:rPr>
+        <w:t>Bits 7…0: &lt;reserved&gt;</w:t>
+      </w:r>
+    </w:p>
+    <w:p>
+      <w:pPr>
+        <w:rPr>
+          <w:lang w:val="en-US"/>
+        </w:rPr>
+      </w:pPr>
+      <w:r>
+        <w:rPr>
+          <w:lang w:val="en-US"/>
+        </w:rPr>
+        <w:t>Notice that first four fields mimic</w:t>
+      </w:r>
+      <w:r>
+        <w:rPr>
+          <w:lang w:val="en-US"/>
+        </w:rPr>
+        <w:t xml:space="preserve"> the parameters of Unity’s “</w:t>
+      </w:r>
+      <w:proofErr w:type="spellStart"/>
+      <w:r>
+        <w:rPr>
+          <w:lang w:val="en-US"/>
+        </w:rPr>
+        <w:t>Rect</w:t>
+      </w:r>
+      <w:proofErr w:type="spellEnd"/>
+      <w:r>
+        <w:rPr>
+          <w:lang w:val="en-US"/>
+        </w:rPr>
+        <w:t>” object, which will be used to display a GUI control.</w:t>
+      </w:r>
+    </w:p>
+    <w:p>
+      <w:pPr>
+        <w:pStyle w:val="Heading3"/>
+        <w:rPr>
+          <w:lang w:val="en-US"/>
+        </w:rPr>
+      </w:pPr>
+      <w:r>
+        <w:rPr>
+          <w:lang w:val="en-US"/>
+        </w:rPr>
+        <w:lastRenderedPageBreak/>
+        <w:t>Basics of GUI Layout</w:t>
+      </w:r>
+    </w:p>
+    <w:p>
+      <w:pPr>
+        <w:rPr>
+          <w:lang w:val="en-US"/>
+        </w:rPr>
+      </w:pPr>
+      <w:r>
+        <w:rPr>
+          <w:lang w:val="en-US"/>
+        </w:rPr>
+        <w:t>The design of MCUnity makes no assumption as to the display size and definition of the machine that runs the MCUnity application.</w:t>
+      </w:r>
+    </w:p>
+    <w:p>
+      <w:pPr>
+        <w:rPr>
+          <w:lang w:val="en-US"/>
+        </w:rPr>
+      </w:pPr>
+      <w:r>
+        <w:rPr>
+          <w:lang w:val="en-US"/>
+        </w:rPr>
+        <w:t xml:space="preserve">This means screen coordinates and graphical object sizes must be expressed as </w:t>
+      </w:r>
+      <w:r>
+        <w:rPr>
+          <w:b/>
+          <w:lang w:val="en-US"/>
+        </w:rPr>
+        <w:t>fractions</w:t>
+      </w:r>
+      <w:r>
+        <w:rPr>
+          <w:lang w:val="en-US"/>
+        </w:rPr>
+        <w:t xml:space="preserve"> of the display’s definition.</w:t>
+      </w:r>
+    </w:p>
+    <w:p>
+      <w:pPr>
+        <w:rPr>
+          <w:lang w:val="en-US"/>
+        </w:rPr>
+      </w:pPr>
+      <w:r>
+        <w:rPr>
+          <w:lang w:val="en-US"/>
+        </w:rPr>
+        <w:t>To keep things simple yet provide the tools for flexible GUI design, MCUnity assigns one display “page”</w:t>
+      </w:r>
+      <w:r>
+        <w:rPr>
+          <w:lang w:val="en-US"/>
+        </w:rPr>
+        <w:t xml:space="preserve"> to each MCU con</w:t>
+      </w:r>
+      <w:r>
+        <w:rPr>
+          <w:lang w:val="en-US"/>
+        </w:rPr>
+        <w:t>nected to the application.</w:t>
+      </w:r>
+    </w:p>
+    <w:p>
+      <w:pPr>
+        <w:rPr>
+          <w:lang w:val="en-US"/>
+        </w:rPr>
+      </w:pPr>
+      <w:r>
+        <w:rPr>
+          <w:lang w:val="en-US"/>
+        </w:rPr>
+        <w:t xml:space="preserve">That page is organized as a grid of 16 x 16. Rectangular blocks </w:t>
+      </w:r>
+      <w:r>
+        <w:rPr>
+          <w:lang w:val="en-US"/>
+        </w:rPr>
+        <w:t>on that grid form a tile. Each tile corresponds to a single element setup by the MCU. In other words, each MCUnity setup function call on the MCU translates to a single GUI tile.</w:t>
+      </w:r>
+    </w:p>
+    <w:p>
+      <w:pPr>
+        <w:rPr>
+          <w:lang w:val="en-US"/>
+        </w:rPr>
+      </w:pPr>
+      <w:r>
+        <w:rPr>
+          <w:lang w:val="en-US"/>
+        </w:rPr>
+        <w:t>(Note that it is possible for the MCU to setup several tiles doing the exact same thing).</w:t>
+      </w:r>
+    </w:p>
+    <w:p>
+      <w:pPr>
+        <w:rPr>
+          <w:lang w:val="en-US"/>
+        </w:rPr>
+      </w:pPr>
+      <w:r>
+        <w:rPr>
+          <w:lang w:val="en-US"/>
+        </w:rPr>
+        <w:t>Tiles can be as small as 1 x 1 grid units, which means an MCU can setup as many as 256 GUI tiles or controls. It is expected no firmware debug task requiring the use of MCUnity will require a more complex GUI.</w:t>
+      </w:r>
+    </w:p>
+    <w:p>
+      <w:pPr>
+        <w:pStyle w:val="Heading3"/>
+        <w:rPr>
+          <w:lang w:val="en-US"/>
+        </w:rPr>
+      </w:pPr>
+      <w:r>
+        <w:rPr>
+          <w:lang w:val="en-US"/>
+        </w:rPr>
+        <w:t>Tile Specification in Firmware</w:t>
+      </w:r>
+    </w:p>
+    <w:p>
+      <w:pPr>
+        <w:rPr>
+          <w:lang w:val="en-US"/>
+        </w:rPr>
+      </w:pPr>
+      <w:r>
+        <w:rPr>
+          <w:lang w:val="en-US"/>
+        </w:rPr>
+        <w:t>Since a tile’s appearance is encoded as 4-bit values packed in</w:t>
+      </w:r>
+      <w:r>
+        <w:rPr>
+          <w:lang w:val="en-US"/>
+        </w:rPr>
+        <w:t>to</w:t>
+      </w:r>
+      <w:r>
+        <w:rPr>
+          <w:lang w:val="en-US"/>
+        </w:rPr>
+        <w:t xml:space="preserve"> a single 32-bit field, it isn’t very practical to specify when writing GUI code for the MCU.</w:t>
+      </w:r>
+    </w:p>
+    <w:p>
+      <w:pPr>
+        <w:rPr>
+          <w:lang w:val="en-US"/>
+        </w:rPr>
+      </w:pPr>
+      <w:r>
+        <w:rPr>
+          <w:lang w:val="en-US"/>
+        </w:rPr>
+        <w:t xml:space="preserve">To that end, use the </w:t>
+      </w:r>
+      <w:r>
+        <w:rPr>
+          <w:lang w:val="en-US"/>
+        </w:rPr>
+        <w:t xml:space="preserve">precompiler </w:t>
+      </w:r>
+      <w:r>
+        <w:rPr>
+          <w:lang w:val="en-US"/>
+        </w:rPr>
+        <w:t>macro “GUI_FLAGS”</w:t>
+      </w:r>
+      <w:r>
+        <w:rPr>
+          <w:lang w:val="en-US"/>
+        </w:rPr>
+        <w:t xml:space="preserve"> to create the appropriate constants, for example:</w:t>
+      </w:r>
+    </w:p>
+    <w:p>
+      <w:pPr>
+        <w:pBdr>
+          <w:top w:val="single" w:sz="4" w:space="1" w:color="auto"/>
+          <w:left w:val="single" w:sz="4" w:space="4" w:color="auto"/>
+          <w:bottom w:val="single" w:sz="4" w:space="1" w:color="auto"/>
+          <w:right w:val="single" w:sz="4" w:space="4" w:color="auto"/>
+          <w:between w:val="single" w:sz="4" w:space="1" w:color="auto"/>
+          <w:bar w:val="single" w:sz="4" w:color="auto"/>
+        </w:pBdr>
+        <w:ind w:firstLine="360"/>
+        <w:rPr>
+          <w:lang w:val="en-US"/>
+        </w:rPr>
+      </w:pPr>
+      <w:r>
+        <w:rPr>
+          <w:lang w:val="en-US"/>
+        </w:rPr>
+        <w:t>#define</w:t>
+      </w:r>
+      <w:r>
+        <w:rPr>
+          <w:lang w:val="en-US"/>
+        </w:rPr>
+        <w:tab/>
+      </w:r>
+      <w:r>
+        <w:rPr>
+          <w:lang w:val="en-US"/>
+        </w:rPr>
+        <w:t>GUI1</w:t>
+      </w:r>
+      <w:r>
+        <w:rPr>
+          <w:lang w:val="en-US"/>
+        </w:rPr>
+        <w:tab/>
+        <w:t>GUI_FLAGS(1,2,3,4,5,6,7</w:t>
+      </w:r>
+      <w:r>
+        <w:rPr>
+          <w:lang w:val="en-US"/>
+        </w:rPr>
+        <w:t>)</w:t>
+      </w:r>
+    </w:p>
+    <w:p>
+      <w:pPr>
+        <w:rPr>
+          <w:lang w:val="en-US"/>
+        </w:rPr>
+      </w:pPr>
+      <w:r>
+        <w:rPr>
+          <w:lang w:val="en-US"/>
+        </w:rPr>
+        <w:t>Defines a 32-bit constant “GUI1” which represents a tile located in column 1, row 2, sized 3 x 4 grid array units, with colors 5 and 6, and the reserved sub-field set to 7.</w:t>
+      </w:r>
+      <w:r>
+        <w:rPr>
+          <w:lang w:val="en-US"/>
+        </w:rPr>
+        <w:t xml:space="preserve"> This constant can be passed as the “flags” argument to any MCUnity setup function.</w:t>
       </w:r>
     </w:p>
     <w:p>
@@ -4727,30 +4739,73 @@
         <w:rPr>
           <w:lang w:val="en-US"/>
         </w:rPr>
+        <w:t xml:space="preserve">Application data members (or </w:t>
+      </w:r>
+      <w:proofErr w:type="gramStart"/>
+      <w:r>
+        <w:rPr>
+          <w:lang w:val="en-US"/>
+        </w:rPr>
+        <w:t>fields ?</w:t>
+      </w:r>
+      <w:proofErr w:type="gramEnd"/>
+      <w:r>
+        <w:rPr>
+          <w:lang w:val="en-US"/>
+        </w:rPr>
+        <w:t xml:space="preserve"> see C# doc)</w:t>
+      </w:r>
+    </w:p>
+    <w:p>
+      <w:pPr>
+        <w:rPr>
+          <w:lang w:val="en-US"/>
+        </w:rPr>
+      </w:pPr>
+    </w:p>
+    <w:p>
+      <w:pPr>
+        <w:pStyle w:val="Heading1"/>
+        <w:rPr>
+          <w:lang w:val="en-US"/>
+        </w:rPr>
+      </w:pPr>
+      <w:r>
+        <w:rPr>
+          <w:lang w:val="en-US"/>
+        </w:rPr>
         <w:lastRenderedPageBreak/>
-        <w:t xml:space="preserve">Application data members (or </w:t>
-      </w:r>
-      <w:proofErr w:type="gramStart"/>
-      <w:r>
-        <w:rPr>
-          <w:lang w:val="en-US"/>
-        </w:rPr>
-        <w:t>fields ?</w:t>
-      </w:r>
-      <w:proofErr w:type="gramEnd"/>
-      <w:r>
-        <w:rPr>
-          <w:lang w:val="en-US"/>
-        </w:rPr>
-        <w:t xml:space="preserve"> see C# doc)</w:t>
-      </w:r>
-    </w:p>
-    <w:p>
-      <w:pPr>
-        <w:rPr>
-          <w:lang w:val="en-US"/>
-        </w:rPr>
-      </w:pPr>
+        <w:t>Support for Multiple MCU</w:t>
+      </w:r>
+    </w:p>
+    <w:p>
+      <w:pPr>
+        <w:rPr>
+          <w:lang w:val="en-US"/>
+        </w:rPr>
+      </w:pPr>
+      <w:r>
+        <w:rPr>
+          <w:highlight w:val="yellow"/>
+          <w:lang w:val="en-US"/>
+        </w:rPr>
+        <w:t>PRELIMINARY: USE TABS</w:t>
+      </w:r>
+    </w:p>
+    <w:p>
+      <w:pPr>
+        <w:rPr>
+          <w:i/>
+          <w:lang w:val="en-US"/>
+        </w:rPr>
+      </w:pPr>
+      <w:r>
+        <w:rPr>
+          <w:i/>
+          <w:lang w:val="en-US"/>
+        </w:rPr>
+        <w:t>Also, simply add a dimension to all arrays used to store GUI setup information, that index identifying the MCU. MCU indices can be derived from the last byte of their IP address (on a LAN) going through a LUT to keep the arrays at a reasonable size on mobile devices.</w:t>
+      </w:r>
     </w:p>
     <w:p>
       <w:pPr>
@@ -4763,7 +4818,13 @@
         <w:rPr>
           <w:lang w:val="en-US"/>
         </w:rPr>
-        <w:t>Support for Multiple MCU</w:t>
+        <w:t>Firmware Design</w:t>
+      </w:r>
+      <w:r>
+        <w:rPr>
+          <w:lang w:val="en-US"/>
+        </w:rPr>
+        <w:t xml:space="preserve"> with MCUnity</w:t>
       </w:r>
     </w:p>
     <w:p>
@@ -4777,63 +4838,6 @@
           <w:highlight w:val="yellow"/>
           <w:lang w:val="en-US"/>
         </w:rPr>
-        <w:t>PRELIMINARY: USE TABS</w:t>
-      </w:r>
-    </w:p>
-    <w:p>
-      <w:pPr>
-        <w:rPr>
-          <w:i/>
-          <w:lang w:val="en-US"/>
-        </w:rPr>
-      </w:pPr>
-      <w:r>
-        <w:rPr>
-          <w:i/>
-          <w:lang w:val="en-US"/>
-        </w:rPr>
-        <w:t>Also, simply add a dimension to all arrays used to store GUI setup information, that index identifying the MCU. MCU indices can be derived from the last byte of their IP address (on a LAN) going through a LUT to keep the arrays at a reasonable size on mobile devices.</w:t>
-      </w:r>
-    </w:p>
-    <w:p>
-      <w:pPr>
-        <w:pStyle w:val="Heading1"/>
-        <w:rPr>
-          <w:lang w:val="en-US"/>
-        </w:rPr>
-      </w:pPr>
-      <w:r>
-        <w:rPr>
-          <w:lang w:val="en-US"/>
-        </w:rPr>
-        <w:t>Firmware Design</w:t>
-      </w:r>
-      <w:r>
-        <w:rPr>
-          <w:lang w:val="en-US"/>
-        </w:rPr>
-        <w:t xml:space="preserve"> with </w:t>
-      </w:r>
-      <w:proofErr w:type="spellStart"/>
-      <w:r>
-        <w:rPr>
-          <w:lang w:val="en-US"/>
-        </w:rPr>
-        <w:t>MCUnity</w:t>
-      </w:r>
-      <w:proofErr w:type="spellEnd"/>
-    </w:p>
-    <w:p>
-      <w:pPr>
-        <w:rPr>
-          <w:lang w:val="en-US"/>
-        </w:rPr>
-      </w:pPr>
-      <w:r>
-        <w:rPr>
-          <w:highlight w:val="yellow"/>
-          <w:lang w:val="en-US"/>
-        </w:rPr>
         <w:t>This may need to go into some sort of user / developer guide.</w:t>
       </w:r>
     </w:p>
@@ -4859,21 +4863,7 @@
         <w:rPr>
           <w:lang w:val="en-US"/>
         </w:rPr>
-        <w:t xml:space="preserve"> best practices for integrating </w:t>
-      </w:r>
-      <w:proofErr w:type="spellStart"/>
-      <w:r>
-        <w:rPr>
-          <w:lang w:val="en-US"/>
-        </w:rPr>
-        <w:t>MCUnity</w:t>
-      </w:r>
-      <w:proofErr w:type="spellEnd"/>
-      <w:r>
-        <w:rPr>
-          <w:lang w:val="en-US"/>
-        </w:rPr>
-        <w:t xml:space="preserve"> into a firmware design.</w:t>
+        <w:t xml:space="preserve"> best practices for integrating MCUnity into a firmware design.</w:t>
       </w:r>
     </w:p>
     <w:p>
@@ -4900,35 +4890,7 @@
         <w:rPr>
           <w:lang w:val="en-US"/>
         </w:rPr>
-        <w:t xml:space="preserve">In order to keep firmware source code clean and make it easy to exclude </w:t>
-      </w:r>
-      <w:proofErr w:type="spellStart"/>
-      <w:r>
-        <w:rPr>
-          <w:lang w:val="en-US"/>
-        </w:rPr>
-        <w:t>MCUnity</w:t>
-      </w:r>
-      <w:proofErr w:type="spellEnd"/>
-      <w:r>
-        <w:rPr>
-          <w:lang w:val="en-US"/>
-        </w:rPr>
-        <w:t xml:space="preserve"> calls from compilation, </w:t>
-      </w:r>
-      <w:proofErr w:type="spellStart"/>
-      <w:r>
-        <w:rPr>
-          <w:lang w:val="en-US"/>
-        </w:rPr>
-        <w:t>MCUnity</w:t>
-      </w:r>
-      <w:proofErr w:type="spellEnd"/>
-      <w:r>
-        <w:rPr>
-          <w:lang w:val="en-US"/>
-        </w:rPr>
-        <w:t xml:space="preserve"> should be integrated only in the firmware’s main source file.</w:t>
+        <w:t>In order to keep firmware source code clean and make it easy to exclude MCUnity calls from compilation, MCUnity should be integrated only in the firmware’s main source file.</w:t>
       </w:r>
     </w:p>
     <w:p>
@@ -4942,21 +4904,7 @@
         <w:rPr>
           <w:lang w:val="en-US"/>
         </w:rPr>
-        <w:t xml:space="preserve">Include the </w:t>
-      </w:r>
-      <w:proofErr w:type="spellStart"/>
-      <w:r>
-        <w:rPr>
-          <w:lang w:val="en-US"/>
-        </w:rPr>
-        <w:t>MCUnity</w:t>
-      </w:r>
-      <w:proofErr w:type="spellEnd"/>
-      <w:r>
-        <w:rPr>
-          <w:lang w:val="en-US"/>
-        </w:rPr>
-        <w:t xml:space="preserve"> Header File</w:t>
+        <w:t>Include the MCUnity Header File</w:t>
       </w:r>
     </w:p>
     <w:p>
@@ -5032,19 +4980,11 @@
           <w:lang w:val="en-US"/>
         </w:rPr>
       </w:pPr>
-      <w:proofErr w:type="spellStart"/>
-      <w:r>
-        <w:rPr>
-          <w:lang w:val="en-US"/>
-        </w:rPr>
-        <w:t>MCUnity</w:t>
-      </w:r>
-      <w:proofErr w:type="spellEnd"/>
-      <w:r>
-        <w:rPr>
-          <w:lang w:val="en-US"/>
-        </w:rPr>
-        <w:t xml:space="preserve"> is designed to allow access to a firmware’s global variables from a remote Unity application through a local network. It therefore requires global variables.</w:t>
+      <w:r>
+        <w:rPr>
+          <w:lang w:val="en-US"/>
+        </w:rPr>
+        <w:t>MCUnity is designed to allow access to a firmware’s global variables from a remote Unity application through a local network. It therefore requires global variables.</w:t>
       </w:r>
     </w:p>
     <w:p>
@@ -5150,45 +5090,517 @@
         </w:rPr>
         <w:t xml:space="preserve">individual </w:t>
       </w:r>
+      <w:r>
+        <w:rPr>
+          <w:lang w:val="en-US"/>
+        </w:rPr>
+        <w:t xml:space="preserve">MCUnity setup functions, and nothing else. </w:t>
+      </w:r>
+      <w:r>
+        <w:rPr>
+          <w:lang w:val="en-US"/>
+        </w:rPr>
+        <w:t>This call sequence</w:t>
+      </w:r>
+      <w:r>
+        <w:rPr>
+          <w:lang w:val="en-US"/>
+        </w:rPr>
+        <w:t xml:space="preserve"> can be seen as the specification of the GUI that the MCUnity application will generate and maintain for the firmware.</w:t>
+      </w:r>
+    </w:p>
+    <w:p>
+      <w:pPr>
+        <w:rPr>
+          <w:lang w:val="en-US"/>
+        </w:rPr>
+      </w:pPr>
+      <w:r>
+        <w:rPr>
+          <w:lang w:val="en-US"/>
+        </w:rPr>
+        <w:t>A pointer to this function will be passed to MCUnity using the “</w:t>
+      </w:r>
       <w:proofErr w:type="spellStart"/>
       <w:r>
         <w:rPr>
           <w:lang w:val="en-US"/>
         </w:rPr>
-        <w:t>MCUnity</w:t>
+        <w:t>unity_init</w:t>
       </w:r>
       <w:proofErr w:type="spellEnd"/>
       <w:r>
         <w:rPr>
           <w:lang w:val="en-US"/>
         </w:rPr>
-        <w:t xml:space="preserve"> setup functions, and nothing else. </w:t>
-      </w:r>
-      <w:r>
-        <w:rPr>
-          <w:lang w:val="en-US"/>
-        </w:rPr>
-        <w:t>This call sequence</w:t>
-      </w:r>
-      <w:r>
-        <w:rPr>
-          <w:lang w:val="en-US"/>
-        </w:rPr>
-        <w:t xml:space="preserve"> can be seen as the specification of the GUI that the </w:t>
+        <w:t>” function. This is to allow the remote Unity application to request the firmware execute its MCUnity setup sequence again. That is useful if the application is restarted while the firmware is running.</w:t>
+      </w:r>
+    </w:p>
+    <w:p>
+      <w:pPr>
+        <w:rPr>
+          <w:lang w:val="en-US"/>
+        </w:rPr>
+      </w:pPr>
+      <w:r>
+        <w:rPr>
+          <w:lang w:val="en-US"/>
+        </w:rPr>
+        <w:lastRenderedPageBreak/>
+        <w:t>Centralizing GU</w:t>
+      </w:r>
+      <w:r>
+        <w:rPr>
+          <w:lang w:val="en-US"/>
+        </w:rPr>
+        <w:t>I initialization also help development by making it easy to exclude MCUnity calls from compilation. It also makes it easy to maintain several different GUI setup sequences, to be used for investigating different aspects of the firmware’s operation.</w:t>
+      </w:r>
+    </w:p>
+    <w:p>
+      <w:pPr>
+        <w:rPr>
+          <w:lang w:val="en-US"/>
+        </w:rPr>
+      </w:pPr>
+      <w:r>
+        <w:rPr>
+          <w:lang w:val="en-US"/>
+        </w:rPr>
+        <w:t xml:space="preserve">This function must </w:t>
+      </w:r>
+      <w:r>
+        <w:rPr>
+          <w:b/>
+          <w:lang w:val="en-US"/>
+        </w:rPr>
+        <w:t>never</w:t>
+      </w:r>
+      <w:r>
+        <w:rPr>
+          <w:lang w:val="en-US"/>
+        </w:rPr>
+        <w:t xml:space="preserve"> be called directly by the firmware.</w:t>
+      </w:r>
+    </w:p>
+    <w:p>
+      <w:pPr>
+        <w:pStyle w:val="Heading2"/>
+        <w:rPr>
+          <w:lang w:val="en-US"/>
+        </w:rPr>
+      </w:pPr>
+      <w:r>
+        <w:rPr>
+          <w:lang w:val="en-US"/>
+        </w:rPr>
+        <w:t>MCUnity Initialization</w:t>
+      </w:r>
+    </w:p>
+    <w:p>
+      <w:pPr>
+        <w:rPr>
+          <w:lang w:val="en-US"/>
+        </w:rPr>
+      </w:pPr>
+      <w:r>
+        <w:rPr>
+          <w:lang w:val="en-US"/>
+        </w:rPr>
+        <w:t xml:space="preserve">MCUnity should be initialized as soon as possible </w:t>
+      </w:r>
+      <w:r>
+        <w:rPr>
+          <w:b/>
+          <w:lang w:val="en-US"/>
+        </w:rPr>
+        <w:t>after</w:t>
+      </w:r>
+      <w:r>
+        <w:rPr>
+          <w:lang w:val="en-US"/>
+        </w:rPr>
+        <w:t xml:space="preserve"> the firmware establishes </w:t>
+      </w:r>
+      <w:r>
+        <w:rPr>
+          <w:lang w:val="en-US"/>
+        </w:rPr>
+        <w:t>a connection to the local</w:t>
+      </w:r>
+      <w:r>
+        <w:rPr>
+          <w:lang w:val="en-US"/>
+        </w:rPr>
+        <w:t xml:space="preserve"> network and acquires an IP address.</w:t>
+      </w:r>
+    </w:p>
+    <w:p>
+      <w:pPr>
+        <w:rPr>
+          <w:lang w:val="en-US"/>
+        </w:rPr>
+      </w:pPr>
+      <w:r>
+        <w:rPr>
+          <w:lang w:val="en-US"/>
+        </w:rPr>
+        <w:t>This is done by calling the “</w:t>
       </w:r>
       <w:proofErr w:type="spellStart"/>
       <w:r>
         <w:rPr>
           <w:lang w:val="en-US"/>
         </w:rPr>
-        <w:t>MCUnity</w:t>
+        <w:t>unity_init</w:t>
       </w:r>
       <w:proofErr w:type="spellEnd"/>
       <w:r>
         <w:rPr>
           <w:lang w:val="en-US"/>
         </w:rPr>
-        <w:t xml:space="preserve"> application will generate and maintain for the firmware.</w:t>
+        <w:t>” function</w:t>
+      </w:r>
+      <w:r>
+        <w:rPr>
+          <w:lang w:val="en-US"/>
+        </w:rPr>
+        <w:t xml:space="preserve"> (no return value)</w:t>
+      </w:r>
+      <w:r>
+        <w:rPr>
+          <w:lang w:val="en-US"/>
+        </w:rPr>
+        <w:t>.</w:t>
+      </w:r>
+    </w:p>
+    <w:p>
+      <w:pPr>
+        <w:rPr>
+          <w:lang w:val="en-US"/>
+        </w:rPr>
+      </w:pPr>
+      <w:r>
+        <w:rPr>
+          <w:lang w:val="en-US"/>
+        </w:rPr>
+        <w:t>“</w:t>
+      </w:r>
+      <w:proofErr w:type="spellStart"/>
+      <w:r>
+        <w:rPr>
+          <w:lang w:val="en-US"/>
+        </w:rPr>
+        <w:t>unity_init</w:t>
+      </w:r>
+      <w:proofErr w:type="spellEnd"/>
+      <w:r>
+        <w:rPr>
+          <w:lang w:val="en-US"/>
+        </w:rPr>
+        <w:t xml:space="preserve">” </w:t>
+      </w:r>
+      <w:r>
+        <w:rPr>
+          <w:lang w:val="en-US"/>
+        </w:rPr>
+        <w:t>ta</w:t>
+      </w:r>
+      <w:r>
+        <w:rPr>
+          <w:lang w:val="en-US"/>
+        </w:rPr>
+        <w:t>kes one argument: a pointer to the GUI</w:t>
+      </w:r>
+      <w:r>
+        <w:rPr>
+          <w:lang w:val="en-US"/>
+        </w:rPr>
+        <w:t xml:space="preserve"> setup function</w:t>
+      </w:r>
+      <w:r>
+        <w:rPr>
+          <w:lang w:val="en-US"/>
+        </w:rPr>
+        <w:t xml:space="preserve"> </w:t>
+      </w:r>
+      <w:r>
+        <w:rPr>
+          <w:lang w:val="en-US"/>
+        </w:rPr>
+        <w:t>(see previous section)</w:t>
+      </w:r>
+      <w:r>
+        <w:rPr>
+          <w:lang w:val="en-US"/>
+        </w:rPr>
+        <w:t>.</w:t>
+      </w:r>
+    </w:p>
+    <w:p>
+      <w:pPr>
+        <w:rPr>
+          <w:lang w:val="en-US"/>
+        </w:rPr>
+      </w:pPr>
+      <w:r>
+        <w:rPr>
+          <w:lang w:val="en-US"/>
+        </w:rPr>
+        <w:t>It also sets up the network socket that will be used by MCUnity to communicate with the remote application.</w:t>
+      </w:r>
+    </w:p>
+    <w:p>
+      <w:pPr>
+        <w:pStyle w:val="Heading2"/>
+        <w:rPr>
+          <w:lang w:val="en-US"/>
+        </w:rPr>
+      </w:pPr>
+      <w:r>
+        <w:rPr>
+          <w:lang w:val="en-US"/>
+        </w:rPr>
+        <w:t>Wait for MCUnity to Connect</w:t>
+      </w:r>
+    </w:p>
+    <w:p>
+      <w:pPr>
+        <w:rPr>
+          <w:lang w:val="en-US"/>
+        </w:rPr>
+      </w:pPr>
+      <w:r>
+        <w:rPr>
+          <w:lang w:val="en-US"/>
+        </w:rPr>
+        <w:t>The MCUnity application will periodically (1 Hz) send a broadcast packet to let the firmware learn its IP address. Until the firmware receives and processes this broadcast message, all other MCUnity functions will not work.</w:t>
+      </w:r>
+    </w:p>
+    <w:p>
+      <w:pPr>
+        <w:rPr>
+          <w:lang w:val="en-US"/>
+        </w:rPr>
+      </w:pPr>
+      <w:r>
+        <w:rPr>
+          <w:lang w:val="en-US"/>
+        </w:rPr>
+        <w:t>To determine the current state of the connection between the application and the firmware, use the dedicated “</w:t>
+      </w:r>
+      <w:proofErr w:type="spellStart"/>
+      <w:r>
+        <w:rPr>
+          <w:lang w:val="en-US"/>
+        </w:rPr>
+        <w:t>unity_not_ready</w:t>
+      </w:r>
+      <w:proofErr w:type="spellEnd"/>
+      <w:r>
+        <w:rPr>
+          <w:lang w:val="en-US"/>
+        </w:rPr>
+        <w:t>” function (no argument) which returns 1 until the connection is established, then 0.</w:t>
+      </w:r>
+    </w:p>
+    <w:p>
+      <w:pPr>
+        <w:rPr>
+          <w:lang w:val="en-US"/>
+        </w:rPr>
+      </w:pPr>
+      <w:r>
+        <w:rPr>
+          <w:lang w:val="en-US"/>
+        </w:rPr>
+        <w:t xml:space="preserve">The exact implementation of the wait loop is firmware-specific. For </w:t>
+      </w:r>
+      <w:proofErr w:type="spellStart"/>
+      <w:r>
+        <w:rPr>
+          <w:lang w:val="en-US"/>
+        </w:rPr>
+        <w:t>FreeRTOS</w:t>
+      </w:r>
+      <w:proofErr w:type="spellEnd"/>
+      <w:r>
+        <w:rPr>
+          <w:lang w:val="en-US"/>
+        </w:rPr>
+        <w:t xml:space="preserve">-based firmware it is best to do it inside a </w:t>
+      </w:r>
+      <w:r>
+        <w:rPr>
+          <w:lang w:val="en-US"/>
+        </w:rPr>
+        <w:t xml:space="preserve">task </w:t>
+      </w:r>
+      <w:r>
+        <w:rPr>
+          <w:lang w:val="en-US"/>
+        </w:rPr>
+        <w:t>and use “</w:t>
+      </w:r>
+      <w:proofErr w:type="spellStart"/>
+      <w:r>
+        <w:rPr>
+          <w:lang w:val="en-US"/>
+        </w:rPr>
+        <w:t>vTaskDelay</w:t>
+      </w:r>
+      <w:proofErr w:type="spellEnd"/>
+      <w:r>
+        <w:rPr>
+          <w:lang w:val="en-US"/>
+        </w:rPr>
+        <w:t>” to let other tasks execute until the connection is established (assuming that makes sense).</w:t>
+      </w:r>
+    </w:p>
+    <w:p>
+      <w:pPr>
+        <w:pStyle w:val="Heading2"/>
+        <w:rPr>
+          <w:lang w:val="en-US"/>
+        </w:rPr>
+      </w:pPr>
+      <w:r>
+        <w:rPr>
+          <w:lang w:val="en-US"/>
+        </w:rPr>
+        <w:t>Remote GUI Setup</w:t>
+      </w:r>
+    </w:p>
+    <w:p>
+      <w:pPr>
+        <w:rPr>
+          <w:lang w:val="en-US"/>
+        </w:rPr>
+      </w:pPr>
+      <w:r>
+        <w:rPr>
+          <w:lang w:val="en-US"/>
+        </w:rPr>
+        <w:t>Once “</w:t>
+      </w:r>
+      <w:proofErr w:type="spellStart"/>
+      <w:r>
+        <w:rPr>
+          <w:lang w:val="en-US"/>
+        </w:rPr>
+        <w:t>unity_not_ready</w:t>
+      </w:r>
+      <w:proofErr w:type="spellEnd"/>
+      <w:r>
+        <w:rPr>
+          <w:lang w:val="en-US"/>
+        </w:rPr>
+        <w:t>” returns zero, it means MCUnity has transitioned out of the “</w:t>
+      </w:r>
+      <w:proofErr w:type="spellStart"/>
+      <w:r>
+        <w:rPr>
+          <w:lang w:val="en-US"/>
+        </w:rPr>
+        <w:t>init</w:t>
+      </w:r>
+      <w:proofErr w:type="spellEnd"/>
+      <w:r>
+        <w:rPr>
+          <w:lang w:val="en-US"/>
+        </w:rPr>
+        <w:t>” state. It’s now possible to send GUI setup operations to the application. Those have been centralized in a firmware-specific function that has been passed to MCUnity. This function must be called exclusively through MCUnity, so it “knows it happened”.</w:t>
+      </w:r>
+    </w:p>
+    <w:p>
+      <w:pPr>
+        <w:rPr>
+          <w:lang w:val="en-US"/>
+        </w:rPr>
+      </w:pPr>
+      <w:r>
+        <w:rPr>
+          <w:lang w:val="en-US"/>
+        </w:rPr>
+        <w:t>Do this by calling “</w:t>
+      </w:r>
+      <w:proofErr w:type="spellStart"/>
+      <w:r>
+        <w:rPr>
+          <w:lang w:val="en-US"/>
+        </w:rPr>
+        <w:t>unity_setup</w:t>
+      </w:r>
+      <w:proofErr w:type="spellEnd"/>
+      <w:r>
+        <w:rPr>
+          <w:lang w:val="en-US"/>
+        </w:rPr>
+        <w:t>”</w:t>
+      </w:r>
+      <w:r>
+        <w:rPr>
+          <w:lang w:val="en-US"/>
+        </w:rPr>
+        <w:t xml:space="preserve"> (no argument, no return value). Among other things, this function will call the firmware’s custom GUI setup function.</w:t>
+      </w:r>
+    </w:p>
+    <w:p>
+      <w:pPr>
+        <w:rPr>
+          <w:lang w:val="en-US"/>
+        </w:rPr>
+      </w:pPr>
+      <w:r>
+        <w:rPr>
+          <w:lang w:val="en-US"/>
+        </w:rPr>
+        <w:t>Once this function returns, the MCUnity application is ready to interact with the MCUnity library and the firmware.</w:t>
+      </w:r>
+      <w:r>
+        <w:rPr>
+          <w:lang w:val="en-US"/>
+        </w:rPr>
+        <w:t xml:space="preserve"> MCUnity is in “update” mode.</w:t>
+      </w:r>
+    </w:p>
+    <w:p>
+      <w:pPr>
+        <w:pStyle w:val="Heading2"/>
+        <w:rPr>
+          <w:lang w:val="en-US"/>
+        </w:rPr>
+      </w:pPr>
+      <w:r>
+        <w:rPr>
+          <w:lang w:val="en-US"/>
+        </w:rPr>
+        <w:t>Update the Remote GUI</w:t>
+      </w:r>
+    </w:p>
+    <w:p>
+      <w:pPr>
+        <w:rPr>
+          <w:lang w:val="en-US"/>
+        </w:rPr>
+      </w:pPr>
+      <w:r>
+        <w:rPr>
+          <w:lang w:val="en-US"/>
+        </w:rPr>
+        <w:t>TO DO: INDICATE HOW TO PERFORM A REMOTE GUI UPDATE</w:t>
+      </w:r>
+    </w:p>
+    <w:p>
+      <w:pPr>
+        <w:rPr>
+          <w:lang w:val="en-US"/>
+        </w:rPr>
+      </w:pPr>
+      <w:r>
+        <w:rPr>
+          <w:lang w:val="en-US"/>
+        </w:rPr>
+        <w:t>Updates go both ways, but use two very different processes:</w:t>
       </w:r>
     </w:p>
     <w:p>
@@ -5202,718 +5614,26 @@
           <w:lang w:val="en-US"/>
         </w:rPr>
         <w:lastRenderedPageBreak/>
-        <w:t xml:space="preserve">A pointer to this function will be passed to </w:t>
+        <w:t>User input on the Unity application is sent to the firmware which makes it effective</w:t>
+      </w:r>
+      <w:r>
+        <w:rPr>
+          <w:lang w:val="en-US"/>
+        </w:rPr>
+        <w:t xml:space="preserve">. This takes the form of update operation packets which are processed asynchronously (as received) by </w:t>
       </w:r>
       <w:proofErr w:type="spellStart"/>
       <w:r>
         <w:rPr>
           <w:lang w:val="en-US"/>
         </w:rPr>
-        <w:t>MCUnity</w:t>
+        <w:t>MCUnity’s</w:t>
       </w:r>
       <w:proofErr w:type="spellEnd"/>
       <w:r>
         <w:rPr>
           <w:lang w:val="en-US"/>
         </w:rPr>
-        <w:t xml:space="preserve"> using the “</w:t>
-      </w:r>
-      <w:proofErr w:type="spellStart"/>
-      <w:r>
-        <w:rPr>
-          <w:lang w:val="en-US"/>
-        </w:rPr>
-        <w:t>unity_init</w:t>
-      </w:r>
-      <w:proofErr w:type="spellEnd"/>
-      <w:r>
-        <w:rPr>
-          <w:lang w:val="en-US"/>
-        </w:rPr>
-        <w:t xml:space="preserve">” function. This is to allow the remote Unity application to request the firmware execute its </w:t>
-      </w:r>
-      <w:proofErr w:type="spellStart"/>
-      <w:r>
-        <w:rPr>
-          <w:lang w:val="en-US"/>
-        </w:rPr>
-        <w:t>MCUnity</w:t>
-      </w:r>
-      <w:proofErr w:type="spellEnd"/>
-      <w:r>
-        <w:rPr>
-          <w:lang w:val="en-US"/>
-        </w:rPr>
-        <w:t xml:space="preserve"> setup sequence again. That is useful if the application is restarted while the firmware is running.</w:t>
-      </w:r>
-    </w:p>
-    <w:p>
-      <w:pPr>
-        <w:rPr>
-          <w:lang w:val="en-US"/>
-        </w:rPr>
-      </w:pPr>
-      <w:r>
-        <w:rPr>
-          <w:lang w:val="en-US"/>
-        </w:rPr>
-        <w:t>Centralizing GU</w:t>
-      </w:r>
-      <w:r>
-        <w:rPr>
-          <w:lang w:val="en-US"/>
-        </w:rPr>
-        <w:t xml:space="preserve">I initialization also help development by making it easy to exclude </w:t>
-      </w:r>
-      <w:proofErr w:type="spellStart"/>
-      <w:r>
-        <w:rPr>
-          <w:lang w:val="en-US"/>
-        </w:rPr>
-        <w:t>MCUnity</w:t>
-      </w:r>
-      <w:proofErr w:type="spellEnd"/>
-      <w:r>
-        <w:rPr>
-          <w:lang w:val="en-US"/>
-        </w:rPr>
-        <w:t xml:space="preserve"> calls from compilation. It also makes it easy to maintain several different GUI setup sequences, to be used for investigating different aspects of the firmware’s operation.</w:t>
-      </w:r>
-    </w:p>
-    <w:p>
-      <w:pPr>
-        <w:rPr>
-          <w:lang w:val="en-US"/>
-        </w:rPr>
-      </w:pPr>
-      <w:r>
-        <w:rPr>
-          <w:lang w:val="en-US"/>
-        </w:rPr>
-        <w:t xml:space="preserve">This function must </w:t>
-      </w:r>
-      <w:r>
-        <w:rPr>
-          <w:b/>
-          <w:lang w:val="en-US"/>
-        </w:rPr>
-        <w:t>never</w:t>
-      </w:r>
-      <w:r>
-        <w:rPr>
-          <w:lang w:val="en-US"/>
-        </w:rPr>
-        <w:t xml:space="preserve"> be called directly by the firmware.</w:t>
-      </w:r>
-    </w:p>
-    <w:p>
-      <w:pPr>
-        <w:pStyle w:val="Heading2"/>
-        <w:rPr>
-          <w:lang w:val="en-US"/>
-        </w:rPr>
-      </w:pPr>
-      <w:proofErr w:type="spellStart"/>
-      <w:r>
-        <w:rPr>
-          <w:lang w:val="en-US"/>
-        </w:rPr>
-        <w:t>MCUnity</w:t>
-      </w:r>
-      <w:proofErr w:type="spellEnd"/>
-      <w:r>
-        <w:rPr>
-          <w:lang w:val="en-US"/>
-        </w:rPr>
-        <w:t xml:space="preserve"> Initialization</w:t>
-      </w:r>
-    </w:p>
-    <w:p>
-      <w:pPr>
-        <w:rPr>
-          <w:lang w:val="en-US"/>
-        </w:rPr>
-      </w:pPr>
-      <w:proofErr w:type="spellStart"/>
-      <w:r>
-        <w:rPr>
-          <w:lang w:val="en-US"/>
-        </w:rPr>
-        <w:t>MCUnity</w:t>
-      </w:r>
-      <w:proofErr w:type="spellEnd"/>
-      <w:r>
-        <w:rPr>
-          <w:lang w:val="en-US"/>
-        </w:rPr>
-        <w:t xml:space="preserve"> should be initialized as soon as possible </w:t>
-      </w:r>
-      <w:r>
-        <w:rPr>
-          <w:b/>
-          <w:lang w:val="en-US"/>
-        </w:rPr>
-        <w:t>after</w:t>
-      </w:r>
-      <w:r>
-        <w:rPr>
-          <w:lang w:val="en-US"/>
-        </w:rPr>
-        <w:t xml:space="preserve"> the firmware establishes </w:t>
-      </w:r>
-      <w:r>
-        <w:rPr>
-          <w:lang w:val="en-US"/>
-        </w:rPr>
-        <w:t>a connection to the local</w:t>
-      </w:r>
-      <w:r>
-        <w:rPr>
-          <w:lang w:val="en-US"/>
-        </w:rPr>
-        <w:t xml:space="preserve"> network and acquires an IP address.</w:t>
-      </w:r>
-    </w:p>
-    <w:p>
-      <w:pPr>
-        <w:rPr>
-          <w:lang w:val="en-US"/>
-        </w:rPr>
-      </w:pPr>
-      <w:r>
-        <w:rPr>
-          <w:lang w:val="en-US"/>
-        </w:rPr>
-        <w:t>This is done by calling the “</w:t>
-      </w:r>
-      <w:proofErr w:type="spellStart"/>
-      <w:r>
-        <w:rPr>
-          <w:lang w:val="en-US"/>
-        </w:rPr>
-        <w:t>unity_init</w:t>
-      </w:r>
-      <w:proofErr w:type="spellEnd"/>
-      <w:r>
-        <w:rPr>
-          <w:lang w:val="en-US"/>
-        </w:rPr>
-        <w:t>” function</w:t>
-      </w:r>
-      <w:r>
-        <w:rPr>
-          <w:lang w:val="en-US"/>
-        </w:rPr>
-        <w:t xml:space="preserve"> (no return value)</w:t>
-      </w:r>
-      <w:r>
-        <w:rPr>
-          <w:lang w:val="en-US"/>
-        </w:rPr>
-        <w:t>.</w:t>
-      </w:r>
-    </w:p>
-    <w:p>
-      <w:pPr>
-        <w:rPr>
-          <w:lang w:val="en-US"/>
-        </w:rPr>
-      </w:pPr>
-      <w:r>
-        <w:rPr>
-          <w:lang w:val="en-US"/>
-        </w:rPr>
-        <w:t>“</w:t>
-      </w:r>
-      <w:proofErr w:type="spellStart"/>
-      <w:r>
-        <w:rPr>
-          <w:lang w:val="en-US"/>
-        </w:rPr>
-        <w:t>unity_init</w:t>
-      </w:r>
-      <w:proofErr w:type="spellEnd"/>
-      <w:r>
-        <w:rPr>
-          <w:lang w:val="en-US"/>
-        </w:rPr>
-        <w:t xml:space="preserve">” </w:t>
-      </w:r>
-      <w:r>
-        <w:rPr>
-          <w:lang w:val="en-US"/>
-        </w:rPr>
-        <w:t>ta</w:t>
-      </w:r>
-      <w:r>
-        <w:rPr>
-          <w:lang w:val="en-US"/>
-        </w:rPr>
-        <w:t>kes one argument: a pointer to the GUI</w:t>
-      </w:r>
-      <w:r>
-        <w:rPr>
-          <w:lang w:val="en-US"/>
-        </w:rPr>
-        <w:t xml:space="preserve"> setup function</w:t>
-      </w:r>
-      <w:r>
-        <w:rPr>
-          <w:lang w:val="en-US"/>
-        </w:rPr>
-        <w:t xml:space="preserve"> </w:t>
-      </w:r>
-      <w:r>
-        <w:rPr>
-          <w:lang w:val="en-US"/>
-        </w:rPr>
-        <w:t>(see previous section)</w:t>
-      </w:r>
-      <w:r>
-        <w:rPr>
-          <w:lang w:val="en-US"/>
-        </w:rPr>
-        <w:t>.</w:t>
-      </w:r>
-    </w:p>
-    <w:p>
-      <w:pPr>
-        <w:rPr>
-          <w:lang w:val="en-US"/>
-        </w:rPr>
-      </w:pPr>
-      <w:r>
-        <w:rPr>
-          <w:lang w:val="en-US"/>
-        </w:rPr>
-        <w:t xml:space="preserve">It also sets up the network socket that will be used by </w:t>
-      </w:r>
-      <w:proofErr w:type="spellStart"/>
-      <w:r>
-        <w:rPr>
-          <w:lang w:val="en-US"/>
-        </w:rPr>
-        <w:t>MCUnity</w:t>
-      </w:r>
-      <w:proofErr w:type="spellEnd"/>
-      <w:r>
-        <w:rPr>
-          <w:lang w:val="en-US"/>
-        </w:rPr>
-        <w:t xml:space="preserve"> to communicate with the remote application.</w:t>
-      </w:r>
-    </w:p>
-    <w:p>
-      <w:pPr>
-        <w:pStyle w:val="Heading2"/>
-        <w:rPr>
-          <w:lang w:val="en-US"/>
-        </w:rPr>
-      </w:pPr>
-      <w:r>
-        <w:rPr>
-          <w:lang w:val="en-US"/>
-        </w:rPr>
-        <w:t xml:space="preserve">Wait for </w:t>
-      </w:r>
-      <w:proofErr w:type="spellStart"/>
-      <w:r>
-        <w:rPr>
-          <w:lang w:val="en-US"/>
-        </w:rPr>
-        <w:t>MCUnity</w:t>
-      </w:r>
-      <w:proofErr w:type="spellEnd"/>
-      <w:r>
-        <w:rPr>
-          <w:lang w:val="en-US"/>
-        </w:rPr>
-        <w:t xml:space="preserve"> to Connect</w:t>
-      </w:r>
-    </w:p>
-    <w:p>
-      <w:pPr>
-        <w:rPr>
-          <w:lang w:val="en-US"/>
-        </w:rPr>
-      </w:pPr>
-      <w:r>
-        <w:rPr>
-          <w:lang w:val="en-US"/>
-        </w:rPr>
-        <w:t xml:space="preserve">The </w:t>
-      </w:r>
-      <w:proofErr w:type="spellStart"/>
-      <w:r>
-        <w:rPr>
-          <w:lang w:val="en-US"/>
-        </w:rPr>
-        <w:t>MCUnity</w:t>
-      </w:r>
-      <w:proofErr w:type="spellEnd"/>
-      <w:r>
-        <w:rPr>
-          <w:lang w:val="en-US"/>
-        </w:rPr>
-        <w:t xml:space="preserve"> application will periodically (1 Hz) send a broadcast packet to let the firmware learn its IP address. Until the firmware receives and processes this broadcast message, all other </w:t>
-      </w:r>
-      <w:proofErr w:type="spellStart"/>
-      <w:r>
-        <w:rPr>
-          <w:lang w:val="en-US"/>
-        </w:rPr>
-        <w:t>MCUnity</w:t>
-      </w:r>
-      <w:proofErr w:type="spellEnd"/>
-      <w:r>
-        <w:rPr>
-          <w:lang w:val="en-US"/>
-        </w:rPr>
-        <w:t xml:space="preserve"> functions will not work.</w:t>
-      </w:r>
-    </w:p>
-    <w:p>
-      <w:pPr>
-        <w:rPr>
-          <w:lang w:val="en-US"/>
-        </w:rPr>
-      </w:pPr>
-      <w:r>
-        <w:rPr>
-          <w:lang w:val="en-US"/>
-        </w:rPr>
-        <w:t>To determine the current state of the connection between the application and the firmware, use the dedicated “</w:t>
-      </w:r>
-      <w:proofErr w:type="spellStart"/>
-      <w:r>
-        <w:rPr>
-          <w:lang w:val="en-US"/>
-        </w:rPr>
-        <w:t>unity_not_ready</w:t>
-      </w:r>
-      <w:proofErr w:type="spellEnd"/>
-      <w:r>
-        <w:rPr>
-          <w:lang w:val="en-US"/>
-        </w:rPr>
-        <w:t>” function (no argument) which returns 1 until the connection is established, then 0.</w:t>
-      </w:r>
-    </w:p>
-    <w:p>
-      <w:pPr>
-        <w:rPr>
-          <w:lang w:val="en-US"/>
-        </w:rPr>
-      </w:pPr>
-      <w:r>
-        <w:rPr>
-          <w:lang w:val="en-US"/>
-        </w:rPr>
-        <w:t xml:space="preserve">The exact implementation of the wait loop is firmware-specific. For </w:t>
-      </w:r>
-      <w:proofErr w:type="spellStart"/>
-      <w:r>
-        <w:rPr>
-          <w:lang w:val="en-US"/>
-        </w:rPr>
-        <w:t>FreeRTOS</w:t>
-      </w:r>
-      <w:proofErr w:type="spellEnd"/>
-      <w:r>
-        <w:rPr>
-          <w:lang w:val="en-US"/>
-        </w:rPr>
-        <w:t xml:space="preserve">-based firmware it is best to do it inside a </w:t>
-      </w:r>
-      <w:r>
-        <w:rPr>
-          <w:lang w:val="en-US"/>
-        </w:rPr>
-        <w:t xml:space="preserve">task </w:t>
-      </w:r>
-      <w:r>
-        <w:rPr>
-          <w:lang w:val="en-US"/>
-        </w:rPr>
-        <w:t>and use “</w:t>
-      </w:r>
-      <w:proofErr w:type="spellStart"/>
-      <w:r>
-        <w:rPr>
-          <w:lang w:val="en-US"/>
-        </w:rPr>
-        <w:t>vTaskDelay</w:t>
-      </w:r>
-      <w:proofErr w:type="spellEnd"/>
-      <w:r>
-        <w:rPr>
-          <w:lang w:val="en-US"/>
-        </w:rPr>
-        <w:t>” to let other tasks execute until the connection is established (assuming that makes sense).</w:t>
-      </w:r>
-    </w:p>
-    <w:p>
-      <w:pPr>
-        <w:pStyle w:val="Heading2"/>
-        <w:rPr>
-          <w:lang w:val="en-US"/>
-        </w:rPr>
-      </w:pPr>
-      <w:r>
-        <w:rPr>
-          <w:lang w:val="en-US"/>
-        </w:rPr>
-        <w:t>Remote GUI Setup</w:t>
-      </w:r>
-    </w:p>
-    <w:p>
-      <w:pPr>
-        <w:rPr>
-          <w:lang w:val="en-US"/>
-        </w:rPr>
-      </w:pPr>
-      <w:r>
-        <w:rPr>
-          <w:lang w:val="en-US"/>
-        </w:rPr>
-        <w:t>Once “</w:t>
-      </w:r>
-      <w:proofErr w:type="spellStart"/>
-      <w:r>
-        <w:rPr>
-          <w:lang w:val="en-US"/>
-        </w:rPr>
-        <w:t>unity_not_ready</w:t>
-      </w:r>
-      <w:proofErr w:type="spellEnd"/>
-      <w:r>
-        <w:rPr>
-          <w:lang w:val="en-US"/>
-        </w:rPr>
-        <w:t xml:space="preserve">” returns zero, it means </w:t>
-      </w:r>
-      <w:proofErr w:type="spellStart"/>
-      <w:r>
-        <w:rPr>
-          <w:lang w:val="en-US"/>
-        </w:rPr>
-        <w:t>MCUnity</w:t>
-      </w:r>
-      <w:proofErr w:type="spellEnd"/>
-      <w:r>
-        <w:rPr>
-          <w:lang w:val="en-US"/>
-        </w:rPr>
-        <w:t xml:space="preserve"> has transitioned out of the “</w:t>
-      </w:r>
-      <w:proofErr w:type="spellStart"/>
-      <w:r>
-        <w:rPr>
-          <w:lang w:val="en-US"/>
-        </w:rPr>
-        <w:t>init</w:t>
-      </w:r>
-      <w:proofErr w:type="spellEnd"/>
-      <w:r>
-        <w:rPr>
-          <w:lang w:val="en-US"/>
-        </w:rPr>
-        <w:t xml:space="preserve">” state. It’s now possible to send GUI setup operations to the application. Those have been centralized in a firmware-specific function that has been passed to </w:t>
-      </w:r>
-      <w:proofErr w:type="spellStart"/>
-      <w:r>
-        <w:rPr>
-          <w:lang w:val="en-US"/>
-        </w:rPr>
-        <w:t>MCUnity</w:t>
-      </w:r>
-      <w:proofErr w:type="spellEnd"/>
-      <w:r>
-        <w:rPr>
-          <w:lang w:val="en-US"/>
-        </w:rPr>
-        <w:t xml:space="preserve">. This function must be called exclusively through </w:t>
-      </w:r>
-      <w:proofErr w:type="spellStart"/>
-      <w:r>
-        <w:rPr>
-          <w:lang w:val="en-US"/>
-        </w:rPr>
-        <w:t>MCUnity</w:t>
-      </w:r>
-      <w:proofErr w:type="spellEnd"/>
-      <w:r>
-        <w:rPr>
-          <w:lang w:val="en-US"/>
-        </w:rPr>
-        <w:t>, so it “knows it happened”.</w:t>
-      </w:r>
-    </w:p>
-    <w:p>
-      <w:pPr>
-        <w:rPr>
-          <w:lang w:val="en-US"/>
-        </w:rPr>
-      </w:pPr>
-      <w:r>
-        <w:rPr>
-          <w:lang w:val="en-US"/>
-        </w:rPr>
-        <w:t>Do this by calling “</w:t>
-      </w:r>
-      <w:proofErr w:type="spellStart"/>
-      <w:r>
-        <w:rPr>
-          <w:lang w:val="en-US"/>
-        </w:rPr>
-        <w:t>unity_setup</w:t>
-      </w:r>
-      <w:proofErr w:type="spellEnd"/>
-      <w:r>
-        <w:rPr>
-          <w:lang w:val="en-US"/>
-        </w:rPr>
-        <w:t>”</w:t>
-      </w:r>
-      <w:r>
-        <w:rPr>
-          <w:lang w:val="en-US"/>
-        </w:rPr>
-        <w:t xml:space="preserve"> (no argument, no return value). Among other things, this function will call the firmware’s custom GUI setup function.</w:t>
-      </w:r>
-    </w:p>
-    <w:p>
-      <w:pPr>
-        <w:rPr>
-          <w:lang w:val="en-US"/>
-        </w:rPr>
-      </w:pPr>
-      <w:r>
-        <w:rPr>
-          <w:lang w:val="en-US"/>
-        </w:rPr>
-        <w:t xml:space="preserve">Once this function returns, the </w:t>
-      </w:r>
-      <w:proofErr w:type="spellStart"/>
-      <w:r>
-        <w:rPr>
-          <w:lang w:val="en-US"/>
-        </w:rPr>
-        <w:t>MCUnity</w:t>
-      </w:r>
-      <w:proofErr w:type="spellEnd"/>
-      <w:r>
-        <w:rPr>
-          <w:lang w:val="en-US"/>
-        </w:rPr>
-        <w:t xml:space="preserve"> application is ready to interact with the </w:t>
-      </w:r>
-      <w:proofErr w:type="spellStart"/>
-      <w:r>
-        <w:rPr>
-          <w:lang w:val="en-US"/>
-        </w:rPr>
-        <w:t>MCUnity</w:t>
-      </w:r>
-      <w:proofErr w:type="spellEnd"/>
-      <w:r>
-        <w:rPr>
-          <w:lang w:val="en-US"/>
-        </w:rPr>
-        <w:t xml:space="preserve"> library and the firmware.</w:t>
-      </w:r>
-      <w:r>
-        <w:rPr>
-          <w:lang w:val="en-US"/>
-        </w:rPr>
-        <w:t xml:space="preserve"> </w:t>
-      </w:r>
-      <w:proofErr w:type="spellStart"/>
-      <w:r>
-        <w:rPr>
-          <w:lang w:val="en-US"/>
-        </w:rPr>
-        <w:t>MCUnity</w:t>
-      </w:r>
-      <w:proofErr w:type="spellEnd"/>
-      <w:r>
-        <w:rPr>
-          <w:lang w:val="en-US"/>
-        </w:rPr>
-        <w:t xml:space="preserve"> is in “update” mode.</w:t>
-      </w:r>
-    </w:p>
-    <w:p>
-      <w:pPr>
-        <w:pStyle w:val="Heading2"/>
-        <w:rPr>
-          <w:lang w:val="en-US"/>
-        </w:rPr>
-      </w:pPr>
-      <w:r>
-        <w:rPr>
-          <w:lang w:val="en-US"/>
-        </w:rPr>
-        <w:lastRenderedPageBreak/>
-        <w:t>Update the Remote GUI</w:t>
-      </w:r>
-    </w:p>
-    <w:p>
-      <w:pPr>
-        <w:rPr>
-          <w:lang w:val="en-US"/>
-        </w:rPr>
-      </w:pPr>
-      <w:r>
-        <w:rPr>
-          <w:lang w:val="en-US"/>
-        </w:rPr>
-        <w:t>TO DO: INDICATE HOW TO PERFORM A REMOTE GUI UPDATE</w:t>
-      </w:r>
-    </w:p>
-    <w:p>
-      <w:pPr>
-        <w:rPr>
-          <w:lang w:val="en-US"/>
-        </w:rPr>
-      </w:pPr>
-      <w:r>
-        <w:rPr>
-          <w:lang w:val="en-US"/>
-        </w:rPr>
-        <w:t>Updates go both ways, but use two very different processes:</w:t>
-      </w:r>
-    </w:p>
-    <w:p>
-      <w:pPr>
-        <w:rPr>
-          <w:lang w:val="en-US"/>
-        </w:rPr>
-      </w:pPr>
-      <w:r>
-        <w:rPr>
-          <w:lang w:val="en-US"/>
-        </w:rPr>
-        <w:t>User input on the Unity application is sent to the firmware which makes it effective</w:t>
-      </w:r>
-      <w:r>
-        <w:rPr>
-          <w:lang w:val="en-US"/>
-        </w:rPr>
-        <w:t xml:space="preserve">. This takes the form of update operation packets which are processed asynchronously (as received) by </w:t>
-      </w:r>
-      <w:proofErr w:type="spellStart"/>
-      <w:r>
-        <w:rPr>
-          <w:lang w:val="en-US"/>
-        </w:rPr>
-        <w:t>MCUnity’s</w:t>
-      </w:r>
-      <w:proofErr w:type="spellEnd"/>
-      <w:r>
-        <w:rPr>
-          <w:lang w:val="en-US"/>
-        </w:rPr>
         <w:t xml:space="preserve"> UDP packet parser.</w:t>
       </w:r>
     </w:p>
@@ -5927,48 +5647,20 @@
         <w:rPr>
           <w:lang w:val="en-US"/>
         </w:rPr>
-        <w:t xml:space="preserve">However, the </w:t>
-      </w:r>
-      <w:proofErr w:type="spellStart"/>
-      <w:r>
-        <w:rPr>
-          <w:lang w:val="en-US"/>
-        </w:rPr>
-        <w:t>MCUnity</w:t>
-      </w:r>
-      <w:proofErr w:type="spellEnd"/>
-      <w:r>
-        <w:rPr>
-          <w:lang w:val="en-US"/>
-        </w:rPr>
-        <w:t xml:space="preserve"> library is not capable of monitoring each variable registered with the remote GUI to send back update operations when one changes. This would require too much processing power.</w:t>
-      </w:r>
-    </w:p>
-    <w:p>
-      <w:pPr>
-        <w:rPr>
-          <w:lang w:val="en-US"/>
-        </w:rPr>
-      </w:pPr>
-      <w:r>
-        <w:rPr>
-          <w:lang w:val="en-US"/>
-        </w:rPr>
-        <w:t xml:space="preserve">Instead, </w:t>
-      </w:r>
-      <w:proofErr w:type="spellStart"/>
-      <w:r>
-        <w:rPr>
-          <w:lang w:val="en-US"/>
-        </w:rPr>
-        <w:t>MCUnity</w:t>
-      </w:r>
-      <w:proofErr w:type="spellEnd"/>
-      <w:r>
-        <w:rPr>
-          <w:lang w:val="en-US"/>
-        </w:rPr>
-        <w:t xml:space="preserve"> relies on the </w:t>
+        <w:t>However, the MCUnity library is not capable of monitoring each variable registered with the remote GUI to send back update operations when one changes. This would require too much processing power.</w:t>
+      </w:r>
+    </w:p>
+    <w:p>
+      <w:pPr>
+        <w:rPr>
+          <w:lang w:val="en-US"/>
+        </w:rPr>
+      </w:pPr>
+      <w:r>
+        <w:rPr>
+          <w:lang w:val="en-US"/>
+        </w:rPr>
+        <w:t xml:space="preserve">Instead, MCUnity relies on the </w:t>
       </w:r>
       <w:r>
         <w:rPr>
@@ -6315,7 +6007,6 @@
         <w:rPr>
           <w:lang w:val="en-US"/>
         </w:rPr>
-        <w:lastRenderedPageBreak/>
         <w:t>To help support these cases</w:t>
       </w:r>
       <w:r>
@@ -6324,19 +6015,11 @@
         </w:rPr>
         <w:t xml:space="preserve">, the </w:t>
       </w:r>
-      <w:proofErr w:type="spellStart"/>
-      <w:r>
-        <w:rPr>
-          <w:lang w:val="en-US"/>
-        </w:rPr>
-        <w:t>MCUnity</w:t>
-      </w:r>
-      <w:proofErr w:type="spellEnd"/>
-      <w:r>
-        <w:rPr>
-          <w:lang w:val="en-US"/>
-        </w:rPr>
-        <w:t xml:space="preserve"> library (firmware side) must be able to send the exact same GUI setup operations at any point during the execution of the firmware. This is what creates the need to encapsulate and centralize the setup operations.</w:t>
+      <w:r>
+        <w:rPr>
+          <w:lang w:val="en-US"/>
+        </w:rPr>
+        <w:t>MCUnity library (firmware side) must be able to send the exact same GUI setup operations at any point during the execution of the firmware. This is what creates the need to encapsulate and centralize the setup operations.</w:t>
       </w:r>
     </w:p>
     <w:p>
@@ -6373,10 +6056,10 @@
 <file path=word/numbering.xml><?xml version="1.0" encoding="utf-8"?>
 <w:numbering xmlns:wpc="http://schemas.microsoft.com/office/word/2010/wordprocessingCanvas" xmlns:cx="http://schemas.microsoft.com/office/drawing/2014/chartex" xmlns:cx1="http://schemas.microsoft.com/office/drawing/2015/9/8/chartex" xmlns:mc="http://schemas.openxmlformats.org/markup-compatibility/2006" xmlns:o="urn:schemas-microsoft-com:office:office" xmlns:r="http://schemas.openxmlformats.org/officeDocument/2006/relationships" xmlns:m="http://schemas.openxmlformats.org/officeDocument/2006/math" xmlns:v="urn:schemas-microsoft-com:vml" xmlns:wp14="http://schemas.microsoft.com/office/word/2010/wordprocessingDrawing" xmlns:wp="http://schemas.openxmlformats.org/drawingml/2006/wordprocessingDrawing" xmlns:w10="urn:schemas-microsoft-com:office:word" xmlns:w="http://schemas.openxmlformats.org/wordprocessingml/2006/main" xmlns:w14="http://schemas.microsoft.com/office/word/2010/wordml" xmlns:w15="http://schemas.microsoft.com/office/word/2012/wordml" xmlns:w16se="http://schemas.microsoft.com/office/word/2015/wordml/symex" xmlns:wpg="http://schemas.microsoft.com/office/word/2010/wordprocessingGroup" xmlns:wpi="http://schemas.microsoft.com/office/word/2010/wordprocessingInk" xmlns:wne="http://schemas.microsoft.com/office/word/2006/wordml" xmlns:wps="http://schemas.microsoft.com/office/word/2010/wordprocessingShape" mc:Ignorable="w14 w15 w16se wp14">
   <w:abstractNum w:abstractNumId="0" w15:restartNumberingAfterBreak="0">
-    <w:nsid w:val="1BC64424"/>
+    <w:nsid w:val="04B25A06"/>
     <w:multiLevelType w:val="hybridMultilevel"/>
-    <w:tmpl w:val="726C1E22"/>
-    <w:lvl w:ilvl="0" w:tplc="B8BC76A8">
+    <w:tmpl w:val="B46C20A4"/>
+    <w:lvl w:ilvl="0" w:tplc="82F44F54">
       <w:numFmt w:val="bullet"/>
       <w:lvlText w:val=""/>
       <w:lvlJc w:val="left"/>
@@ -6485,10 +6168,10 @@
     </w:lvl>
   </w:abstractNum>
   <w:abstractNum w:abstractNumId="1" w15:restartNumberingAfterBreak="0">
-    <w:nsid w:val="2F731AD1"/>
+    <w:nsid w:val="1BC64424"/>
     <w:multiLevelType w:val="hybridMultilevel"/>
-    <w:tmpl w:val="7680AB38"/>
-    <w:lvl w:ilvl="0" w:tplc="3E5CA0BA">
+    <w:tmpl w:val="726C1E22"/>
+    <w:lvl w:ilvl="0" w:tplc="B8BC76A8">
       <w:numFmt w:val="bullet"/>
       <w:lvlText w:val=""/>
       <w:lvlJc w:val="left"/>
@@ -6597,6 +6280,118 @@
     </w:lvl>
   </w:abstractNum>
   <w:abstractNum w:abstractNumId="2" w15:restartNumberingAfterBreak="0">
+    <w:nsid w:val="2F731AD1"/>
+    <w:multiLevelType w:val="hybridMultilevel"/>
+    <w:tmpl w:val="7680AB38"/>
+    <w:lvl w:ilvl="0" w:tplc="3E5CA0BA">
+      <w:numFmt w:val="bullet"/>
+      <w:lvlText w:val=""/>
+      <w:lvlJc w:val="left"/>
+      <w:pPr>
+        <w:ind w:left="720" w:hanging="360"/>
+      </w:pPr>
+      <w:rPr>
+        <w:rFonts w:ascii="Symbol" w:eastAsiaTheme="minorHAnsi" w:hAnsi="Symbol" w:cstheme="minorBidi" w:hint="default"/>
+      </w:rPr>
+    </w:lvl>
+    <w:lvl w:ilvl="1" w:tplc="04090003">
+      <w:start w:val="1"/>
+      <w:numFmt w:val="bullet"/>
+      <w:lvlText w:val="o"/>
+      <w:lvlJc w:val="left"/>
+      <w:pPr>
+        <w:ind w:left="1440" w:hanging="360"/>
+      </w:pPr>
+      <w:rPr>
+        <w:rFonts w:ascii="Courier New" w:hAnsi="Courier New" w:cs="Courier New" w:hint="default"/>
+      </w:rPr>
+    </w:lvl>
+    <w:lvl w:ilvl="2" w:tplc="04090005" w:tentative="1">
+      <w:start w:val="1"/>
+      <w:numFmt w:val="bullet"/>
+      <w:lvlText w:val=""/>
+      <w:lvlJc w:val="left"/>
+      <w:pPr>
+        <w:ind w:left="2160" w:hanging="360"/>
+      </w:pPr>
+      <w:rPr>
+        <w:rFonts w:ascii="Wingdings" w:hAnsi="Wingdings" w:hint="default"/>
+      </w:rPr>
+    </w:lvl>
+    <w:lvl w:ilvl="3" w:tplc="04090001" w:tentative="1">
+      <w:start w:val="1"/>
+      <w:numFmt w:val="bullet"/>
+      <w:lvlText w:val=""/>
+      <w:lvlJc w:val="left"/>
+      <w:pPr>
+        <w:ind w:left="2880" w:hanging="360"/>
+      </w:pPr>
+      <w:rPr>
+        <w:rFonts w:ascii="Symbol" w:hAnsi="Symbol" w:hint="default"/>
+      </w:rPr>
+    </w:lvl>
+    <w:lvl w:ilvl="4" w:tplc="04090003" w:tentative="1">
+      <w:start w:val="1"/>
+      <w:numFmt w:val="bullet"/>
+      <w:lvlText w:val="o"/>
+      <w:lvlJc w:val="left"/>
+      <w:pPr>
+        <w:ind w:left="3600" w:hanging="360"/>
+      </w:pPr>
+      <w:rPr>
+        <w:rFonts w:ascii="Courier New" w:hAnsi="Courier New" w:cs="Courier New" w:hint="default"/>
+      </w:rPr>
+    </w:lvl>
+    <w:lvl w:ilvl="5" w:tplc="04090005" w:tentative="1">
+      <w:start w:val="1"/>
+      <w:numFmt w:val="bullet"/>
+      <w:lvlText w:val=""/>
+      <w:lvlJc w:val="left"/>
+      <w:pPr>
+        <w:ind w:left="4320" w:hanging="360"/>
+      </w:pPr>
+      <w:rPr>
+        <w:rFonts w:ascii="Wingdings" w:hAnsi="Wingdings" w:hint="default"/>
+      </w:rPr>
+    </w:lvl>
+    <w:lvl w:ilvl="6" w:tplc="04090001" w:tentative="1">
+      <w:start w:val="1"/>
+      <w:numFmt w:val="bullet"/>
+      <w:lvlText w:val=""/>
+      <w:lvlJc w:val="left"/>
+      <w:pPr>
+        <w:ind w:left="5040" w:hanging="360"/>
+      </w:pPr>
+      <w:rPr>
+        <w:rFonts w:ascii="Symbol" w:hAnsi="Symbol" w:hint="default"/>
+      </w:rPr>
+    </w:lvl>
+    <w:lvl w:ilvl="7" w:tplc="04090003" w:tentative="1">
+      <w:start w:val="1"/>
+      <w:numFmt w:val="bullet"/>
+      <w:lvlText w:val="o"/>
+      <w:lvlJc w:val="left"/>
+      <w:pPr>
+        <w:ind w:left="5760" w:hanging="360"/>
+      </w:pPr>
+      <w:rPr>
+        <w:rFonts w:ascii="Courier New" w:hAnsi="Courier New" w:cs="Courier New" w:hint="default"/>
+      </w:rPr>
+    </w:lvl>
+    <w:lvl w:ilvl="8" w:tplc="04090005" w:tentative="1">
+      <w:start w:val="1"/>
+      <w:numFmt w:val="bullet"/>
+      <w:lvlText w:val=""/>
+      <w:lvlJc w:val="left"/>
+      <w:pPr>
+        <w:ind w:left="6480" w:hanging="360"/>
+      </w:pPr>
+      <w:rPr>
+        <w:rFonts w:ascii="Wingdings" w:hAnsi="Wingdings" w:hint="default"/>
+      </w:rPr>
+    </w:lvl>
+  </w:abstractNum>
+  <w:abstractNum w:abstractNumId="3" w15:restartNumberingAfterBreak="0">
     <w:nsid w:val="58BC6323"/>
     <w:multiLevelType w:val="multilevel"/>
     <w:tmpl w:val="9698BC9E"/>
@@ -6727,16 +6522,16 @@
     </w:lvl>
   </w:abstractNum>
   <w:num w:numId="1">
+    <w:abstractNumId w:val="3"/>
+  </w:num>
+  <w:num w:numId="2">
+    <w:abstractNumId w:val="1"/>
+  </w:num>
+  <w:num w:numId="3">
     <w:abstractNumId w:val="2"/>
   </w:num>
-  <w:num w:numId="2">
-    <w:abstractNumId w:val="0"/>
-  </w:num>
-  <w:num w:numId="3">
-    <w:abstractNumId w:val="1"/>
-  </w:num>
   <w:num w:numId="4">
-    <w:abstractNumId w:val="2"/>
+    <w:abstractNumId w:val="3"/>
     <w:lvlOverride w:ilvl="0">
       <w:startOverride w:val="1"/>
     </w:lvlOverride>
@@ -6766,7 +6561,7 @@
     </w:lvlOverride>
   </w:num>
   <w:num w:numId="5">
-    <w:abstractNumId w:val="2"/>
+    <w:abstractNumId w:val="3"/>
     <w:lvlOverride w:ilvl="0">
       <w:startOverride w:val="7"/>
     </w:lvlOverride>
@@ -6792,6 +6587,9 @@
     <w:lvlOverride w:ilvl="8">
       <w:startOverride w:val="1"/>
     </w:lvlOverride>
+  </w:num>
+  <w:num w:numId="6">
+    <w:abstractNumId w:val="0"/>
   </w:num>
 </w:numbering>
 </file>
@@ -7919,7 +7717,7 @@
 </file>
 
 <file path=customXml/itemProps1.xml><?xml version="1.0" encoding="utf-8"?>
-<ds:datastoreItem xmlns:ds="http://schemas.openxmlformats.org/officeDocument/2006/customXml" ds:itemID="{15B999DD-6E14-4FD9-80BA-9195381C7665}">
+<ds:datastoreItem xmlns:ds="http://schemas.openxmlformats.org/officeDocument/2006/customXml" ds:itemID="{C9F4604A-C4ED-4C93-81F8-AF40474A0E1C}">
   <ds:schemaRefs>
     <ds:schemaRef ds:uri="http://schemas.openxmlformats.org/officeDocument/2006/bibliography"/>
   </ds:schemaRefs>

</xml_diff>